<commit_message>
Edited Initial UI Design
</commit_message>
<xml_diff>
--- a/initial mockups.docx
+++ b/initial mockups.docx
@@ -6,7 +6,7 @@
       <w:r>
         <w:rPr>
           <w:noProof/>
-          <w:lang w:eastAsia="en-PH"/>
+          <w:lang w:val="en-US"/>
         </w:rPr>
         <mc:AlternateContent>
           <mc:Choice Requires="wps">
@@ -103,7 +103,7 @@
       <w:r>
         <w:rPr>
           <w:noProof/>
-          <w:lang w:eastAsia="en-PH"/>
+          <w:lang w:val="en-US"/>
         </w:rPr>
         <mc:AlternateContent>
           <mc:Choice Requires="wps">
@@ -196,7 +196,7 @@
       <w:r>
         <w:rPr>
           <w:noProof/>
-          <w:lang w:eastAsia="en-PH"/>
+          <w:lang w:val="en-US"/>
         </w:rPr>
         <mc:AlternateContent>
           <mc:Choice Requires="wps">
@@ -317,7 +317,7 @@
       <w:r>
         <w:rPr>
           <w:noProof/>
-          <w:lang w:eastAsia="en-PH"/>
+          <w:lang w:val="en-US"/>
         </w:rPr>
         <mc:AlternateContent>
           <mc:Choice Requires="wps">
@@ -434,7 +434,7 @@
       <w:r>
         <w:rPr>
           <w:noProof/>
-          <w:lang w:eastAsia="en-PH"/>
+          <w:lang w:val="en-US"/>
         </w:rPr>
         <mc:AlternateContent>
           <mc:Choice Requires="wps">
@@ -497,12 +497,16 @@
                                 <w:sz w:val="52"/>
                               </w:rPr>
                             </w:pPr>
+                            <w:proofErr w:type="spellStart"/>
+                            <w:proofErr w:type="gramStart"/>
                             <w:r>
                               <w:rPr>
                                 <w:sz w:val="52"/>
                               </w:rPr>
                               <w:t>iBorrow</w:t>
                             </w:r>
+                            <w:proofErr w:type="spellEnd"/>
+                            <w:proofErr w:type="gramEnd"/>
                           </w:p>
                         </w:txbxContent>
                       </wps:txbx>
@@ -533,12 +537,16 @@
                           <w:sz w:val="52"/>
                         </w:rPr>
                       </w:pPr>
+                      <w:proofErr w:type="spellStart"/>
+                      <w:proofErr w:type="gramStart"/>
                       <w:r>
                         <w:rPr>
                           <w:sz w:val="52"/>
                         </w:rPr>
                         <w:t>iBorrow</w:t>
                       </w:r>
+                      <w:proofErr w:type="spellEnd"/>
+                      <w:proofErr w:type="gramEnd"/>
                     </w:p>
                   </w:txbxContent>
                 </v:textbox>
@@ -550,7 +558,7 @@
       <w:r>
         <w:rPr>
           <w:noProof/>
-          <w:lang w:eastAsia="en-PH"/>
+          <w:lang w:val="en-US"/>
         </w:rPr>
         <mc:AlternateContent>
           <mc:Choice Requires="wps">
@@ -633,7 +641,7 @@
       <w:r>
         <w:rPr>
           <w:noProof/>
-          <w:lang w:eastAsia="en-PH"/>
+          <w:lang w:val="en-US"/>
         </w:rPr>
         <mc:AlternateContent>
           <mc:Choice Requires="wps">
@@ -721,7 +729,7 @@
       <w:r>
         <w:rPr>
           <w:noProof/>
-          <w:lang w:eastAsia="en-PH"/>
+          <w:lang w:val="en-US"/>
         </w:rPr>
         <mc:AlternateContent>
           <mc:Choice Requires="wps">
@@ -857,7 +865,7 @@
       <w:r>
         <w:rPr>
           <w:noProof/>
-          <w:lang w:eastAsia="en-PH"/>
+          <w:lang w:val="en-US"/>
         </w:rPr>
         <mc:AlternateContent>
           <mc:Choice Requires="wps">
@@ -994,7 +1002,7 @@
       <w:r>
         <w:rPr>
           <w:noProof/>
-          <w:lang w:eastAsia="en-PH"/>
+          <w:lang w:val="en-US"/>
         </w:rPr>
         <mc:AlternateContent>
           <mc:Choice Requires="wps">
@@ -1146,15 +1154,27 @@
       </w:r>
       <w:r>
         <w:tab/>
-        <w:t>After logging in, three options will be available. The Daily record</w:t>
+      </w:r>
+      <w:proofErr w:type="gramStart"/>
+      <w:r>
+        <w:t>After</w:t>
+      </w:r>
+      <w:proofErr w:type="gramEnd"/>
+      <w:r>
+        <w:t xml:space="preserve"> logging in, three options will be available. The Daily record</w:t>
       </w:r>
     </w:p>
     <w:p>
       <w:pPr>
         <w:jc w:val="both"/>
       </w:pPr>
-      <w:r>
-        <w:t xml:space="preserve">to ensure that only authorized </w:t>
+      <w:proofErr w:type="gramStart"/>
+      <w:r>
+        <w:t>to</w:t>
+      </w:r>
+      <w:proofErr w:type="gramEnd"/>
+      <w:r>
+        <w:t xml:space="preserve"> ensure that only authorized </w:t>
       </w:r>
       <w:r>
         <w:t>SLU Personnel can use it.</w:t>
@@ -1170,7 +1190,14 @@
       </w:r>
       <w:r>
         <w:tab/>
-        <w:t>will show a list of all the borrowed items together with the people</w:t>
+      </w:r>
+      <w:proofErr w:type="gramStart"/>
+      <w:r>
+        <w:t>will</w:t>
+      </w:r>
+      <w:proofErr w:type="gramEnd"/>
+      <w:r>
+        <w:t xml:space="preserve"> show a list of all the borrowed items together with the people</w:t>
       </w:r>
     </w:p>
     <w:p>
@@ -1178,8 +1205,13 @@
         <w:ind w:left="5760" w:firstLine="1440"/>
         <w:jc w:val="both"/>
       </w:pPr>
-      <w:r>
-        <w:t xml:space="preserve">who borrowed them. Unreturned items will show a list of all </w:t>
+      <w:proofErr w:type="gramStart"/>
+      <w:r>
+        <w:t>who</w:t>
+      </w:r>
+      <w:proofErr w:type="gramEnd"/>
+      <w:r>
+        <w:t xml:space="preserve"> borrowed them. Unreturned items will show a list of all </w:t>
       </w:r>
     </w:p>
     <w:p>
@@ -1187,11 +1219,13 @@
         <w:ind w:left="5760" w:firstLine="1440"/>
         <w:jc w:val="both"/>
       </w:pPr>
-      <w:r>
-        <w:t>unreturned items. Borrow it</w:t>
-      </w:r>
-      <w:r>
-        <w:t>ems will prompt a download of a</w:t>
+      <w:proofErr w:type="gramStart"/>
+      <w:r>
+        <w:t>unreturned</w:t>
+      </w:r>
+      <w:proofErr w:type="gramEnd"/>
+      <w:r>
+        <w:t xml:space="preserve"> items. Borrow items will prompt a download of a</w:t>
       </w:r>
     </w:p>
     <w:p>
@@ -1199,8 +1233,13 @@
         <w:ind w:left="5760" w:firstLine="1440"/>
         <w:jc w:val="both"/>
       </w:pPr>
-      <w:r>
-        <w:t>borrower’s slip.</w:t>
+      <w:proofErr w:type="gramStart"/>
+      <w:r>
+        <w:t>borrower’s</w:t>
+      </w:r>
+      <w:proofErr w:type="gramEnd"/>
+      <w:r>
+        <w:t xml:space="preserve"> slip.</w:t>
       </w:r>
     </w:p>
     <w:p>
@@ -1210,7 +1249,7 @@
       <w:r>
         <w:rPr>
           <w:noProof/>
-          <w:lang w:eastAsia="en-PH"/>
+          <w:lang w:val="en-US"/>
         </w:rPr>
         <w:lastRenderedPageBreak/>
         <mc:AlternateContent>
@@ -1367,7 +1406,7 @@
       <w:r>
         <w:rPr>
           <w:noProof/>
-          <w:lang w:eastAsia="en-PH"/>
+          <w:lang w:val="en-US"/>
         </w:rPr>
         <mc:AlternateContent>
           <mc:Choice Requires="wps">
@@ -1483,7 +1522,7 @@
       <w:r>
         <w:rPr>
           <w:noProof/>
-          <w:lang w:eastAsia="en-PH"/>
+          <w:lang w:val="en-US"/>
         </w:rPr>
         <mc:AlternateContent>
           <mc:Choice Requires="wps">
@@ -1566,7 +1605,7 @@
       <w:r>
         <w:rPr>
           <w:noProof/>
-          <w:lang w:eastAsia="en-PH"/>
+          <w:lang w:val="en-US"/>
         </w:rPr>
         <mc:AlternateContent>
           <mc:Choice Requires="wps">
@@ -1672,7 +1711,7 @@
       <w:r>
         <w:rPr>
           <w:noProof/>
-          <w:lang w:eastAsia="en-PH"/>
+          <w:lang w:val="en-US"/>
         </w:rPr>
         <mc:AlternateContent>
           <mc:Choice Requires="wps">
@@ -1796,7 +1835,7 @@
       <w:r>
         <w:rPr>
           <w:noProof/>
-          <w:lang w:eastAsia="en-PH"/>
+          <w:lang w:val="en-US"/>
         </w:rPr>
         <mc:AlternateContent>
           <mc:Choice Requires="wps">
@@ -1920,7 +1959,7 @@
       <w:r>
         <w:rPr>
           <w:noProof/>
-          <w:lang w:eastAsia="en-PH"/>
+          <w:lang w:val="en-US"/>
         </w:rPr>
         <w:drawing>
           <wp:anchor distT="0" distB="0" distL="114300" distR="114300" simplePos="0" relativeHeight="251683840" behindDoc="0" locked="0" layoutInCell="1" allowOverlap="1">
@@ -1990,7 +2029,78 @@
       <w:r>
         <w:rPr>
           <w:noProof/>
-          <w:lang w:eastAsia="en-PH"/>
+          <w:lang w:val="en-US"/>
+        </w:rPr>
+        <mc:AlternateContent>
+          <mc:Choice Requires="wps">
+            <w:drawing>
+              <wp:anchor distT="0" distB="0" distL="114300" distR="114300" simplePos="0" relativeHeight="251805696" behindDoc="0" locked="0" layoutInCell="1" allowOverlap="1">
+                <wp:simplePos x="0" y="0"/>
+                <wp:positionH relativeFrom="column">
+                  <wp:posOffset>6400165</wp:posOffset>
+                </wp:positionH>
+                <wp:positionV relativeFrom="paragraph">
+                  <wp:posOffset>124460</wp:posOffset>
+                </wp:positionV>
+                <wp:extent cx="9525" cy="3133090"/>
+                <wp:effectExtent l="0" t="0" r="28575" b="29210"/>
+                <wp:wrapNone/>
+                <wp:docPr id="2" name="Straight Connector 2"/>
+                <wp:cNvGraphicFramePr/>
+                <a:graphic xmlns:a="http://schemas.openxmlformats.org/drawingml/2006/main">
+                  <a:graphicData uri="http://schemas.microsoft.com/office/word/2010/wordprocessingShape">
+                    <wps:wsp>
+                      <wps:cNvCnPr/>
+                      <wps:spPr>
+                        <a:xfrm>
+                          <a:off x="0" y="0"/>
+                          <a:ext cx="9525" cy="3133090"/>
+                        </a:xfrm>
+                        <a:prstGeom prst="line">
+                          <a:avLst/>
+                        </a:prstGeom>
+                        <a:ln/>
+                      </wps:spPr>
+                      <wps:style>
+                        <a:lnRef idx="1">
+                          <a:schemeClr val="dk1"/>
+                        </a:lnRef>
+                        <a:fillRef idx="0">
+                          <a:schemeClr val="dk1"/>
+                        </a:fillRef>
+                        <a:effectRef idx="0">
+                          <a:schemeClr val="dk1"/>
+                        </a:effectRef>
+                        <a:fontRef idx="minor">
+                          <a:schemeClr val="tx1"/>
+                        </a:fontRef>
+                      </wps:style>
+                      <wps:bodyPr/>
+                    </wps:wsp>
+                  </a:graphicData>
+                </a:graphic>
+                <wp14:sizeRelH relativeFrom="margin">
+                  <wp14:pctWidth>0</wp14:pctWidth>
+                </wp14:sizeRelH>
+                <wp14:sizeRelV relativeFrom="margin">
+                  <wp14:pctHeight>0</wp14:pctHeight>
+                </wp14:sizeRelV>
+              </wp:anchor>
+            </w:drawing>
+          </mc:Choice>
+          <mc:Fallback>
+            <w:pict>
+              <v:line w14:anchorId="66C7D7F7" id="Straight Connector 2" o:spid="_x0000_s1026" style="position:absolute;z-index:251805696;visibility:visible;mso-wrap-style:square;mso-width-percent:0;mso-height-percent:0;mso-wrap-distance-left:9pt;mso-wrap-distance-top:0;mso-wrap-distance-right:9pt;mso-wrap-distance-bottom:0;mso-position-horizontal:absolute;mso-position-horizontal-relative:text;mso-position-vertical:absolute;mso-position-vertical-relative:text;mso-width-percent:0;mso-height-percent:0;mso-width-relative:margin;mso-height-relative:margin" from="503.95pt,9.8pt" to="504.7pt,256.5pt" o:gfxdata="UEsDBBQABgAIAAAAIQC2gziS/gAAAOEBAAATAAAAW0NvbnRlbnRfVHlwZXNdLnhtbJSRQU7DMBBF&#10;90jcwfIWJU67QAgl6YK0S0CoHGBkTxKLZGx5TGhvj5O2G0SRWNoz/78nu9wcxkFMGNg6quQqL6RA&#10;0s5Y6ir5vt9lD1JwBDIwOMJKHpHlpr69KfdHjyxSmriSfYz+USnWPY7AufNIadK6MEJMx9ApD/oD&#10;OlTrorhX2lFEilmcO2RdNtjC5xDF9pCuTyYBB5bi6bQ4syoJ3g9WQ0ymaiLzg5KdCXlKLjvcW893&#10;SUOqXwnz5DrgnHtJTxOsQfEKIT7DmDSUCaxw7Rqn8787ZsmRM9e2VmPeBN4uqYvTtW7jvijg9N/y&#10;JsXecLq0q+WD6m8AAAD//wMAUEsDBBQABgAIAAAAIQA4/SH/1gAAAJQBAAALAAAAX3JlbHMvLnJl&#10;bHOkkMFqwzAMhu+DvYPRfXGawxijTi+j0GvpHsDYimMaW0Yy2fr2M4PBMnrbUb/Q94l/f/hMi1qR&#10;JVI2sOt6UJgd+ZiDgffL8ekFlFSbvV0oo4EbChzGx4f9GRdb25HMsYhqlCwG5lrLq9biZkxWOiqY&#10;22YiTra2kYMu1l1tQD30/bPm3wwYN0x18gb45AdQl1tp5j/sFB2T0FQ7R0nTNEV3j6o9feQzro1i&#10;OWA14Fm+Q8a1a8+Bvu/d/dMb2JY5uiPbhG/ktn4cqGU/er3pcvwCAAD//wMAUEsDBBQABgAIAAAA&#10;IQA8OnGTvgEAAMEDAAAOAAAAZHJzL2Uyb0RvYy54bWysU9uO0zAQfUfiHyy/01yqRWzUdB+6ghcE&#10;FQsf4HXGjbW+aWya9O8Zu20WAUII7Ytjj+ecmXM82dzN1rAjYNTe9bxZ1ZyBk37Q7tDzb1/fv3nH&#10;WUzCDcJ4Bz0/QeR329evNlPooPWjNwMgIxIXuyn0fEwpdFUV5QhWxJUP4OhSebQi0REP1YBiInZr&#10;qrau31aTxyGglxAjRe/Pl3xb+JUCmT4rFSEx03PqLZUVy/qY12q7Ed0BRRi1vLQh/qMLK7SjogvV&#10;vUiCfUf9G5XVEn30Kq2kt5VXSksoGkhNU/+i5mEUAYoWMieGxab4crTy03GPTA89bzlzwtITPSQU&#10;+jAmtvPOkYEeWZt9mkLsKH3n9ng5xbDHLHpWaPOX5LC5eHtavIU5MUnB25v2hjNJF+tmva5vi/XV&#10;MzZgTB/AW5Y3PTfaZeWiE8ePMVE9Sr2m5LBxOZZbOjdRdulk4Hz5BRSJorJNISnjBDuD7ChoEIan&#10;JgsiSuMoM0OUNmYB1X8HXXIzDMqI/StwyS4VvUsL0Grn8U9V03xtVZ3zr6rPWrPsRz+cypMUO2hO&#10;irLLTOdB/Plc4M9/3vYHAAAA//8DAFBLAwQUAAYACAAAACEAd+l5SuAAAAAMAQAADwAAAGRycy9k&#10;b3ducmV2LnhtbEyPwU7DMAyG70i8Q2QkbizZgEJL02mahBAXxDq4Z02WFhKnatKuvD3eCW7+5U+/&#10;P5fr2Ts2mSF2ASUsFwKYwSboDq2Ej/3zzSOwmBRq5QIaCT8mwrq6vChVocMJd2aqk2VUgrFQEtqU&#10;+oLz2LTGq7gIvUHaHcPgVaI4WK4HdaJy7/hKiIx71SFdaFVvtq1pvuvRS3Cvw/Rpt3YTx5ddVn+9&#10;H1dv+0nK66t58wQsmTn9wXDWJ3WoyOkQRtSROcpCPOTE0pRnwM6EEPkdsIOE++WtAF6V/P8T1S8A&#10;AAD//wMAUEsBAi0AFAAGAAgAAAAhALaDOJL+AAAA4QEAABMAAAAAAAAAAAAAAAAAAAAAAFtDb250&#10;ZW50X1R5cGVzXS54bWxQSwECLQAUAAYACAAAACEAOP0h/9YAAACUAQAACwAAAAAAAAAAAAAAAAAv&#10;AQAAX3JlbHMvLnJlbHNQSwECLQAUAAYACAAAACEAPDpxk74BAADBAwAADgAAAAAAAAAAAAAAAAAu&#10;AgAAZHJzL2Uyb0RvYy54bWxQSwECLQAUAAYACAAAACEAd+l5SuAAAAAMAQAADwAAAAAAAAAAAAAA&#10;AAAYBAAAZHJzL2Rvd25yZXYueG1sUEsFBgAAAAAEAAQA8wAAACUFAAAAAA==&#10;" strokecolor="black [3200]" strokeweight=".5pt">
+                <v:stroke joinstyle="miter"/>
+              </v:line>
+            </w:pict>
+          </mc:Fallback>
+        </mc:AlternateContent>
+      </w:r>
+      <w:r>
+        <w:rPr>
+          <w:noProof/>
+          <w:lang w:val="en-US"/>
         </w:rPr>
         <mc:AlternateContent>
           <mc:Choice Requires="wps">
@@ -2081,7 +2191,7 @@
       <w:r>
         <w:rPr>
           <w:noProof/>
-          <w:lang w:eastAsia="en-PH"/>
+          <w:lang w:val="en-US"/>
         </w:rPr>
         <mc:AlternateContent>
           <mc:Choice Requires="wps">
@@ -2144,8 +2254,13 @@
                           </w:p>
                           <w:p>
                             <w:r>
-                              <w:t xml:space="preserve">     1 Bunsen Burner</w:t>
+                              <w:t xml:space="preserve">     1 Bunsen </w:t>
                             </w:r>
+                            <w:proofErr w:type="gramStart"/>
+                            <w:r>
+                              <w:t>Burner</w:t>
+                            </w:r>
+                            <w:proofErr w:type="gramEnd"/>
                           </w:p>
                           <w:p>
                             <w:r>
@@ -2190,8 +2305,13 @@
                     </w:p>
                     <w:p>
                       <w:r>
-                        <w:t xml:space="preserve">     1 Bunsen Burner</w:t>
+                        <w:t xml:space="preserve">     1 Bunsen </w:t>
                       </w:r>
+                      <w:proofErr w:type="gramStart"/>
+                      <w:r>
+                        <w:t>Burner</w:t>
+                      </w:r>
+                      <w:proofErr w:type="gramEnd"/>
                     </w:p>
                     <w:p>
                       <w:r>
@@ -2214,7 +2334,7 @@
       <w:r>
         <w:rPr>
           <w:noProof/>
-          <w:lang w:eastAsia="en-PH"/>
+          <w:lang w:val="en-US"/>
         </w:rPr>
         <mc:AlternateContent>
           <mc:Choice Requires="wps">
@@ -2330,7 +2450,7 @@
       <w:r>
         <w:rPr>
           <w:noProof/>
-          <w:lang w:eastAsia="en-PH"/>
+          <w:lang w:val="en-US"/>
         </w:rPr>
         <mc:AlternateContent>
           <mc:Choice Requires="wps">
@@ -2454,7 +2574,7 @@
       <w:r>
         <w:rPr>
           <w:noProof/>
-          <w:lang w:eastAsia="en-PH"/>
+          <w:lang w:val="en-US"/>
         </w:rPr>
         <mc:AlternateContent>
           <mc:Choice Requires="wps">
@@ -2578,7 +2698,7 @@
       <w:r>
         <w:rPr>
           <w:noProof/>
-          <w:lang w:eastAsia="en-PH"/>
+          <w:lang w:val="en-US"/>
         </w:rPr>
         <mc:AlternateContent>
           <mc:Choice Requires="wps">
@@ -2648,7 +2768,7 @@
       <w:r>
         <w:rPr>
           <w:noProof/>
-          <w:lang w:eastAsia="en-PH"/>
+          <w:lang w:val="en-US"/>
         </w:rPr>
         <mc:AlternateContent>
           <mc:Choice Requires="wps">
@@ -2816,7 +2936,7 @@
       <w:r>
         <w:rPr>
           <w:noProof/>
-          <w:lang w:eastAsia="en-PH"/>
+          <w:lang w:val="en-US"/>
         </w:rPr>
         <mc:AlternateContent>
           <mc:Choice Requires="wps">
@@ -2899,12 +3019,22 @@
                           </w:p>
                           <w:p>
                             <w:r>
-                              <w:t>LEONEN, Aerhielle</w:t>
+                              <w:t xml:space="preserve">LEONEN, </w:t>
                             </w:r>
+                            <w:proofErr w:type="spellStart"/>
+                            <w:r>
+                              <w:t>Aerhielle</w:t>
+                            </w:r>
+                            <w:proofErr w:type="spellEnd"/>
                           </w:p>
                           <w:p>
+                            <w:proofErr w:type="spellStart"/>
                             <w:r>
-                              <w:t>Ragay, Claudine</w:t>
+                              <w:t>Ragay</w:t>
+                            </w:r>
+                            <w:proofErr w:type="spellEnd"/>
+                            <w:r>
+                              <w:t>, Claudine</w:t>
                             </w:r>
                           </w:p>
                           <w:p>
@@ -2962,12 +3092,22 @@
                     </w:p>
                     <w:p>
                       <w:r>
-                        <w:t>LEONEN, Aerhielle</w:t>
+                        <w:t xml:space="preserve">LEONEN, </w:t>
                       </w:r>
+                      <w:proofErr w:type="spellStart"/>
+                      <w:r>
+                        <w:t>Aerhielle</w:t>
+                      </w:r>
+                      <w:proofErr w:type="spellEnd"/>
                     </w:p>
                     <w:p>
+                      <w:proofErr w:type="spellStart"/>
                       <w:r>
-                        <w:t>Ragay, Claudine</w:t>
+                        <w:t>Ragay</w:t>
+                      </w:r>
+                      <w:proofErr w:type="spellEnd"/>
+                      <w:r>
+                        <w:t>, Claudine</w:t>
                       </w:r>
                     </w:p>
                     <w:p>
@@ -2988,7 +3128,7 @@
       <w:r>
         <w:rPr>
           <w:noProof/>
-          <w:lang w:eastAsia="en-PH"/>
+          <w:lang w:val="en-US"/>
         </w:rPr>
         <mc:AlternateContent>
           <mc:Choice Requires="wps">
@@ -3098,12 +3238,24 @@
       </w:r>
       <w:r>
         <w:tab/>
-        <w:t xml:space="preserve">For the unreturned items, only the name of the borrower and </w:t>
+      </w:r>
+      <w:proofErr w:type="gramStart"/>
+      <w:r>
+        <w:t>For</w:t>
+      </w:r>
+      <w:proofErr w:type="gramEnd"/>
+      <w:r>
+        <w:t xml:space="preserve"> the unreturned items, only the name of the borrower and </w:t>
       </w:r>
     </w:p>
     <w:p>
-      <w:r>
-        <w:t>bar. Daily Records will be kept together with their corresponding</w:t>
+      <w:proofErr w:type="gramStart"/>
+      <w:r>
+        <w:t>bar</w:t>
+      </w:r>
+      <w:proofErr w:type="gramEnd"/>
+      <w:r>
+        <w:t>. Daily Records will be kept together with their corresponding</w:t>
       </w:r>
       <w:r>
         <w:tab/>
@@ -3114,18 +3266,36 @@
       </w:r>
     </w:p>
     <w:p>
-      <w:r>
-        <w:t xml:space="preserve">status. </w:t>
-      </w:r>
-      <w:r>
-        <w:t>A search bar can be used if a lot of record has been stored.</w:t>
+      <w:proofErr w:type="gramStart"/>
+      <w:r>
+        <w:t>status</w:t>
+      </w:r>
+      <w:proofErr w:type="gramEnd"/>
+      <w:r>
+        <w:t xml:space="preserve">. </w:t>
+      </w:r>
+      <w:r>
+        <w:t xml:space="preserve">A search bar can be used if </w:t>
+      </w:r>
+      <w:r>
+        <w:t>there are multiple entries stored</w:t>
+      </w:r>
+      <w:r>
+        <w:t>.</w:t>
       </w:r>
       <w:r>
         <w:tab/>
       </w:r>
       <w:r>
         <w:tab/>
-        <w:t xml:space="preserve">beside each student’s name. If the arrow is pointing down, </w:t>
+      </w:r>
+      <w:proofErr w:type="gramStart"/>
+      <w:r>
+        <w:t>beside</w:t>
+      </w:r>
+      <w:proofErr w:type="gramEnd"/>
+      <w:r>
+        <w:t xml:space="preserve"> each student’s name. If the arrow is pointing down, </w:t>
       </w:r>
     </w:p>
     <w:p>
@@ -3144,8 +3314,13 @@
       </w:r>
     </w:p>
     <w:p>
-      <w:r>
-        <w:t>will be sorted according to the input.</w:t>
+      <w:proofErr w:type="gramStart"/>
+      <w:r>
+        <w:t>will</w:t>
+      </w:r>
+      <w:proofErr w:type="gramEnd"/>
+      <w:r>
+        <w:t xml:space="preserve"> be sorted according to the input.</w:t>
       </w:r>
       <w:r>
         <w:tab/>
@@ -3164,11 +3339,23 @@
       </w:r>
       <w:r>
         <w:tab/>
-        <w:t>the arrow pointing up will hide the item/s.</w:t>
+      </w:r>
+      <w:proofErr w:type="gramStart"/>
+      <w:r>
+        <w:t>the</w:t>
+      </w:r>
+      <w:proofErr w:type="gramEnd"/>
+      <w:r>
+        <w:t xml:space="preserve"> arrow pointing up will hide the item/s.</w:t>
       </w:r>
     </w:p>
     <w:p>
       <w:r>
+        <w:rPr>
+          <w:noProof/>
+          <w:lang w:val="en-US"/>
+        </w:rPr>
+        <w:lastRenderedPageBreak/>
         <mc:AlternateContent>
           <mc:Choice Requires="wps">
             <w:drawing>
@@ -3311,7 +3498,7 @@
       <w:r>
         <w:rPr>
           <w:noProof/>
-          <w:lang w:eastAsia="en-PH"/>
+          <w:lang w:val="en-US"/>
         </w:rPr>
         <mc:AlternateContent>
           <mc:Choice Requires="wps">
@@ -3394,7 +3581,7 @@
       <w:r>
         <w:rPr>
           <w:noProof/>
-          <w:lang w:eastAsia="en-PH"/>
+          <w:lang w:val="en-US"/>
         </w:rPr>
         <mc:AlternateContent>
           <mc:Choice Requires="wps">
@@ -3480,7 +3667,115 @@
       <w:r>
         <w:rPr>
           <w:noProof/>
-          <w:lang w:eastAsia="en-PH"/>
+          <w:lang w:val="en-US"/>
+        </w:rPr>
+        <mc:AlternateContent>
+          <mc:Choice Requires="wps">
+            <w:drawing>
+              <wp:anchor distT="0" distB="0" distL="114300" distR="114300" simplePos="0" relativeHeight="251807744" behindDoc="0" locked="0" layoutInCell="1" allowOverlap="1" wp14:anchorId="28A4E0D8" wp14:editId="58527BFC">
+                <wp:simplePos x="0" y="0"/>
+                <wp:positionH relativeFrom="column">
+                  <wp:posOffset>5486400</wp:posOffset>
+                </wp:positionH>
+                <wp:positionV relativeFrom="paragraph">
+                  <wp:posOffset>256540</wp:posOffset>
+                </wp:positionV>
+                <wp:extent cx="1774190" cy="200025"/>
+                <wp:effectExtent l="0" t="0" r="16510" b="28575"/>
+                <wp:wrapNone/>
+                <wp:docPr id="3" name="Rectangle 3"/>
+                <wp:cNvGraphicFramePr/>
+                <a:graphic xmlns:a="http://schemas.openxmlformats.org/drawingml/2006/main">
+                  <a:graphicData uri="http://schemas.microsoft.com/office/word/2010/wordprocessingShape">
+                    <wps:wsp>
+                      <wps:cNvSpPr/>
+                      <wps:spPr>
+                        <a:xfrm>
+                          <a:off x="0" y="0"/>
+                          <a:ext cx="1774190" cy="200025"/>
+                        </a:xfrm>
+                        <a:prstGeom prst="rect">
+                          <a:avLst/>
+                        </a:prstGeom>
+                        <a:solidFill>
+                          <a:schemeClr val="bg1"/>
+                        </a:solidFill>
+                        <a:ln>
+                          <a:solidFill>
+                            <a:schemeClr val="tx1"/>
+                          </a:solidFill>
+                        </a:ln>
+                      </wps:spPr>
+                      <wps:style>
+                        <a:lnRef idx="2">
+                          <a:schemeClr val="accent1">
+                            <a:shade val="50000"/>
+                          </a:schemeClr>
+                        </a:lnRef>
+                        <a:fillRef idx="1">
+                          <a:schemeClr val="accent1"/>
+                        </a:fillRef>
+                        <a:effectRef idx="0">
+                          <a:schemeClr val="accent1"/>
+                        </a:effectRef>
+                        <a:fontRef idx="minor">
+                          <a:schemeClr val="lt1"/>
+                        </a:fontRef>
+                      </wps:style>
+                      <wps:txbx>
+                        <w:txbxContent>
+                          <w:p>
+                            <w:pPr>
+                              <w:rPr>
+                                <w:color w:val="000000" w:themeColor="text1"/>
+                                <w:sz w:val="24"/>
+                              </w:rPr>
+                            </w:pPr>
+                          </w:p>
+                        </w:txbxContent>
+                      </wps:txbx>
+                      <wps:bodyPr rot="0" spcFirstLastPara="0" vertOverflow="overflow" horzOverflow="overflow" vert="horz" wrap="square" lIns="91440" tIns="45720" rIns="91440" bIns="45720" numCol="1" spcCol="0" rtlCol="0" fromWordArt="0" anchor="ctr" anchorCtr="0" forceAA="0" compatLnSpc="1">
+                        <a:prstTxWarp prst="textNoShape">
+                          <a:avLst/>
+                        </a:prstTxWarp>
+                        <a:noAutofit/>
+                      </wps:bodyPr>
+                    </wps:wsp>
+                  </a:graphicData>
+                </a:graphic>
+                <wp14:sizeRelH relativeFrom="margin">
+                  <wp14:pctWidth>0</wp14:pctWidth>
+                </wp14:sizeRelH>
+                <wp14:sizeRelV relativeFrom="margin">
+                  <wp14:pctHeight>0</wp14:pctHeight>
+                </wp14:sizeRelV>
+              </wp:anchor>
+            </w:drawing>
+          </mc:Choice>
+          <mc:Fallback>
+            <w:pict>
+              <v:rect w14:anchorId="28A4E0D8" id="Rectangle 3" o:spid="_x0000_s1046" style="position:absolute;margin-left:6in;margin-top:20.2pt;width:139.7pt;height:15.75pt;z-index:251807744;visibility:visible;mso-wrap-style:square;mso-width-percent:0;mso-height-percent:0;mso-wrap-distance-left:9pt;mso-wrap-distance-top:0;mso-wrap-distance-right:9pt;mso-wrap-distance-bottom:0;mso-position-horizontal:absolute;mso-position-horizontal-relative:text;mso-position-vertical:absolute;mso-position-vertical-relative:text;mso-width-percent:0;mso-height-percent:0;mso-width-relative:margin;mso-height-relative:margin;v-text-anchor:middle" o:gfxdata="UEsDBBQABgAIAAAAIQC2gziS/gAAAOEBAAATAAAAW0NvbnRlbnRfVHlwZXNdLnhtbJSRQU7DMBBF&#10;90jcwfIWJU67QAgl6YK0S0CoHGBkTxKLZGx5TGhvj5O2G0SRWNoz/78nu9wcxkFMGNg6quQqL6RA&#10;0s5Y6ir5vt9lD1JwBDIwOMJKHpHlpr69KfdHjyxSmriSfYz+USnWPY7AufNIadK6MEJMx9ApD/oD&#10;OlTrorhX2lFEilmcO2RdNtjC5xDF9pCuTyYBB5bi6bQ4syoJ3g9WQ0ymaiLzg5KdCXlKLjvcW893&#10;SUOqXwnz5DrgnHtJTxOsQfEKIT7DmDSUCaxw7Rqn8787ZsmRM9e2VmPeBN4uqYvTtW7jvijg9N/y&#10;JsXecLq0q+WD6m8AAAD//wMAUEsDBBQABgAIAAAAIQA4/SH/1gAAAJQBAAALAAAAX3JlbHMvLnJl&#10;bHOkkMFqwzAMhu+DvYPRfXGawxijTi+j0GvpHsDYimMaW0Yy2fr2M4PBMnrbUb/Q94l/f/hMi1qR&#10;JVI2sOt6UJgd+ZiDgffL8ekFlFSbvV0oo4EbChzGx4f9GRdb25HMsYhqlCwG5lrLq9biZkxWOiqY&#10;22YiTra2kYMu1l1tQD30/bPm3wwYN0x18gb45AdQl1tp5j/sFB2T0FQ7R0nTNEV3j6o9feQzro1i&#10;OWA14Fm+Q8a1a8+Bvu/d/dMb2JY5uiPbhG/ktn4cqGU/er3pcvwCAAD//wMAUEsDBBQABgAIAAAA&#10;IQC7TSmSnQIAAL8FAAAOAAAAZHJzL2Uyb0RvYy54bWysVFFP2zAQfp+0/2D5faQpZYyKFFUgpkkI&#10;EDDx7Dp2Y8n2ebbbpPv1OztpCgxt0rSXxOe7++7u892dX3RGk63wQYGtaHk0oURYDrWy64p+f7r+&#10;9IWSEJmtmQYrKroTgV4sPn44b91cTKEBXQtPEMSGeesq2sTo5kUReCMMC0fghEWlBG9YRNGvi9qz&#10;FtGNLqaTyeeiBV87D1yEgLdXvZIuMr6Ugsc7KYOIRFcUc4v56/N3lb7F4pzN1565RvEhDfYPWRim&#10;LAYdoa5YZGTj1W9QRnEPAWQ84mAKkFJxkWvAasrJm2oeG+ZErgXJCW6kKfw/WH67vfdE1RU9psQy&#10;g0/0gKQxu9aCHCd6WhfmaPXo7v0gBTymWjvpTfpjFaTLlO5GSkUXCcfL8vR0Vp4h8xx1+GCT6UkC&#10;LQ7ezof4VYAh6VBRj9Ezk2x7E2JvujdJwQJoVV8rrbOQ2kRcak+2DB94tS4H8FdW2v7NMXbvOGKO&#10;ybNIBPQl51PcaZHwtH0QEpnDIqc54dyzh2QY58LGslc1rBZ9jifIQW47hB89MiEZMCFLrG7EHgBe&#10;F7rH7ukZ7JOryC0/Ok/+lFjvPHrkyGDj6GyUBf8egMaqhsi9/Z6knprEUuxWXe6qaa41Xa2g3mGr&#10;eehnMDh+rfDFb1iI98zj0GGT4CKJd/iRGtqKwnCipAH/8737ZI+zgFpKWhziioYfG+YFJfqbxSk5&#10;K2ezNPVZmJ2cYjbEv9SsXmrsxlwCtlGJK8vxfEz2Ue+P0oN5xn2zTFFRxSzH2BXl0e+Fy9gvF9xY&#10;XCyX2Qwn3bF4Yx8dT+CJ6NTRT90z825o+4gDcwv7gWfzN93f2yZPC8tNBKnyaBx4HZ4At0TupWGj&#10;pTX0Us5Wh727+AUAAP//AwBQSwMEFAAGAAgAAAAhABBKCK/fAAAACgEAAA8AAABkcnMvZG93bnJl&#10;di54bWxMj0tPwzAQhO9I/AdrkbhRJyVKS8im4iFA5UZ5nLfxkkTE6yh228Cvxz3BbVYzmv2mXE22&#10;V3sefecEIZ0loFhqZzppEN5eHy6WoHwgMdQ7YYRv9rCqTk9KKow7yAvvN6FRsUR8QQhtCEOhta9b&#10;tuRnbmCJ3qcbLYV4jo02Ix1iue31PElybamT+KGlge9arr82O4tgn+V2eH9KyM7z9Y+39ePivvtA&#10;PD+bbq5BBZ7CXxiO+BEdqsi0dTsxXvUIyzyLWwJClmSgjoE0u4xqi7BIr0BXpf4/ofoFAAD//wMA&#10;UEsBAi0AFAAGAAgAAAAhALaDOJL+AAAA4QEAABMAAAAAAAAAAAAAAAAAAAAAAFtDb250ZW50X1R5&#10;cGVzXS54bWxQSwECLQAUAAYACAAAACEAOP0h/9YAAACUAQAACwAAAAAAAAAAAAAAAAAvAQAAX3Jl&#10;bHMvLnJlbHNQSwECLQAUAAYACAAAACEAu00pkp0CAAC/BQAADgAAAAAAAAAAAAAAAAAuAgAAZHJz&#10;L2Uyb0RvYy54bWxQSwECLQAUAAYACAAAACEAEEoIr98AAAAKAQAADwAAAAAAAAAAAAAAAAD3BAAA&#10;ZHJzL2Rvd25yZXYueG1sUEsFBgAAAAAEAAQA8wAAAAMGAAAAAA==&#10;" fillcolor="white [3212]" strokecolor="black [3213]" strokeweight="1pt">
+                <v:textbox>
+                  <w:txbxContent>
+                    <w:p>
+                      <w:pPr>
+                        <w:rPr>
+                          <w:color w:val="000000" w:themeColor="text1"/>
+                          <w:sz w:val="24"/>
+                        </w:rPr>
+                      </w:pPr>
+                    </w:p>
+                  </w:txbxContent>
+                </v:textbox>
+              </v:rect>
+            </w:pict>
+          </mc:Fallback>
+        </mc:AlternateContent>
+      </w:r>
+      <w:r>
+        <w:rPr>
+          <w:noProof/>
+          <w:lang w:val="en-US"/>
         </w:rPr>
         <mc:AlternateContent>
           <mc:Choice Requires="wps">
@@ -3538,6 +3833,9 @@
                         <w:txbxContent>
                           <w:p>
                             <w:r>
+                              <w:t xml:space="preserve">     </w:t>
+                            </w:r>
+                            <w:r>
                               <w:t>Name:</w:t>
                             </w:r>
                           </w:p>
@@ -3563,10 +3861,13 @@
           </mc:Choice>
           <mc:Fallback>
             <w:pict>
-              <v:shape w14:anchorId="2494F1AF" id="Text Box 42" o:spid="_x0000_s1046" type="#_x0000_t202" style="position:absolute;margin-left:380.4pt;margin-top:17.2pt;width:70.95pt;height:22.55pt;z-index:251788288;visibility:visible;mso-wrap-style:square;mso-width-percent:0;mso-height-percent:0;mso-wrap-distance-left:9pt;mso-wrap-distance-top:0;mso-wrap-distance-right:9pt;mso-wrap-distance-bottom:0;mso-position-horizontal:absolute;mso-position-horizontal-relative:text;mso-position-vertical:absolute;mso-position-vertical-relative:text;mso-width-percent:0;mso-height-percent:0;mso-width-relative:margin;mso-height-relative:margin;v-text-anchor:top" o:gfxdata="UEsDBBQABgAIAAAAIQC2gziS/gAAAOEBAAATAAAAW0NvbnRlbnRfVHlwZXNdLnhtbJSRQU7DMBBF&#10;90jcwfIWJU67QAgl6YK0S0CoHGBkTxKLZGx5TGhvj5O2G0SRWNoz/78nu9wcxkFMGNg6quQqL6RA&#10;0s5Y6ir5vt9lD1JwBDIwOMJKHpHlpr69KfdHjyxSmriSfYz+USnWPY7AufNIadK6MEJMx9ApD/oD&#10;OlTrorhX2lFEilmcO2RdNtjC5xDF9pCuTyYBB5bi6bQ4syoJ3g9WQ0ymaiLzg5KdCXlKLjvcW893&#10;SUOqXwnz5DrgnHtJTxOsQfEKIT7DmDSUCaxw7Rqn8787ZsmRM9e2VmPeBN4uqYvTtW7jvijg9N/y&#10;JsXecLq0q+WD6m8AAAD//wMAUEsDBBQABgAIAAAAIQA4/SH/1gAAAJQBAAALAAAAX3JlbHMvLnJl&#10;bHOkkMFqwzAMhu+DvYPRfXGawxijTi+j0GvpHsDYimMaW0Yy2fr2M4PBMnrbUb/Q94l/f/hMi1qR&#10;JVI2sOt6UJgd+ZiDgffL8ekFlFSbvV0oo4EbChzGx4f9GRdb25HMsYhqlCwG5lrLq9biZkxWOiqY&#10;22YiTra2kYMu1l1tQD30/bPm3wwYN0x18gb45AdQl1tp5j/sFB2T0FQ7R0nTNEV3j6o9feQzro1i&#10;OWA14Fm+Q8a1a8+Bvu/d/dMb2JY5uiPbhG/ktn4cqGU/er3pcvwCAAD//wMAUEsDBBQABgAIAAAA&#10;IQCB3MP7kwIAALsFAAAOAAAAZHJzL2Uyb0RvYy54bWysVEtPGzEQvlfqf7B8L7sJIUDEBqUgqkoI&#10;UKHi7HjtxKrtcW0nu+mvZ+zdPKBcqHrZtWc+z+Obx8VlazRZCx8U2IoOjkpKhOVQK7uo6M+nmy9n&#10;lITIbM00WFHRjQj0cvr500XjJmIIS9C18ASN2DBpXEWXMbpJUQS+FIaFI3DColKCNyzi1S+K2rMG&#10;rRtdDMtyXDTga+eBixBQet0p6TTbl1LweC9lEJHoimJsMX99/s7Tt5hesMnCM7dUvA+D/UMUhimL&#10;TnemrllkZOXVX6aM4h4CyHjEwRQgpeIi54DZDMo32TwumRM5FyQnuB1N4f+Z5XfrB09UXdHRkBLL&#10;DNboSbSRfIWWoAj5aVyYIOzRITC2KMc6b+UBhSntVnqT/pgQQT0yvdmxm6xxFJ6X5ekJOuGoGp6N&#10;x+VxslLsHzsf4jcBhqRDRT0WL3PK1rchdtAtJPkKoFV9o7TOl9Qw4kp7smZYah1ziGj8FUpb0lR0&#10;fHxSZsOvdLnl9hbmi3csoD1tkzuRW6sPKxHUEZFPcaNFwmj7Q0ikNvPxToyMc2F3cWZ0QknM6CMP&#10;e/w+qo887vLAF9kz2Lh7bJQF37H0mtr615YY2eGxhgd5p2Ns523uqWEesCSaQ73B/vHQTWBw/EZh&#10;lW9ZiA/M48hhy+Aaiff4kRqwStCfKFmC//OePOFxElBLSYMjXNHwe8W8oER/tzgj54PRKM18voxO&#10;TjEa4g8180ONXZkrwNYZ4MJyPB8TPurtUXowz7htZskrqpjl6LuicXu8it1iwW3FxWyWQTjljsVb&#10;++h4Mp1oTj381D4z7/pGjzghd7AddjZ50+8dNr20MFtFkCoPw57VvgC4IfI49dssraDDe0btd+70&#10;BQAA//8DAFBLAwQUAAYACAAAACEACiLS+t8AAAAJAQAADwAAAGRycy9kb3ducmV2LnhtbEyPT0vD&#10;QBTE74LfYXmCN7trG/snZlOCIoIKYu2lt23yTILZtyH72qbf3udJj8MMM7/J1qPv1BGH2AaycDsx&#10;oJDKULVUW9h+Pt0sQUV2VLkuEFo4Y4R1fnmRubQKJ/rA44ZrJSUUU2ehYe5TrWPZoHdxEnok8b7C&#10;4B2LHGpdDe4k5b7TU2Pm2ruWZKFxPT40WH5vDt7CS7JzjzN+xTPT+F4Uz8s+iW/WXl+NxT0oxpH/&#10;wvCLL+iQC9M+HKiKqrOwmBtBZwuzJAElgZWZLkDtxVndgc4z/f9B/gMAAP//AwBQSwECLQAUAAYA&#10;CAAAACEAtoM4kv4AAADhAQAAEwAAAAAAAAAAAAAAAAAAAAAAW0NvbnRlbnRfVHlwZXNdLnhtbFBL&#10;AQItABQABgAIAAAAIQA4/SH/1gAAAJQBAAALAAAAAAAAAAAAAAAAAC8BAABfcmVscy8ucmVsc1BL&#10;AQItABQABgAIAAAAIQCB3MP7kwIAALsFAAAOAAAAAAAAAAAAAAAAAC4CAABkcnMvZTJvRG9jLnht&#10;bFBLAQItABQABgAIAAAAIQAKItL63wAAAAkBAAAPAAAAAAAAAAAAAAAAAO0EAABkcnMvZG93bnJl&#10;di54bWxQSwUGAAAAAAQABADzAAAA+QUAAAAA&#10;" fillcolor="white [3201]" strokecolor="white [3212]" strokeweight=".5pt">
+              <v:shape w14:anchorId="2494F1AF" id="Text Box 42" o:spid="_x0000_s1047" type="#_x0000_t202" style="position:absolute;margin-left:380.4pt;margin-top:17.2pt;width:70.95pt;height:22.55pt;z-index:251788288;visibility:visible;mso-wrap-style:square;mso-width-percent:0;mso-height-percent:0;mso-wrap-distance-left:9pt;mso-wrap-distance-top:0;mso-wrap-distance-right:9pt;mso-wrap-distance-bottom:0;mso-position-horizontal:absolute;mso-position-horizontal-relative:text;mso-position-vertical:absolute;mso-position-vertical-relative:text;mso-width-percent:0;mso-height-percent:0;mso-width-relative:margin;mso-height-relative:margin;v-text-anchor:top" o:gfxdata="UEsDBBQABgAIAAAAIQC2gziS/gAAAOEBAAATAAAAW0NvbnRlbnRfVHlwZXNdLnhtbJSRQU7DMBBF&#10;90jcwfIWJU67QAgl6YK0S0CoHGBkTxKLZGx5TGhvj5O2G0SRWNoz/78nu9wcxkFMGNg6quQqL6RA&#10;0s5Y6ir5vt9lD1JwBDIwOMJKHpHlpr69KfdHjyxSmriSfYz+USnWPY7AufNIadK6MEJMx9ApD/oD&#10;OlTrorhX2lFEilmcO2RdNtjC5xDF9pCuTyYBB5bi6bQ4syoJ3g9WQ0ymaiLzg5KdCXlKLjvcW893&#10;SUOqXwnz5DrgnHtJTxOsQfEKIT7DmDSUCaxw7Rqn8787ZsmRM9e2VmPeBN4uqYvTtW7jvijg9N/y&#10;JsXecLq0q+WD6m8AAAD//wMAUEsDBBQABgAIAAAAIQA4/SH/1gAAAJQBAAALAAAAX3JlbHMvLnJl&#10;bHOkkMFqwzAMhu+DvYPRfXGawxijTi+j0GvpHsDYimMaW0Yy2fr2M4PBMnrbUb/Q94l/f/hMi1qR&#10;JVI2sOt6UJgd+ZiDgffL8ekFlFSbvV0oo4EbChzGx4f9GRdb25HMsYhqlCwG5lrLq9biZkxWOiqY&#10;22YiTra2kYMu1l1tQD30/bPm3wwYN0x18gb45AdQl1tp5j/sFB2T0FQ7R0nTNEV3j6o9feQzro1i&#10;OWA14Fm+Q8a1a8+Bvu/d/dMb2JY5uiPbhG/ktn4cqGU/er3pcvwCAAD//wMAUEsDBBQABgAIAAAA&#10;IQD+bowulAIAALsFAAAOAAAAZHJzL2Uyb0RvYy54bWysVEtPGzEQvlfqf7B8L7sJIUDEBqUgqkoI&#10;UKHi7HjtxKrtcW0nu+mvZ+zdPKBcqHrZtWc+z+Obx8VlazRZCx8U2IoOjkpKhOVQK7uo6M+nmy9n&#10;lITIbM00WFHRjQj0cvr500XjJmIIS9C18ASN2DBpXEWXMbpJUQS+FIaFI3DColKCNyzi1S+K2rMG&#10;rRtdDMtyXDTga+eBixBQet0p6TTbl1LweC9lEJHoimJsMX99/s7Tt5hesMnCM7dUvA+D/UMUhimL&#10;TnemrllkZOXVX6aM4h4CyHjEwRQgpeIi54DZDMo32TwumRM5FyQnuB1N4f+Z5XfrB09UXdHRkBLL&#10;DNboSbSRfIWWoAj5aVyYIOzRITC2KMc6b+UBhSntVnqT/pgQQT0yvdmxm6xxFJ6X5ekJOuGoGp6N&#10;x+VxslLsHzsf4jcBhqRDRT0WL3PK1rchdtAtJPkKoFV9o7TOl9Qw4kp7smZYah1ziGj8FUpb0lR0&#10;fHxSZsOvdLnl9hbmi3csoD1tkzuRW6sPKxHUEZFPcaNFwmj7Q0ikNvPxToyMc2F3cWZ0QknM6CMP&#10;e/w+qo887vLAF9kz2Lh7bJQF37H0mtr615YY2eGxhgd5p2Ns523uqeGuUeZQb7B/PHQTGBy/UVjl&#10;WxbiA/M4ctgyuEbiPX6kBqwS9CdKluD/vCdPeJwE1FLS4AhXNPxeMS8o0d8tzsj5YDRKM58vo5PT&#10;IV78oWZ+qLErcwXYOgNcWI7nY8JHvT1KD+YZt80seUUVsxx9VzRuj1exWyy4rbiYzTIIp9yxeGsf&#10;HU+mE82ph5/aZ+Zd3+gRJ+QOtsPOJm/6vcOmlxZmqwhS5WFIRHes9gXADZHHqd9maQUd3jNqv3On&#10;LwAAAP//AwBQSwMEFAAGAAgAAAAhAAoi0vrfAAAACQEAAA8AAABkcnMvZG93bnJldi54bWxMj09L&#10;w0AUxO+C32F5gje7axv7J2ZTgiKCCmLtpbdt8kyC2bch+9qm397nSY/DDDO/ydaj79QRh9gGsnA7&#10;MaCQylC1VFvYfj7dLEFFdlS5LhBaOGOEdX55kbm0Cif6wOOGayUlFFNnoWHuU61j2aB3cRJ6JPG+&#10;wuAdixxqXQ3uJOW+01Nj5tq7lmShcT0+NFh+bw7ewkuyc48zfsUz0/heFM/LPolv1l5fjcU9KMaR&#10;/8Lwiy/okAvTPhyoiqqzsJgbQWcLsyQBJYGVmS5A7cVZ3YHOM/3/Qf4DAAD//wMAUEsBAi0AFAAG&#10;AAgAAAAhALaDOJL+AAAA4QEAABMAAAAAAAAAAAAAAAAAAAAAAFtDb250ZW50X1R5cGVzXS54bWxQ&#10;SwECLQAUAAYACAAAACEAOP0h/9YAAACUAQAACwAAAAAAAAAAAAAAAAAvAQAAX3JlbHMvLnJlbHNQ&#10;SwECLQAUAAYACAAAACEA/m6MLpQCAAC7BQAADgAAAAAAAAAAAAAAAAAuAgAAZHJzL2Uyb0RvYy54&#10;bWxQSwECLQAUAAYACAAAACEACiLS+t8AAAAJAQAADwAAAAAAAAAAAAAAAADuBAAAZHJzL2Rvd25y&#10;ZXYueG1sUEsFBgAAAAAEAAQA8wAAAPoFAAAAAA==&#10;" fillcolor="white [3201]" strokecolor="white [3212]" strokeweight=".5pt">
                 <v:textbox>
                   <w:txbxContent>
                     <w:p>
+                      <w:r>
+                        <w:t xml:space="preserve">     </w:t>
+                      </w:r>
                       <w:r>
                         <w:t>Name:</w:t>
                       </w:r>
@@ -3583,70 +3884,74 @@
       <w:r>
         <w:rPr>
           <w:noProof/>
-          <w:lang w:eastAsia="en-PH"/>
+          <w:lang w:val="en-US"/>
         </w:rPr>
         <mc:AlternateContent>
           <mc:Choice Requires="wps">
             <w:drawing>
-              <wp:anchor distT="0" distB="0" distL="114300" distR="114300" simplePos="0" relativeHeight="251792384" behindDoc="0" locked="0" layoutInCell="1" allowOverlap="1" wp14:anchorId="58D2991B" wp14:editId="224898D9">
+              <wp:anchor distT="0" distB="0" distL="114300" distR="114300" simplePos="0" relativeHeight="251809792" behindDoc="0" locked="0" layoutInCell="1" allowOverlap="1" wp14:anchorId="5FF82EF6" wp14:editId="4F2E8781">
                 <wp:simplePos x="0" y="0"/>
                 <wp:positionH relativeFrom="column">
-                  <wp:posOffset>4834255</wp:posOffset>
+                  <wp:posOffset>5486400</wp:posOffset>
                 </wp:positionH>
                 <wp:positionV relativeFrom="paragraph">
-                  <wp:posOffset>203645</wp:posOffset>
+                  <wp:posOffset>229235</wp:posOffset>
                 </wp:positionV>
-                <wp:extent cx="900752" cy="286603"/>
-                <wp:effectExtent l="0" t="0" r="13970" b="18415"/>
+                <wp:extent cx="1774190" cy="200025"/>
+                <wp:effectExtent l="0" t="0" r="16510" b="28575"/>
                 <wp:wrapNone/>
-                <wp:docPr id="84" name="Text Box 84"/>
+                <wp:docPr id="18" name="Rectangle 18"/>
                 <wp:cNvGraphicFramePr/>
                 <a:graphic xmlns:a="http://schemas.openxmlformats.org/drawingml/2006/main">
                   <a:graphicData uri="http://schemas.microsoft.com/office/word/2010/wordprocessingShape">
                     <wps:wsp>
-                      <wps:cNvSpPr txBox="1"/>
+                      <wps:cNvSpPr/>
                       <wps:spPr>
                         <a:xfrm>
                           <a:off x="0" y="0"/>
-                          <a:ext cx="900752" cy="286603"/>
+                          <a:ext cx="1774190" cy="200025"/>
                         </a:xfrm>
                         <a:prstGeom prst="rect">
                           <a:avLst/>
                         </a:prstGeom>
                         <a:solidFill>
-                          <a:schemeClr val="lt1"/>
+                          <a:schemeClr val="bg1"/>
                         </a:solidFill>
-                        <a:ln w="6350">
+                        <a:ln>
                           <a:solidFill>
-                            <a:schemeClr val="bg1"/>
+                            <a:schemeClr val="tx1"/>
                           </a:solidFill>
                         </a:ln>
-                        <a:effectLst/>
                       </wps:spPr>
                       <wps:style>
-                        <a:lnRef idx="0">
-                          <a:schemeClr val="accent1"/>
+                        <a:lnRef idx="2">
+                          <a:schemeClr val="accent1">
+                            <a:shade val="50000"/>
+                          </a:schemeClr>
                         </a:lnRef>
-                        <a:fillRef idx="0">
+                        <a:fillRef idx="1">
                           <a:schemeClr val="accent1"/>
                         </a:fillRef>
                         <a:effectRef idx="0">
                           <a:schemeClr val="accent1"/>
                         </a:effectRef>
                         <a:fontRef idx="minor">
-                          <a:schemeClr val="dk1"/>
+                          <a:schemeClr val="lt1"/>
                         </a:fontRef>
                       </wps:style>
                       <wps:txbx>
                         <w:txbxContent>
                           <w:p>
-                            <w:r>
-                              <w:t>Schedule:</w:t>
-                            </w:r>
+                            <w:pPr>
+                              <w:rPr>
+                                <w:color w:val="000000" w:themeColor="text1"/>
+                                <w:sz w:val="24"/>
+                              </w:rPr>
+                            </w:pPr>
                           </w:p>
                         </w:txbxContent>
                       </wps:txbx>
-                      <wps:bodyPr rot="0" spcFirstLastPara="0" vertOverflow="overflow" horzOverflow="overflow" vert="horz" wrap="square" lIns="91440" tIns="45720" rIns="91440" bIns="45720" numCol="1" spcCol="0" rtlCol="0" fromWordArt="0" anchor="t" anchorCtr="0" forceAA="0" compatLnSpc="1">
+                      <wps:bodyPr rot="0" spcFirstLastPara="0" vertOverflow="overflow" horzOverflow="overflow" vert="horz" wrap="square" lIns="91440" tIns="45720" rIns="91440" bIns="45720" numCol="1" spcCol="0" rtlCol="0" fromWordArt="0" anchor="ctr" anchorCtr="0" forceAA="0" compatLnSpc="1">
                         <a:prstTxWarp prst="textNoShape">
                           <a:avLst/>
                         </a:prstTxWarp>
@@ -3666,48 +3971,44 @@
           </mc:Choice>
           <mc:Fallback>
             <w:pict>
-              <v:shape w14:anchorId="58D2991B" id="Text Box 84" o:spid="_x0000_s1047" type="#_x0000_t202" style="position:absolute;margin-left:380.65pt;margin-top:16.05pt;width:70.95pt;height:22.55pt;z-index:251792384;visibility:visible;mso-wrap-style:square;mso-width-percent:0;mso-height-percent:0;mso-wrap-distance-left:9pt;mso-wrap-distance-top:0;mso-wrap-distance-right:9pt;mso-wrap-distance-bottom:0;mso-position-horizontal:absolute;mso-position-horizontal-relative:text;mso-position-vertical:absolute;mso-position-vertical-relative:text;mso-width-percent:0;mso-height-percent:0;mso-width-relative:margin;mso-height-relative:margin;v-text-anchor:top" o:gfxdata="UEsDBBQABgAIAAAAIQC2gziS/gAAAOEBAAATAAAAW0NvbnRlbnRfVHlwZXNdLnhtbJSRQU7DMBBF&#10;90jcwfIWJU67QAgl6YK0S0CoHGBkTxKLZGx5TGhvj5O2G0SRWNoz/78nu9wcxkFMGNg6quQqL6RA&#10;0s5Y6ir5vt9lD1JwBDIwOMJKHpHlpr69KfdHjyxSmriSfYz+USnWPY7AufNIadK6MEJMx9ApD/oD&#10;OlTrorhX2lFEilmcO2RdNtjC5xDF9pCuTyYBB5bi6bQ4syoJ3g9WQ0ymaiLzg5KdCXlKLjvcW893&#10;SUOqXwnz5DrgnHtJTxOsQfEKIT7DmDSUCaxw7Rqn8787ZsmRM9e2VmPeBN4uqYvTtW7jvijg9N/y&#10;JsXecLq0q+WD6m8AAAD//wMAUEsDBBQABgAIAAAAIQA4/SH/1gAAAJQBAAALAAAAX3JlbHMvLnJl&#10;bHOkkMFqwzAMhu+DvYPRfXGawxijTi+j0GvpHsDYimMaW0Yy2fr2M4PBMnrbUb/Q94l/f/hMi1qR&#10;JVI2sOt6UJgd+ZiDgffL8ekFlFSbvV0oo4EbChzGx4f9GRdb25HMsYhqlCwG5lrLq9biZkxWOiqY&#10;22YiTra2kYMu1l1tQD30/bPm3wwYN0x18gb45AdQl1tp5j/sFB2T0FQ7R0nTNEV3j6o9feQzro1i&#10;OWA14Fm+Q8a1a8+Bvu/d/dMb2JY5uiPbhG/ktn4cqGU/er3pcvwCAAD//wMAUEsDBBQABgAIAAAA&#10;IQAO6iLKlQIAALsFAAAOAAAAZHJzL2Uyb0RvYy54bWysVEtPGzEQvlfqf7B8L7sJIUDEBqUgqkoI&#10;UKHi7HjtxKrtcW0nu+mvZ+zdPKBcqHrZHc98Hs9887i4bI0ma+GDAlvRwVFJibAcamUXFf35dPPl&#10;jJIQma2ZBisquhGBXk4/f7po3EQMYQm6Fp6gExsmjavoMkY3KYrAl8KwcAROWDRK8IZFPPpFUXvW&#10;oHeji2FZjosGfO08cBECaq87I51m/1IKHu+lDCISXVGMLeavz995+hbTCzZZeOaWivdhsH+IwjBl&#10;8dGdq2sWGVl59Zcro7iHADIecTAFSKm4yDlgNoPyTTaPS+ZEzgXJCW5HU/h/bvnd+sETVVf0bESJ&#10;ZQZr9CTaSL5CS1CF/DQuTBD26BAYW9Rjnbf6gMqUdiu9SX9MiKAdmd7s2E3eOCrPy/L0ZEgJR9Pw&#10;bDwuj5OXYn/Z+RC/CTAkCRX1WLzMKVvfhthBt5D0VgCt6huldT6khhFX2pM1w1LrmENE569Q2pKm&#10;ouPjkzI7fmXLLbf3MF+84wH9aZueE7m1+rASQR0RWYobLRJG2x9CIrWZj3diZJwLu4szoxNKYkYf&#10;udjj91F95HKXB97IL4ONu8tGWfAdS6+prX9tiZEdHmt4kHcSYztvc08Nd40yh3qD/eOhm8Dg+I3C&#10;Kt+yEB+Yx5HDlsE1Eu/xIzVglaCXKFmC//OePuFxEtBKSYMjXNHwe8W8oER/tzgj54PRKM18PoxO&#10;Tod48IeW+aHFrswVYOsMcGE5nsWEj3orSg/mGbfNLL2KJmY5vl3RuBWvYrdYcFtxMZtlEE65Y/HW&#10;PjqeXCeaUw8/tc/Mu77RI07IHWyHnU3e9HuHTTctzFYRpMrDkIjuWO0LgBsij1O/zdIKOjxn1H7n&#10;Tl8AAAD//wMAUEsDBBQABgAIAAAAIQBGOFDp3wAAAAkBAAAPAAAAZHJzL2Rvd25yZXYueG1sTI9N&#10;S8NAEIbvgv9hGcGb3XyUfsRsSlBE0IJYe/E2TcYkmJ0N2W2b/nvHkx6H9+F9n8k3k+3ViUbfOTYQ&#10;zyJQxJWrO24M7D+e7lagfECusXdMBi7kYVNcX+WY1e7M73TahUZJCfsMDbQhDJnWvmrJop+5gViy&#10;LzdaDHKOja5HPEu57XUSRQttsWNZaHGgh5aq793RGniZf+JjGl7pEnh6K8vn1TD3W2Nub6byHlSg&#10;KfzB8Ksv6lCI08EdufaqN7BcxKmgBtIkBiXAOkoTUAdJlgnoItf/Pyh+AAAA//8DAFBLAQItABQA&#10;BgAIAAAAIQC2gziS/gAAAOEBAAATAAAAAAAAAAAAAAAAAAAAAABbQ29udGVudF9UeXBlc10ueG1s&#10;UEsBAi0AFAAGAAgAAAAhADj9If/WAAAAlAEAAAsAAAAAAAAAAAAAAAAALwEAAF9yZWxzLy5yZWxz&#10;UEsBAi0AFAAGAAgAAAAhAA7qIsqVAgAAuwUAAA4AAAAAAAAAAAAAAAAALgIAAGRycy9lMm9Eb2Mu&#10;eG1sUEsBAi0AFAAGAAgAAAAhAEY4UOnfAAAACQEAAA8AAAAAAAAAAAAAAAAA7wQAAGRycy9kb3du&#10;cmV2LnhtbFBLBQYAAAAABAAEAPMAAAD7BQAAAAA=&#10;" fillcolor="white [3201]" strokecolor="white [3212]" strokeweight=".5pt">
+              <v:rect w14:anchorId="5FF82EF6" id="Rectangle 18" o:spid="_x0000_s1048" style="position:absolute;margin-left:6in;margin-top:18.05pt;width:139.7pt;height:15.75pt;z-index:251809792;visibility:visible;mso-wrap-style:square;mso-width-percent:0;mso-height-percent:0;mso-wrap-distance-left:9pt;mso-wrap-distance-top:0;mso-wrap-distance-right:9pt;mso-wrap-distance-bottom:0;mso-position-horizontal:absolute;mso-position-horizontal-relative:text;mso-position-vertical:absolute;mso-position-vertical-relative:text;mso-width-percent:0;mso-height-percent:0;mso-width-relative:margin;mso-height-relative:margin;v-text-anchor:middle" o:gfxdata="UEsDBBQABgAIAAAAIQC2gziS/gAAAOEBAAATAAAAW0NvbnRlbnRfVHlwZXNdLnhtbJSRQU7DMBBF&#10;90jcwfIWJU67QAgl6YK0S0CoHGBkTxKLZGx5TGhvj5O2G0SRWNoz/78nu9wcxkFMGNg6quQqL6RA&#10;0s5Y6ir5vt9lD1JwBDIwOMJKHpHlpr69KfdHjyxSmriSfYz+USnWPY7AufNIadK6MEJMx9ApD/oD&#10;OlTrorhX2lFEilmcO2RdNtjC5xDF9pCuTyYBB5bi6bQ4syoJ3g9WQ0ymaiLzg5KdCXlKLjvcW893&#10;SUOqXwnz5DrgnHtJTxOsQfEKIT7DmDSUCaxw7Rqn8787ZsmRM9e2VmPeBN4uqYvTtW7jvijg9N/y&#10;JsXecLq0q+WD6m8AAAD//wMAUEsDBBQABgAIAAAAIQA4/SH/1gAAAJQBAAALAAAAX3JlbHMvLnJl&#10;bHOkkMFqwzAMhu+DvYPRfXGawxijTi+j0GvpHsDYimMaW0Yy2fr2M4PBMnrbUb/Q94l/f/hMi1qR&#10;JVI2sOt6UJgd+ZiDgffL8ekFlFSbvV0oo4EbChzGx4f9GRdb25HMsYhqlCwG5lrLq9biZkxWOiqY&#10;22YiTra2kYMu1l1tQD30/bPm3wwYN0x18gb45AdQl1tp5j/sFB2T0FQ7R0nTNEV3j6o9feQzro1i&#10;OWA14Fm+Q8a1a8+Bvu/d/dMb2JY5uiPbhG/ktn4cqGU/er3pcvwCAAD//wMAUEsDBBQABgAIAAAA&#10;IQAFQwYAngIAAMEFAAAOAAAAZHJzL2Uyb0RvYy54bWysVMFu2zAMvQ/YPwi6r46NdF2DOkWQosOA&#10;oi2aDj0rshQLkEVNUmJnXz9Kdpy2CzZg2MUWRfKRfCJ5dd01muyE8wpMSfOzCSXCcKiU2ZT0+/Pt&#10;py+U+MBMxTQYUdK98PR6/vHDVWtnooAadCUcQRDjZ60taR2CnWWZ57VomD8DKwwqJbiGBRTdJqsc&#10;axG90VkxmXzOWnCVdcCF93h70yvpPOFLKXh4kNKLQHRJMbeQvi591/Gbza/YbOOYrRUf0mD/kEXD&#10;lMGgI9QNC4xsnfoNqlHcgQcZzjg0GUipuEg1YDX55F01q5pZkWpBcrwdafL/D5bf7x4dURW+Hb6U&#10;YQ2+0ROyxsxGC4J3SFBr/QztVvbRDZLHY6y2k66Jf6yDdInU/Uiq6ALheJlfXEzzS+Seow6fbFKc&#10;R9Ds6G2dD18FNCQeSuowfOKS7e586E0PJjGYB62qW6V1EmKjiKV2ZMfwidebfAB/Y6XN3xxDd8IR&#10;c4yeWSSgLzmdwl6LiKfNk5DIHRZZpIRT1x6TYZwLE/JeVbNK9DmeIwep8RB+9EiEJMCILLG6EXsA&#10;eFvoAbunZ7CPriI1/eg8+VNivfPokSKDCaNzowy4UwAaqxoi9/YHknpqIkuhW3epr4oimsarNVR7&#10;bDYH/RR6y28Vvvgd8+GRORw7bBJcJeEBP1JDW1IYTpTU4H6euo/2OA2opaTFMS6p/7FlTlCivxmc&#10;k8t8Oo1zn4Tp+UWBgnutWb/WmG2zBGyjHJeW5ekY7YM+HKWD5gU3ziJGRRUzHGOXlAd3EJahXy+4&#10;s7hYLJIZzrpl4c6sLI/gkejY0c/dC3N2aPuAA3MPh5Fns3fd39tGTwOLbQCp0mgceR2eAPdE6qVh&#10;p8VF9FpOVsfNO/8FAAD//wMAUEsDBBQABgAIAAAAIQDlt9Ow3wAAAAoBAAAPAAAAZHJzL2Rvd25y&#10;ZXYueG1sTI9LT8MwEITvSPwHa5G4USdt5FYhm4qHANEb5XHeJksSEa+j2G0Dvx73BMfRjGa+KdaT&#10;7dWBR985QUhnCSiWytWdNAhvrw9XK1A+kNTUO2GEb/awLs/PCsprd5QXPmxDo2KJ+JwQ2hCGXGtf&#10;tWzJz9zAEr1PN1oKUY6Nrkc6xnLb63mSGG2pk7jQ0sB3LVdf271FsBu5Hd6fErJz8/zjbfW4vO8+&#10;EC8vpptrUIGn8BeGE35EhzIy7dxeaq96hJXJ4peAsDApqFMgzRYZqB2CWRrQZaH/Xyh/AQAA//8D&#10;AFBLAQItABQABgAIAAAAIQC2gziS/gAAAOEBAAATAAAAAAAAAAAAAAAAAAAAAABbQ29udGVudF9U&#10;eXBlc10ueG1sUEsBAi0AFAAGAAgAAAAhADj9If/WAAAAlAEAAAsAAAAAAAAAAAAAAAAALwEAAF9y&#10;ZWxzLy5yZWxzUEsBAi0AFAAGAAgAAAAhAAVDBgCeAgAAwQUAAA4AAAAAAAAAAAAAAAAALgIAAGRy&#10;cy9lMm9Eb2MueG1sUEsBAi0AFAAGAAgAAAAhAOW307DfAAAACgEAAA8AAAAAAAAAAAAAAAAA+AQA&#10;AGRycy9kb3ducmV2LnhtbFBLBQYAAAAABAAEAPMAAAAEBgAAAAA=&#10;" fillcolor="white [3212]" strokecolor="black [3213]" strokeweight="1pt">
                 <v:textbox>
                   <w:txbxContent>
                     <w:p>
-                      <w:r>
-                        <w:t>Schedule:</w:t>
-                      </w:r>
+                      <w:pPr>
+                        <w:rPr>
+                          <w:color w:val="000000" w:themeColor="text1"/>
+                          <w:sz w:val="24"/>
+                        </w:rPr>
+                      </w:pPr>
                     </w:p>
                   </w:txbxContent>
                 </v:textbox>
-              </v:shape>
+              </v:rect>
             </w:pict>
           </mc:Fallback>
         </mc:AlternateContent>
       </w:r>
-    </w:p>
-    <w:p>
-      <w:pPr>
-        <w:tabs>
-          <w:tab w:val="left" w:pos="8058"/>
-        </w:tabs>
-      </w:pPr>
       <w:r>
         <w:rPr>
           <w:noProof/>
-          <w:lang w:eastAsia="en-PH"/>
+          <w:lang w:val="en-US"/>
         </w:rPr>
         <mc:AlternateContent>
           <mc:Choice Requires="wps">
             <w:drawing>
-              <wp:anchor distT="0" distB="0" distL="114300" distR="114300" simplePos="0" relativeHeight="251794432" behindDoc="0" locked="0" layoutInCell="1" allowOverlap="1" wp14:anchorId="39402B4B" wp14:editId="6DC9C12C">
+              <wp:anchor distT="0" distB="0" distL="114300" distR="114300" simplePos="0" relativeHeight="251792384" behindDoc="0" locked="0" layoutInCell="1" allowOverlap="1" wp14:anchorId="58D2991B" wp14:editId="224898D9">
                 <wp:simplePos x="0" y="0"/>
                 <wp:positionH relativeFrom="column">
-                  <wp:posOffset>4846955</wp:posOffset>
+                  <wp:posOffset>4815205</wp:posOffset>
                 </wp:positionH>
                 <wp:positionV relativeFrom="paragraph">
-                  <wp:posOffset>185865</wp:posOffset>
+                  <wp:posOffset>203200</wp:posOffset>
                 </wp:positionV>
-                <wp:extent cx="900752" cy="286603"/>
+                <wp:extent cx="900430" cy="286385"/>
                 <wp:effectExtent l="0" t="0" r="13970" b="18415"/>
                 <wp:wrapNone/>
-                <wp:docPr id="44" name="Text Box 44"/>
+                <wp:docPr id="84" name="Text Box 84"/>
                 <wp:cNvGraphicFramePr/>
                 <a:graphic xmlns:a="http://schemas.openxmlformats.org/drawingml/2006/main">
                   <a:graphicData uri="http://schemas.microsoft.com/office/word/2010/wordprocessingShape">
@@ -3716,7 +4017,7 @@
                       <wps:spPr>
                         <a:xfrm>
                           <a:off x="0" y="0"/>
-                          <a:ext cx="900752" cy="286603"/>
+                          <a:ext cx="900430" cy="286385"/>
                         </a:xfrm>
                         <a:prstGeom prst="rect">
                           <a:avLst/>
@@ -3749,7 +4050,7 @@
                         <w:txbxContent>
                           <w:p>
                             <w:r>
-                              <w:t>Subject:</w:t>
+                              <w:t>Schedule:</w:t>
                             </w:r>
                           </w:p>
                         </w:txbxContent>
@@ -3774,12 +4075,12 @@
           </mc:Choice>
           <mc:Fallback>
             <w:pict>
-              <v:shape w14:anchorId="39402B4B" id="Text Box 44" o:spid="_x0000_s1048" type="#_x0000_t202" style="position:absolute;margin-left:381.65pt;margin-top:14.65pt;width:70.95pt;height:22.55pt;z-index:251794432;visibility:visible;mso-wrap-style:square;mso-width-percent:0;mso-height-percent:0;mso-wrap-distance-left:9pt;mso-wrap-distance-top:0;mso-wrap-distance-right:9pt;mso-wrap-distance-bottom:0;mso-position-horizontal:absolute;mso-position-horizontal-relative:text;mso-position-vertical:absolute;mso-position-vertical-relative:text;mso-width-percent:0;mso-height-percent:0;mso-width-relative:margin;mso-height-relative:margin;v-text-anchor:top" o:gfxdata="UEsDBBQABgAIAAAAIQC2gziS/gAAAOEBAAATAAAAW0NvbnRlbnRfVHlwZXNdLnhtbJSRQU7DMBBF&#10;90jcwfIWJU67QAgl6YK0S0CoHGBkTxKLZGx5TGhvj5O2G0SRWNoz/78nu9wcxkFMGNg6quQqL6RA&#10;0s5Y6ir5vt9lD1JwBDIwOMJKHpHlpr69KfdHjyxSmriSfYz+USnWPY7AufNIadK6MEJMx9ApD/oD&#10;OlTrorhX2lFEilmcO2RdNtjC5xDF9pCuTyYBB5bi6bQ4syoJ3g9WQ0ymaiLzg5KdCXlKLjvcW893&#10;SUOqXwnz5DrgnHtJTxOsQfEKIT7DmDSUCaxw7Rqn8787ZsmRM9e2VmPeBN4uqYvTtW7jvijg9N/y&#10;JsXecLq0q+WD6m8AAAD//wMAUEsDBBQABgAIAAAAIQA4/SH/1gAAAJQBAAALAAAAX3JlbHMvLnJl&#10;bHOkkMFqwzAMhu+DvYPRfXGawxijTi+j0GvpHsDYimMaW0Yy2fr2M4PBMnrbUb/Q94l/f/hMi1qR&#10;JVI2sOt6UJgd+ZiDgffL8ekFlFSbvV0oo4EbChzGx4f9GRdb25HMsYhqlCwG5lrLq9biZkxWOiqY&#10;22YiTra2kYMu1l1tQD30/bPm3wwYN0x18gb45AdQl1tp5j/sFB2T0FQ7R0nTNEV3j6o9feQzro1i&#10;OWA14Fm+Q8a1a8+Bvu/d/dMb2JY5uiPbhG/ktn4cqGU/er3pcvwCAAD//wMAUEsDBBQABgAIAAAA&#10;IQBWmJXolgIAALsFAAAOAAAAZHJzL2Uyb0RvYy54bWysVN9P2zAQfp+0/8Hy+0gaSoGKFHUgpkkI&#10;0GDi2XXs1prj82y3SffXc3aStjBemPaSnO8+n++++3Fx2daabITzCkxJR0c5JcJwqJRZlvTn082X&#10;M0p8YKZiGowo6VZ4ejn7/OmisVNRwAp0JRxBJ8ZPG1vSVQh2mmWer0TN/BFYYdAowdUs4NEts8qx&#10;Br3XOivyfJI14CrrgAvvUXvdGeks+ZdS8HAvpReB6JJibCF9Xfou4jebXbDp0jG7UrwPg/1DFDVT&#10;Bh/dubpmgZG1U3+5qhV34EGGIw51BlIqLlIOmM0of5PN44pZkXJBcrzd0eT/n1t+t3lwRFUlHY8p&#10;MazGGj2JNpCv0BJUIT+N9VOEPVoEhhb1WOdB71EZ026lq+MfEyJoR6a3O3ajN47K8zw/PSko4Wgq&#10;ziaT/Dh6yfaXrfPhm4CaRKGkDouXOGWbWx866ACJb3nQqrpRWqdDbBhxpR3ZMCy1DilEdP4KpQ1p&#10;Sjo5PsmT41e21HJ7D4vlOx7QnzbxOZFaqw8rEtQRkaSw1SJitPkhJFKb+HgnRsa5MLs4EzqiJGb0&#10;kYs9fh/VRy53eeCN9DKYsLtcKwOuY+k1tdWvgRjZ4bGGB3lHMbSLNvVUUQyNsoBqi/3joJtAb/mN&#10;wirfMh8emMORw5bBNRLu8SM1YJWglyhZgfvznj7icRLQSkmDI1xS/3vNnKBEfzc4I+ej8TjOfDqM&#10;T04LPLhDy+LQYtb1FWDrjHBhWZ7EiA96EKWD+hm3zTy+iiZmOL5d0jCIV6FbLLituJjPEwin3LJw&#10;ax4tj64jzbGHn9pn5mzf6AEn5A6GYWfTN/3eYeNNA/N1AKnSMESiO1b7AuCGSOPUb7O4gg7PCbXf&#10;ubMXAAAA//8DAFBLAwQUAAYACAAAACEAn+YbuN8AAAAJAQAADwAAAGRycy9kb3ducmV2LnhtbEyP&#10;TUvDQBCG74L/YRnBm92YxH7EbEpQRLCC2HrxNk3GJJidDdltm/57x5OehuF9eOeZfD3ZXh1p9J1j&#10;A7ezCBRx5eqOGwMfu6ebJSgfkGvsHZOBM3lYF5cXOWa1O/E7HbehUVLCPkMDbQhDprWvWrLoZ24g&#10;luzLjRaDrGOj6xFPUm57HUfRXFvsWC60ONBDS9X39mANvKSf+JiEDZ0DT29l+bwcUv9qzPXVVN6D&#10;CjSFPxh+9UUdCnHauwPXXvUGFvMkEdRAvJIpwCq6i0HtJUlT0EWu/39Q/AAAAP//AwBQSwECLQAU&#10;AAYACAAAACEAtoM4kv4AAADhAQAAEwAAAAAAAAAAAAAAAAAAAAAAW0NvbnRlbnRfVHlwZXNdLnht&#10;bFBLAQItABQABgAIAAAAIQA4/SH/1gAAAJQBAAALAAAAAAAAAAAAAAAAAC8BAABfcmVscy8ucmVs&#10;c1BLAQItABQABgAIAAAAIQBWmJXolgIAALsFAAAOAAAAAAAAAAAAAAAAAC4CAABkcnMvZTJvRG9j&#10;LnhtbFBLAQItABQABgAIAAAAIQCf5hu43wAAAAkBAAAPAAAAAAAAAAAAAAAAAPAEAABkcnMvZG93&#10;bnJldi54bWxQSwUGAAAAAAQABADzAAAA/AUAAAAA&#10;" fillcolor="white [3201]" strokecolor="white [3212]" strokeweight=".5pt">
+              <v:shape w14:anchorId="58D2991B" id="Text Box 84" o:spid="_x0000_s1049" type="#_x0000_t202" style="position:absolute;margin-left:379.15pt;margin-top:16pt;width:70.9pt;height:22.55pt;z-index:251792384;visibility:visible;mso-wrap-style:square;mso-width-percent:0;mso-height-percent:0;mso-wrap-distance-left:9pt;mso-wrap-distance-top:0;mso-wrap-distance-right:9pt;mso-wrap-distance-bottom:0;mso-position-horizontal:absolute;mso-position-horizontal-relative:text;mso-position-vertical:absolute;mso-position-vertical-relative:text;mso-width-percent:0;mso-height-percent:0;mso-width-relative:margin;mso-height-relative:margin;v-text-anchor:top" o:gfxdata="UEsDBBQABgAIAAAAIQC2gziS/gAAAOEBAAATAAAAW0NvbnRlbnRfVHlwZXNdLnhtbJSRQU7DMBBF&#10;90jcwfIWJU67QAgl6YK0S0CoHGBkTxKLZGx5TGhvj5O2G0SRWNoz/78nu9wcxkFMGNg6quQqL6RA&#10;0s5Y6ir5vt9lD1JwBDIwOMJKHpHlpr69KfdHjyxSmriSfYz+USnWPY7AufNIadK6MEJMx9ApD/oD&#10;OlTrorhX2lFEilmcO2RdNtjC5xDF9pCuTyYBB5bi6bQ4syoJ3g9WQ0ymaiLzg5KdCXlKLjvcW893&#10;SUOqXwnz5DrgnHtJTxOsQfEKIT7DmDSUCaxw7Rqn8787ZsmRM9e2VmPeBN4uqYvTtW7jvijg9N/y&#10;JsXecLq0q+WD6m8AAAD//wMAUEsDBBQABgAIAAAAIQA4/SH/1gAAAJQBAAALAAAAX3JlbHMvLnJl&#10;bHOkkMFqwzAMhu+DvYPRfXGawxijTi+j0GvpHsDYimMaW0Yy2fr2M4PBMnrbUb/Q94l/f/hMi1qR&#10;JVI2sOt6UJgd+ZiDgffL8ekFlFSbvV0oo4EbChzGx4f9GRdb25HMsYhqlCwG5lrLq9biZkxWOiqY&#10;22YiTra2kYMu1l1tQD30/bPm3wwYN0x18gb45AdQl1tp5j/sFB2T0FQ7R0nTNEV3j6o9feQzro1i&#10;OWA14Fm+Q8a1a8+Bvu/d/dMb2JY5uiPbhG/ktn4cqGU/er3pcvwCAAD//wMAUEsDBBQABgAIAAAA&#10;IQCAdt50lgIAALsFAAAOAAAAZHJzL2Uyb0RvYy54bWysVEtv2zAMvg/YfxB0X+082qVBnCJr0WFA&#10;0RZrhp4VWUqMSaImKbGzXz9KtpO066XDLjZFfqLIj4/ZVaMV2QnnKzAFHZzllAjDoazMuqA/lref&#10;JpT4wEzJFBhR0L3w9Gr+8cOstlMxhA2oUjiCToyf1ragmxDsNMs83wjN/BlYYdAowWkW8OjWWelY&#10;jd61yoZ5fpHV4ErrgAvvUXvTGuk8+ZdS8PAgpReBqIJibCF9Xfqu4jebz9h07ZjdVLwLg/1DFJpV&#10;Bh89uLphgZGtq/5ypSvuwIMMZxx0BlJWXKQcMJtB/iqbpw2zIuWC5Hh7oMn/P7f8fvfoSFUWdDKm&#10;xDCNNVqKJpAv0BBUIT+19VOEPVkEhgb1WOde71EZ026k0/GPCRG0I9P7A7vRG0flZZ6PR2jhaBpO&#10;LkaT8+glO162zoevAjSJQkEdFi9xynZ3PrTQHhLf8qCq8rZSKh1iw4hr5ciOYalVSCGi8xcoZUhd&#10;0IvReZ4cv7Clljt6WK3f8ID+lInPidRaXViRoJaIJIW9EhGjzHchkdrExxsxMs6FOcSZ0BElMaP3&#10;XOzwx6jec7nNA2+kl8GEw2VdGXAtSy+pLX/2xMgWjzU8yTuKoVk1qaeGo75RVlDusX8ctBPoLb+t&#10;sMp3zIdH5nDksDFwjYQH/EgFWCXoJEo24H6/pY94nAS0UlLjCBfU/9oyJyhR3wzOyOVgPI4znw7j&#10;889DPLhTy+rUYrb6GrB1BriwLE9ixAfVi9KBfsZts4ivookZjm8XNPTidWgXC24rLhaLBMIptyzc&#10;mSfLo+tIc+zhZfPMnO0aPeCE3EM/7Gz6qt9bbLxpYLENIKs0DJHoltWuALgh0jh12yyuoNNzQh13&#10;7vwPAAAA//8DAFBLAwQUAAYACAAAACEAwJUWUd8AAAAJAQAADwAAAGRycy9kb3ducmV2LnhtbEyP&#10;QUvDQBCF74L/YRnBm91NU22M2ZSgiGAFse3F2zY7JsHsbMhu2/TfO570OLyPN98rVpPrxRHH0HnS&#10;kMwUCKTa244aDbvt800GIkRD1vSeUMMZA6zKy4vC5Naf6AOPm9gILqGQGw1tjEMuZahbdCbM/IDE&#10;2ZcfnYl8jo20ozlxuevlXKk76UxH/KE1Az62WH9vDk7D6+LTPKVxjedI03tVvWTDIrxpfX01VQ8g&#10;Ik7xD4ZffVaHkp32/kA2iF7D8jZLGdWQznkTA/dKJSD2nCwTkGUh/y8ofwAAAP//AwBQSwECLQAU&#10;AAYACAAAACEAtoM4kv4AAADhAQAAEwAAAAAAAAAAAAAAAAAAAAAAW0NvbnRlbnRfVHlwZXNdLnht&#10;bFBLAQItABQABgAIAAAAIQA4/SH/1gAAAJQBAAALAAAAAAAAAAAAAAAAAC8BAABfcmVscy8ucmVs&#10;c1BLAQItABQABgAIAAAAIQCAdt50lgIAALsFAAAOAAAAAAAAAAAAAAAAAC4CAABkcnMvZTJvRG9j&#10;LnhtbFBLAQItABQABgAIAAAAIQDAlRZR3wAAAAkBAAAPAAAAAAAAAAAAAAAAAPAEAABkcnMvZG93&#10;bnJldi54bWxQSwUGAAAAAAQABADzAAAA/AUAAAAA&#10;" fillcolor="white [3201]" strokecolor="white [3212]" strokeweight=".5pt">
                 <v:textbox>
                   <w:txbxContent>
                     <w:p>
                       <w:r>
-                        <w:t>Subject:</w:t>
+                        <w:t>Schedule:</w:t>
                       </w:r>
                     </w:p>
                   </w:txbxContent>
@@ -3789,78 +4090,84 @@
           </mc:Fallback>
         </mc:AlternateContent>
       </w:r>
-      <w:r>
-        <w:tab/>
-      </w:r>
     </w:p>
     <w:p>
+      <w:pPr>
+        <w:tabs>
+          <w:tab w:val="left" w:pos="8058"/>
+        </w:tabs>
+      </w:pPr>
       <w:r>
         <w:rPr>
           <w:noProof/>
-          <w:lang w:eastAsia="en-PH"/>
+          <w:lang w:val="en-US"/>
         </w:rPr>
         <mc:AlternateContent>
           <mc:Choice Requires="wps">
             <w:drawing>
-              <wp:anchor distT="0" distB="0" distL="114300" distR="114300" simplePos="0" relativeHeight="251796480" behindDoc="0" locked="0" layoutInCell="1" allowOverlap="1" wp14:anchorId="0C2F6923" wp14:editId="11E12C06">
+              <wp:anchor distT="0" distB="0" distL="114300" distR="114300" simplePos="0" relativeHeight="251811840" behindDoc="0" locked="0" layoutInCell="1" allowOverlap="1" wp14:anchorId="5FF82EF6" wp14:editId="4F2E8781">
                 <wp:simplePos x="0" y="0"/>
                 <wp:positionH relativeFrom="column">
-                  <wp:posOffset>4842510</wp:posOffset>
+                  <wp:posOffset>5486400</wp:posOffset>
                 </wp:positionH>
                 <wp:positionV relativeFrom="paragraph">
-                  <wp:posOffset>172530</wp:posOffset>
+                  <wp:posOffset>219075</wp:posOffset>
                 </wp:positionV>
-                <wp:extent cx="900752" cy="286603"/>
-                <wp:effectExtent l="0" t="0" r="13970" b="18415"/>
+                <wp:extent cx="1774190" cy="200025"/>
+                <wp:effectExtent l="0" t="0" r="16510" b="28575"/>
                 <wp:wrapNone/>
-                <wp:docPr id="45" name="Text Box 45"/>
+                <wp:docPr id="19" name="Rectangle 19"/>
                 <wp:cNvGraphicFramePr/>
                 <a:graphic xmlns:a="http://schemas.openxmlformats.org/drawingml/2006/main">
                   <a:graphicData uri="http://schemas.microsoft.com/office/word/2010/wordprocessingShape">
                     <wps:wsp>
-                      <wps:cNvSpPr txBox="1"/>
+                      <wps:cNvSpPr/>
                       <wps:spPr>
                         <a:xfrm>
                           <a:off x="0" y="0"/>
-                          <a:ext cx="900752" cy="286603"/>
+                          <a:ext cx="1774190" cy="200025"/>
                         </a:xfrm>
                         <a:prstGeom prst="rect">
                           <a:avLst/>
                         </a:prstGeom>
                         <a:solidFill>
-                          <a:schemeClr val="lt1"/>
+                          <a:schemeClr val="bg1"/>
                         </a:solidFill>
-                        <a:ln w="6350">
+                        <a:ln>
                           <a:solidFill>
-                            <a:schemeClr val="bg1"/>
+                            <a:schemeClr val="tx1"/>
                           </a:solidFill>
                         </a:ln>
-                        <a:effectLst/>
                       </wps:spPr>
                       <wps:style>
-                        <a:lnRef idx="0">
-                          <a:schemeClr val="accent1"/>
+                        <a:lnRef idx="2">
+                          <a:schemeClr val="accent1">
+                            <a:shade val="50000"/>
+                          </a:schemeClr>
                         </a:lnRef>
-                        <a:fillRef idx="0">
+                        <a:fillRef idx="1">
                           <a:schemeClr val="accent1"/>
                         </a:fillRef>
                         <a:effectRef idx="0">
                           <a:schemeClr val="accent1"/>
                         </a:effectRef>
                         <a:fontRef idx="minor">
-                          <a:schemeClr val="dk1"/>
+                          <a:schemeClr val="lt1"/>
                         </a:fontRef>
                       </wps:style>
                       <wps:txbx>
                         <w:txbxContent>
                           <w:p>
-                            <w:r>
-                              <w:t>Activity No.:</w:t>
-                            </w:r>
+                            <w:pPr>
+                              <w:rPr>
+                                <w:color w:val="000000" w:themeColor="text1"/>
+                                <w:sz w:val="24"/>
+                              </w:rPr>
+                            </w:pPr>
                           </w:p>
                         </w:txbxContent>
                       </wps:txbx>
-                      <wps:bodyPr rot="0" spcFirstLastPara="0" vertOverflow="overflow" horzOverflow="overflow" vert="horz" wrap="square" lIns="91440" tIns="45720" rIns="91440" bIns="45720" numCol="1" spcCol="0" rtlCol="0" fromWordArt="0" anchor="t" anchorCtr="0" forceAA="0" compatLnSpc="1">
+                      <wps:bodyPr rot="0" spcFirstLastPara="0" vertOverflow="overflow" horzOverflow="overflow" vert="horz" wrap="square" lIns="91440" tIns="45720" rIns="91440" bIns="45720" numCol="1" spcCol="0" rtlCol="0" fromWordArt="0" anchor="ctr" anchorCtr="0" forceAA="0" compatLnSpc="1">
                         <a:prstTxWarp prst="textNoShape">
                           <a:avLst/>
                         </a:prstTxWarp>
@@ -3880,12 +4187,116 @@
           </mc:Choice>
           <mc:Fallback>
             <w:pict>
-              <v:shape w14:anchorId="0C2F6923" id="Text Box 45" o:spid="_x0000_s1049" type="#_x0000_t202" style="position:absolute;margin-left:381.3pt;margin-top:13.6pt;width:70.95pt;height:22.55pt;z-index:251796480;visibility:visible;mso-wrap-style:square;mso-width-percent:0;mso-height-percent:0;mso-wrap-distance-left:9pt;mso-wrap-distance-top:0;mso-wrap-distance-right:9pt;mso-wrap-distance-bottom:0;mso-position-horizontal:absolute;mso-position-horizontal-relative:text;mso-position-vertical:absolute;mso-position-vertical-relative:text;mso-width-percent:0;mso-height-percent:0;mso-width-relative:margin;mso-height-relative:margin;v-text-anchor:top" o:gfxdata="UEsDBBQABgAIAAAAIQC2gziS/gAAAOEBAAATAAAAW0NvbnRlbnRfVHlwZXNdLnhtbJSRQU7DMBBF&#10;90jcwfIWJU67QAgl6YK0S0CoHGBkTxKLZGx5TGhvj5O2G0SRWNoz/78nu9wcxkFMGNg6quQqL6RA&#10;0s5Y6ir5vt9lD1JwBDIwOMJKHpHlpr69KfdHjyxSmriSfYz+USnWPY7AufNIadK6MEJMx9ApD/oD&#10;OlTrorhX2lFEilmcO2RdNtjC5xDF9pCuTyYBB5bi6bQ4syoJ3g9WQ0ymaiLzg5KdCXlKLjvcW893&#10;SUOqXwnz5DrgnHtJTxOsQfEKIT7DmDSUCaxw7Rqn8787ZsmRM9e2VmPeBN4uqYvTtW7jvijg9N/y&#10;JsXecLq0q+WD6m8AAAD//wMAUEsDBBQABgAIAAAAIQA4/SH/1gAAAJQBAAALAAAAX3JlbHMvLnJl&#10;bHOkkMFqwzAMhu+DvYPRfXGawxijTi+j0GvpHsDYimMaW0Yy2fr2M4PBMnrbUb/Q94l/f/hMi1qR&#10;JVI2sOt6UJgd+ZiDgffL8ekFlFSbvV0oo4EbChzGx4f9GRdb25HMsYhqlCwG5lrLq9biZkxWOiqY&#10;22YiTra2kYMu1l1tQD30/bPm3wwYN0x18gb45AdQl1tp5j/sFB2T0FQ7R0nTNEV3j6o9feQzro1i&#10;OWA14Fm+Q8a1a8+Bvu/d/dMb2JY5uiPbhG/ktn4cqGU/er3pcvwCAAD//wMAUEsDBBQABgAIAAAA&#10;IQD6JsGblQIAALsFAAAOAAAAZHJzL2Uyb0RvYy54bWysVEtPGzEQvlfqf7B8L7sJSQoRG5SCqCoh&#10;QIWKs+O1E6u2x7Wd7Ka/vmPv5gHlQtXL7njm83jmm8fFZWs02QgfFNiKDk5KSoTlUCu7rOiPp5tP&#10;Z5SEyGzNNFhR0a0I9HL28cNF46ZiCCvQtfAEndgwbVxFVzG6aVEEvhKGhRNwwqJRgjcs4tEvi9qz&#10;Br0bXQzLclI04GvngYsQUHvdGeks+5dS8HgvZRCR6IpibDF/ff4u0reYXbDp0jO3UrwPg/1DFIYp&#10;i4/uXV2zyMjaq79cGcU9BJDxhIMpQErFRc4BsxmUr7J5XDEnci5ITnB7msL/c8vvNg+eqLqiozEl&#10;lhms0ZNoI/kCLUEV8tO4MEXYo0NgbFGPdd7pAypT2q30Jv0xIYJ2ZHq7Zzd546g8L8vP4yElHE3D&#10;s8mkPE1eisNl50P8KsCQJFTUY/Eyp2xzG2IH3UHSWwG0qm+U1vmQGkZcaU82DEutYw4Rnb9AaUua&#10;ik5Ox2V2/MKWW+7gYbF8wwP60zY9J3Jr9WElgjoishS3WiSMtt+FRGozH2/EyDgXdh9nRieUxIze&#10;c7HHH6J6z+UuD7yRXwYb95eNsuA7ll5SW//cESM7PNbwKO8kxnbR5p4a5hIn1QLqLfaPh24Cg+M3&#10;Cqt8y0J8YB5HDlsG10i8x4/UgFWCXqJkBf73W/qEx0lAKyUNjnBFw68184IS/c3ijJwPRqM08/kw&#10;Gn8e4sEfWxbHFrs2V4CtM8CF5XgWEz7qnSg9mGfcNvP0KpqY5fh2ReNOvIrdYsFtxcV8nkE45Y7F&#10;W/voeHKdaE49/NQ+M+/6Ro84IXewG3Y2fdXvHTbdtDBfR5AqD8OB1b4AuCHyOPXbLK2g43NGHXbu&#10;7A8AAAD//wMAUEsDBBQABgAIAAAAIQAXvWx53wAAAAkBAAAPAAAAZHJzL2Rvd25yZXYueG1sTI9B&#10;S8NAEIXvgv9hGcGb3biNaY3ZlKCIYAWx7cXbNDsmwexsyG7b9N+7nvQ4vI/3vilWk+3FkUbfOdZw&#10;O0tAENfOdNxo2G2fb5YgfEA22DsmDWfysCovLwrMjTvxBx03oRGxhH2OGtoQhlxKX7dk0c/cQByz&#10;LzdaDPEcG2lGPMVy20uVJJm02HFcaHGgx5bq783BanhNP/FpHtZ0Djy9V9XLckj9m9bXV1P1ACLQ&#10;FP5g+NWP6lBGp707sPGi17DIVBZRDWqhQETgPknvQOxjouYgy0L+/6D8AQAA//8DAFBLAQItABQA&#10;BgAIAAAAIQC2gziS/gAAAOEBAAATAAAAAAAAAAAAAAAAAAAAAABbQ29udGVudF9UeXBlc10ueG1s&#10;UEsBAi0AFAAGAAgAAAAhADj9If/WAAAAlAEAAAsAAAAAAAAAAAAAAAAALwEAAF9yZWxzLy5yZWxz&#10;UEsBAi0AFAAGAAgAAAAhAPomwZuVAgAAuwUAAA4AAAAAAAAAAAAAAAAALgIAAGRycy9lMm9Eb2Mu&#10;eG1sUEsBAi0AFAAGAAgAAAAhABe9bHnfAAAACQEAAA8AAAAAAAAAAAAAAAAA7wQAAGRycy9kb3du&#10;cmV2LnhtbFBLBQYAAAAABAAEAPMAAAD7BQAAAAA=&#10;" fillcolor="white [3201]" strokecolor="white [3212]" strokeweight=".5pt">
+              <v:rect w14:anchorId="5FF82EF6" id="Rectangle 19" o:spid="_x0000_s1050" style="position:absolute;margin-left:6in;margin-top:17.25pt;width:139.7pt;height:15.75pt;z-index:251811840;visibility:visible;mso-wrap-style:square;mso-width-percent:0;mso-height-percent:0;mso-wrap-distance-left:9pt;mso-wrap-distance-top:0;mso-wrap-distance-right:9pt;mso-wrap-distance-bottom:0;mso-position-horizontal:absolute;mso-position-horizontal-relative:text;mso-position-vertical:absolute;mso-position-vertical-relative:text;mso-width-percent:0;mso-height-percent:0;mso-width-relative:margin;mso-height-relative:margin;v-text-anchor:middle" o:gfxdata="UEsDBBQABgAIAAAAIQC2gziS/gAAAOEBAAATAAAAW0NvbnRlbnRfVHlwZXNdLnhtbJSRQU7DMBBF&#10;90jcwfIWJU67QAgl6YK0S0CoHGBkTxKLZGx5TGhvj5O2G0SRWNoz/78nu9wcxkFMGNg6quQqL6RA&#10;0s5Y6ir5vt9lD1JwBDIwOMJKHpHlpr69KfdHjyxSmriSfYz+USnWPY7AufNIadK6MEJMx9ApD/oD&#10;OlTrorhX2lFEilmcO2RdNtjC5xDF9pCuTyYBB5bi6bQ4syoJ3g9WQ0ymaiLzg5KdCXlKLjvcW893&#10;SUOqXwnz5DrgnHtJTxOsQfEKIT7DmDSUCaxw7Rqn8787ZsmRM9e2VmPeBN4uqYvTtW7jvijg9N/y&#10;JsXecLq0q+WD6m8AAAD//wMAUEsDBBQABgAIAAAAIQA4/SH/1gAAAJQBAAALAAAAX3JlbHMvLnJl&#10;bHOkkMFqwzAMhu+DvYPRfXGawxijTi+j0GvpHsDYimMaW0Yy2fr2M4PBMnrbUb/Q94l/f/hMi1qR&#10;JVI2sOt6UJgd+ZiDgffL8ekFlFSbvV0oo4EbChzGx4f9GRdb25HMsYhqlCwG5lrLq9biZkxWOiqY&#10;22YiTra2kYMu1l1tQD30/bPm3wwYN0x18gb45AdQl1tp5j/sFB2T0FQ7R0nTNEV3j6o9feQzro1i&#10;OWA14Fm+Q8a1a8+Bvu/d/dMb2JY5uiPbhG/ktn4cqGU/er3pcvwCAAD//wMAUEsDBBQABgAIAAAA&#10;IQBq3OSrnwIAAMEFAAAOAAAAZHJzL2Uyb0RvYy54bWysVMFu2zAMvQ/YPwi6r46DdF2COkXQosOA&#10;oi3aDj0rshQLkERNUmJnXz9Kdpy2KzZg2MUWRfKRfCJ5ftEZTXbCBwW2ouXJhBJhOdTKbir6/en6&#10;0xdKQmS2ZhqsqOheBHqx/PjhvHULMYUGdC08QRAbFq2raBOjWxRF4I0wLJyAExaVErxhEUW/KWrP&#10;WkQ3uphOJp+LFnztPHARAt5e9Uq6zPhSCh7vpAwiEl1RzC3mr8/fdfoWy3O22HjmGsWHNNg/ZGGY&#10;shh0hLpikZGtV79BGcU9BJDxhIMpQErFRa4Bqyknb6p5bJgTuRYkJ7iRpvD/YPnt7t4TVePbzSmx&#10;zOAbPSBrzG60IHiHBLUuLNDu0d37QQp4TNV20pv0xzpIl0ndj6SKLhKOl+XZ2aycI/ccdfhkk+lp&#10;Ai2O3s6H+FWAIelQUY/hM5dsdxNib3owScECaFVfK62zkBpFXGpPdgyfeL0pB/BXVtr+zTF27zhi&#10;jsmzSAT0JedT3GuR8LR9EBK5wyKnOeHctcdkGOfCxrJXNawWfY6nyEFuPIQfPTIhGTAhS6xuxB4A&#10;Xhd6wO7pGeyTq8hNPzpP/pRY7zx65Mhg4+hslAX/HoDGqobIvf2BpJ6axFLs1l3uq+ksmaarNdR7&#10;bDYP/RQGx68VvvgNC/GeeRw7bBJcJfEOP1JDW1EYTpQ04H++d5/scRpQS0mLY1zR8GPLvKBEf7M4&#10;J/NyNktzn4XZ6dkUBf9Ss36psVtzCdhGJS4tx/Mx2Ud9OEoP5hk3zipFRRWzHGNXlEd/EC5jv15w&#10;Z3GxWmUznHXH4o19dDyBJ6JTRz91z8y7oe0jDswtHEaeLd50f2+bPC2sthGkyqNx5HV4AtwTuZeG&#10;nZYW0Us5Wx037/IXAAAA//8DAFBLAwQUAAYACAAAACEAiixb5t8AAAAKAQAADwAAAGRycy9kb3du&#10;cmV2LnhtbEyPzU7DMBCE70i8g7VI3KjdNrhVyKbiR4DKjRY4b2OTRMTrKHbbwNPjnuA4mtHMN8Vq&#10;dJ042CG0nhGmEwXCcuVNyzXC2/bxagkiRGJDnWeL8G0DrMrzs4Jy44/8ag+bWItUwiEnhCbGPpcy&#10;VI11FCa+t5y8Tz84ikkOtTQDHVO56+RMKS0dtZwWGurtfWOrr83eIbgXvuvfnxW5mV7/BFc9LR7a&#10;D8TLi/H2BkS0Y/wLwwk/oUOZmHZ+zyaIDmGps/QlIsyzaxCnwDSbZyB2CForkGUh/18ofwEAAP//&#10;AwBQSwECLQAUAAYACAAAACEAtoM4kv4AAADhAQAAEwAAAAAAAAAAAAAAAAAAAAAAW0NvbnRlbnRf&#10;VHlwZXNdLnhtbFBLAQItABQABgAIAAAAIQA4/SH/1gAAAJQBAAALAAAAAAAAAAAAAAAAAC8BAABf&#10;cmVscy8ucmVsc1BLAQItABQABgAIAAAAIQBq3OSrnwIAAMEFAAAOAAAAAAAAAAAAAAAAAC4CAABk&#10;cnMvZTJvRG9jLnhtbFBLAQItABQABgAIAAAAIQCKLFvm3wAAAAoBAAAPAAAAAAAAAAAAAAAAAPkE&#10;AABkcnMvZG93bnJldi54bWxQSwUGAAAAAAQABADzAAAABQYAAAAA&#10;" fillcolor="white [3212]" strokecolor="black [3213]" strokeweight="1pt">
+                <v:textbox>
+                  <w:txbxContent>
+                    <w:p>
+                      <w:pPr>
+                        <w:rPr>
+                          <w:color w:val="000000" w:themeColor="text1"/>
+                          <w:sz w:val="24"/>
+                        </w:rPr>
+                      </w:pPr>
+                    </w:p>
+                  </w:txbxContent>
+                </v:textbox>
+              </v:rect>
+            </w:pict>
+          </mc:Fallback>
+        </mc:AlternateContent>
+      </w:r>
+      <w:r>
+        <w:rPr>
+          <w:noProof/>
+          <w:lang w:val="en-US"/>
+        </w:rPr>
+        <mc:AlternateContent>
+          <mc:Choice Requires="wps">
+            <w:drawing>
+              <wp:anchor distT="0" distB="0" distL="114300" distR="114300" simplePos="0" relativeHeight="251794432" behindDoc="0" locked="0" layoutInCell="1" allowOverlap="1" wp14:anchorId="39402B4B" wp14:editId="6DC9C12C">
+                <wp:simplePos x="0" y="0"/>
+                <wp:positionH relativeFrom="column">
+                  <wp:posOffset>4904105</wp:posOffset>
+                </wp:positionH>
+                <wp:positionV relativeFrom="paragraph">
+                  <wp:posOffset>185420</wp:posOffset>
+                </wp:positionV>
+                <wp:extent cx="900752" cy="286603"/>
+                <wp:effectExtent l="0" t="0" r="13970" b="18415"/>
+                <wp:wrapNone/>
+                <wp:docPr id="44" name="Text Box 44"/>
+                <wp:cNvGraphicFramePr/>
+                <a:graphic xmlns:a="http://schemas.openxmlformats.org/drawingml/2006/main">
+                  <a:graphicData uri="http://schemas.microsoft.com/office/word/2010/wordprocessingShape">
+                    <wps:wsp>
+                      <wps:cNvSpPr txBox="1"/>
+                      <wps:spPr>
+                        <a:xfrm>
+                          <a:off x="0" y="0"/>
+                          <a:ext cx="900752" cy="286603"/>
+                        </a:xfrm>
+                        <a:prstGeom prst="rect">
+                          <a:avLst/>
+                        </a:prstGeom>
+                        <a:solidFill>
+                          <a:schemeClr val="lt1"/>
+                        </a:solidFill>
+                        <a:ln w="6350">
+                          <a:solidFill>
+                            <a:schemeClr val="bg1"/>
+                          </a:solidFill>
+                        </a:ln>
+                        <a:effectLst/>
+                      </wps:spPr>
+                      <wps:style>
+                        <a:lnRef idx="0">
+                          <a:schemeClr val="accent1"/>
+                        </a:lnRef>
+                        <a:fillRef idx="0">
+                          <a:schemeClr val="accent1"/>
+                        </a:fillRef>
+                        <a:effectRef idx="0">
+                          <a:schemeClr val="accent1"/>
+                        </a:effectRef>
+                        <a:fontRef idx="minor">
+                          <a:schemeClr val="dk1"/>
+                        </a:fontRef>
+                      </wps:style>
+                      <wps:txbx>
+                        <w:txbxContent>
+                          <w:p>
+                            <w:r>
+                              <w:t>Subject:</w:t>
+                            </w:r>
+                          </w:p>
+                        </w:txbxContent>
+                      </wps:txbx>
+                      <wps:bodyPr rot="0" spcFirstLastPara="0" vertOverflow="overflow" horzOverflow="overflow" vert="horz" wrap="square" lIns="91440" tIns="45720" rIns="91440" bIns="45720" numCol="1" spcCol="0" rtlCol="0" fromWordArt="0" anchor="t" anchorCtr="0" forceAA="0" compatLnSpc="1">
+                        <a:prstTxWarp prst="textNoShape">
+                          <a:avLst/>
+                        </a:prstTxWarp>
+                        <a:noAutofit/>
+                      </wps:bodyPr>
+                    </wps:wsp>
+                  </a:graphicData>
+                </a:graphic>
+                <wp14:sizeRelH relativeFrom="margin">
+                  <wp14:pctWidth>0</wp14:pctWidth>
+                </wp14:sizeRelH>
+                <wp14:sizeRelV relativeFrom="margin">
+                  <wp14:pctHeight>0</wp14:pctHeight>
+                </wp14:sizeRelV>
+              </wp:anchor>
+            </w:drawing>
+          </mc:Choice>
+          <mc:Fallback>
+            <w:pict>
+              <v:shape w14:anchorId="39402B4B" id="Text Box 44" o:spid="_x0000_s1051" type="#_x0000_t202" style="position:absolute;margin-left:386.15pt;margin-top:14.6pt;width:70.95pt;height:22.55pt;z-index:251794432;visibility:visible;mso-wrap-style:square;mso-width-percent:0;mso-height-percent:0;mso-wrap-distance-left:9pt;mso-wrap-distance-top:0;mso-wrap-distance-right:9pt;mso-wrap-distance-bottom:0;mso-position-horizontal:absolute;mso-position-horizontal-relative:text;mso-position-vertical:absolute;mso-position-vertical-relative:text;mso-width-percent:0;mso-height-percent:0;mso-width-relative:margin;mso-height-relative:margin;v-text-anchor:top" o:gfxdata="UEsDBBQABgAIAAAAIQC2gziS/gAAAOEBAAATAAAAW0NvbnRlbnRfVHlwZXNdLnhtbJSRQU7DMBBF&#10;90jcwfIWJU67QAgl6YK0S0CoHGBkTxKLZGx5TGhvj5O2G0SRWNoz/78nu9wcxkFMGNg6quQqL6RA&#10;0s5Y6ir5vt9lD1JwBDIwOMJKHpHlpr69KfdHjyxSmriSfYz+USnWPY7AufNIadK6MEJMx9ApD/oD&#10;OlTrorhX2lFEilmcO2RdNtjC5xDF9pCuTyYBB5bi6bQ4syoJ3g9WQ0ymaiLzg5KdCXlKLjvcW893&#10;SUOqXwnz5DrgnHtJTxOsQfEKIT7DmDSUCaxw7Rqn8787ZsmRM9e2VmPeBN4uqYvTtW7jvijg9N/y&#10;JsXecLq0q+WD6m8AAAD//wMAUEsDBBQABgAIAAAAIQA4/SH/1gAAAJQBAAALAAAAX3JlbHMvLnJl&#10;bHOkkMFqwzAMhu+DvYPRfXGawxijTi+j0GvpHsDYimMaW0Yy2fr2M4PBMnrbUb/Q94l/f/hMi1qR&#10;JVI2sOt6UJgd+ZiDgffL8ekFlFSbvV0oo4EbChzGx4f9GRdb25HMsYhqlCwG5lrLq9biZkxWOiqY&#10;22YiTra2kYMu1l1tQD30/bPm3wwYN0x18gb45AdQl1tp5j/sFB2T0FQ7R0nTNEV3j6o9feQzro1i&#10;OWA14Fm+Q8a1a8+Bvu/d/dMb2JY5uiPbhG/ktn4cqGU/er3pcvwCAAD//wMAUEsDBBQABgAIAAAA&#10;IQDojeivlgIAALsFAAAOAAAAZHJzL2Uyb0RvYy54bWysVN9P2zAQfp+0/8Hy+0ha2gIVKepATJMQ&#10;oJWJZ9exW2uOz7PdJt1fz9lJ2sJ4YdpLcr77fL777sflVVNpshXOKzAFHZzklAjDoVRmVdCfT7df&#10;zinxgZmSaTCioDvh6dXs86fL2k7FENagS+EIOjF+WtuCrkOw0yzzfC0q5k/ACoNGCa5iAY9ulZWO&#10;1ei90tkwzydZDa60DrjwHrU3rZHOkn8pBQ8PUnoRiC4oxhbS16XvMn6z2SWbrhyza8W7MNg/RFEx&#10;ZfDRvasbFhjZOPWXq0pxBx5kOOFQZSCl4iLlgNkM8jfZLNbMipQLkuPtnib//9zy++2jI6os6GhE&#10;iWEV1uhJNIF8hYagCvmprZ8ibGERGBrUY517vUdlTLuRrop/TIigHZne7dmN3jgqL/L8bDykhKNp&#10;eD6Z5KfRS3a4bJ0P3wRUJAoFdVi8xCnb3vnQQntIfMuDVuWt0jodYsOIa+3IlmGpdUghovNXKG1I&#10;XdDJ6ThPjl/ZUssdPCxX73hAf9rE50RqrS6sSFBLRJLCTouI0eaHkEht4uOdGBnnwuzjTOiIkpjR&#10;Ry52+ENUH7nc5oE30stgwv5ypQy4lqXX1Ja/emJki8caHuUdxdAsm9RTw3HfKEsod9g/DtoJ9Jbf&#10;KqzyHfPhkTkcOWwZXCPhAT9SA1YJOomSNbg/7+kjHicBrZTUOMIF9b83zAlK9HeDM3IxGI3izKfD&#10;aHw2xIM7tiyPLWZTXQO2zgAXluVJjPige1E6qJ5x28zjq2hihuPbBQ29eB3axYLbiov5PIFwyi0L&#10;d2ZheXQdaY49/NQ8M2e7Rg84IffQDzubvun3FhtvGphvAkiVhiES3bLaFQA3RBqnbpvFFXR8TqjD&#10;zp29AAAA//8DAFBLAwQUAAYACAAAACEApy642d8AAAAJAQAADwAAAGRycy9kb3ducmV2LnhtbEyP&#10;wUrDQBCG74LvsIzgzW6aBNvGbEpQRNCCWHvpbZqMSTA7G7LbNn17x5PeZvg//vkmX0+2VycafefY&#10;wHwWgSKuXN1xY2D3+Xy3BOUDco29YzJwIQ/r4voqx6x2Z/6g0zY0SkrYZ2igDWHItPZVSxb9zA3E&#10;kn250WKQdWx0PeJZym2v4yi61xY7lgstDvTYUvW9PVoDr+ken5LwRpfA03tZviyH1G+Mub2ZygdQ&#10;gabwB8OvvqhDIU4Hd+Taq97AYhEnghqIVzEoAVbzVIaDJGkCusj1/w+KHwAAAP//AwBQSwECLQAU&#10;AAYACAAAACEAtoM4kv4AAADhAQAAEwAAAAAAAAAAAAAAAAAAAAAAW0NvbnRlbnRfVHlwZXNdLnht&#10;bFBLAQItABQABgAIAAAAIQA4/SH/1gAAAJQBAAALAAAAAAAAAAAAAAAAAC8BAABfcmVscy8ucmVs&#10;c1BLAQItABQABgAIAAAAIQDojeivlgIAALsFAAAOAAAAAAAAAAAAAAAAAC4CAABkcnMvZTJvRG9j&#10;LnhtbFBLAQItABQABgAIAAAAIQCnLrjZ3wAAAAkBAAAPAAAAAAAAAAAAAAAAAPAEAABkcnMvZG93&#10;bnJldi54bWxQSwUGAAAAAAQABADzAAAA/AUAAAAA&#10;" fillcolor="white [3201]" strokecolor="white [3212]" strokeweight=".5pt">
                 <v:textbox>
                   <w:txbxContent>
                     <w:p>
                       <w:r>
-                        <w:t>Activity No.:</w:t>
+                        <w:t>Subject:</w:t>
                       </w:r>
                     </w:p>
                   </w:txbxContent>
@@ -3896,9 +4307,229 @@
         </mc:AlternateContent>
       </w:r>
       <w:r>
+        <w:tab/>
+      </w:r>
+    </w:p>
+    <w:p>
+      <w:r>
         <w:rPr>
           <w:noProof/>
-          <w:lang w:eastAsia="en-PH"/>
+          <w:lang w:val="en-US"/>
+        </w:rPr>
+        <mc:AlternateContent>
+          <mc:Choice Requires="wps">
+            <w:drawing>
+              <wp:anchor distT="0" distB="0" distL="114300" distR="114300" simplePos="0" relativeHeight="251796480" behindDoc="0" locked="0" layoutInCell="1" allowOverlap="1" wp14:anchorId="0C2F6923" wp14:editId="11E12C06">
+                <wp:simplePos x="0" y="0"/>
+                <wp:positionH relativeFrom="column">
+                  <wp:posOffset>4638675</wp:posOffset>
+                </wp:positionH>
+                <wp:positionV relativeFrom="paragraph">
+                  <wp:posOffset>172085</wp:posOffset>
+                </wp:positionV>
+                <wp:extent cx="971550" cy="286385"/>
+                <wp:effectExtent l="0" t="0" r="19050" b="18415"/>
+                <wp:wrapNone/>
+                <wp:docPr id="45" name="Text Box 45"/>
+                <wp:cNvGraphicFramePr/>
+                <a:graphic xmlns:a="http://schemas.openxmlformats.org/drawingml/2006/main">
+                  <a:graphicData uri="http://schemas.microsoft.com/office/word/2010/wordprocessingShape">
+                    <wps:wsp>
+                      <wps:cNvSpPr txBox="1"/>
+                      <wps:spPr>
+                        <a:xfrm>
+                          <a:off x="0" y="0"/>
+                          <a:ext cx="971550" cy="286385"/>
+                        </a:xfrm>
+                        <a:prstGeom prst="rect">
+                          <a:avLst/>
+                        </a:prstGeom>
+                        <a:solidFill>
+                          <a:schemeClr val="lt1"/>
+                        </a:solidFill>
+                        <a:ln w="6350">
+                          <a:solidFill>
+                            <a:schemeClr val="bg1"/>
+                          </a:solidFill>
+                        </a:ln>
+                        <a:effectLst/>
+                      </wps:spPr>
+                      <wps:style>
+                        <a:lnRef idx="0">
+                          <a:schemeClr val="accent1"/>
+                        </a:lnRef>
+                        <a:fillRef idx="0">
+                          <a:schemeClr val="accent1"/>
+                        </a:fillRef>
+                        <a:effectRef idx="0">
+                          <a:schemeClr val="accent1"/>
+                        </a:effectRef>
+                        <a:fontRef idx="minor">
+                          <a:schemeClr val="dk1"/>
+                        </a:fontRef>
+                      </wps:style>
+                      <wps:txbx>
+                        <w:txbxContent>
+                          <w:p>
+                            <w:r>
+                              <w:t xml:space="preserve">Activity No. </w:t>
+                            </w:r>
+                            <w:r>
+                              <w:t>:</w:t>
+                            </w:r>
+                          </w:p>
+                        </w:txbxContent>
+                      </wps:txbx>
+                      <wps:bodyPr rot="0" spcFirstLastPara="0" vertOverflow="overflow" horzOverflow="overflow" vert="horz" wrap="square" lIns="91440" tIns="45720" rIns="91440" bIns="45720" numCol="1" spcCol="0" rtlCol="0" fromWordArt="0" anchor="t" anchorCtr="0" forceAA="0" compatLnSpc="1">
+                        <a:prstTxWarp prst="textNoShape">
+                          <a:avLst/>
+                        </a:prstTxWarp>
+                        <a:noAutofit/>
+                      </wps:bodyPr>
+                    </wps:wsp>
+                  </a:graphicData>
+                </a:graphic>
+                <wp14:sizeRelH relativeFrom="margin">
+                  <wp14:pctWidth>0</wp14:pctWidth>
+                </wp14:sizeRelH>
+                <wp14:sizeRelV relativeFrom="margin">
+                  <wp14:pctHeight>0</wp14:pctHeight>
+                </wp14:sizeRelV>
+              </wp:anchor>
+            </w:drawing>
+          </mc:Choice>
+          <mc:Fallback>
+            <w:pict>
+              <v:shape w14:anchorId="0C2F6923" id="Text Box 45" o:spid="_x0000_s1052" type="#_x0000_t202" style="position:absolute;margin-left:365.25pt;margin-top:13.55pt;width:76.5pt;height:22.55pt;z-index:251796480;visibility:visible;mso-wrap-style:square;mso-width-percent:0;mso-height-percent:0;mso-wrap-distance-left:9pt;mso-wrap-distance-top:0;mso-wrap-distance-right:9pt;mso-wrap-distance-bottom:0;mso-position-horizontal:absolute;mso-position-horizontal-relative:text;mso-position-vertical:absolute;mso-position-vertical-relative:text;mso-width-percent:0;mso-height-percent:0;mso-width-relative:margin;mso-height-relative:margin;v-text-anchor:top" o:gfxdata="UEsDBBQABgAIAAAAIQC2gziS/gAAAOEBAAATAAAAW0NvbnRlbnRfVHlwZXNdLnhtbJSRQU7DMBBF&#10;90jcwfIWJU67QAgl6YK0S0CoHGBkTxKLZGx5TGhvj5O2G0SRWNoz/78nu9wcxkFMGNg6quQqL6RA&#10;0s5Y6ir5vt9lD1JwBDIwOMJKHpHlpr69KfdHjyxSmriSfYz+USnWPY7AufNIadK6MEJMx9ApD/oD&#10;OlTrorhX2lFEilmcO2RdNtjC5xDF9pCuTyYBB5bi6bQ4syoJ3g9WQ0ymaiLzg5KdCXlKLjvcW893&#10;SUOqXwnz5DrgnHtJTxOsQfEKIT7DmDSUCaxw7Rqn8787ZsmRM9e2VmPeBN4uqYvTtW7jvijg9N/y&#10;JsXecLq0q+WD6m8AAAD//wMAUEsDBBQABgAIAAAAIQA4/SH/1gAAAJQBAAALAAAAX3JlbHMvLnJl&#10;bHOkkMFqwzAMhu+DvYPRfXGawxijTi+j0GvpHsDYimMaW0Yy2fr2M4PBMnrbUb/Q94l/f/hMi1qR&#10;JVI2sOt6UJgd+ZiDgffL8ekFlFSbvV0oo4EbChzGx4f9GRdb25HMsYhqlCwG5lrLq9biZkxWOiqY&#10;22YiTra2kYMu1l1tQD30/bPm3wwYN0x18gb45AdQl1tp5j/sFB2T0FQ7R0nTNEV3j6o9feQzro1i&#10;OWA14Fm+Q8a1a8+Bvu/d/dMb2JY5uiPbhG/ktn4cqGU/er3pcvwCAAD//wMAUEsDBBQABgAIAAAA&#10;IQATGNSlkQIAALsFAAAOAAAAZHJzL2Uyb0RvYy54bWysVN9P2zAQfp+0/8Hy+0hb2gIVKepATJMQ&#10;oMHEs+vYbTTH9my3SffX77OTlMKQJqa9JPbdd+e7736cXzSVIlvhfGl0TodHA0qE5qYo9Sqn3x+v&#10;P51S4gPTBVNGi5zuhKcX848fzms7EyOzNqoQjsCJ9rPa5nQdgp1lmedrUTF/ZKzQUErjKhZwdaus&#10;cKyG90plo8FgmtXGFdYZLryH9KpV0nnyL6Xg4U5KLwJROUVsIX1d+i7jN5ufs9nKMbsueRcG+4co&#10;KlZqPLp3dcUCIxtX/uGqKrkz3shwxE2VGSlLLlIOyGY4eJXNw5pZkXIBOd7uafL/zy2/3d47UhY5&#10;HU8o0axCjR5FE8hn0xCIwE9t/QywBwtgaCBHnXu5hzCm3UhXxT8SItCD6d2e3eiNQ3h2MpxMoOFQ&#10;jU6nx6fJe/ZsbJ0PX4SpSDzk1KF4iVO2vfEBgQDaQ+Jb3qiyuC6VSpfYMOJSObJlKLUKKURYvEAp&#10;TeqcTo8Rxt88LFdveIA/paOlSK3VhRUJaolIp7BTImKU/iYkqE18vBEj41zofZwJHVESGb3HsMM/&#10;R/Ue4zYPWKSXjQ5746rUxrUsvaS2+NETI1s8CnOQdzyGZtmknhpN+0ZZmmKH/nGmnUBv+XWJKt8w&#10;H+6Zw8ihMbBGwh0+UhlUyXQnStbG/XpLHvGYBGgpqTHCOfU/N8wJStRXjRk5G47HcebTZTw5GeHi&#10;DjXLQ43eVJcGrTPEwrI8HSM+qP4onamesG0W8VWomOZ4O6ehP16GdrFgW3GxWCQQptyycKMfLI+u&#10;I82xhx+bJ+Zs1+gBE3Jr+mFns1f93mKjpTaLTTCyTMMQiW5Z7QqADZFmpNtmcQUd3hPqeefOfwMA&#10;AP//AwBQSwMEFAAGAAgAAAAhAKl+YOXeAAAACQEAAA8AAABkcnMvZG93bnJldi54bWxMj8FKw0AQ&#10;hu+C77CM4M1umlQbYjYlKCKoIFYv3qbZMQlmZ0N226Zv73jS48z/8c835WZ2gzrQFHrPBpaLBBRx&#10;423PrYGP94erHFSIyBYHz2TgRAE21flZiYX1R36jwza2Sko4FGigi3EstA5NRw7Dwo/Ekn35yWGU&#10;cWq1nfAo5W7QaZLcaIc9y4UOR7rrqPne7p2Bp9Un3mfxmU6R59e6fszHVXgx5vJirm9BRZrjHwy/&#10;+qIOlTjt/J5tUIOBdZZcC2ogXS9BCZDnmSx2kqQp6KrU/z+ofgAAAP//AwBQSwECLQAUAAYACAAA&#10;ACEAtoM4kv4AAADhAQAAEwAAAAAAAAAAAAAAAAAAAAAAW0NvbnRlbnRfVHlwZXNdLnhtbFBLAQIt&#10;ABQABgAIAAAAIQA4/SH/1gAAAJQBAAALAAAAAAAAAAAAAAAAAC8BAABfcmVscy8ucmVsc1BLAQIt&#10;ABQABgAIAAAAIQATGNSlkQIAALsFAAAOAAAAAAAAAAAAAAAAAC4CAABkcnMvZTJvRG9jLnhtbFBL&#10;AQItABQABgAIAAAAIQCpfmDl3gAAAAkBAAAPAAAAAAAAAAAAAAAAAOsEAABkcnMvZG93bnJldi54&#10;bWxQSwUGAAAAAAQABADzAAAA9gUAAAAA&#10;" fillcolor="white [3201]" strokecolor="white [3212]" strokeweight=".5pt">
+                <v:textbox>
+                  <w:txbxContent>
+                    <w:p>
+                      <w:r>
+                        <w:t xml:space="preserve">Activity No. </w:t>
+                      </w:r>
+                      <w:r>
+                        <w:t>:</w:t>
+                      </w:r>
+                    </w:p>
+                  </w:txbxContent>
+                </v:textbox>
+              </v:shape>
+            </w:pict>
+          </mc:Fallback>
+        </mc:AlternateContent>
+      </w:r>
+      <w:r>
+        <w:rPr>
+          <w:noProof/>
+          <w:lang w:val="en-US"/>
+        </w:rPr>
+        <mc:AlternateContent>
+          <mc:Choice Requires="wps">
+            <w:drawing>
+              <wp:anchor distT="0" distB="0" distL="114300" distR="114300" simplePos="0" relativeHeight="251813888" behindDoc="0" locked="0" layoutInCell="1" allowOverlap="1" wp14:anchorId="45336BCD" wp14:editId="60BB7342">
+                <wp:simplePos x="0" y="0"/>
+                <wp:positionH relativeFrom="column">
+                  <wp:posOffset>5486400</wp:posOffset>
+                </wp:positionH>
+                <wp:positionV relativeFrom="paragraph">
+                  <wp:posOffset>200660</wp:posOffset>
+                </wp:positionV>
+                <wp:extent cx="257175" cy="190500"/>
+                <wp:effectExtent l="0" t="0" r="28575" b="19050"/>
+                <wp:wrapNone/>
+                <wp:docPr id="20" name="Rectangle 20"/>
+                <wp:cNvGraphicFramePr/>
+                <a:graphic xmlns:a="http://schemas.openxmlformats.org/drawingml/2006/main">
+                  <a:graphicData uri="http://schemas.microsoft.com/office/word/2010/wordprocessingShape">
+                    <wps:wsp>
+                      <wps:cNvSpPr/>
+                      <wps:spPr>
+                        <a:xfrm>
+                          <a:off x="0" y="0"/>
+                          <a:ext cx="257175" cy="190500"/>
+                        </a:xfrm>
+                        <a:prstGeom prst="rect">
+                          <a:avLst/>
+                        </a:prstGeom>
+                        <a:solidFill>
+                          <a:schemeClr val="bg1"/>
+                        </a:solidFill>
+                        <a:ln>
+                          <a:solidFill>
+                            <a:schemeClr val="tx1"/>
+                          </a:solidFill>
+                        </a:ln>
+                      </wps:spPr>
+                      <wps:style>
+                        <a:lnRef idx="2">
+                          <a:schemeClr val="accent1">
+                            <a:shade val="50000"/>
+                          </a:schemeClr>
+                        </a:lnRef>
+                        <a:fillRef idx="1">
+                          <a:schemeClr val="accent1"/>
+                        </a:fillRef>
+                        <a:effectRef idx="0">
+                          <a:schemeClr val="accent1"/>
+                        </a:effectRef>
+                        <a:fontRef idx="minor">
+                          <a:schemeClr val="lt1"/>
+                        </a:fontRef>
+                      </wps:style>
+                      <wps:txbx>
+                        <w:txbxContent>
+                          <w:p>
+                            <w:pPr>
+                              <w:rPr>
+                                <w:color w:val="000000" w:themeColor="text1"/>
+                                <w:sz w:val="24"/>
+                              </w:rPr>
+                            </w:pPr>
+                          </w:p>
+                        </w:txbxContent>
+                      </wps:txbx>
+                      <wps:bodyPr rot="0" spcFirstLastPara="0" vertOverflow="overflow" horzOverflow="overflow" vert="horz" wrap="square" lIns="91440" tIns="45720" rIns="91440" bIns="45720" numCol="1" spcCol="0" rtlCol="0" fromWordArt="0" anchor="ctr" anchorCtr="0" forceAA="0" compatLnSpc="1">
+                        <a:prstTxWarp prst="textNoShape">
+                          <a:avLst/>
+                        </a:prstTxWarp>
+                        <a:noAutofit/>
+                      </wps:bodyPr>
+                    </wps:wsp>
+                  </a:graphicData>
+                </a:graphic>
+                <wp14:sizeRelH relativeFrom="margin">
+                  <wp14:pctWidth>0</wp14:pctWidth>
+                </wp14:sizeRelH>
+                <wp14:sizeRelV relativeFrom="margin">
+                  <wp14:pctHeight>0</wp14:pctHeight>
+                </wp14:sizeRelV>
+              </wp:anchor>
+            </w:drawing>
+          </mc:Choice>
+          <mc:Fallback>
+            <w:pict>
+              <v:rect w14:anchorId="45336BCD" id="Rectangle 20" o:spid="_x0000_s1053" style="position:absolute;margin-left:6in;margin-top:15.8pt;width:20.25pt;height:15pt;z-index:251813888;visibility:visible;mso-wrap-style:square;mso-width-percent:0;mso-height-percent:0;mso-wrap-distance-left:9pt;mso-wrap-distance-top:0;mso-wrap-distance-right:9pt;mso-wrap-distance-bottom:0;mso-position-horizontal:absolute;mso-position-horizontal-relative:text;mso-position-vertical:absolute;mso-position-vertical-relative:text;mso-width-percent:0;mso-height-percent:0;mso-width-relative:margin;mso-height-relative:margin;v-text-anchor:middle" o:gfxdata="UEsDBBQABgAIAAAAIQC2gziS/gAAAOEBAAATAAAAW0NvbnRlbnRfVHlwZXNdLnhtbJSRQU7DMBBF&#10;90jcwfIWJU67QAgl6YK0S0CoHGBkTxKLZGx5TGhvj5O2G0SRWNoz/78nu9wcxkFMGNg6quQqL6RA&#10;0s5Y6ir5vt9lD1JwBDIwOMJKHpHlpr69KfdHjyxSmriSfYz+USnWPY7AufNIadK6MEJMx9ApD/oD&#10;OlTrorhX2lFEilmcO2RdNtjC5xDF9pCuTyYBB5bi6bQ4syoJ3g9WQ0ymaiLzg5KdCXlKLjvcW893&#10;SUOqXwnz5DrgnHtJTxOsQfEKIT7DmDSUCaxw7Rqn8787ZsmRM9e2VmPeBN4uqYvTtW7jvijg9N/y&#10;JsXecLq0q+WD6m8AAAD//wMAUEsDBBQABgAIAAAAIQA4/SH/1gAAAJQBAAALAAAAX3JlbHMvLnJl&#10;bHOkkMFqwzAMhu+DvYPRfXGawxijTi+j0GvpHsDYimMaW0Yy2fr2M4PBMnrbUb/Q94l/f/hMi1qR&#10;JVI2sOt6UJgd+ZiDgffL8ekFlFSbvV0oo4EbChzGx4f9GRdb25HMsYhqlCwG5lrLq9biZkxWOiqY&#10;22YiTra2kYMu1l1tQD30/bPm3wwYN0x18gb45AdQl1tp5j/sFB2T0FQ7R0nTNEV3j6o9feQzro1i&#10;OWA14Fm+Q8a1a8+Bvu/d/dMb2JY5uiPbhG/ktn4cqGU/er3pcvwCAAD//wMAUEsDBBQABgAIAAAA&#10;IQAx0AyBnQIAAMAFAAAOAAAAZHJzL2Uyb0RvYy54bWysVNtu2zAMfR+wfxD0vtoOmmUN6hRBiw4D&#10;irZoOvRZkaVYgCxqkhI7+/pR8qWXFRsw7EUWRfKQPCZ5ftE1mhyE8wpMSYuTnBJhOFTK7Er6/fH6&#10;0xdKfGCmYhqMKOlReHqx+vjhvLVLMYMadCUcQRDjl60taR2CXWaZ57VomD8BKwwqJbiGBRTdLqsc&#10;axG90dkszz9nLbjKOuDCe3y96pV0lfClFDzcSelFILqkmFtIp0vnNp7Z6pwtd47ZWvEhDfYPWTRM&#10;GQw6QV2xwMjeqd+gGsUdeJDhhEOTgZSKi1QDVlPkb6rZ1MyKVAuS4+1Ek/9/sPz2cO+Iqko6Q3oM&#10;a/AfPSBrzOy0IPiGBLXWL9FuY+/dIHm8xmo76Zr4xTpIl0g9TqSKLhCOj7P5oljMKeGoKs7yeZ4w&#10;s2dn63z4KqAh8VJSh9ETlexw4wMGRNPRJMbyoFV1rbROQuwTcakdOTD8w9tdERNGj1dW2vzNMXTv&#10;OCJM9Mxi/X3F6RaOWkQ8bR6EROpijSnh1LTPyTDOhQlFr6pZJfockYCJgskj5ZwAI7LE6ibsAeB1&#10;oSN2X+xgH11F6vnJOf9TYr3z5JEigwmTc6MMuPcANFY1RO7tR5J6aiJLodt2fVstxhbaQnXEXnPQ&#10;D6G3/FrhH79hPtwzh1OHDYibJNzhITW0JYXhRkkN7ud779EehwG1lLQ4xSX1P/bMCUr0N4Njclac&#10;nsaxT8LpfBGb3L3UbF9qzL65BGyjAneW5eka7YMer9JB84QLZx2joooZjrFLyoMbhcvQbxdcWVys&#10;18kMR92ycGM2lkfwSHTs6MfuiTk7tH3AebmFceLZ8k3397bR08B6H0CqNBqR6p7X4Rfgmki9NKy0&#10;uIdeysnqefGufgEAAP//AwBQSwMEFAAGAAgAAAAhADvuL/jeAAAACQEAAA8AAABkcnMvZG93bnJl&#10;di54bWxMj81OwzAQhO9IvIO1SNyo3VJMCdlU/AgQ3GgLZzdZkoh4HcVuG3h6lhMcZ2c0+02+HH2n&#10;9jTENjDCdGJAEZeharlG2KwfzhagYnJcuS4wIXxRhGVxfJS7rAoHfqX9KtVKSjhmDqFJqc+0jmVD&#10;3sVJ6InF+wiDd0nkUOtqcAcp952eGWO1dy3Lh8b1dNdQ+bnaeQT/wrf925Nxfmafv6MvHy/v23fE&#10;05Px5hpUojH9heEXX9ChEKZt2HEVVYewsHPZkhDOpxaUBK7M/ALUFsHKQRe5/r+g+AEAAP//AwBQ&#10;SwECLQAUAAYACAAAACEAtoM4kv4AAADhAQAAEwAAAAAAAAAAAAAAAAAAAAAAW0NvbnRlbnRfVHlw&#10;ZXNdLnhtbFBLAQItABQABgAIAAAAIQA4/SH/1gAAAJQBAAALAAAAAAAAAAAAAAAAAC8BAABfcmVs&#10;cy8ucmVsc1BLAQItABQABgAIAAAAIQAx0AyBnQIAAMAFAAAOAAAAAAAAAAAAAAAAAC4CAABkcnMv&#10;ZTJvRG9jLnhtbFBLAQItABQABgAIAAAAIQA77i/43gAAAAkBAAAPAAAAAAAAAAAAAAAAAPcEAABk&#10;cnMvZG93bnJldi54bWxQSwUGAAAAAAQABADzAAAAAgYAAAAA&#10;" fillcolor="white [3212]" strokecolor="black [3213]" strokeweight="1pt">
+                <v:textbox>
+                  <w:txbxContent>
+                    <w:p>
+                      <w:pPr>
+                        <w:rPr>
+                          <w:color w:val="000000" w:themeColor="text1"/>
+                          <w:sz w:val="24"/>
+                        </w:rPr>
+                      </w:pPr>
+                    </w:p>
+                  </w:txbxContent>
+                </v:textbox>
+              </v:rect>
+            </w:pict>
+          </mc:Fallback>
+        </mc:AlternateContent>
+      </w:r>
+      <w:r>
+        <w:rPr>
+          <w:noProof/>
+          <w:lang w:val="en-US"/>
         </w:rPr>
         <mc:AlternateContent>
           <mc:Choice Requires="wps">
@@ -3994,7 +4625,7 @@
           </mc:Choice>
           <mc:Fallback>
             <w:pict>
-              <v:roundrect id="Rounded Rectangle 81" o:spid="_x0000_s1050" style="position:absolute;margin-left:74.5pt;margin-top:.5pt;width:150.2pt;height:40.95pt;z-index:251770880;visibility:visible;mso-wrap-style:square;mso-wrap-distance-left:9pt;mso-wrap-distance-top:0;mso-wrap-distance-right:9pt;mso-wrap-distance-bottom:0;mso-position-horizontal:absolute;mso-position-horizontal-relative:text;mso-position-vertical:absolute;mso-position-vertical-relative:text;v-text-anchor:middle" arcsize="10923f" o:gfxdata="UEsDBBQABgAIAAAAIQC2gziS/gAAAOEBAAATAAAAW0NvbnRlbnRfVHlwZXNdLnhtbJSRQU7DMBBF&#10;90jcwfIWJU67QAgl6YK0S0CoHGBkTxKLZGx5TGhvj5O2G0SRWNoz/78nu9wcxkFMGNg6quQqL6RA&#10;0s5Y6ir5vt9lD1JwBDIwOMJKHpHlpr69KfdHjyxSmriSfYz+USnWPY7AufNIadK6MEJMx9ApD/oD&#10;OlTrorhX2lFEilmcO2RdNtjC5xDF9pCuTyYBB5bi6bQ4syoJ3g9WQ0ymaiLzg5KdCXlKLjvcW893&#10;SUOqXwnz5DrgnHtJTxOsQfEKIT7DmDSUCaxw7Rqn8787ZsmRM9e2VmPeBN4uqYvTtW7jvijg9N/y&#10;JsXecLq0q+WD6m8AAAD//wMAUEsDBBQABgAIAAAAIQA4/SH/1gAAAJQBAAALAAAAX3JlbHMvLnJl&#10;bHOkkMFqwzAMhu+DvYPRfXGawxijTi+j0GvpHsDYimMaW0Yy2fr2M4PBMnrbUb/Q94l/f/hMi1qR&#10;JVI2sOt6UJgd+ZiDgffL8ekFlFSbvV0oo4EbChzGx4f9GRdb25HMsYhqlCwG5lrLq9biZkxWOiqY&#10;22YiTra2kYMu1l1tQD30/bPm3wwYN0x18gb45AdQl1tp5j/sFB2T0FQ7R0nTNEV3j6o9feQzro1i&#10;OWA14Fm+Q8a1a8+Bvu/d/dMb2JY5uiPbhG/ktn4cqGU/er3pcvwCAAD//wMAUEsDBBQABgAIAAAA&#10;IQCptfZcpwIAAM4FAAAOAAAAZHJzL2Uyb0RvYy54bWysVE1v2zAMvQ/YfxB0X+0Y6VdQpwhSdBhQ&#10;tEXboWdFlmIDkqhJSuzs14+SHaftgg0YloMiiuQj+Uzy6rrTimyF8w2Ykk5OckqE4VA1Zl3S7y+3&#10;Xy4o8YGZiikwoqQ74en1/POnq9bORAE1qEo4giDGz1pb0joEO8syz2uhmT8BKwwqJTjNAopunVWO&#10;tYiuVVbk+VnWgqusAy68x9ebXknnCV9KwcODlF4EokqKuYV0unSu4pnNr9hs7ZitGz6kwf4hC80a&#10;g0FHqBsWGNm45jco3XAHHmQ44aAzkLLhItWA1UzyD9U818yKVAuS4+1Ik/9/sPx+++hIU5X0YkKJ&#10;YRq/0RNsTCUq8oTsMbNWgqAOiWqtn6H9s310g+TxGqvupNPxH+shXSJ3N5IrukA4Pk4u8/OzAtuB&#10;o+60yIuzIoJmB2/rfPgqQJN4KamLacQcErFse+dDb7+3ixE9qKa6bZRKQuwasVSObBl+79U6pY0R&#10;3lkp8zfH0B1xRJjomUUW+rrTLeyUiHjKPAmJRGKlRUo4tfAhGca5MGHSq2pWiT7H0xx/Aw+jR2Il&#10;AUZkidWN2APA+0L32D09g310FWkCRuf8T4n1zqNHigwmjM66MeCOASisaojc2+9J6qmJLIVu1aUm&#10;K6bRND6toNph5znoR9JbftvgZ79jPjwyhzOI04p7JTzgIRW0JYXhRkkN7uex92iPo4FaSlqc6ZL6&#10;HxvmBCXqm8GhuZxMp3EJJGF6el6g4N5qVm81ZqOXgG2Ec4HZpWu0D2p/lQ70K66fRYyKKmY4xi4p&#10;D24vLEO/a3CBcbFYJDMcfMvCnXm2PIJHomNHv3SvzNmh9wNOzT3s55/NPnR/bxs9DSw2AWSTRuPA&#10;6/AJcGmkXhoWXNxKb+VkdVjD818AAAD//wMAUEsDBBQABgAIAAAAIQAsFDVo3gAAAAgBAAAPAAAA&#10;ZHJzL2Rvd25yZXYueG1sTI/BasMwEETvhfyD2EBvjdzEhNi1HEJpCYFCadoPkK2tbWKtHElO3L/v&#10;9tScdodZZt8U28n24oI+dI4UPC4SEEi1Mx01Cr4+Xx82IELUZHTvCBX8YIBtObsrdG7clT7wcoyN&#10;4BAKuVbQxjjkUoa6RavDwg1I7H07b3Vk6RtpvL5yuO3lMknW0uqO+EOrB3xusT4dR6tgPU7vh9XZ&#10;H5rVvure7Mm97Een1P182j2BiDjF/2P4w2d0KJmpciOZIHrWacZdIi882E/TLAVRKdgsM5BlIW8L&#10;lL8AAAD//wMAUEsBAi0AFAAGAAgAAAAhALaDOJL+AAAA4QEAABMAAAAAAAAAAAAAAAAAAAAAAFtD&#10;b250ZW50X1R5cGVzXS54bWxQSwECLQAUAAYACAAAACEAOP0h/9YAAACUAQAACwAAAAAAAAAAAAAA&#10;AAAvAQAAX3JlbHMvLnJlbHNQSwECLQAUAAYACAAAACEAqbX2XKcCAADOBQAADgAAAAAAAAAAAAAA&#10;AAAuAgAAZHJzL2Uyb0RvYy54bWxQSwECLQAUAAYACAAAACEALBQ1aN4AAAAIAQAADwAAAAAAAAAA&#10;AAAAAAABBQAAZHJzL2Rvd25yZXYueG1sUEsFBgAAAAAEAAQA8wAAAAwGAAAAAA==&#10;" fillcolor="white [3212]" strokecolor="black [3213]" strokeweight="1pt">
+              <v:roundrect id="Rounded Rectangle 81" o:spid="_x0000_s1054" style="position:absolute;margin-left:74.5pt;margin-top:.5pt;width:150.2pt;height:40.95pt;z-index:251770880;visibility:visible;mso-wrap-style:square;mso-wrap-distance-left:9pt;mso-wrap-distance-top:0;mso-wrap-distance-right:9pt;mso-wrap-distance-bottom:0;mso-position-horizontal:absolute;mso-position-horizontal-relative:text;mso-position-vertical:absolute;mso-position-vertical-relative:text;v-text-anchor:middle" arcsize="10923f" o:gfxdata="UEsDBBQABgAIAAAAIQC2gziS/gAAAOEBAAATAAAAW0NvbnRlbnRfVHlwZXNdLnhtbJSRQU7DMBBF&#10;90jcwfIWJU67QAgl6YK0S0CoHGBkTxKLZGx5TGhvj5O2G0SRWNoz/78nu9wcxkFMGNg6quQqL6RA&#10;0s5Y6ir5vt9lD1JwBDIwOMJKHpHlpr69KfdHjyxSmriSfYz+USnWPY7AufNIadK6MEJMx9ApD/oD&#10;OlTrorhX2lFEilmcO2RdNtjC5xDF9pCuTyYBB5bi6bQ4syoJ3g9WQ0ymaiLzg5KdCXlKLjvcW893&#10;SUOqXwnz5DrgnHtJTxOsQfEKIT7DmDSUCaxw7Rqn8787ZsmRM9e2VmPeBN4uqYvTtW7jvijg9N/y&#10;JsXecLq0q+WD6m8AAAD//wMAUEsDBBQABgAIAAAAIQA4/SH/1gAAAJQBAAALAAAAX3JlbHMvLnJl&#10;bHOkkMFqwzAMhu+DvYPRfXGawxijTi+j0GvpHsDYimMaW0Yy2fr2M4PBMnrbUb/Q94l/f/hMi1qR&#10;JVI2sOt6UJgd+ZiDgffL8ekFlFSbvV0oo4EbChzGx4f9GRdb25HMsYhqlCwG5lrLq9biZkxWOiqY&#10;22YiTra2kYMu1l1tQD30/bPm3wwYN0x18gb45AdQl1tp5j/sFB2T0FQ7R0nTNEV3j6o9feQzro1i&#10;OWA14Fm+Q8a1a8+Bvu/d/dMb2JY5uiPbhG/ktn4cqGU/er3pcvwCAAD//wMAUEsDBBQABgAIAAAA&#10;IQAENyGzpwIAAM4FAAAOAAAAZHJzL2Uyb0RvYy54bWysVE1v2zAMvQ/YfxB0X+0Y6VdQpwhSdBhQ&#10;tEXaoWdFlmIBsqhJSuzs14+SHaftig0YloMimuQj+UTy6rprNNkJ5xWYkk5OckqE4VApsynp9+fb&#10;LxeU+MBMxTQYUdK98PR6/vnTVWtnooAadCUcQRDjZ60taR2CnWWZ57VomD8BKwwqJbiGBRTdJqsc&#10;axG90VmR52dZC66yDrjwHr/e9Eo6T/hSCh4epPQiEF1SzC2k06VzHc9sfsVmG8dsrfiQBvuHLBqm&#10;DAYdoW5YYGTr1G9QjeIOPMhwwqHJQErFRaoBq5nk76p5qpkVqRYkx9uRJv//YPn97tERVZX0YkKJ&#10;YQ2+0Qq2phIVWSF7zGy0IKhDolrrZ2j/ZB/dIHm8xqo76Zr4j/WQLpG7H8kVXSAcP04u8/OzAtuB&#10;o+60yIuzIoJmR2/rfPgqoCHxUlIX04g5JGLZ7s6H3v5gFyN60Kq6VVonIXaNWGpHdgzfe71JaWOE&#10;N1ba/M0xdB84Ikz0zCILfd3pFvZaRDxtVkIikVhpkRJOLXxMhnEuTJj0qppVos/xNMffwMPokVhJ&#10;gBFZYnUj9gDwttADdk/PYB9dRZqA0Tn/U2K98+iRIoMJo3OjDLiPADRWNUTu7Q8k9dRElkK37lKT&#10;4fujafy0hmqPneegH0lv+a3CZ79jPjwyhzOI04p7JTzgITW0JYXhRkkN7udH36M9jgZqKWlxpkvq&#10;f2yZE5TobwaH5nIyncYlkITp6XmBgnutWb/WmG2zBGwjnAvMLl2jfdCHq3TQvOD6WcSoqGKGY+yS&#10;8uAOwjL0uwYXGBeLRTLDwbcs3JknyyN4JDp29HP3wpwdej/g1NzDYf7Z7F3397bR08BiG0CqNBpH&#10;XocnwKWRemlYcHErvZaT1XENz38BAAD//wMAUEsDBBQABgAIAAAAIQAsFDVo3gAAAAgBAAAPAAAA&#10;ZHJzL2Rvd25yZXYueG1sTI/BasMwEETvhfyD2EBvjdzEhNi1HEJpCYFCadoPkK2tbWKtHElO3L/v&#10;9tScdodZZt8U28n24oI+dI4UPC4SEEi1Mx01Cr4+Xx82IELUZHTvCBX8YIBtObsrdG7clT7wcoyN&#10;4BAKuVbQxjjkUoa6RavDwg1I7H07b3Vk6RtpvL5yuO3lMknW0uqO+EOrB3xusT4dR6tgPU7vh9XZ&#10;H5rVvure7Mm97Een1P182j2BiDjF/2P4w2d0KJmpciOZIHrWacZdIi882E/TLAVRKdgsM5BlIW8L&#10;lL8AAAD//wMAUEsBAi0AFAAGAAgAAAAhALaDOJL+AAAA4QEAABMAAAAAAAAAAAAAAAAAAAAAAFtD&#10;b250ZW50X1R5cGVzXS54bWxQSwECLQAUAAYACAAAACEAOP0h/9YAAACUAQAACwAAAAAAAAAAAAAA&#10;AAAvAQAAX3JlbHMvLnJlbHNQSwECLQAUAAYACAAAACEABDchs6cCAADOBQAADgAAAAAAAAAAAAAA&#10;AAAuAgAAZHJzL2Uyb0RvYy54bWxQSwECLQAUAAYACAAAACEALBQ1aN4AAAAIAQAADwAAAAAAAAAA&#10;AAAAAAABBQAAZHJzL2Rvd25yZXYueG1sUEsFBgAAAAAEAAQA8wAAAAwGAAAAAA==&#10;" fillcolor="white [3212]" strokecolor="black [3213]" strokeweight="1pt">
                 <v:stroke joinstyle="miter"/>
                 <v:textbox>
                   <w:txbxContent>
@@ -4031,6 +4662,10 @@
     </w:p>
     <w:p>
       <w:r>
+        <w:rPr>
+          <w:noProof/>
+          <w:lang w:val="en-US"/>
+        </w:rPr>
         <mc:AlternateContent>
           <mc:Choice Requires="wps">
             <w:drawing>
@@ -4124,7 +4759,7 @@
           </mc:Choice>
           <mc:Fallback>
             <w:pict>
-              <v:rect w14:anchorId="49E22BD4" id="Rectangle 46" o:spid="_x0000_s1051" style="position:absolute;margin-left:374.7pt;margin-top:18pt;width:139.7pt;height:22.45pt;z-index:251776000;visibility:visible;mso-wrap-style:square;mso-width-percent:0;mso-height-percent:0;mso-wrap-distance-left:9pt;mso-wrap-distance-top:0;mso-wrap-distance-right:9pt;mso-wrap-distance-bottom:0;mso-position-horizontal:absolute;mso-position-horizontal-relative:text;mso-position-vertical:absolute;mso-position-vertical-relative:text;mso-width-percent:0;mso-height-percent:0;mso-width-relative:margin;mso-height-relative:margin;v-text-anchor:middle" o:gfxdata="UEsDBBQABgAIAAAAIQC2gziS/gAAAOEBAAATAAAAW0NvbnRlbnRfVHlwZXNdLnhtbJSRQU7DMBBF&#10;90jcwfIWJU67QAgl6YK0S0CoHGBkTxKLZGx5TGhvj5O2G0SRWNoz/78nu9wcxkFMGNg6quQqL6RA&#10;0s5Y6ir5vt9lD1JwBDIwOMJKHpHlpr69KfdHjyxSmriSfYz+USnWPY7AufNIadK6MEJMx9ApD/oD&#10;OlTrorhX2lFEilmcO2RdNtjC5xDF9pCuTyYBB5bi6bQ4syoJ3g9WQ0ymaiLzg5KdCXlKLjvcW893&#10;SUOqXwnz5DrgnHtJTxOsQfEKIT7DmDSUCaxw7Rqn8787ZsmRM9e2VmPeBN4uqYvTtW7jvijg9N/y&#10;JsXecLq0q+WD6m8AAAD//wMAUEsDBBQABgAIAAAAIQA4/SH/1gAAAJQBAAALAAAAX3JlbHMvLnJl&#10;bHOkkMFqwzAMhu+DvYPRfXGawxijTi+j0GvpHsDYimMaW0Yy2fr2M4PBMnrbUb/Q94l/f/hMi1qR&#10;JVI2sOt6UJgd+ZiDgffL8ekFlFSbvV0oo4EbChzGx4f9GRdb25HMsYhqlCwG5lrLq9biZkxWOiqY&#10;22YiTra2kYMu1l1tQD30/bPm3wwYN0x18gb45AdQl1tp5j/sFB2T0FQ7R0nTNEV3j6o9feQzro1i&#10;OWA14Fm+Q8a1a8+Bvu/d/dMb2JY5uiPbhG/ktn4cqGU/er3pcvwCAAD//wMAUEsDBBQABgAIAAAA&#10;IQCPsFcloAIAAMEFAAAOAAAAZHJzL2Uyb0RvYy54bWysVNtu2zAMfR+wfxD0vjoOkl6COkXQosOA&#10;oi2aDn1WZCkWIIuapMTOvn6UfEnbFRswLA+OKJKH5BHJy6u21mQvnFdgCpqfTCgRhkOpzLag359v&#10;v5xT4gMzJdNgREEPwtOr5edPl41diClUoEvhCIIYv2hsQasQ7CLLPK9EzfwJWGFQKcHVLKDotlnp&#10;WIPotc6mk8lp1oArrQMuvMfbm05JlwlfSsHDg5ReBKILirmF9HXpu4nfbHnJFlvHbKV4nwb7hyxq&#10;pgwGHaFuWGBk59RvULXiDjzIcMKhzkBKxUWqAavJJ++qWVfMilQLkuPtSJP/f7D8fv/oiCoLOjul&#10;xLAa3+gJWWNmqwXBOySosX6Bdmv76HrJ4zFW20pXx3+sg7SJ1MNIqmgD4XiZn53N8gvknqNuej7P&#10;83kEzY7e1vnwVUBN4qGgDsMnLtn+zofOdDCJwTxoVd4qrZMQG0Vca0f2DJ94s8178DdW2vzNMbQf&#10;OGKO0TOLBHQlp1M4aBHxtHkSErnDIqcp4dS1x2QY58KEvFNVrBRdjvMJ/oYsh/QTIQkwIkusbsTu&#10;AQbLDmTA7ujp7aOrSE0/Ok/+lFjnPHqkyGDC6FwrA+4jAI1V9ZE7+4GkjprIUmg3beqraXrueLWB&#10;8oDN5qCbQm/5rcIXv2M+PDKHY4dNgqskPOBHamgKCv2Jkgrcz4/uoz1OA2opaXCMC+p/7JgTlOhv&#10;BufkIp/N4twnYTY/m6LgXms2rzVmV18DtlGOS8vydIz2QQ9H6aB+wY2zilFRxQzH2AXlwQ3CdejW&#10;C+4sLlarZIazblm4M2vLI3gkOnb0c/vCnO3bPuDA3MMw8mzxrvs72+hpYLULIFUajSOv/RPgnki9&#10;1O+0uIhey8nquHmXvwAAAP//AwBQSwMEFAAGAAgAAAAhAI6FZuTfAAAACgEAAA8AAABkcnMvZG93&#10;bnJldi54bWxMj8tOwzAQRfdI/IM1SOyoTajSNMSpeAhQ2VEe62kyJBHxOIrdNvD1TFewHM3VvecU&#10;q8n1ak9j6DxbuJwZUMSVrztuLLy9PlxkoEJErrH3TBa+KcCqPD0pMK/9gV9ov4mNkhIOOVpoYxxy&#10;rUPVksMw8wOx/D796DDKOTa6HvEg5a7XiTGpdtixLLQ40F1L1ddm5yy4Z74d3p8MuiRd/wRXPS7u&#10;uw9rz8+mm2tQkab4F4YjvqBDKUxbv+M6qN7CYr6cS9TCVSpOx4BJMpHZWsjMEnRZ6P8K5S8AAAD/&#10;/wMAUEsBAi0AFAAGAAgAAAAhALaDOJL+AAAA4QEAABMAAAAAAAAAAAAAAAAAAAAAAFtDb250ZW50&#10;X1R5cGVzXS54bWxQSwECLQAUAAYACAAAACEAOP0h/9YAAACUAQAACwAAAAAAAAAAAAAAAAAvAQAA&#10;X3JlbHMvLnJlbHNQSwECLQAUAAYACAAAACEAj7BXJaACAADBBQAADgAAAAAAAAAAAAAAAAAuAgAA&#10;ZHJzL2Uyb0RvYy54bWxQSwECLQAUAAYACAAAACEAjoVm5N8AAAAKAQAADwAAAAAAAAAAAAAAAAD6&#10;BAAAZHJzL2Rvd25yZXYueG1sUEsFBgAAAAAEAAQA8wAAAAYGAAAAAA==&#10;" fillcolor="white [3212]" strokecolor="black [3213]" strokeweight="1pt">
+              <v:rect w14:anchorId="49E22BD4" id="Rectangle 46" o:spid="_x0000_s1055" style="position:absolute;margin-left:374.7pt;margin-top:18pt;width:139.7pt;height:22.45pt;z-index:251776000;visibility:visible;mso-wrap-style:square;mso-width-percent:0;mso-height-percent:0;mso-wrap-distance-left:9pt;mso-wrap-distance-top:0;mso-wrap-distance-right:9pt;mso-wrap-distance-bottom:0;mso-position-horizontal:absolute;mso-position-horizontal-relative:text;mso-position-vertical:absolute;mso-position-vertical-relative:text;mso-width-percent:0;mso-height-percent:0;mso-width-relative:margin;mso-height-relative:margin;v-text-anchor:middle" o:gfxdata="UEsDBBQABgAIAAAAIQC2gziS/gAAAOEBAAATAAAAW0NvbnRlbnRfVHlwZXNdLnhtbJSRQU7DMBBF&#10;90jcwfIWJU67QAgl6YK0S0CoHGBkTxKLZGx5TGhvj5O2G0SRWNoz/78nu9wcxkFMGNg6quQqL6RA&#10;0s5Y6ir5vt9lD1JwBDIwOMJKHpHlpr69KfdHjyxSmriSfYz+USnWPY7AufNIadK6MEJMx9ApD/oD&#10;OlTrorhX2lFEilmcO2RdNtjC5xDF9pCuTyYBB5bi6bQ4syoJ3g9WQ0ymaiLzg5KdCXlKLjvcW893&#10;SUOqXwnz5DrgnHtJTxOsQfEKIT7DmDSUCaxw7Rqn8787ZsmRM9e2VmPeBN4uqYvTtW7jvijg9N/y&#10;JsXecLq0q+WD6m8AAAD//wMAUEsDBBQABgAIAAAAIQA4/SH/1gAAAJQBAAALAAAAX3JlbHMvLnJl&#10;bHOkkMFqwzAMhu+DvYPRfXGawxijTi+j0GvpHsDYimMaW0Yy2fr2M4PBMnrbUb/Q94l/f/hMi1qR&#10;JVI2sOt6UJgd+ZiDgffL8ekFlFSbvV0oo4EbChzGx4f9GRdb25HMsYhqlCwG5lrLq9biZkxWOiqY&#10;22YiTra2kYMu1l1tQD30/bPm3wwYN0x18gb45AdQl1tp5j/sFB2T0FQ7R0nTNEV3j6o9feQzro1i&#10;OWA14Fm+Q8a1a8+Bvu/d/dMb2JY5uiPbhG/ktn4cqGU/er3pcvwCAAD//wMAUEsDBBQABgAIAAAA&#10;IQAiMoDKoAIAAMEFAAAOAAAAZHJzL2Uyb0RvYy54bWysVN9PGzEMfp+0/yHK+7he1QKtuKIKxDQJ&#10;AQImntNc0ouUi7Mk7V3318/J/SgwtEnT+pDGsf3Z/s72xWVba7IXziswBc1PJpQIw6FUZlvQ7883&#10;X84p8YGZkmkwoqAH4enl6vOni8YuxRQq0KVwBEGMXza2oFUIdpllnleiZv4ErDColOBqFlB026x0&#10;rEH0WmfTyeQ0a8CV1gEX3uPrdaekq4QvpeDhXkovAtEFxdxCOl06N/HMVhdsuXXMVor3abB/yKJm&#10;ymDQEeqaBUZ2Tv0GVSvuwIMMJxzqDKRUXKQasJp88q6ap4pZkWpBcrwdafL/D5bf7R8cUWVBZ6eU&#10;GFbjN3pE1pjZakHwDQlqrF+i3ZN9cL3k8RqrbaWr4z/WQdpE6mEkVbSBcHzMz85m+QK556ibns/z&#10;fB5Bs6O3dT58FVCTeCmow/CJS7a/9aEzHUxiMA9alTdK6yTERhFX2pE9w0+82eY9+Bsrbf7mGNoP&#10;HDHH6JlFArqS0y0ctIh42jwKidxhkdOUcOraYzKMc2FC3qkqVooux/kEf0OWQ/qJkAQYkSVWN2L3&#10;AINlBzJgd/T09tFVpKYfnSd/SqxzHj1SZDBhdK6VAfcRgMaq+sid/UBSR01kKbSbNvXVdBFN49MG&#10;ygM2m4NuCr3lNwq/+C3z4YE5HDtsElwl4R4PqaEpKPQ3SipwPz96j/Y4DailpMExLqj/sWNOUKK/&#10;GZyTRT6bxblPwmx+NkXBvdZsXmvMrr4CbKMcl5bl6Rrtgx6u0kH9ghtnHaOiihmOsQvKgxuEq9Ct&#10;F9xZXKzXyQxn3bJwa54sj+CR6NjRz+0Lc7Zv+4ADcwfDyLPlu+7vbKOngfUugFRpNI689p8A90Tq&#10;pX6nxUX0Wk5Wx827+gUAAP//AwBQSwMEFAAGAAgAAAAhAI6FZuTfAAAACgEAAA8AAABkcnMvZG93&#10;bnJldi54bWxMj8tOwzAQRfdI/IM1SOyoTajSNMSpeAhQ2VEe62kyJBHxOIrdNvD1TFewHM3VvecU&#10;q8n1ak9j6DxbuJwZUMSVrztuLLy9PlxkoEJErrH3TBa+KcCqPD0pMK/9gV9ov4mNkhIOOVpoYxxy&#10;rUPVksMw8wOx/D796DDKOTa6HvEg5a7XiTGpdtixLLQ40F1L1ddm5yy4Z74d3p8MuiRd/wRXPS7u&#10;uw9rz8+mm2tQkab4F4YjvqBDKUxbv+M6qN7CYr6cS9TCVSpOx4BJMpHZWsjMEnRZ6P8K5S8AAAD/&#10;/wMAUEsBAi0AFAAGAAgAAAAhALaDOJL+AAAA4QEAABMAAAAAAAAAAAAAAAAAAAAAAFtDb250ZW50&#10;X1R5cGVzXS54bWxQSwECLQAUAAYACAAAACEAOP0h/9YAAACUAQAACwAAAAAAAAAAAAAAAAAvAQAA&#10;X3JlbHMvLnJlbHNQSwECLQAUAAYACAAAACEAIjKAyqACAADBBQAADgAAAAAAAAAAAAAAAAAuAgAA&#10;ZHJzL2Uyb0RvYy54bWxQSwECLQAUAAYACAAAACEAjoVm5N8AAAAKAQAADwAAAAAAAAAAAAAAAAD6&#10;BAAAZHJzL2Rvd25yZXYueG1sUEsFBgAAAAAEAAQA8wAAAAYGAAAAAA==&#10;" fillcolor="white [3212]" strokecolor="black [3213]" strokeweight="1pt">
                 <v:textbox>
                   <w:txbxContent>
                     <w:p>
@@ -4151,6 +4786,10 @@
         </mc:AlternateContent>
       </w:r>
       <w:r>
+        <w:rPr>
+          <w:noProof/>
+          <w:lang w:val="en-US"/>
+        </w:rPr>
         <mc:AlternateContent>
           <mc:Choice Requires="wps">
             <w:drawing>
@@ -4244,7 +4883,7 @@
           </mc:Choice>
           <mc:Fallback>
             <w:pict>
-              <v:rect w14:anchorId="64188959" id="Rectangle 47" o:spid="_x0000_s1052" style="position:absolute;margin-left:542.35pt;margin-top:16.95pt;width:83.75pt;height:23.55pt;z-index:251777024;visibility:visible;mso-wrap-style:square;mso-width-percent:0;mso-height-percent:0;mso-wrap-distance-left:9pt;mso-wrap-distance-top:0;mso-wrap-distance-right:9pt;mso-wrap-distance-bottom:0;mso-position-horizontal:absolute;mso-position-horizontal-relative:text;mso-position-vertical:absolute;mso-position-vertical-relative:text;mso-width-percent:0;mso-height-percent:0;mso-width-relative:margin;mso-height-relative:margin;v-text-anchor:middle" o:gfxdata="UEsDBBQABgAIAAAAIQC2gziS/gAAAOEBAAATAAAAW0NvbnRlbnRfVHlwZXNdLnhtbJSRQU7DMBBF&#10;90jcwfIWJU67QAgl6YK0S0CoHGBkTxKLZGx5TGhvj5O2G0SRWNoz/78nu9wcxkFMGNg6quQqL6RA&#10;0s5Y6ir5vt9lD1JwBDIwOMJKHpHlpr69KfdHjyxSmriSfYz+USnWPY7AufNIadK6MEJMx9ApD/oD&#10;OlTrorhX2lFEilmcO2RdNtjC5xDF9pCuTyYBB5bi6bQ4syoJ3g9WQ0ymaiLzg5KdCXlKLjvcW893&#10;SUOqXwnz5DrgnHtJTxOsQfEKIT7DmDSUCaxw7Rqn8787ZsmRM9e2VmPeBN4uqYvTtW7jvijg9N/y&#10;JsXecLq0q+WD6m8AAAD//wMAUEsDBBQABgAIAAAAIQA4/SH/1gAAAJQBAAALAAAAX3JlbHMvLnJl&#10;bHOkkMFqwzAMhu+DvYPRfXGawxijTi+j0GvpHsDYimMaW0Yy2fr2M4PBMnrbUb/Q94l/f/hMi1qR&#10;JVI2sOt6UJgd+ZiDgffL8ekFlFSbvV0oo4EbChzGx4f9GRdb25HMsYhqlCwG5lrLq9biZkxWOiqY&#10;22YiTra2kYMu1l1tQD30/bPm3wwYN0x18gb45AdQl1tp5j/sFB2T0FQ7R0nTNEV3j6o9feQzro1i&#10;OWA14Fm+Q8a1a8+Bvu/d/dMb2JY5uiPbhG/ktn4cqGU/er3pcvwCAAD//wMAUEsDBBQABgAIAAAA&#10;IQCIkwRuoQIAAMEFAAAOAAAAZHJzL2Uyb0RvYy54bWysVNtu2zAMfR+wfxD0vvqyJG2DOkXQosOA&#10;oi3aDn1WZCk2IIuapMTOvn6UfEnXFRswLA+KKJKH5DHJi8uuUWQvrKtBFzQ7SSkRmkNZ621Bvz3f&#10;fDqjxHmmS6ZAi4IehKOXq48fLlqzFDlUoEphCYJot2xNQSvvzTJJHK9Ew9wJGKFRKcE2zKNot0lp&#10;WYvojUryNF0kLdjSWODCOXy97pV0FfGlFNzfS+mEJ6qgmJuPp43nJpzJ6oItt5aZquZDGuwfsmhY&#10;rTHoBHXNPCM7W/8G1dTcggPpTzg0CUhZcxFrwGqy9E01TxUzItaC5Dgz0eT+Hyy/2z9YUpcFnZ1S&#10;olmD3+gRWWN6qwTBNySoNW6Jdk/mwQ6Sw2uotpO2Cf9YB+kiqYeJVNF5wvExSxefF/mcEo66/Pw8&#10;PZsH0OTobazzXwQ0JFwKajF85JLtb53vTUeTEMyBqsubWqkohEYRV8qSPcNPvNlmA/gvVkr/zdF3&#10;7zhijsEzCQT0JcebPygR8JR+FBK5wyLzmHDs2mMyjHOhfdarKlaKPsd5ir8xyzH9SEgEDMgSq5uw&#10;B4DRsgcZsXt6BvvgKmLTT87pnxLrnSePGBm0n5ybWoN9D0BhVUPk3n4kqacmsOS7TRf7Kl8E0/C0&#10;gfKAzWahn0Jn+E2NX/yWOf/ALI4dDiiuEn+Ph1TQFhSGGyUV2B/vvQd7nAbUUtLiGBfUfd8xKyhR&#10;XzXOyXk2m4W5j8JsfpqjYF9rNq81etdcAbZRhkvL8HgN9l6NV2mhecGNsw5RUcU0x9gF5d6OwpXv&#10;1wvuLC7W62iGs26Yv9VPhgfwQHTo6OfuhVkztL3HgbmDceTZ8k3397bBU8N650HWcTSOvA6fAPdE&#10;7KVhp4VF9FqOVsfNu/oJAAD//wMAUEsDBBQABgAIAAAAIQDFoIx+3wAAAAsBAAAPAAAAZHJzL2Rv&#10;d25yZXYueG1sTI/LTsMwEEX3SPyDNUjsqF0X2hDiVDwECHZtgfU0HpKIeBzFbhv4etwVLK/m6N4z&#10;xXJ0ndjTEFrPBqYTBYK48rbl2sDb5vEiAxEissXOMxn4pgDL8vSkwNz6A69ov461SCUccjTQxNjn&#10;UoaqIYdh4nvidPv0g8OY4lBLO+AhlbtOaqXm0mHLaaHBnu4bqr7WO2fAvfJd//6s0On5y09w1dPi&#10;of0w5vxsvL0BEWmMfzAc9ZM6lMlp63dsg+hSVtnlIrEGZrNrEEdCX2kNYmsgmyqQZSH//1D+AgAA&#10;//8DAFBLAQItABQABgAIAAAAIQC2gziS/gAAAOEBAAATAAAAAAAAAAAAAAAAAAAAAABbQ29udGVu&#10;dF9UeXBlc10ueG1sUEsBAi0AFAAGAAgAAAAhADj9If/WAAAAlAEAAAsAAAAAAAAAAAAAAAAALwEA&#10;AF9yZWxzLy5yZWxzUEsBAi0AFAAGAAgAAAAhAIiTBG6hAgAAwQUAAA4AAAAAAAAAAAAAAAAALgIA&#10;AGRycy9lMm9Eb2MueG1sUEsBAi0AFAAGAAgAAAAhAMWgjH7fAAAACwEAAA8AAAAAAAAAAAAAAAAA&#10;+wQAAGRycy9kb3ducmV2LnhtbFBLBQYAAAAABAAEAPMAAAAHBgAAAAA=&#10;" fillcolor="white [3212]" strokecolor="black [3213]" strokeweight="1pt">
+              <v:rect w14:anchorId="64188959" id="Rectangle 47" o:spid="_x0000_s1056" style="position:absolute;margin-left:542.35pt;margin-top:16.95pt;width:83.75pt;height:23.55pt;z-index:251777024;visibility:visible;mso-wrap-style:square;mso-width-percent:0;mso-height-percent:0;mso-wrap-distance-left:9pt;mso-wrap-distance-top:0;mso-wrap-distance-right:9pt;mso-wrap-distance-bottom:0;mso-position-horizontal:absolute;mso-position-horizontal-relative:text;mso-position-vertical:absolute;mso-position-vertical-relative:text;mso-width-percent:0;mso-height-percent:0;mso-width-relative:margin;mso-height-relative:margin;v-text-anchor:middle" o:gfxdata="UEsDBBQABgAIAAAAIQC2gziS/gAAAOEBAAATAAAAW0NvbnRlbnRfVHlwZXNdLnhtbJSRQU7DMBBF&#10;90jcwfIWJU67QAgl6YK0S0CoHGBkTxKLZGx5TGhvj5O2G0SRWNoz/78nu9wcxkFMGNg6quQqL6RA&#10;0s5Y6ir5vt9lD1JwBDIwOMJKHpHlpr69KfdHjyxSmriSfYz+USnWPY7AufNIadK6MEJMx9ApD/oD&#10;OlTrorhX2lFEilmcO2RdNtjC5xDF9pCuTyYBB5bi6bQ4syoJ3g9WQ0ymaiLzg5KdCXlKLjvcW893&#10;SUOqXwnz5DrgnHtJTxOsQfEKIT7DmDSUCaxw7Rqn8787ZsmRM9e2VmPeBN4uqYvTtW7jvijg9N/y&#10;JsXecLq0q+WD6m8AAAD//wMAUEsDBBQABgAIAAAAIQA4/SH/1gAAAJQBAAALAAAAX3JlbHMvLnJl&#10;bHOkkMFqwzAMhu+DvYPRfXGawxijTi+j0GvpHsDYimMaW0Yy2fr2M4PBMnrbUb/Q94l/f/hMi1qR&#10;JVI2sOt6UJgd+ZiDgffL8ekFlFSbvV0oo4EbChzGx4f9GRdb25HMsYhqlCwG5lrLq9biZkxWOiqY&#10;22YiTra2kYMu1l1tQD30/bPm3wwYN0x18gb45AdQl1tp5j/sFB2T0FQ7R0nTNEV3j6o9feQzro1i&#10;OWA14Fm+Q8a1a8+Bvu/d/dMb2JY5uiPbhG/ktn4cqGU/er3pcvwCAAD//wMAUEsDBBQABgAIAAAA&#10;IQB9bmqboQIAAMEFAAAOAAAAZHJzL2Uyb0RvYy54bWysVNtu2zAMfR+wfxD0vtpOk16COEWQosOA&#10;oi3aDn1WZCk2IIuapMTOvn6UfEnbFRswLA+KKJKH5DHJxVVbK7IX1lWgc5qdpJQIzaGo9Dan359v&#10;vlxQ4jzTBVOgRU4PwtGr5edPi8bMxQRKUIWwBEG0mzcmp6X3Zp4kjpeiZu4EjNColGBr5lG026Sw&#10;rEH0WiWTND1LGrCFscCFc/h63SnpMuJLKbi/l9IJT1ROMTcfTxvPTTiT5YLNt5aZsuJ9GuwfsqhZ&#10;pTHoCHXNPCM7W/0GVVfcggPpTzjUCUhZcRFrwGqy9F01TyUzItaC5Dgz0uT+Hyy/2z9YUhU5nZ5T&#10;olmN3+gRWWN6qwTBNySoMW6Odk/mwfaSw2uotpW2Dv9YB2kjqYeRVNF6wvExS89OzyYzSjjqJpeX&#10;6cUsgCZHb2Od/yqgJuGSU4vhI5dsf+t8ZzqYhGAOVFXcVEpFITSKWCtL9gw/8Wab9eBvrJT+m6Nv&#10;P3DEHINnEgjoSo43f1Ai4Cn9KCRyh0VOYsKxa4/JMM6F9lmnKlkhuhxnKf6GLIf0IyERMCBLrG7E&#10;7gEGyw5kwO7o6e2Dq4hNPzqnf0qscx49YmTQfnSuKw32IwCFVfWRO/uBpI6awJJvN23sq9NYa3ja&#10;QHHAZrPQTaEz/KbCL37LnH9gFscOBxRXib/HQypocgr9jZIS7M+P3oM9TgNqKWlwjHPqfuyYFZSo&#10;bxrn5DKbTsPcR2E6O5+gYF9rNq81elevAdsow6VleLwGe6+Gq7RQv+DGWYWoqGKaY+yccm8HYe27&#10;9YI7i4vVKprhrBvmb/WT4QE8EB06+rl9Ydb0be9xYO5gGHk2f9f9nW3w1LDaeZBVHI0jr/0nwD0R&#10;e6nfaWERvZaj1XHzLn8BAAD//wMAUEsDBBQABgAIAAAAIQDFoIx+3wAAAAsBAAAPAAAAZHJzL2Rv&#10;d25yZXYueG1sTI/LTsMwEEX3SPyDNUjsqF0X2hDiVDwECHZtgfU0HpKIeBzFbhv4etwVLK/m6N4z&#10;xXJ0ndjTEFrPBqYTBYK48rbl2sDb5vEiAxEissXOMxn4pgDL8vSkwNz6A69ov461SCUccjTQxNjn&#10;UoaqIYdh4nvidPv0g8OY4lBLO+AhlbtOaqXm0mHLaaHBnu4bqr7WO2fAvfJd//6s0On5y09w1dPi&#10;of0w5vxsvL0BEWmMfzAc9ZM6lMlp63dsg+hSVtnlIrEGZrNrEEdCX2kNYmsgmyqQZSH//1D+AgAA&#10;//8DAFBLAQItABQABgAIAAAAIQC2gziS/gAAAOEBAAATAAAAAAAAAAAAAAAAAAAAAABbQ29udGVu&#10;dF9UeXBlc10ueG1sUEsBAi0AFAAGAAgAAAAhADj9If/WAAAAlAEAAAsAAAAAAAAAAAAAAAAALwEA&#10;AF9yZWxzLy5yZWxzUEsBAi0AFAAGAAgAAAAhAH1uapuhAgAAwQUAAA4AAAAAAAAAAAAAAAAALgIA&#10;AGRycy9lMm9Eb2MueG1sUEsBAi0AFAAGAAgAAAAhAMWgjH7fAAAACwEAAA8AAAAAAAAAAAAAAAAA&#10;+wQAAGRycy9kb3ducmV2LnhtbFBLBQYAAAAABAAEAPMAAAAHBgAAAAA=&#10;" fillcolor="white [3212]" strokecolor="black [3213]" strokeweight="1pt">
                 <v:textbox>
                   <w:txbxContent>
                     <w:p>
@@ -4271,6 +4910,10 @@
         </mc:AlternateContent>
       </w:r>
       <w:r>
+        <w:rPr>
+          <w:noProof/>
+          <w:lang w:val="en-US"/>
+        </w:rPr>
         <mc:AlternateContent>
           <mc:Choice Requires="wps">
             <w:drawing>
@@ -4334,6 +4977,10 @@
         </mc:AlternateContent>
       </w:r>
       <w:r>
+        <w:rPr>
+          <w:noProof/>
+          <w:lang w:val="en-US"/>
+        </w:rPr>
         <w:drawing>
           <wp:anchor distT="0" distB="0" distL="114300" distR="114300" simplePos="0" relativeHeight="251779072" behindDoc="0" locked="0" layoutInCell="1" allowOverlap="1" wp14:anchorId="73EF6F12" wp14:editId="43850345">
             <wp:simplePos x="0" y="0"/>
@@ -4398,6 +5045,10 @@
         </w:drawing>
       </w:r>
       <w:r>
+        <w:rPr>
+          <w:noProof/>
+          <w:lang w:val="en-US"/>
+        </w:rPr>
         <w:drawing>
           <wp:anchor distT="0" distB="0" distL="114300" distR="114300" simplePos="0" relativeHeight="251780096" behindDoc="0" locked="0" layoutInCell="1" allowOverlap="1" wp14:anchorId="56376E67" wp14:editId="27934567">
             <wp:simplePos x="0" y="0"/>
@@ -4462,6 +5113,10 @@
         </w:drawing>
       </w:r>
       <w:r>
+        <w:rPr>
+          <w:noProof/>
+          <w:lang w:val="en-US"/>
+        </w:rPr>
         <w:drawing>
           <wp:anchor distT="0" distB="0" distL="114300" distR="114300" simplePos="0" relativeHeight="251781120" behindDoc="0" locked="0" layoutInCell="1" allowOverlap="1" wp14:anchorId="6CF0DCBA" wp14:editId="6F50B883">
             <wp:simplePos x="0" y="0"/>
@@ -4526,6 +5181,10 @@
         </w:drawing>
       </w:r>
       <w:r>
+        <w:rPr>
+          <w:noProof/>
+          <w:lang w:val="en-US"/>
+        </w:rPr>
         <w:drawing>
           <wp:anchor distT="0" distB="0" distL="114300" distR="114300" simplePos="0" relativeHeight="251782144" behindDoc="0" locked="0" layoutInCell="1" allowOverlap="1" wp14:anchorId="14C52B41" wp14:editId="6B191602">
             <wp:simplePos x="0" y="0"/>
@@ -4590,6 +5249,10 @@
         </w:drawing>
       </w:r>
       <w:r>
+        <w:rPr>
+          <w:noProof/>
+          <w:lang w:val="en-US"/>
+        </w:rPr>
         <w:drawing>
           <wp:anchor distT="0" distB="0" distL="114300" distR="114300" simplePos="0" relativeHeight="251783168" behindDoc="0" locked="0" layoutInCell="1" allowOverlap="1" wp14:anchorId="6946D75E" wp14:editId="5DC123F0">
             <wp:simplePos x="0" y="0"/>
@@ -4654,6 +5317,10 @@
         </w:drawing>
       </w:r>
       <w:r>
+        <w:rPr>
+          <w:noProof/>
+          <w:lang w:val="en-US"/>
+        </w:rPr>
         <mc:AlternateContent>
           <mc:Choice Requires="wps">
             <w:drawing>
@@ -4745,7 +5412,7 @@
           </mc:Choice>
           <mc:Fallback>
             <w:pict>
-              <v:rect w14:anchorId="0CDDB41D" id="Rectangle 59" o:spid="_x0000_s1053" style="position:absolute;margin-left:380.5pt;margin-top:176.25pt;width:67.15pt;height:21.45pt;z-index:251784192;visibility:visible;mso-wrap-style:square;mso-width-percent:0;mso-height-percent:0;mso-wrap-distance-left:9pt;mso-wrap-distance-top:0;mso-wrap-distance-right:9pt;mso-wrap-distance-bottom:0;mso-position-horizontal:absolute;mso-position-horizontal-relative:text;mso-position-vertical:absolute;mso-position-vertical-relative:text;mso-width-percent:0;mso-height-percent:0;mso-width-relative:margin;mso-height-relative:margin;v-text-anchor:middle" o:gfxdata="UEsDBBQABgAIAAAAIQC2gziS/gAAAOEBAAATAAAAW0NvbnRlbnRfVHlwZXNdLnhtbJSRQU7DMBBF&#10;90jcwfIWJU67QAgl6YK0S0CoHGBkTxKLZGx5TGhvj5O2G0SRWNoz/78nu9wcxkFMGNg6quQqL6RA&#10;0s5Y6ir5vt9lD1JwBDIwOMJKHpHlpr69KfdHjyxSmriSfYz+USnWPY7AufNIadK6MEJMx9ApD/oD&#10;OlTrorhX2lFEilmcO2RdNtjC5xDF9pCuTyYBB5bi6bQ4syoJ3g9WQ0ymaiLzg5KdCXlKLjvcW893&#10;SUOqXwnz5DrgnHtJTxOsQfEKIT7DmDSUCaxw7Rqn8787ZsmRM9e2VmPeBN4uqYvTtW7jvijg9N/y&#10;JsXecLq0q+WD6m8AAAD//wMAUEsDBBQABgAIAAAAIQA4/SH/1gAAAJQBAAALAAAAX3JlbHMvLnJl&#10;bHOkkMFqwzAMhu+DvYPRfXGawxijTi+j0GvpHsDYimMaW0Yy2fr2M4PBMnrbUb/Q94l/f/hMi1qR&#10;JVI2sOt6UJgd+ZiDgffL8ekFlFSbvV0oo4EbChzGx4f9GRdb25HMsYhqlCwG5lrLq9biZkxWOiqY&#10;22YiTra2kYMu1l1tQD30/bPm3wwYN0x18gb45AdQl1tp5j/sFB2T0FQ7R0nTNEV3j6o9feQzro1i&#10;OWA14Fm+Q8a1a8+Bvu/d/dMb2JY5uiPbhG/ktn4cqGU/er3pcvwCAAD//wMAUEsDBBQABgAIAAAA&#10;IQDlAAv+oAIAAMAFAAAOAAAAZHJzL2Uyb0RvYy54bWysVNtu2zAMfR+wfxD0vvqCZG2DOkWQIsOA&#10;oi3aDn1WZCk2IIuapMTOvn6UfEnXFRswLA+KKJKH5DHJq+uuUeQgrKtBFzQ7SykRmkNZ611Bvz1v&#10;Pl1Q4jzTJVOgRUGPwtHr5ccPV61ZiBwqUKWwBEG0W7SmoJX3ZpEkjleiYe4MjNColGAb5lG0u6S0&#10;rEX0RiV5mn5OWrClscCFc/h60yvpMuJLKbi/l9IJT1RBMTcfTxvPbTiT5RVb7CwzVc2HNNg/ZNGw&#10;WmPQCeqGeUb2tv4Nqqm5BQfSn3FoEpCy5iLWgNVk6ZtqnipmRKwFyXFmosn9P1h+d3iwpC4LOr+k&#10;RLMGv9Ejssb0TgmCb0hQa9wC7Z7Mgx0kh9dQbSdtE/6xDtJFUo8TqaLzhOPjxTy/SOeUcFTl5/ks&#10;mwfM5ORsrPNfBDQkXApqMXqkkh1une9NR5MQy4Gqy02tVBRCn4i1suTA8Atvd9kA/ouV0n9z9N07&#10;jphj8ExC/X3F8eaPSgQ8pR+FROqwxjwmHJv2lAzjXGif9aqKlaLPcZ7ib8xyTD8SEgEDssTqJuwB&#10;YLTsQUbsnp7BPriK2POTc/qnxHrnySNGBu0n56bWYN8DUFjVELm3H0nqqQks+W7bxbbKz4NpeNpC&#10;ecRes9APoTN8U+MXv2XOPzCLU4fziZvE3+MhFbQFheFGSQX2x3vvwR6HAbWUtDjFBXXf98wKStRX&#10;jWNymc1mYeyjMJuf5yjY15rta43eN2vANspwZxker8Heq/EqLTQvuHBWISqqmOYYu6Dc21FY+367&#10;4MriYrWKZjjqhvlb/WR4AA9Eh45+7l6YNUPbe5yXOxgnni3edH9vGzw1rPYeZB1H48Tr8AlwTcRe&#10;GlZa2EOv5Wh1WrzLnwAAAP//AwBQSwMEFAAGAAgAAAAhAAxIDwLhAAAACwEAAA8AAABkcnMvZG93&#10;bnJldi54bWxMj81Ow0AMhO9IvMPKSNzopilJ25BNxY+ggltb4OwmJonIeqPstg08PeYEx/GMxt/k&#10;q9F26kiDbx0bmE4iUMSlq1quDbzuHq8WoHxArrBzTAa+yMOqOD/LMavciTd03IZaSQn7DA00IfSZ&#10;1r5syKKfuJ5YvA83WAwih1pXA56k3HY6jqJUW2xZPjTY031D5ef2YA3YF77r39YR2jh9/va2fJo/&#10;tO/GXF6MtzegAo3hLwy/+IIOhTDt3YErrzoD83QqW4KBWRInoCSxWCYzUHu5LJNr0EWu/28ofgAA&#10;AP//AwBQSwECLQAUAAYACAAAACEAtoM4kv4AAADhAQAAEwAAAAAAAAAAAAAAAAAAAAAAW0NvbnRl&#10;bnRfVHlwZXNdLnhtbFBLAQItABQABgAIAAAAIQA4/SH/1gAAAJQBAAALAAAAAAAAAAAAAAAAAC8B&#10;AABfcmVscy8ucmVsc1BLAQItABQABgAIAAAAIQDlAAv+oAIAAMAFAAAOAAAAAAAAAAAAAAAAAC4C&#10;AABkcnMvZTJvRG9jLnhtbFBLAQItABQABgAIAAAAIQAMSA8C4QAAAAsBAAAPAAAAAAAAAAAAAAAA&#10;APoEAABkcnMvZG93bnJldi54bWxQSwUGAAAAAAQABADzAAAACAYAAAAA&#10;" fillcolor="white [3212]" strokecolor="black [3213]" strokeweight="1pt">
+              <v:rect w14:anchorId="0CDDB41D" id="Rectangle 59" o:spid="_x0000_s1057" style="position:absolute;margin-left:380.5pt;margin-top:176.25pt;width:67.15pt;height:21.45pt;z-index:251784192;visibility:visible;mso-wrap-style:square;mso-width-percent:0;mso-height-percent:0;mso-wrap-distance-left:9pt;mso-wrap-distance-top:0;mso-wrap-distance-right:9pt;mso-wrap-distance-bottom:0;mso-position-horizontal:absolute;mso-position-horizontal-relative:text;mso-position-vertical:absolute;mso-position-vertical-relative:text;mso-width-percent:0;mso-height-percent:0;mso-width-relative:margin;mso-height-relative:margin;v-text-anchor:middle" o:gfxdata="UEsDBBQABgAIAAAAIQC2gziS/gAAAOEBAAATAAAAW0NvbnRlbnRfVHlwZXNdLnhtbJSRQU7DMBBF&#10;90jcwfIWJU67QAgl6YK0S0CoHGBkTxKLZGx5TGhvj5O2G0SRWNoz/78nu9wcxkFMGNg6quQqL6RA&#10;0s5Y6ir5vt9lD1JwBDIwOMJKHpHlpr69KfdHjyxSmriSfYz+USnWPY7AufNIadK6MEJMx9ApD/oD&#10;OlTrorhX2lFEilmcO2RdNtjC5xDF9pCuTyYBB5bi6bQ4syoJ3g9WQ0ymaiLzg5KdCXlKLjvcW893&#10;SUOqXwnz5DrgnHtJTxOsQfEKIT7DmDSUCaxw7Rqn8787ZsmRM9e2VmPeBN4uqYvTtW7jvijg9N/y&#10;JsXecLq0q+WD6m8AAAD//wMAUEsDBBQABgAIAAAAIQA4/SH/1gAAAJQBAAALAAAAX3JlbHMvLnJl&#10;bHOkkMFqwzAMhu+DvYPRfXGawxijTi+j0GvpHsDYimMaW0Yy2fr2M4PBMnrbUb/Q94l/f/hMi1qR&#10;JVI2sOt6UJgd+ZiDgffL8ekFlFSbvV0oo4EbChzGx4f9GRdb25HMsYhqlCwG5lrLq9biZkxWOiqY&#10;22YiTra2kYMu1l1tQD30/bPm3wwYN0x18gb45AdQl1tp5j/sFB2T0FQ7R0nTNEV3j6o9feQzro1i&#10;OWA14Fm+Q8a1a8+Bvu/d/dMb2JY5uiPbhG/ktn4cqGU/er3pcvwCAAD//wMAUEsDBBQABgAIAAAA&#10;IQAQ/WULnwIAAMAFAAAOAAAAZHJzL2Uyb0RvYy54bWysVNtu2zAMfR+wfxD0vvqyZG2DOkXQosOA&#10;og3aDn1WZCk2IIuapMTOvn6UfEnbFRswLA+KKJKH5DHJi8uuUWQvrKtBFzQ7SSkRmkNZ621Bvz/d&#10;fDqjxHmmS6ZAi4IehKOXy48fLlqzEDlUoEphCYJot2hNQSvvzSJJHK9Ew9wJGKFRKcE2zKNot0lp&#10;WYvojUryNP2StGBLY4EL5/D1ulfSZcSXUnB/L6UTnqiCYm4+njaem3Amywu22FpmqpoPabB/yKJh&#10;tcagE9Q184zsbP0bVFNzCw6kP+HQJCBlzUWsAavJ0jfVPFbMiFgLkuPMRJP7f7D8br+2pC4LOj+n&#10;RLMGv9EDssb0VgmCb0hQa9wC7R7N2g6Sw2uotpO2Cf9YB+kiqYeJVNF5wvHxbJ6fpXNKOKry03yW&#10;zQNmcnQ21vmvAhoSLgW1GD1Syfa3zvemo0mI5UDV5U2tVBRCn4grZcme4RfebLMB/JWV0n9z9N07&#10;jphj8ExC/X3F8eYPSgQ8pR+EROqwxjwmHJv2mAzjXGif9aqKlaLPcZ7ib8xyTD8SEgEDssTqJuwB&#10;YLTsQUbsnp7BPriK2POTc/qnxHrnySNGBu0n56bWYN8DUFjVELm3H0nqqQks+W7Txbb6HE3D0wbK&#10;A/aahX4IneE3NX7xW+b8mlmcOpxP3CT+Hg+poC0oDDdKKrA/33sP9jgMqKWkxSkuqPuxY1ZQor5p&#10;HJPzbDYLYx+F2fw0R8G+1GxeavSuuQJsowx3luHxGuy9Gq/SQvOMC2cVoqKKaY6xC8q9HYUr328X&#10;XFlcrFbRDEfdMH+rHw0P4IHo0NFP3TOzZmh7j/NyB+PEs8Wb7u9tg6eG1c6DrONoHHkdPgGuidhL&#10;w0oLe+ilHK2Oi3f5CwAA//8DAFBLAwQUAAYACAAAACEADEgPAuEAAAALAQAADwAAAGRycy9kb3du&#10;cmV2LnhtbEyPzU7DQAyE70i8w8pI3OimKUnbkE3Fj6CCW1vg7CYmich6o+y2DTw95gTH8YzG3+Sr&#10;0XbqSINvHRuYTiJQxKWrWq4NvO4erxagfECusHNMBr7Iw6o4P8sxq9yJN3TchlpJCfsMDTQh9JnW&#10;vmzIop+4nli8DzdYDCKHWlcDnqTcdjqOolRbbFk+NNjTfUPl5/ZgDdgXvuvf1hHaOH3+9rZ8mj+0&#10;78ZcXoy3N6ACjeEvDL/4gg6FMO3dgSuvOgPzdCpbgoFZEiegJLFYJjNQe7ksk2vQRa7/byh+AAAA&#10;//8DAFBLAQItABQABgAIAAAAIQC2gziS/gAAAOEBAAATAAAAAAAAAAAAAAAAAAAAAABbQ29udGVu&#10;dF9UeXBlc10ueG1sUEsBAi0AFAAGAAgAAAAhADj9If/WAAAAlAEAAAsAAAAAAAAAAAAAAAAALwEA&#10;AF9yZWxzLy5yZWxzUEsBAi0AFAAGAAgAAAAhABD9ZQufAgAAwAUAAA4AAAAAAAAAAAAAAAAALgIA&#10;AGRycy9lMm9Eb2MueG1sUEsBAi0AFAAGAAgAAAAhAAxIDwLhAAAACwEAAA8AAAAAAAAAAAAAAAAA&#10;+QQAAGRycy9kb3ducmV2LnhtbFBLBQYAAAAABAAEAPMAAAAHBgAAAAA=&#10;" fillcolor="white [3212]" strokecolor="black [3213]" strokeweight="1pt">
                 <v:textbox>
                   <w:txbxContent>
                     <w:p>
@@ -4770,6 +5437,10 @@
         </mc:AlternateContent>
       </w:r>
       <w:r>
+        <w:rPr>
+          <w:noProof/>
+          <w:lang w:val="en-US"/>
+        </w:rPr>
         <mc:AlternateContent>
           <mc:Choice Requires="wps">
             <w:drawing>
@@ -4861,7 +5532,7 @@
           </mc:Choice>
           <mc:Fallback>
             <w:pict>
-              <v:rect w14:anchorId="4F1FF512" id="Rectangle 60" o:spid="_x0000_s1054" style="position:absolute;margin-left:485.05pt;margin-top:176.25pt;width:57.45pt;height:21.45pt;z-index:251785216;visibility:visible;mso-wrap-style:square;mso-width-percent:0;mso-height-percent:0;mso-wrap-distance-left:9pt;mso-wrap-distance-top:0;mso-wrap-distance-right:9pt;mso-wrap-distance-bottom:0;mso-position-horizontal:absolute;mso-position-horizontal-relative:text;mso-position-vertical:absolute;mso-position-vertical-relative:text;mso-width-percent:0;mso-height-percent:0;mso-width-relative:margin;mso-height-relative:margin;v-text-anchor:middle" o:gfxdata="UEsDBBQABgAIAAAAIQC2gziS/gAAAOEBAAATAAAAW0NvbnRlbnRfVHlwZXNdLnhtbJSRQU7DMBBF&#10;90jcwfIWJU67QAgl6YK0S0CoHGBkTxKLZGx5TGhvj5O2G0SRWNoz/78nu9wcxkFMGNg6quQqL6RA&#10;0s5Y6ir5vt9lD1JwBDIwOMJKHpHlpr69KfdHjyxSmriSfYz+USnWPY7AufNIadK6MEJMx9ApD/oD&#10;OlTrorhX2lFEilmcO2RdNtjC5xDF9pCuTyYBB5bi6bQ4syoJ3g9WQ0ymaiLzg5KdCXlKLjvcW893&#10;SUOqXwnz5DrgnHtJTxOsQfEKIT7DmDSUCaxw7Rqn8787ZsmRM9e2VmPeBN4uqYvTtW7jvijg9N/y&#10;JsXecLq0q+WD6m8AAAD//wMAUEsDBBQABgAIAAAAIQA4/SH/1gAAAJQBAAALAAAAX3JlbHMvLnJl&#10;bHOkkMFqwzAMhu+DvYPRfXGawxijTi+j0GvpHsDYimMaW0Yy2fr2M4PBMnrbUb/Q94l/f/hMi1qR&#10;JVI2sOt6UJgd+ZiDgffL8ekFlFSbvV0oo4EbChzGx4f9GRdb25HMsYhqlCwG5lrLq9biZkxWOiqY&#10;22YiTra2kYMu1l1tQD30/bPm3wwYN0x18gb45AdQl1tp5j/sFB2T0FQ7R0nTNEV3j6o9feQzro1i&#10;OWA14Fm+Q8a1a8+Bvu/d/dMb2JY5uiPbhG/ktn4cqGU/er3pcvwCAAD//wMAUEsDBBQABgAIAAAA&#10;IQDMFbf2nwIAAMAFAAAOAAAAZHJzL2Uyb0RvYy54bWysVNtu2zAMfR+wfxD0vjo20ltQpwhadBhQ&#10;tEXboc+KLMUGJFGTlNjZ14+SL2m7YgOG5UGhRPKQPCZ5cdlpRXbC+QZMSfOjGSXCcKgasynp9+eb&#10;L2eU+MBMxRQYUdK98PRy+fnTRWsXooAaVCUcQRDjF60taR2CXWSZ57XQzB+BFQaVEpxmAa9uk1WO&#10;tYiuVVbMZidZC66yDrjwHl+veyVdJnwpBQ/3UnoRiCop5hbS6dK5jme2vGCLjWO2bviQBvuHLDRr&#10;DAadoK5ZYGTrmt+gdMMdeJDhiIPOQMqGi1QDVpPP3lXzVDMrUi1IjrcTTf7/wfK73YMjTVXSE6TH&#10;MI3f6BFZY2ajBME3JKi1foF2T/bBDTePYqy2k07Hf6yDdInU/USq6ALh+HhanJ/kx5RwVBWnxRxl&#10;RMkOztb58FWAJlEoqcPoiUq2u/WhNx1NYiwPqqluGqXSJfaJuFKO7Bh+4fUmH8DfWCnzN8fQfeCI&#10;OUbPLNbfV5yksFci4inzKCRShzUWKeHUtIdkGOfChLxX1awSfY7HM/yNWY7pJ0ISYESWWN2EPQCM&#10;lj3IiN3TM9hHV5F6fnKe/Smx3nnySJHBhMlZNwbcRwAKqxoi9/YjST01kaXQrbvUVsVZNI1Pa6j2&#10;2GsO+iH0lt80+MVvmQ8PzOHUYQPiJgn3eEgFbUlhkCipwf386D3a4zCglpIWp7ik/seWOUGJ+mZw&#10;TM7z+TyOfbrMj08LvLjXmvVrjdnqK8A2ynFnWZ7EaB/UKEoH+gUXzipGRRUzHGOXlAc3Xq5Cv11w&#10;ZXGxWiUzHHXLwq15sjyCR6JjRz93L8zZoe0DzssdjBPPFu+6v7eNngZW2wCySaNx4HX4BLgmUi8N&#10;Ky3uodf3ZHVYvMtfAAAA//8DAFBLAwQUAAYACAAAACEA3+vGruAAAAAMAQAADwAAAGRycy9kb3du&#10;cmV2LnhtbEyPy07DQAxF90j8w8hI7OhMA+kjZFLxEFSwozzWbmKSiIwnykzbwNfjrmBp++j63Hw1&#10;uk7taQitZwvTiQFFXPqq5drC2+vDxQJUiMgVdp7JwjcFWBWnJzlmlT/wC+03sVYSwiFDC02MfaZ1&#10;KBtyGCa+J5bbpx8cRhmHWlcDHiTcdToxZqYdtiwfGuzprqHya7NzFtwz3/bva4MumT39BFc+zu/b&#10;D2vPz8aba1CRxvgHw1Ff1KEQp63fcRVUZ2E5N1NBLVymSQrqSJhFKvW2slqmV6CLXP8vUfwCAAD/&#10;/wMAUEsBAi0AFAAGAAgAAAAhALaDOJL+AAAA4QEAABMAAAAAAAAAAAAAAAAAAAAAAFtDb250ZW50&#10;X1R5cGVzXS54bWxQSwECLQAUAAYACAAAACEAOP0h/9YAAACUAQAACwAAAAAAAAAAAAAAAAAvAQAA&#10;X3JlbHMvLnJlbHNQSwECLQAUAAYACAAAACEAzBW39p8CAADABQAADgAAAAAAAAAAAAAAAAAuAgAA&#10;ZHJzL2Uyb0RvYy54bWxQSwECLQAUAAYACAAAACEA3+vGruAAAAAMAQAADwAAAAAAAAAAAAAAAAD5&#10;BAAAZHJzL2Rvd25yZXYueG1sUEsFBgAAAAAEAAQA8wAAAAYGAAAAAA==&#10;" fillcolor="white [3212]" strokecolor="black [3213]" strokeweight="1pt">
+              <v:rect w14:anchorId="4F1FF512" id="Rectangle 60" o:spid="_x0000_s1058" style="position:absolute;margin-left:485.05pt;margin-top:176.25pt;width:57.45pt;height:21.45pt;z-index:251785216;visibility:visible;mso-wrap-style:square;mso-width-percent:0;mso-height-percent:0;mso-wrap-distance-left:9pt;mso-wrap-distance-top:0;mso-wrap-distance-right:9pt;mso-wrap-distance-bottom:0;mso-position-horizontal:absolute;mso-position-horizontal-relative:text;mso-position-vertical:absolute;mso-position-vertical-relative:text;mso-width-percent:0;mso-height-percent:0;mso-width-relative:margin;mso-height-relative:margin;v-text-anchor:middle" o:gfxdata="UEsDBBQABgAIAAAAIQC2gziS/gAAAOEBAAATAAAAW0NvbnRlbnRfVHlwZXNdLnhtbJSRQU7DMBBF&#10;90jcwfIWJU67QAgl6YK0S0CoHGBkTxKLZGx5TGhvj5O2G0SRWNoz/78nu9wcxkFMGNg6quQqL6RA&#10;0s5Y6ir5vt9lD1JwBDIwOMJKHpHlpr69KfdHjyxSmriSfYz+USnWPY7AufNIadK6MEJMx9ApD/oD&#10;OlTrorhX2lFEilmcO2RdNtjC5xDF9pCuTyYBB5bi6bQ4syoJ3g9WQ0ymaiLzg5KdCXlKLjvcW893&#10;SUOqXwnz5DrgnHtJTxOsQfEKIT7DmDSUCaxw7Rqn8787ZsmRM9e2VmPeBN4uqYvTtW7jvijg9N/y&#10;JsXecLq0q+WD6m8AAAD//wMAUEsDBBQABgAIAAAAIQA4/SH/1gAAAJQBAAALAAAAX3JlbHMvLnJl&#10;bHOkkMFqwzAMhu+DvYPRfXGawxijTi+j0GvpHsDYimMaW0Yy2fr2M4PBMnrbUb/Q94l/f/hMi1qR&#10;JVI2sOt6UJgd+ZiDgffL8ekFlFSbvV0oo4EbChzGx4f9GRdb25HMsYhqlCwG5lrLq9biZkxWOiqY&#10;22YiTra2kYMu1l1tQD30/bPm3wwYN0x18gb45AdQl1tp5j/sFB2T0FQ7R0nTNEV3j6o9feQzro1i&#10;OWA14Fm+Q8a1a8+Bvu/d/dMb2JY5uiPbhG/ktn4cqGU/er3pcvwCAAD//wMAUEsDBBQABgAIAAAA&#10;IQCUag7snwIAAMAFAAAOAAAAZHJzL2Uyb0RvYy54bWysVNtu2zAMfR+wfxD0vjr20ltQpwhadBhQ&#10;tEXboc+KLMUGJFGTlNjZ14+SL+m6YgOG5UGhRPKQPCZ5cdlpRXbC+QZMSfOjGSXCcKgasynpt+eb&#10;T2eU+MBMxRQYUdK98PRy+fHDRWsXooAaVCUcQRDjF60taR2CXWSZ57XQzB+BFQaVEpxmAa9uk1WO&#10;tYiuVVbMZidZC66yDrjwHl+veyVdJnwpBQ/3UnoRiCop5hbS6dK5jme2vGCLjWO2bviQBvuHLDRr&#10;DAadoK5ZYGTrmt+gdMMdeJDhiIPOQMqGi1QDVpPP3lTzVDMrUi1IjrcTTf7/wfK73YMjTVXSE6TH&#10;MI3f6BFZY2ajBME3JKi1foF2T/bBDTePYqy2k07Hf6yDdInU/USq6ALh+HhanJ/kx5RwVBWnxRxl&#10;RMkOztb58EWAJlEoqcPoiUq2u/WhNx1NYiwPqqluGqXSJfaJuFKO7Bh+4fUmH8B/sVLmb46he8cR&#10;c4yeWay/rzhJYa9ExFPmUUikDmssUsKpaQ/JMM6FCXmvqlkl+hyPZ/gbsxzTT4QkwIgssboJewAY&#10;LXuQEbunZ7CPriL1/OQ8+1NivfPkkSKDCZOzbgy49wAUVjVE7u1HknpqIkuhW3eprT4X0TQ+raHa&#10;Y6856IfQW37T4Be/ZT48MIdThw2ImyTc4yEVtCWFQaKkBvfjvfdoj8OAWkpanOKS+u9b5gQl6qvB&#10;MTnP5/M49ukyPz4t8OJea9avNWarrwDbKMedZXkSo31Qoygd6BdcOKsYFVXMcIxdUh7ceLkK/XbB&#10;lcXFapXMcNQtC7fmyfIIHomOHf3cvTBnh7YPOC93ME48W7zp/t42ehpYbQPIJo3GgdfhE+CaSL00&#10;rLS4h17fk9Vh8S5/AgAA//8DAFBLAwQUAAYACAAAACEA3+vGruAAAAAMAQAADwAAAGRycy9kb3du&#10;cmV2LnhtbEyPy07DQAxF90j8w8hI7OhMA+kjZFLxEFSwozzWbmKSiIwnykzbwNfjrmBp++j63Hw1&#10;uk7taQitZwvTiQFFXPqq5drC2+vDxQJUiMgVdp7JwjcFWBWnJzlmlT/wC+03sVYSwiFDC02MfaZ1&#10;KBtyGCa+J5bbpx8cRhmHWlcDHiTcdToxZqYdtiwfGuzprqHya7NzFtwz3/bva4MumT39BFc+zu/b&#10;D2vPz8aba1CRxvgHw1Ff1KEQp63fcRVUZ2E5N1NBLVymSQrqSJhFKvW2slqmV6CLXP8vUfwCAAD/&#10;/wMAUEsBAi0AFAAGAAgAAAAhALaDOJL+AAAA4QEAABMAAAAAAAAAAAAAAAAAAAAAAFtDb250ZW50&#10;X1R5cGVzXS54bWxQSwECLQAUAAYACAAAACEAOP0h/9YAAACUAQAACwAAAAAAAAAAAAAAAAAvAQAA&#10;X3JlbHMvLnJlbHNQSwECLQAUAAYACAAAACEAlGoO7J8CAADABQAADgAAAAAAAAAAAAAAAAAuAgAA&#10;ZHJzL2Uyb0RvYy54bWxQSwECLQAUAAYACAAAACEA3+vGruAAAAAMAQAADwAAAAAAAAAAAAAAAAD5&#10;BAAAZHJzL2Rvd25yZXYueG1sUEsFBgAAAAAEAAQA8wAAAAYGAAAAAA==&#10;" fillcolor="white [3212]" strokecolor="black [3213]" strokeweight="1pt">
                 <v:textbox>
                   <w:txbxContent>
                     <w:p>
@@ -4886,6 +5557,10 @@
         </mc:AlternateContent>
       </w:r>
       <w:r>
+        <w:rPr>
+          <w:noProof/>
+          <w:lang w:val="en-US"/>
+        </w:rPr>
         <mc:AlternateContent>
           <mc:Choice Requires="wps">
             <w:drawing>
@@ -4977,7 +5652,7 @@
           </mc:Choice>
           <mc:Fallback>
             <w:pict>
-              <v:rect w14:anchorId="6B841036" id="Rectangle 61" o:spid="_x0000_s1055" style="position:absolute;margin-left:568.8pt;margin-top:176.25pt;width:57.45pt;height:21.45pt;z-index:251786240;visibility:visible;mso-wrap-style:square;mso-width-percent:0;mso-height-percent:0;mso-wrap-distance-left:9pt;mso-wrap-distance-top:0;mso-wrap-distance-right:9pt;mso-wrap-distance-bottom:0;mso-position-horizontal:absolute;mso-position-horizontal-relative:text;mso-position-vertical:absolute;mso-position-vertical-relative:text;mso-width-percent:0;mso-height-percent:0;mso-width-relative:margin;mso-height-relative:margin;v-text-anchor:middle" o:gfxdata="UEsDBBQABgAIAAAAIQC2gziS/gAAAOEBAAATAAAAW0NvbnRlbnRfVHlwZXNdLnhtbJSRQU7DMBBF&#10;90jcwfIWJU67QAgl6YK0S0CoHGBkTxKLZGx5TGhvj5O2G0SRWNoz/78nu9wcxkFMGNg6quQqL6RA&#10;0s5Y6ir5vt9lD1JwBDIwOMJKHpHlpr69KfdHjyxSmriSfYz+USnWPY7AufNIadK6MEJMx9ApD/oD&#10;OlTrorhX2lFEilmcO2RdNtjC5xDF9pCuTyYBB5bi6bQ4syoJ3g9WQ0ymaiLzg5KdCXlKLjvcW893&#10;SUOqXwnz5DrgnHtJTxOsQfEKIT7DmDSUCaxw7Rqn8787ZsmRM9e2VmPeBN4uqYvTtW7jvijg9N/y&#10;JsXecLq0q+WD6m8AAAD//wMAUEsDBBQABgAIAAAAIQA4/SH/1gAAAJQBAAALAAAAX3JlbHMvLnJl&#10;bHOkkMFqwzAMhu+DvYPRfXGawxijTi+j0GvpHsDYimMaW0Yy2fr2M4PBMnrbUb/Q94l/f/hMi1qR&#10;JVI2sOt6UJgd+ZiDgffL8ekFlFSbvV0oo4EbChzGx4f9GRdb25HMsYhqlCwG5lrLq9biZkxWOiqY&#10;22YiTra2kYMu1l1tQD30/bPm3wwYN0x18gb45AdQl1tp5j/sFB2T0FQ7R0nTNEV3j6o9feQzro1i&#10;OWA14Fm+Q8a1a8+Bvu/d/dMb2JY5uiPbhG/ktn4cqGU/er3pcvwCAAD//wMAUEsDBBQABgAIAAAA&#10;IQC0gSykngIAAMAFAAAOAAAAZHJzL2Uyb0RvYy54bWysVE1v2zAMvQ/YfxB0X50YabsGdYqgRYcB&#10;RVv0Az0rshQLkERNUmJnv36U7DhtV2zAsBwUSiQfyWeS5xed0WQrfFBgKzo9mlAiLIda2XVFn5+u&#10;v3ylJERma6bBioruRKAXi8+fzls3FyU0oGvhCYLYMG9dRZsY3bwoAm+EYeEInLColOANi3j166L2&#10;rEV0o4tyMjkpWvC188BFCPh61SvpIuNLKXi8kzKISHRFMbeYT5/PVTqLxTmbrz1zjeJDGuwfsjBM&#10;WQw6Ql2xyMjGq9+gjOIeAsh4xMEUIKXiIteA1Uwn76p5bJgTuRYkJ7iRpvD/YPnt9t4TVVf0ZEqJ&#10;ZQa/0QOyxuxaC4JvSFDrwhztHt29H24BxVRtJ71J/1gH6TKpu5FU0UXC8fG0PDuZHlPCUVWeljOU&#10;EaU4ODsf4jcBhiShoh6jZyrZ9ibE3nRvkmIF0Kq+VlrnS+oTcak92TL8wqt1ThjB31hp+zfH2H3g&#10;iDDJs0j19xVnKe60SHjaPgiJ1GGNZU44N+0hGca5sHHaqxpWiz7H4wn+BgpGj0xIBkzIEqsbsQeA&#10;t4XusXt6BvvkKnLPj86TPyXWO48eOTLYODobZcF/BKCxqiFyb78nqacmsRS7VZfbqjxLpulpBfUO&#10;e81DP4TB8WuFX/yGhXjPPE4dzidukniHh9TQVhQGiZIG/M+P3pM9DgNqKWlxiisafmyYF5To7xbH&#10;5Gw6m6Wxz5fZ8WmJF/9as3qtsRtzCdhGOAmYXRaTfdR7UXowL7hwlikqqpjlGLuiPPr95TL22wVX&#10;FhfLZTbDUXcs3thHxxN4Ijp19FP3wrwb2j7ivNzCfuLZ/F3397bJ08JyE0GqPBoHXodPgGsi99Kw&#10;0tIeen3PVofFu/gFAAD//wMAUEsDBBQABgAIAAAAIQAhrKQU4AAAAA0BAAAPAAAAZHJzL2Rvd25y&#10;ZXYueG1sTI/NTsNADITvSLzDykjc6KYpSUvIpuJHUMGNFji7iUkist4ou20DT4/LBW4eezT+Jl+O&#10;tlN7Gnzr2MB0EoEiLl3Vcm3gdfNwsQDlA3KFnWMy8EUelsXpSY5Z5Q78Qvt1qJWEsM/QQBNCn2nt&#10;y4Ys+onrieX24QaLQeRQ62rAg4TbTsdRlGqLLcuHBnu6a6j8XO+sAfvMt/3bKkIbp0/f3paP8/v2&#10;3Zjzs/HmGlSgMfyZ4Ygv6FAI09btuPKqEz2dzVPxGpglcQLqaIl/p62srpJL0EWu/7cofgAAAP//&#10;AwBQSwECLQAUAAYACAAAACEAtoM4kv4AAADhAQAAEwAAAAAAAAAAAAAAAAAAAAAAW0NvbnRlbnRf&#10;VHlwZXNdLnhtbFBLAQItABQABgAIAAAAIQA4/SH/1gAAAJQBAAALAAAAAAAAAAAAAAAAAC8BAABf&#10;cmVscy8ucmVsc1BLAQItABQABgAIAAAAIQC0gSykngIAAMAFAAAOAAAAAAAAAAAAAAAAAC4CAABk&#10;cnMvZTJvRG9jLnhtbFBLAQItABQABgAIAAAAIQAhrKQU4AAAAA0BAAAPAAAAAAAAAAAAAAAAAPgE&#10;AABkcnMvZG93bnJldi54bWxQSwUGAAAAAAQABADzAAAABQYAAAAA&#10;" fillcolor="white [3212]" strokecolor="black [3213]" strokeweight="1pt">
+              <v:rect w14:anchorId="6B841036" id="Rectangle 61" o:spid="_x0000_s1059" style="position:absolute;margin-left:568.8pt;margin-top:176.25pt;width:57.45pt;height:21.45pt;z-index:251786240;visibility:visible;mso-wrap-style:square;mso-width-percent:0;mso-height-percent:0;mso-wrap-distance-left:9pt;mso-wrap-distance-top:0;mso-wrap-distance-right:9pt;mso-wrap-distance-bottom:0;mso-position-horizontal:absolute;mso-position-horizontal-relative:text;mso-position-vertical:absolute;mso-position-vertical-relative:text;mso-width-percent:0;mso-height-percent:0;mso-width-relative:margin;mso-height-relative:margin;v-text-anchor:middle" o:gfxdata="UEsDBBQABgAIAAAAIQC2gziS/gAAAOEBAAATAAAAW0NvbnRlbnRfVHlwZXNdLnhtbJSRQU7DMBBF&#10;90jcwfIWJU67QAgl6YK0S0CoHGBkTxKLZGx5TGhvj5O2G0SRWNoz/78nu9wcxkFMGNg6quQqL6RA&#10;0s5Y6ir5vt9lD1JwBDIwOMJKHpHlpr69KfdHjyxSmriSfYz+USnWPY7AufNIadK6MEJMx9ApD/oD&#10;OlTrorhX2lFEilmcO2RdNtjC5xDF9pCuTyYBB5bi6bQ4syoJ3g9WQ0ymaiLzg5KdCXlKLjvcW893&#10;SUOqXwnz5DrgnHtJTxOsQfEKIT7DmDSUCaxw7Rqn8787ZsmRM9e2VmPeBN4uqYvTtW7jvijg9N/y&#10;JsXecLq0q+WD6m8AAAD//wMAUEsDBBQABgAIAAAAIQA4/SH/1gAAAJQBAAALAAAAX3JlbHMvLnJl&#10;bHOkkMFqwzAMhu+DvYPRfXGawxijTi+j0GvpHsDYimMaW0Yy2fr2M4PBMnrbUb/Q94l/f/hMi1qR&#10;JVI2sOt6UJgd+ZiDgffL8ekFlFSbvV0oo4EbChzGx4f9GRdb25HMsYhqlCwG5lrLq9biZkxWOiqY&#10;22YiTra2kYMu1l1tQD30/bPm3wwYN0x18gb45AdQl1tp5j/sFB2T0FQ7R0nTNEV3j6o9feQzro1i&#10;OWA14Fm+Q8a1a8+Bvu/d/dMb2JY5uiPbhG/ktn4cqGU/er3pcvwCAAD//wMAUEsDBBQABgAIAAAA&#10;IQDs/pW+ngIAAMAFAAAOAAAAZHJzL2Uyb0RvYy54bWysVFFPGzEMfp+0/xDlfVx7FBgVV1SBmCYh&#10;hoCJ5zSX9CIlcZakvet+/Zzc9QoMbdK0PqRObH+2v7N9cdkZTbbCBwW2otOjCSXCcqiVXVf0+9PN&#10;p8+UhMhszTRYUdGdCPRy8fHDRevmooQGdC08QRAb5q2raBOjmxdF4I0wLByBExaVErxhEa9+XdSe&#10;tYhudFFOJqdFC752HrgIAV+veyVdZHwpBY/fpAwiEl1RzC3m0+dzlc5iccHma89co/iQBvuHLAxT&#10;FoOOUNcsMrLx6jcoo7iHADIecTAFSKm4yDVgNdPJm2oeG+ZErgXJCW6kKfw/WH63vfdE1RU9nVJi&#10;mcFv9ICsMbvWguAbEtS6MEe7R3fvh1tAMVXbSW/SP9ZBukzqbiRVdJFwfDwrz0+nJ5RwVJVn5Qxl&#10;RCkOzs6H+EWAIUmoqMfomUq2vQ2xN92bpFgBtKpvlNb5kvpEXGlPtgy/8GqdE0bwV1ba/s0xdu84&#10;IkzyLFL9fcVZijstEp62D0IidVhjmRPOTXtIhnEubJz2qobVos/xZIK/gYLRIxOSAROyxOpG7AHg&#10;daF77J6ewT65itzzo/PkT4n1zqNHjgw2js5GWfDvAWisaojc2+9J6qlJLMVu1eW2Oj5OpulpBfUO&#10;e81DP4TB8RuFX/yWhXjPPE4dzidukvgND6mhrSgMEiUN+J/vvSd7HAbUUtLiFFc0/NgwLyjRXy2O&#10;yfl0Nktjny+zk7MSL/6lZvVSYzfmCrCNcBIwuywm+6j3ovRgnnHhLFNUVDHLMXZFefT7y1Xstwuu&#10;LC6Wy2yGo+5YvLWPjifwRHTq6KfumXk3tH3EebmD/cSz+Zvu722Tp4XlJoJUeTQOvA6fANdE7qVh&#10;paU99PKerQ6Ld/ELAAD//wMAUEsDBBQABgAIAAAAIQAhrKQU4AAAAA0BAAAPAAAAZHJzL2Rvd25y&#10;ZXYueG1sTI/NTsNADITvSLzDykjc6KYpSUvIpuJHUMGNFji7iUkist4ou20DT4/LBW4eezT+Jl+O&#10;tlN7Gnzr2MB0EoEiLl3Vcm3gdfNwsQDlA3KFnWMy8EUelsXpSY5Z5Q78Qvt1qJWEsM/QQBNCn2nt&#10;y4Ys+onrieX24QaLQeRQ62rAg4TbTsdRlGqLLcuHBnu6a6j8XO+sAfvMt/3bKkIbp0/f3paP8/v2&#10;3Zjzs/HmGlSgMfyZ4Ygv6FAI09btuPKqEz2dzVPxGpglcQLqaIl/p62srpJL0EWu/7cofgAAAP//&#10;AwBQSwECLQAUAAYACAAAACEAtoM4kv4AAADhAQAAEwAAAAAAAAAAAAAAAAAAAAAAW0NvbnRlbnRf&#10;VHlwZXNdLnhtbFBLAQItABQABgAIAAAAIQA4/SH/1gAAAJQBAAALAAAAAAAAAAAAAAAAAC8BAABf&#10;cmVscy8ucmVsc1BLAQItABQABgAIAAAAIQDs/pW+ngIAAMAFAAAOAAAAAAAAAAAAAAAAAC4CAABk&#10;cnMvZTJvRG9jLnhtbFBLAQItABQABgAIAAAAIQAhrKQU4AAAAA0BAAAPAAAAAAAAAAAAAAAAAPgE&#10;AABkcnMvZG93bnJldi54bWxQSwUGAAAAAAQABADzAAAABQYAAAAA&#10;" fillcolor="white [3212]" strokecolor="black [3213]" strokeweight="1pt">
                 <v:textbox>
                   <w:txbxContent>
                     <w:p>
@@ -5007,7 +5682,7 @@
       <w:r>
         <w:rPr>
           <w:noProof/>
-          <w:lang w:eastAsia="en-PH"/>
+          <w:lang w:val="en-US"/>
         </w:rPr>
         <mc:AlternateContent>
           <mc:Choice Requires="wps">
@@ -5110,7 +5785,7 @@
           </mc:Choice>
           <mc:Fallback>
             <w:pict>
-              <v:shape w14:anchorId="081D909C" id="Text Box 50" o:spid="_x0000_s1056" type="#_x0000_t202" style="position:absolute;margin-left:566.6pt;margin-top:3.3pt;width:21.45pt;height:113.9pt;z-index:251800576;visibility:visible;mso-wrap-style:square;mso-width-percent:0;mso-height-percent:0;mso-wrap-distance-left:9pt;mso-wrap-distance-top:0;mso-wrap-distance-right:9pt;mso-wrap-distance-bottom:0;mso-position-horizontal:absolute;mso-position-horizontal-relative:text;mso-position-vertical:absolute;mso-position-vertical-relative:text;mso-width-percent:0;mso-height-percent:0;mso-width-relative:margin;mso-height-relative:margin;v-text-anchor:top" o:gfxdata="UEsDBBQABgAIAAAAIQC2gziS/gAAAOEBAAATAAAAW0NvbnRlbnRfVHlwZXNdLnhtbJSRQU7DMBBF&#10;90jcwfIWJU67QAgl6YK0S0CoHGBkTxKLZGx5TGhvj5O2G0SRWNoz/78nu9wcxkFMGNg6quQqL6RA&#10;0s5Y6ir5vt9lD1JwBDIwOMJKHpHlpr69KfdHjyxSmriSfYz+USnWPY7AufNIadK6MEJMx9ApD/oD&#10;OlTrorhX2lFEilmcO2RdNtjC5xDF9pCuTyYBB5bi6bQ4syoJ3g9WQ0ymaiLzg5KdCXlKLjvcW893&#10;SUOqXwnz5DrgnHtJTxOsQfEKIT7DmDSUCaxw7Rqn8787ZsmRM9e2VmPeBN4uqYvTtW7jvijg9N/y&#10;JsXecLq0q+WD6m8AAAD//wMAUEsDBBQABgAIAAAAIQA4/SH/1gAAAJQBAAALAAAAX3JlbHMvLnJl&#10;bHOkkMFqwzAMhu+DvYPRfXGawxijTi+j0GvpHsDYimMaW0Yy2fr2M4PBMnrbUb/Q94l/f/hMi1qR&#10;JVI2sOt6UJgd+ZiDgffL8ekFlFSbvV0oo4EbChzGx4f9GRdb25HMsYhqlCwG5lrLq9biZkxWOiqY&#10;22YiTra2kYMu1l1tQD30/bPm3wwYN0x18gb45AdQl1tp5j/sFB2T0FQ7R0nTNEV3j6o9feQzro1i&#10;OWA14Fm+Q8a1a8+Bvu/d/dMb2JY5uiPbhG/ktn4cqGU/er3pcvwCAAD//wMAUEsDBBQABgAIAAAA&#10;IQA1t2qvjgIAALwFAAAOAAAAZHJzL2Uyb0RvYy54bWysVNtOGzEQfa/Uf7D8XjYXLm3EBqUgqkoI&#10;UKHi2fHayapej2s7yaZf32NvblCkiqovu/bMmfHMmcv5RdsYtlQ+1GRL3j/qcaaspKq2s5J/f7z+&#10;8JGzEIWthCGrSr5WgV+M3787X7mRGtCcTKU8gxMbRitX8nmMblQUQc5VI8IROWWh1OQbEXH1s6Ly&#10;YgXvjSkGvd5psSJfOU9ShQDpVafk4+xfayXjndZBRWZKjthi/vr8naZvMT4Xo5kXbl7LTRjiH6Jo&#10;RG3x6M7VlYiCLXz9h6umlp4C6XgkqSlI61qqnAOy6fdeZPMwF07lXEBOcDuawv9zK2+X957VVclP&#10;QI8VDWr0qNrIPlPLIAI/KxdGgD04AGMLOeq8lQcIU9qt9k36IyEGPVytd+wmbxLCwdlgOBxwJqHq&#10;Hx+fngyz+2Jv7XyIXxQ1LB1K7lG9TKpY3oSISADdQtJjgUxdXdfG5EvqGHVpPFsK1NrEHCMsnqGM&#10;ZauSnw6R2d88TGeveIA/Y5Olyr21CSsx1DGRT3FtVMIY+01pcJsJeSVGIaWyuzgzOqE0MnqL4Qa/&#10;j+otxl0esMgvk40746a25DuWnlNb/dgSozs8CnOQdzrGdtrmpupKnERTqtZoIE/dCAYnr2tU+UaE&#10;eC88Zg49gz0S7/DRhlAl2pw4m5P/9Zo84TEK0HK2wgyXPPxcCK84M18thuQT2iwNfb4cn5wNcPGH&#10;mumhxi6aS0Lr9LGxnMzHhI9me9Semiesm0l6FSphJd4uedweL2O3WbCupJpMMghj7kS8sQ9OJteJ&#10;5tTDj+2T8G7T6BEjckvbaRejF/3eYZOlpckikq7zMOxZ3RQAKyLPyGadpR10eM+o/dId/wYAAP//&#10;AwBQSwMEFAAGAAgAAAAhAPMUYkffAAAACwEAAA8AAABkcnMvZG93bnJldi54bWxMj01Lw0AQhu9C&#10;/8MyQm9280UsMZsSKlJQQaxevE2zYxLMzobstk3/vduTHl/m4X2fKTezGcSJJtdbVhCvIhDEjdU9&#10;two+P57u1iCcR9Y4WCYFF3KwqRY3JRbanvmdTnvfilDCrkAFnfdjIaVrOjLoVnYkDrdvOxn0IU6t&#10;1BOeQ7kZZBJFuTTYc1jocKRtR83P/mgUPGdf+Jj6F7p4nt/qerceM/eq1PJ2rh9AeJr9HwxX/aAO&#10;VXA62CNrJ4aQ4zRNAqsgz0Fcgfg+j0EcFCRploGsSvn/h+oXAAD//wMAUEsBAi0AFAAGAAgAAAAh&#10;ALaDOJL+AAAA4QEAABMAAAAAAAAAAAAAAAAAAAAAAFtDb250ZW50X1R5cGVzXS54bWxQSwECLQAU&#10;AAYACAAAACEAOP0h/9YAAACUAQAACwAAAAAAAAAAAAAAAAAvAQAAX3JlbHMvLnJlbHNQSwECLQAU&#10;AAYACAAAACEANbdqr44CAAC8BQAADgAAAAAAAAAAAAAAAAAuAgAAZHJzL2Uyb0RvYy54bWxQSwEC&#10;LQAUAAYACAAAACEA8xRiR98AAAALAQAADwAAAAAAAAAAAAAAAADoBAAAZHJzL2Rvd25yZXYueG1s&#10;UEsFBgAAAAAEAAQA8wAAAPQFAAAAAA==&#10;" fillcolor="white [3201]" strokecolor="white [3212]" strokeweight=".5pt">
+              <v:shape w14:anchorId="081D909C" id="Text Box 50" o:spid="_x0000_s1060" type="#_x0000_t202" style="position:absolute;margin-left:566.6pt;margin-top:3.3pt;width:21.45pt;height:113.9pt;z-index:251800576;visibility:visible;mso-wrap-style:square;mso-width-percent:0;mso-height-percent:0;mso-wrap-distance-left:9pt;mso-wrap-distance-top:0;mso-wrap-distance-right:9pt;mso-wrap-distance-bottom:0;mso-position-horizontal:absolute;mso-position-horizontal-relative:text;mso-position-vertical:absolute;mso-position-vertical-relative:text;mso-width-percent:0;mso-height-percent:0;mso-width-relative:margin;mso-height-relative:margin;v-text-anchor:top" o:gfxdata="UEsDBBQABgAIAAAAIQC2gziS/gAAAOEBAAATAAAAW0NvbnRlbnRfVHlwZXNdLnhtbJSRQU7DMBBF&#10;90jcwfIWJU67QAgl6YK0S0CoHGBkTxKLZGx5TGhvj5O2G0SRWNoz/78nu9wcxkFMGNg6quQqL6RA&#10;0s5Y6ir5vt9lD1JwBDIwOMJKHpHlpr69KfdHjyxSmriSfYz+USnWPY7AufNIadK6MEJMx9ApD/oD&#10;OlTrorhX2lFEilmcO2RdNtjC5xDF9pCuTyYBB5bi6bQ4syoJ3g9WQ0ymaiLzg5KdCXlKLjvcW893&#10;SUOqXwnz5DrgnHtJTxOsQfEKIT7DmDSUCaxw7Rqn8787ZsmRM9e2VmPeBN4uqYvTtW7jvijg9N/y&#10;JsXecLq0q+WD6m8AAAD//wMAUEsDBBQABgAIAAAAIQA4/SH/1gAAAJQBAAALAAAAX3JlbHMvLnJl&#10;bHOkkMFqwzAMhu+DvYPRfXGawxijTi+j0GvpHsDYimMaW0Yy2fr2M4PBMnrbUb/Q94l/f/hMi1qR&#10;JVI2sOt6UJgd+ZiDgffL8ekFlFSbvV0oo4EbChzGx4f9GRdb25HMsYhqlCwG5lrLq9biZkxWOiqY&#10;22YiTra2kYMu1l1tQD30/bPm3wwYN0x18gb45AdQl1tp5j/sFB2T0FQ7R0nTNEV3j6o9feQzro1i&#10;OWA14Fm+Q8a1a8+Bvu/d/dMb2JY5uiPbhG/ktn4cqGU/er3pcvwCAAD//wMAUEsDBBQABgAIAAAA&#10;IQBLcrZMkQIAALwFAAAOAAAAZHJzL2Uyb0RvYy54bWysVNtOGzEQfa/Uf7D8XjY3oI3YoBREVQkB&#10;KlQ8O147WdXrcW0n2fTre+xNQqBIFVVfdu2ZM+OZM5ez87YxbKV8qMmWvH/U40xZSVVt5yX//nD1&#10;4SNnIQpbCUNWlXyjAj+fvH93tnZjNaAFmUp5Bic2jNeu5IsY3bgoglyoRoQjcspCqck3IuLq50Xl&#10;xRreG1MMer2TYk2+cp6kCgHSy07JJ9m/1krGW62DisyUHLHF/PX5O0vfYnImxnMv3KKW2zDEP0TR&#10;iNri0b2rSxEFW/r6D1dNLT0F0vFIUlOQ1rVUOQdk0++9yOZ+IZzKuYCc4PY0hf/nVt6s7jyrq5If&#10;gx4rGtToQbWRfaaWQQR+1i6MAbt3AMYWctR5Jw8QprRb7Zv0R0IMerja7NlN3iSEg9PBcDjgTELV&#10;H41OjofZffFk7XyIXxQ1LB1K7lG9TKpYXYeISADdQdJjgUxdXdXG5EvqGHVhPFsJ1NrEHCMsnqGM&#10;ZeuSnwyR2d88zOaveIA/Y5Olyr21DSsx1DGRT3FjVMIY+01pcJsJeSVGIaWy+zgzOqE0MnqL4Rb/&#10;FNVbjLs8YJFfJhv3xk1tyXcsPae2+rEjRnd4FOYg73SM7azNTTUc7TplRtUGDeSpG8Hg5FWNKl+L&#10;EO+Ex8yhZ7BH4i0+2hCqRNsTZwvyv16TJzxGAVrO1pjhkoefS+EVZ+arxZB8Qpuloc+X0fHpABd/&#10;qJkdauyyuSC0Th8by8l8TPhodkftqXnEupmmV6ESVuLtksfd8SJ2mwXrSqrpNIMw5k7Ea3vvZHKd&#10;aE49/NA+Cu+2jR4xIje0m3YxftHvHTZZWpouI+k6D0MiumN1WwCsiDwj23WWdtDhPaOelu7kNwAA&#10;AP//AwBQSwMEFAAGAAgAAAAhAPMUYkffAAAACwEAAA8AAABkcnMvZG93bnJldi54bWxMj01Lw0AQ&#10;hu9C/8MyQm9280UsMZsSKlJQQaxevE2zYxLMzobstk3/vduTHl/m4X2fKTezGcSJJtdbVhCvIhDE&#10;jdU9two+P57u1iCcR9Y4WCYFF3KwqRY3JRbanvmdTnvfilDCrkAFnfdjIaVrOjLoVnYkDrdvOxn0&#10;IU6t1BOeQ7kZZBJFuTTYc1jocKRtR83P/mgUPGdf+Jj6F7p4nt/qerceM/eq1PJ2rh9AeJr9HwxX&#10;/aAOVXA62CNrJ4aQ4zRNAqsgz0Fcgfg+j0EcFCRploGsSvn/h+oXAAD//wMAUEsBAi0AFAAGAAgA&#10;AAAhALaDOJL+AAAA4QEAABMAAAAAAAAAAAAAAAAAAAAAAFtDb250ZW50X1R5cGVzXS54bWxQSwEC&#10;LQAUAAYACAAAACEAOP0h/9YAAACUAQAACwAAAAAAAAAAAAAAAAAvAQAAX3JlbHMvLnJlbHNQSwEC&#10;LQAUAAYACAAAACEAS3K2TJECAAC8BQAADgAAAAAAAAAAAAAAAAAuAgAAZHJzL2Uyb0RvYy54bWxQ&#10;SwECLQAUAAYACAAAACEA8xRiR98AAAALAQAADwAAAAAAAAAAAAAAAADrBAAAZHJzL2Rvd25yZXYu&#10;eG1sUEsFBgAAAAAEAAQA8wAAAPcFAAAAAA==&#10;" fillcolor="white [3201]" strokecolor="white [3212]" strokeweight=".5pt">
                 <v:textbox>
                   <w:txbxContent>
                     <w:p>
@@ -5148,7 +5823,7 @@
       <w:r>
         <w:rPr>
           <w:noProof/>
-          <w:lang w:eastAsia="en-PH"/>
+          <w:lang w:val="en-US"/>
         </w:rPr>
         <mc:AlternateContent>
           <mc:Choice Requires="wps">
@@ -5251,7 +5926,7 @@
           </mc:Choice>
           <mc:Fallback>
             <w:pict>
-              <v:shape w14:anchorId="1214F7A2" id="Text Box 49" o:spid="_x0000_s1057" type="#_x0000_t202" style="position:absolute;margin-left:376.1pt;margin-top:4.55pt;width:139.7pt;height:113.9pt;z-index:251798528;visibility:visible;mso-wrap-style:square;mso-width-percent:0;mso-height-percent:0;mso-wrap-distance-left:9pt;mso-wrap-distance-top:0;mso-wrap-distance-right:9pt;mso-wrap-distance-bottom:0;mso-position-horizontal:absolute;mso-position-horizontal-relative:text;mso-position-vertical:absolute;mso-position-vertical-relative:text;mso-width-percent:0;mso-height-percent:0;mso-width-relative:margin;mso-height-relative:margin;v-text-anchor:top" o:gfxdata="UEsDBBQABgAIAAAAIQC2gziS/gAAAOEBAAATAAAAW0NvbnRlbnRfVHlwZXNdLnhtbJSRQU7DMBBF&#10;90jcwfIWJU67QAgl6YK0S0CoHGBkTxKLZGx5TGhvj5O2G0SRWNoz/78nu9wcxkFMGNg6quQqL6RA&#10;0s5Y6ir5vt9lD1JwBDIwOMJKHpHlpr69KfdHjyxSmriSfYz+USnWPY7AufNIadK6MEJMx9ApD/oD&#10;OlTrorhX2lFEilmcO2RdNtjC5xDF9pCuTyYBB5bi6bQ4syoJ3g9WQ0ymaiLzg5KdCXlKLjvcW893&#10;SUOqXwnz5DrgnHtJTxOsQfEKIT7DmDSUCaxw7Rqn8787ZsmRM9e2VmPeBN4uqYvTtW7jvijg9N/y&#10;JsXecLq0q+WD6m8AAAD//wMAUEsDBBQABgAIAAAAIQA4/SH/1gAAAJQBAAALAAAAX3JlbHMvLnJl&#10;bHOkkMFqwzAMhu+DvYPRfXGawxijTi+j0GvpHsDYimMaW0Yy2fr2M4PBMnrbUb/Q94l/f/hMi1qR&#10;JVI2sOt6UJgd+ZiDgffL8ekFlFSbvV0oo4EbChzGx4f9GRdb25HMsYhqlCwG5lrLq9biZkxWOiqY&#10;22YiTra2kYMu1l1tQD30/bPm3wwYN0x18gb45AdQl1tp5j/sFB2T0FQ7R0nTNEV3j6o9feQzro1i&#10;OWA14Fm+Q8a1a8+Bvu/d/dMb2JY5uiPbhG/ktn4cqGU/er3pcvwCAAD//wMAUEsDBBQABgAIAAAA&#10;IQBXUyL+lQIAAL0FAAAOAAAAZHJzL2Uyb0RvYy54bWysVEtPGzEQvlfqf7B8L5tACCTKBqUgqkoI&#10;UKHi7HjtxKrtcW0nu+mvZ+zdvCgXql52x55vxjPfPCZXjdFkLXxQYEvaP+lRIiyHStlFSX8+3365&#10;pCREZiumwYqSbkSgV9PPnya1G4tTWIKuhCfoxIZx7Uq6jNGNiyLwpTAsnIATFpUSvGERj35RVJ7V&#10;6N3o4rTXGxY1+Mp54CIEvL1plXSa/UspeHyQMohIdEkxtpi/Pn/n6VtMJ2y88MwtFe/CYP8QhWHK&#10;4qM7VzcsMrLy6i9XRnEPAWQ84WAKkFJxkXPAbPq9N9k8LZkTORckJ7gdTeH/ueX360dPVFXSwYgS&#10;ywzW6Fk0kXyFhuAV8lO7MEbYk0NgbPAe67y9D3iZ0m6kN+mPCRHUI9ObHbvJG09GFxeD/ghVHHX9&#10;wWB4PrxMfoq9ufMhfhNgSBJK6rF8mVW2vguxhW4h6bUAWlW3Sut8SC0jrrUna4bF1jEHic6PUNqS&#10;uqTDs/Nednyky0239zBfvOMB/WmbnhO5ubqwEkUtFVmKGy0SRtsfQiK5mZF3YmScC7uLM6MTSmJG&#10;HzHs8PuoPmLc5oEW+WWwcWdslAXfsnRMbfVrS4xs8VjDg7yTGJt5k7vqbNcqc6g22EEe2hkMjt8q&#10;rPIdC/GReRw67AxcJPEBP1IDVgk6iZIl+D/v3Sc8zgJqKalxiEsafq+YF5To7xanZIRtlqY+Hwbn&#10;F6d48Iea+aHGrsw1YOv0cWU5nsWEj3orSg/mBffNLL2KKmY5vl3SuBWvY7tacF9xMZtlEM65Y/HO&#10;PjmeXCeaUw8/Ny/Mu67RI87IPWzHnY3f9HuLTZYWZqsIUuVhSES3rHYFwB2Rx6nbZ2kJHZ4zar91&#10;p68AAAD//wMAUEsDBBQABgAIAAAAIQAvKXOz4AAAAAoBAAAPAAAAZHJzL2Rvd25yZXYueG1sTI9P&#10;S8NAFMTvgt9heYI3u/lT0zZmU4IighXE1ou31+wzCWbfhuy2Tb+925MehxlmflOsJ9OLI42us6wg&#10;nkUgiGurO24UfO6e75YgnEfW2FsmBWdysC6vrwrMtT3xBx23vhGhhF2OClrvh1xKV7dk0M3sQBy8&#10;bzsa9EGOjdQjnkK56WUSRZk02HFYaHGgx5bqn+3BKHidf+FT6jd09jy9V9XLcpi7N6Vub6bqAYSn&#10;yf+F4YIf0KEMTHt7YO1Er2BxnyQhqmAVg7j4URpnIPYKkjRbgSwL+f9C+QsAAP//AwBQSwECLQAU&#10;AAYACAAAACEAtoM4kv4AAADhAQAAEwAAAAAAAAAAAAAAAAAAAAAAW0NvbnRlbnRfVHlwZXNdLnht&#10;bFBLAQItABQABgAIAAAAIQA4/SH/1gAAAJQBAAALAAAAAAAAAAAAAAAAAC8BAABfcmVscy8ucmVs&#10;c1BLAQItABQABgAIAAAAIQBXUyL+lQIAAL0FAAAOAAAAAAAAAAAAAAAAAC4CAABkcnMvZTJvRG9j&#10;LnhtbFBLAQItABQABgAIAAAAIQAvKXOz4AAAAAoBAAAPAAAAAAAAAAAAAAAAAO8EAABkcnMvZG93&#10;bnJldi54bWxQSwUGAAAAAAQABADzAAAA/AUAAAAA&#10;" fillcolor="white [3201]" strokecolor="white [3212]" strokeweight=".5pt">
+              <v:shape w14:anchorId="1214F7A2" id="Text Box 49" o:spid="_x0000_s1061" type="#_x0000_t202" style="position:absolute;margin-left:376.1pt;margin-top:4.55pt;width:139.7pt;height:113.9pt;z-index:251798528;visibility:visible;mso-wrap-style:square;mso-width-percent:0;mso-height-percent:0;mso-wrap-distance-left:9pt;mso-wrap-distance-top:0;mso-wrap-distance-right:9pt;mso-wrap-distance-bottom:0;mso-position-horizontal:absolute;mso-position-horizontal-relative:text;mso-position-vertical:absolute;mso-position-vertical-relative:text;mso-width-percent:0;mso-height-percent:0;mso-width-relative:margin;mso-height-relative:margin;v-text-anchor:top" o:gfxdata="UEsDBBQABgAIAAAAIQC2gziS/gAAAOEBAAATAAAAW0NvbnRlbnRfVHlwZXNdLnhtbJSRQU7DMBBF&#10;90jcwfIWJU67QAgl6YK0S0CoHGBkTxKLZGx5TGhvj5O2G0SRWNoz/78nu9wcxkFMGNg6quQqL6RA&#10;0s5Y6ir5vt9lD1JwBDIwOMJKHpHlpr69KfdHjyxSmriSfYz+USnWPY7AufNIadK6MEJMx9ApD/oD&#10;OlTrorhX2lFEilmcO2RdNtjC5xDF9pCuTyYBB5bi6bQ4syoJ3g9WQ0ymaiLzg5KdCXlKLjvcW893&#10;SUOqXwnz5DrgnHtJTxOsQfEKIT7DmDSUCaxw7Rqn8787ZsmRM9e2VmPeBN4uqYvTtW7jvijg9N/y&#10;JsXecLq0q+WD6m8AAAD//wMAUEsDBBQABgAIAAAAIQA4/SH/1gAAAJQBAAALAAAAX3JlbHMvLnJl&#10;bHOkkMFqwzAMhu+DvYPRfXGawxijTi+j0GvpHsDYimMaW0Yy2fr2M4PBMnrbUb/Q94l/f/hMi1qR&#10;JVI2sOt6UJgd+ZiDgffL8ekFlFSbvV0oo4EbChzGx4f9GRdb25HMsYhqlCwG5lrLq9biZkxWOiqY&#10;22YiTra2kYMu1l1tQD30/bPm3wwYN0x18gb45AdQl1tp5j/sFB2T0FQ7R0nTNEV3j6o9feQzro1i&#10;OWA14Fm+Q8a1a8+Bvu/d/dMb2JY5uiPbhG/ktn4cqGU/er3pcvwCAAD//wMAUEsDBBQABgAIAAAA&#10;IQAplv4dlgIAAL0FAAAOAAAAZHJzL2Uyb0RvYy54bWysVE1PGzEQvVfqf7B8L5tAEiBig1IQVSUE&#10;qFBxdrx2YtX2uLaT3fTXM/buJoFyoepld+x5M55583Fx2RhNNsIHBbakw6MBJcJyqJRdlvTn082X&#10;M0pCZLZiGqwo6VYEejn7/OmidlNxDCvQlfAEndgwrV1JVzG6aVEEvhKGhSNwwqJSgjcs4tEvi8qz&#10;Gr0bXRwPBpOiBl85D1yEgLfXrZLOsn8pBY/3UgYRiS4pxhbz1+fvIn2L2QWbLj1zK8W7MNg/RGGY&#10;svjoztU1i4ysvfrLlVHcQwAZjziYAqRUXOQcMJvh4E02jyvmRM4FyQluR1P4f2753ebBE1WVdHRO&#10;iWUGa/Qkmki+QkPwCvmpXZgi7NEhMDZ4j3Xu7wNeprQb6U36Y0IE9cj0dsdu8saT0enpaHiOKo66&#10;4Wg0GU/Okp9ib+58iN8EGJKEknosX2aVbW5DbKE9JL0WQKvqRmmdD6llxJX2ZMOw2DrmINH5K5S2&#10;pC7p5GQ8yI5f6XLT7T0slu94QH/apudEbq4urERRS0WW4laLhNH2h5BIbmbknRgZ58Lu4szohJKY&#10;0UcMO/w+qo8Yt3mgRX4ZbNwZG2XBtyy9prb61RMjWzzW8CDvJMZm0eSuOhn3rbKAaosd5KGdweD4&#10;jcIq37IQH5jHocPOwEUS7/EjNWCVoJMoWYH/8959wuMsoJaSGoe4pOH3mnlBif5ucUrOsc3S1OfD&#10;aHx6jAd/qFkcauzaXAG2zhBXluNZTPioe1F6MM+4b+bpVVQxy/HtksZevIrtasF9xcV8nkE4547F&#10;W/voeHKdaE49/NQ8M++6Ro84I3fQjzubvun3FpssLczXEaTKw5CIblntCoA7Io9Tt8/SEjo8Z9R+&#10;685eAAAA//8DAFBLAwQUAAYACAAAACEALylzs+AAAAAKAQAADwAAAGRycy9kb3ducmV2LnhtbEyP&#10;T0vDQBTE74LfYXmCN7v5U9M2ZlOCIoIVxNaLt9fsMwlm34bstk2/vduTHocZZn5TrCfTiyONrrOs&#10;IJ5FIIhrqztuFHzunu+WIJxH1thbJgVncrAur68KzLU98Qcdt74RoYRdjgpa74dcSle3ZNDN7EAc&#10;vG87GvRBjo3UI55CuellEkWZNNhxWGhxoMeW6p/twSh4nX/hU+o3dPY8vVfVy3KYuzelbm+m6gGE&#10;p8n/heGCH9ChDEx7e2DtRK9gcZ8kIapgFYO4+FEaZyD2CpI0W4EsC/n/QvkLAAD//wMAUEsBAi0A&#10;FAAGAAgAAAAhALaDOJL+AAAA4QEAABMAAAAAAAAAAAAAAAAAAAAAAFtDb250ZW50X1R5cGVzXS54&#10;bWxQSwECLQAUAAYACAAAACEAOP0h/9YAAACUAQAACwAAAAAAAAAAAAAAAAAvAQAAX3JlbHMvLnJl&#10;bHNQSwECLQAUAAYACAAAACEAKZb+HZYCAAC9BQAADgAAAAAAAAAAAAAAAAAuAgAAZHJzL2Uyb0Rv&#10;Yy54bWxQSwECLQAUAAYACAAAACEALylzs+AAAAAKAQAADwAAAAAAAAAAAAAAAADwBAAAZHJzL2Rv&#10;d25yZXYueG1sUEsFBgAAAAAEAAQA8wAAAP0FAAAAAA==&#10;" fillcolor="white [3201]" strokecolor="white [3212]" strokeweight=".5pt">
                 <v:textbox>
                   <w:txbxContent>
                     <w:p>
@@ -5289,7 +5964,7 @@
       <w:r>
         <w:rPr>
           <w:noProof/>
-          <w:lang w:eastAsia="en-PH"/>
+          <w:lang w:val="en-US"/>
         </w:rPr>
         <mc:AlternateContent>
           <mc:Choice Requires="wps">
@@ -5380,7 +6055,7 @@
           </mc:Choice>
           <mc:Fallback>
             <w:pict>
-              <v:roundrect w14:anchorId="1D704E95" id="Rounded Rectangle 82" o:spid="_x0000_s1058" style="position:absolute;margin-left:74.5pt;margin-top:1.3pt;width:150.2pt;height:40.95pt;z-index:251772928;visibility:visible;mso-wrap-style:square;mso-wrap-distance-left:9pt;mso-wrap-distance-top:0;mso-wrap-distance-right:9pt;mso-wrap-distance-bottom:0;mso-position-horizontal:absolute;mso-position-horizontal-relative:text;mso-position-vertical:absolute;mso-position-vertical-relative:text;v-text-anchor:middle" arcsize="10923f" o:gfxdata="UEsDBBQABgAIAAAAIQC2gziS/gAAAOEBAAATAAAAW0NvbnRlbnRfVHlwZXNdLnhtbJSRQU7DMBBF&#10;90jcwfIWJU67QAgl6YK0S0CoHGBkTxKLZGx5TGhvj5O2G0SRWNoz/78nu9wcxkFMGNg6quQqL6RA&#10;0s5Y6ir5vt9lD1JwBDIwOMJKHpHlpr69KfdHjyxSmriSfYz+USnWPY7AufNIadK6MEJMx9ApD/oD&#10;OlTrorhX2lFEilmcO2RdNtjC5xDF9pCuTyYBB5bi6bQ4syoJ3g9WQ0ymaiLzg5KdCXlKLjvcW893&#10;SUOqXwnz5DrgnHtJTxOsQfEKIT7DmDSUCaxw7Rqn8787ZsmRM9e2VmPeBN4uqYvTtW7jvijg9N/y&#10;JsXecLq0q+WD6m8AAAD//wMAUEsDBBQABgAIAAAAIQA4/SH/1gAAAJQBAAALAAAAX3JlbHMvLnJl&#10;bHOkkMFqwzAMhu+DvYPRfXGawxijTi+j0GvpHsDYimMaW0Yy2fr2M4PBMnrbUb/Q94l/f/hMi1qR&#10;JVI2sOt6UJgd+ZiDgffL8ekFlFSbvV0oo4EbChzGx4f9GRdb25HMsYhqlCwG5lrLq9biZkxWOiqY&#10;22YiTra2kYMu1l1tQD30/bPm3wwYN0x18gb45AdQl1tp5j/sFB2T0FQ7R0nTNEV3j6o9feQzro1i&#10;OWA14Fm+Q8a1a8+Bvu/d/dMb2JY5uiPbhG/ktn4cqGU/er3pcvwCAAD//wMAUEsDBBQABgAIAAAA&#10;IQBpBC2ZqQIAAM4FAAAOAAAAZHJzL2Uyb0RvYy54bWysVNtu2zAMfR+wfxD0vvqyXoM6RdCiw4Ci&#10;LdoOfVZkKTYgiZqkxM6+fpR8adcVGzAsD4pokofkEcnzi14rshPOt2AqWhzklAjDoW7NpqLfnq4/&#10;nVLiAzM1U2BERffC04vlxw/nnV2IEhpQtXAEQYxfdLaiTQh2kWWeN0IzfwBWGFRKcJoFFN0mqx3r&#10;EF2rrMzz46wDV1sHXHiPX68GJV0mfCkFD3dSehGIqijmFtLp0rmOZ7Y8Z4uNY7Zp+ZgG+4csNGsN&#10;Bp2hrlhgZOva36B0yx14kOGAg85AypaLVANWU+RvqnlsmBWpFiTH25km//9g+e3u3pG2ruhpSYlh&#10;Gt/oAbamFjV5QPaY2ShBUIdEddYv0P7R3rtR8niNVffS6fiP9ZA+kbufyRV9IBw/Fmf5yXGJ7cBR&#10;d1Tm5XECzV68rfPhiwBN4qWiLqYRc0jEst2NDxgW7Se7GNGDauvrVqkkxK4Rl8qRHcP3Xm+KmDZ6&#10;/GKlzN8cQ/+OI8JEzyyyMNSdbmGvRMRT5kFIJBIrLVPCqYVfkmGcCxOKQdWwWgw5HuX4m7Kc0k85&#10;J8CILLG6GXsEmCwHkAl7KHa0j64iTcDsnP8pscF59kiRwYTZWbcG3HsACqsaIw/2E0kDNZGl0K/7&#10;1GSf50ZaQ73HznMwjKS3/LrFZ79hPtwzhzOI04p7JdzhIRV0FYXxRkkD7sd736M9jgZqKelwpivq&#10;v2+ZE5SorwaH5qw4PIxLIAmHRyclCu61Zv1aY7b6ErCNCtxglqdrtA9qukoH+hnXzypGRRUzHGNX&#10;lAc3CZdh2DW4wLhYrZIZDr5l4cY8Wh7BI9Gxo5/6Z+bs2PsBp+YWpvlnizfdP9hGTwOrbQDZptGI&#10;VA+8jk+ASyP10rjg4lZ6LSerlzW8/AkAAP//AwBQSwMEFAAGAAgAAAAhAAJRfp/eAAAACAEAAA8A&#10;AABkcnMvZG93bnJldi54bWxMj1FLwzAUhd8F/0O4gm8udYtlq02HiDIGgjj9AWlzbcuam5qkW/33&#10;Xp/08XAO53yn3M5uECcMsfek4XaRgUBqvO2p1fDx/nyzBhGTIWsGT6jhGyNsq8uL0hTWn+kNT4fU&#10;Ci6hWBgNXUpjIWVsOnQmLvyIxN6nD84klqGVNpgzl7tBLrMsl870xAudGfGxw+Z4mJyGfJpf96uv&#10;sG9Xu7p/cUf/tJu81tdX88M9iIRz+gvDLz6jQ8VMtZ/IRjGwVhv+kjQscxDsK7VRIGoNa3UHsirl&#10;/wPVDwAAAP//AwBQSwECLQAUAAYACAAAACEAtoM4kv4AAADhAQAAEwAAAAAAAAAAAAAAAAAAAAAA&#10;W0NvbnRlbnRfVHlwZXNdLnhtbFBLAQItABQABgAIAAAAIQA4/SH/1gAAAJQBAAALAAAAAAAAAAAA&#10;AAAAAC8BAABfcmVscy8ucmVsc1BLAQItABQABgAIAAAAIQBpBC2ZqQIAAM4FAAAOAAAAAAAAAAAA&#10;AAAAAC4CAABkcnMvZTJvRG9jLnhtbFBLAQItABQABgAIAAAAIQACUX6f3gAAAAgBAAAPAAAAAAAA&#10;AAAAAAAAAAMFAABkcnMvZG93bnJldi54bWxQSwUGAAAAAAQABADzAAAADgYAAAAA&#10;" fillcolor="white [3212]" strokecolor="black [3213]" strokeweight="1pt">
+              <v:roundrect w14:anchorId="1D704E95" id="Rounded Rectangle 82" o:spid="_x0000_s1062" style="position:absolute;margin-left:74.5pt;margin-top:1.3pt;width:150.2pt;height:40.95pt;z-index:251772928;visibility:visible;mso-wrap-style:square;mso-wrap-distance-left:9pt;mso-wrap-distance-top:0;mso-wrap-distance-right:9pt;mso-wrap-distance-bottom:0;mso-position-horizontal:absolute;mso-position-horizontal-relative:text;mso-position-vertical:absolute;mso-position-vertical-relative:text;v-text-anchor:middle" arcsize="10923f" o:gfxdata="UEsDBBQABgAIAAAAIQC2gziS/gAAAOEBAAATAAAAW0NvbnRlbnRfVHlwZXNdLnhtbJSRQU7DMBBF&#10;90jcwfIWJU67QAgl6YK0S0CoHGBkTxKLZGx5TGhvj5O2G0SRWNoz/78nu9wcxkFMGNg6quQqL6RA&#10;0s5Y6ir5vt9lD1JwBDIwOMJKHpHlpr69KfdHjyxSmriSfYz+USnWPY7AufNIadK6MEJMx9ApD/oD&#10;OlTrorhX2lFEilmcO2RdNtjC5xDF9pCuTyYBB5bi6bQ4syoJ3g9WQ0ymaiLzg5KdCXlKLjvcW893&#10;SUOqXwnz5DrgnHtJTxOsQfEKIT7DmDSUCaxw7Rqn8787ZsmRM9e2VmPeBN4uqYvTtW7jvijg9N/y&#10;JsXecLq0q+WD6m8AAAD//wMAUEsDBBQABgAIAAAAIQA4/SH/1gAAAJQBAAALAAAAX3JlbHMvLnJl&#10;bHOkkMFqwzAMhu+DvYPRfXGawxijTi+j0GvpHsDYimMaW0Yy2fr2M4PBMnrbUb/Q94l/f/hMi1qR&#10;JVI2sOt6UJgd+ZiDgffL8ekFlFSbvV0oo4EbChzGx4f9GRdb25HMsYhqlCwG5lrLq9biZkxWOiqY&#10;22YiTra2kYMu1l1tQD30/bPm3wwYN0x18gb45AdQl1tp5j/sFB2T0FQ7R0nTNEV3j6o9feQzro1i&#10;OWA14Fm+Q8a1a8+Bvu/d/dMb2JY5uiPbhG/ktn4cqGU/er3pcvwCAAD//wMAUEsDBBQABgAIAAAA&#10;IQDyhZ/DqwIAAM4FAAAOAAAAZHJzL2Uyb0RvYy54bWysVNtu2zAMfR+wfxD0vvqyNm2DOEXQosOA&#10;oi3aDn1WZCk2IIuapMTOvn6UfEnXBRswLA+KKJKH5DHJxVXXKLIT1tWgC5qdpJQIzaGs9aag315u&#10;P11Q4jzTJVOgRUH3wtGr5ccPi9bMRQ4VqFJYgiDazVtT0Mp7M08SxyvRMHcCRmhUSrAN8yjaTVJa&#10;1iJ6o5I8TWdJC7Y0FrhwDl9veiVdRnwpBfcPUjrhiSoo5ubjaeO5DmeyXLD5xjJT1XxIg/1DFg2r&#10;NQadoG6YZ2Rr69+gmppbcCD9CYcmASlrLmINWE2WvqvmuWJGxFqQHGcmmtz/g+X3u0dL6rKgFzkl&#10;mjX4jZ5gq0tRkidkj+mNEgR1SFRr3Bztn82jHSSH11B1J20T/rEe0kVy9xO5ovOE42N2mZ7PcmwH&#10;jrqzPM1nETQ5eBvr/BcBDQmXgtqQRsghEst2d85jWLQf7UJEB6oub2ulohC6RlwrS3YMv/d6k4W0&#10;0eMXK6X/5ui7I44IEzyTwEJfd7z5vRIBT+knIZFIrDSPCccWPiTDOBfaZ72qYqXoczxL8TdmOaYf&#10;c46AAVlidRP2ADBa9iAjdl/sYB9cRZyAyTn9U2K98+QRI4P2k3NTa7DHABRWNUTu7UeSemoCS75b&#10;d7HJPs+CaXhaQ7nHzrPQj6Qz/LbGz37HnH9kFmcQpxX3in/AQypoCwrDjZIK7I9j78EeRwO1lLQ4&#10;0wV137fMCkrUV41Dc5mdnoYlEIXTs/McBftWs36r0dvmGrCNMtxghsdrsPdqvEoLzSuun1WIiiqm&#10;OcYuKPd2FK59v2twgXGxWkUzHHzD/J1+NjyAB6JDR790r8yaofc9Ts09jPPP5u+6v7cNnhpWWw+y&#10;jqNx4HX4BLg0Yi8NCy5spbdytDqs4eVPAAAA//8DAFBLAwQUAAYACAAAACEAAlF+n94AAAAIAQAA&#10;DwAAAGRycy9kb3ducmV2LnhtbEyPUUvDMBSF3wX/Q7iCby51i2WrTYeIMgaCOP0BaXNty5qbmqRb&#10;/fden/TxcA7nfKfczm4QJwyx96ThdpGBQGq87anV8PH+fLMGEZMhawZPqOEbI2yry4vSFNaf6Q1P&#10;h9QKLqFYGA1dSmMhZWw6dCYu/IjE3qcPziSWoZU2mDOXu0EusyyXzvTEC50Z8bHD5niYnIZ8ml/3&#10;q6+wb1e7un9xR/+0m7zW11fzwz2IhHP6C8MvPqNDxUy1n8hGMbBWG/6SNCxzEOwrtVEgag1rdQey&#10;KuX/A9UPAAAA//8DAFBLAQItABQABgAIAAAAIQC2gziS/gAAAOEBAAATAAAAAAAAAAAAAAAAAAAA&#10;AABbQ29udGVudF9UeXBlc10ueG1sUEsBAi0AFAAGAAgAAAAhADj9If/WAAAAlAEAAAsAAAAAAAAA&#10;AAAAAAAALwEAAF9yZWxzLy5yZWxzUEsBAi0AFAAGAAgAAAAhAPKFn8OrAgAAzgUAAA4AAAAAAAAA&#10;AAAAAAAALgIAAGRycy9lMm9Eb2MueG1sUEsBAi0AFAAGAAgAAAAhAAJRfp/eAAAACAEAAA8AAAAA&#10;AAAAAAAAAAAABQUAAGRycy9kb3ducmV2LnhtbFBLBQYAAAAABAAEAPMAAAAQBgAAAAA=&#10;" fillcolor="white [3212]" strokecolor="black [3213]" strokeweight="1pt">
                 <v:stroke joinstyle="miter"/>
                 <v:textbox>
                   <w:txbxContent>
@@ -5419,7 +6094,10 @@
     <w:p/>
     <w:p>
       <w:r>
-        <w:t>If the user chooses “Borrow Items”, this page will appear which</w:t>
+        <w:t>If the user chose</w:t>
+      </w:r>
+      <w:r>
+        <w:t xml:space="preserve"> “Borrow Items”, this page will appear which</w:t>
       </w:r>
       <w:r>
         <w:tab/>
@@ -5431,134 +6109,601 @@
         <w:tab/>
       </w:r>
       <w:r>
-        <w:t xml:space="preserve">If a student will borrow laboratory equipment, only four </w:t>
+        <w:t>If a student borrow</w:t>
+      </w:r>
+      <w:r>
+        <w:t>s a</w:t>
+      </w:r>
+      <w:r>
+        <w:t xml:space="preserve"> laboratory equipment, four </w:t>
       </w:r>
       <w:r>
         <w:t>fields</w:t>
       </w:r>
     </w:p>
     <w:p>
-      <w:r>
-        <w:t>will ask if the borrower is a student or an instructor.</w:t>
+      <w:pPr>
+        <w:ind w:left="7200" w:hanging="7200"/>
+      </w:pPr>
+      <w:proofErr w:type="gramStart"/>
+      <w:r>
+        <w:t>will</w:t>
+      </w:r>
+      <w:proofErr w:type="gramEnd"/>
+      <w:r>
+        <w:t xml:space="preserve"> ask if the borrower is a student or an instructor.</w:t>
       </w:r>
       <w:r>
         <w:tab/>
       </w:r>
-      <w:r>
-        <w:tab/>
-      </w:r>
-      <w:r>
-        <w:tab/>
-      </w:r>
-      <w:r>
-        <w:tab/>
-        <w:t xml:space="preserve">will be initially filled up. Upon choosing the subject and activity </w:t>
+      <w:proofErr w:type="gramStart"/>
+      <w:r>
+        <w:t>will</w:t>
+      </w:r>
+      <w:proofErr w:type="gramEnd"/>
+      <w:r>
+        <w:t xml:space="preserve"> be </w:t>
+      </w:r>
+      <w:r>
+        <w:t xml:space="preserve">shown to be </w:t>
+      </w:r>
+      <w:r>
+        <w:t>filled up</w:t>
+      </w:r>
+      <w:r>
+        <w:t xml:space="preserve">, Name, </w:t>
+      </w:r>
+      <w:r>
+        <w:t>Schedule, Subject, and Activity #</w:t>
+      </w:r>
+      <w:r>
+        <w:t>. Upon choosing the subject and activity no., items together with their quantity will be automatically</w:t>
+      </w:r>
+      <w:r>
+        <w:t xml:space="preserve"> </w:t>
+      </w:r>
+      <w:r>
+        <w:t>shown. The student may still ask to add item/s if needed. The arrowheads show that quantity may be increased or decreased.</w:t>
       </w:r>
     </w:p>
     <w:p>
       <w:r>
-        <w:tab/>
-      </w:r>
-      <w:r>
-        <w:tab/>
-      </w:r>
-      <w:r>
-        <w:tab/>
-      </w:r>
-      <w:r>
-        <w:tab/>
-      </w:r>
-      <w:r>
-        <w:tab/>
-      </w:r>
-      <w:r>
-        <w:tab/>
-      </w:r>
-      <w:r>
-        <w:tab/>
-      </w:r>
-      <w:r>
-        <w:tab/>
-      </w:r>
-      <w:r>
-        <w:tab/>
-      </w:r>
-      <w:r>
-        <w:tab/>
-        <w:t>no., items together with their quantity will be automatically</w:t>
-      </w:r>
-    </w:p>
-    <w:p>
-      <w:r>
-        <w:tab/>
-      </w:r>
-      <w:r>
-        <w:tab/>
-      </w:r>
-      <w:r>
-        <w:tab/>
-      </w:r>
-      <w:r>
-        <w:tab/>
-      </w:r>
-      <w:r>
-        <w:tab/>
-      </w:r>
-      <w:r>
-        <w:tab/>
-      </w:r>
-      <w:r>
-        <w:tab/>
-      </w:r>
-      <w:r>
-        <w:tab/>
-      </w:r>
-      <w:r>
-        <w:tab/>
-      </w:r>
-      <w:r>
-        <w:tab/>
-        <w:t xml:space="preserve">shown. The student may still ask to add item/s if needed. The </w:t>
-      </w:r>
-    </w:p>
-    <w:p>
-      <w:r>
-        <w:tab/>
-      </w:r>
-      <w:r>
-        <w:tab/>
-      </w:r>
-      <w:r>
-        <w:tab/>
-      </w:r>
-      <w:r>
-        <w:tab/>
-      </w:r>
-      <w:r>
-        <w:tab/>
-      </w:r>
-      <w:r>
-        <w:tab/>
-      </w:r>
-      <w:r>
-        <w:tab/>
-      </w:r>
-      <w:r>
-        <w:tab/>
-      </w:r>
-      <w:r>
-        <w:tab/>
-      </w:r>
-      <w:r>
-        <w:tab/>
-        <w:t>arrowheads show that quantity may be increased or decreased.</w:t>
-      </w:r>
-    </w:p>
-    <w:p>
-      <w:r>
         <w:rPr>
           <w:noProof/>
-          <w:lang w:eastAsia="en-PH"/>
+          <w:lang w:val="en-US"/>
+        </w:rPr>
+        <w:lastRenderedPageBreak/>
+        <mc:AlternateContent>
+          <mc:Choice Requires="wps">
+            <w:drawing>
+              <wp:anchor distT="0" distB="0" distL="114300" distR="114300" simplePos="0" relativeHeight="251820032" behindDoc="0" locked="0" layoutInCell="1" allowOverlap="1" wp14:anchorId="0B870075" wp14:editId="5529493E">
+                <wp:simplePos x="0" y="0"/>
+                <wp:positionH relativeFrom="column">
+                  <wp:posOffset>1085850</wp:posOffset>
+                </wp:positionH>
+                <wp:positionV relativeFrom="paragraph">
+                  <wp:posOffset>1419225</wp:posOffset>
+                </wp:positionV>
+                <wp:extent cx="1774190" cy="200025"/>
+                <wp:effectExtent l="0" t="0" r="16510" b="28575"/>
+                <wp:wrapNone/>
+                <wp:docPr id="25" name="Rectangle 25"/>
+                <wp:cNvGraphicFramePr/>
+                <a:graphic xmlns:a="http://schemas.openxmlformats.org/drawingml/2006/main">
+                  <a:graphicData uri="http://schemas.microsoft.com/office/word/2010/wordprocessingShape">
+                    <wps:wsp>
+                      <wps:cNvSpPr/>
+                      <wps:spPr>
+                        <a:xfrm>
+                          <a:off x="0" y="0"/>
+                          <a:ext cx="1774190" cy="200025"/>
+                        </a:xfrm>
+                        <a:prstGeom prst="rect">
+                          <a:avLst/>
+                        </a:prstGeom>
+                        <a:solidFill>
+                          <a:schemeClr val="bg1"/>
+                        </a:solidFill>
+                        <a:ln>
+                          <a:solidFill>
+                            <a:schemeClr val="tx1"/>
+                          </a:solidFill>
+                        </a:ln>
+                      </wps:spPr>
+                      <wps:style>
+                        <a:lnRef idx="2">
+                          <a:schemeClr val="accent1">
+                            <a:shade val="50000"/>
+                          </a:schemeClr>
+                        </a:lnRef>
+                        <a:fillRef idx="1">
+                          <a:schemeClr val="accent1"/>
+                        </a:fillRef>
+                        <a:effectRef idx="0">
+                          <a:schemeClr val="accent1"/>
+                        </a:effectRef>
+                        <a:fontRef idx="minor">
+                          <a:schemeClr val="lt1"/>
+                        </a:fontRef>
+                      </wps:style>
+                      <wps:txbx>
+                        <w:txbxContent>
+                          <w:p>
+                            <w:pPr>
+                              <w:rPr>
+                                <w:color w:val="000000" w:themeColor="text1"/>
+                                <w:sz w:val="24"/>
+                              </w:rPr>
+                            </w:pPr>
+                          </w:p>
+                        </w:txbxContent>
+                      </wps:txbx>
+                      <wps:bodyPr rot="0" spcFirstLastPara="0" vertOverflow="overflow" horzOverflow="overflow" vert="horz" wrap="square" lIns="91440" tIns="45720" rIns="91440" bIns="45720" numCol="1" spcCol="0" rtlCol="0" fromWordArt="0" anchor="ctr" anchorCtr="0" forceAA="0" compatLnSpc="1">
+                        <a:prstTxWarp prst="textNoShape">
+                          <a:avLst/>
+                        </a:prstTxWarp>
+                        <a:noAutofit/>
+                      </wps:bodyPr>
+                    </wps:wsp>
+                  </a:graphicData>
+                </a:graphic>
+                <wp14:sizeRelH relativeFrom="margin">
+                  <wp14:pctWidth>0</wp14:pctWidth>
+                </wp14:sizeRelH>
+                <wp14:sizeRelV relativeFrom="margin">
+                  <wp14:pctHeight>0</wp14:pctHeight>
+                </wp14:sizeRelV>
+              </wp:anchor>
+            </w:drawing>
+          </mc:Choice>
+          <mc:Fallback>
+            <w:pict>
+              <v:rect w14:anchorId="0B870075" id="Rectangle 25" o:spid="_x0000_s1063" style="position:absolute;margin-left:85.5pt;margin-top:111.75pt;width:139.7pt;height:15.75pt;z-index:251820032;visibility:visible;mso-wrap-style:square;mso-width-percent:0;mso-height-percent:0;mso-wrap-distance-left:9pt;mso-wrap-distance-top:0;mso-wrap-distance-right:9pt;mso-wrap-distance-bottom:0;mso-position-horizontal:absolute;mso-position-horizontal-relative:text;mso-position-vertical:absolute;mso-position-vertical-relative:text;mso-width-percent:0;mso-height-percent:0;mso-width-relative:margin;mso-height-relative:margin;v-text-anchor:middle" o:gfxdata="UEsDBBQABgAIAAAAIQC2gziS/gAAAOEBAAATAAAAW0NvbnRlbnRfVHlwZXNdLnhtbJSRQU7DMBBF&#10;90jcwfIWJU67QAgl6YK0S0CoHGBkTxKLZGx5TGhvj5O2G0SRWNoz/78nu9wcxkFMGNg6quQqL6RA&#10;0s5Y6ir5vt9lD1JwBDIwOMJKHpHlpr69KfdHjyxSmriSfYz+USnWPY7AufNIadK6MEJMx9ApD/oD&#10;OlTrorhX2lFEilmcO2RdNtjC5xDF9pCuTyYBB5bi6bQ4syoJ3g9WQ0ymaiLzg5KdCXlKLjvcW893&#10;SUOqXwnz5DrgnHtJTxOsQfEKIT7DmDSUCaxw7Rqn8787ZsmRM9e2VmPeBN4uqYvTtW7jvijg9N/y&#10;JsXecLq0q+WD6m8AAAD//wMAUEsDBBQABgAIAAAAIQA4/SH/1gAAAJQBAAALAAAAX3JlbHMvLnJl&#10;bHOkkMFqwzAMhu+DvYPRfXGawxijTi+j0GvpHsDYimMaW0Yy2fr2M4PBMnrbUb/Q94l/f/hMi1qR&#10;JVI2sOt6UJgd+ZiDgffL8ekFlFSbvV0oo4EbChzGx4f9GRdb25HMsYhqlCwG5lrLq9biZkxWOiqY&#10;22YiTra2kYMu1l1tQD30/bPm3wwYN0x18gb45AdQl1tp5j/sFB2T0FQ7R0nTNEV3j6o9feQzro1i&#10;OWA14Fm+Q8a1a8+Bvu/d/dMb2JY5uiPbhG/ktn4cqGU/er3pcvwCAAD//wMAUEsDBBQABgAIAAAA&#10;IQAYcya1owIAAMEFAAAOAAAAZHJzL2Uyb0RvYy54bWysVMFu2zAMvQ/YPwi6r46zdFmDOEXQosOA&#10;og3aDj0rshQbkEVNUmJnXz9Kst2uCzZg2MUWRfKRfCK5vOwaRQ7Cuhp0QfOzCSVCcyhrvSvot6eb&#10;D58pcZ7pkinQoqBH4ejl6v27ZWsWYgoVqFJYgiDaLVpT0Mp7s8gyxyvRMHcGRmhUSrAN8yjaXVZa&#10;1iJ6o7LpZPIpa8GWxgIXzuHtdVLSVcSXUnB/L6UTnqiCYm4+fm38bsM3Wy3ZYmeZqWrep8H+IYuG&#10;1RqDjlDXzDOyt/VvUE3NLTiQ/oxDk4GUNRexBqwmn7yp5rFiRsRakBxnRprc/4Pld4eNJXVZ0Ok5&#10;JZo1+EYPyBrTOyUI3iFBrXELtHs0G9tLDo+h2k7aJvyxDtJFUo8jqaLzhONlPp/P8gvknqMOn2yS&#10;QLMXb2Od/yKgIeFQUIvhI5fscOs8RkTTwSQEc6Dq8qZWKgqhUcSVsuTA8Im3uzxkjB6/WCn9N0ff&#10;nXBEmOCZBQJSyfHkj0oEPKUfhETusMhpTDh27UsyjHOhfZ5UFStFyvEcOYiNF7Ic0o85R8CALLG6&#10;EbsHGCwTyICdiu3tg6uITT86T/6UWHIePWJk0H50bmoN9hSAwqr6yMl+IClRE1jy3baLffVxPvTQ&#10;FsojNpuFNIXO8JsaX/yWOb9hFscOmwRXib/Hj1TQFhT6EyUV2B+n7oM9TgNqKWlxjAvqvu+ZFZSo&#10;rxrn5CKfzcLcR2F2Pp+iYF9rtq81et9cAbZRjkvL8HgM9l4NR2mhecaNsw5RUcU0x9gF5d4OwpVP&#10;6wV3FhfrdTTDWTfM3+pHwwN4IDp09FP3zKzp297jwNzBMPJs8ab7k23w1LDee5B1HI1AdeK1fwLc&#10;E7GX+p0WFtFrOVq9bN7VTwAAAP//AwBQSwMEFAAGAAgAAAAhACdK8MbfAAAACwEAAA8AAABkcnMv&#10;ZG93bnJldi54bWxMj0tPwzAQhO9I/AdrkbhRu6FpUYhT8RAguFEe5228JBHxOordNvDrWU5wnNnR&#10;7DflevK92tMYu8AW5jMDirgOruPGwuvL3dkFqJiQHfaBycIXRVhXx0clFi4c+Jn2m9QoKeFYoIU2&#10;paHQOtYteYyzMBDL7SOMHpPIsdFuxIOU+15nxiy1x47lQ4sD3bRUf2523oJ/4uvh7cGgz5aP39HX&#10;96vb7t3a05Pp6hJUoin9heEXX9ChEqZt2LGLqhe9msuWZCHLznNQkljkZgFqK06eG9BVqf9vqH4A&#10;AAD//wMAUEsBAi0AFAAGAAgAAAAhALaDOJL+AAAA4QEAABMAAAAAAAAAAAAAAAAAAAAAAFtDb250&#10;ZW50X1R5cGVzXS54bWxQSwECLQAUAAYACAAAACEAOP0h/9YAAACUAQAACwAAAAAAAAAAAAAAAAAv&#10;AQAAX3JlbHMvLnJlbHNQSwECLQAUAAYACAAAACEAGHMmtaMCAADBBQAADgAAAAAAAAAAAAAAAAAu&#10;AgAAZHJzL2Uyb0RvYy54bWxQSwECLQAUAAYACAAAACEAJ0rwxt8AAAALAQAADwAAAAAAAAAAAAAA&#10;AAD9BAAAZHJzL2Rvd25yZXYueG1sUEsFBgAAAAAEAAQA8wAAAAkGAAAAAA==&#10;" fillcolor="white [3212]" strokecolor="black [3213]" strokeweight="1pt">
+                <v:textbox>
+                  <w:txbxContent>
+                    <w:p>
+                      <w:pPr>
+                        <w:rPr>
+                          <w:color w:val="000000" w:themeColor="text1"/>
+                          <w:sz w:val="24"/>
+                        </w:rPr>
+                      </w:pPr>
+                    </w:p>
+                  </w:txbxContent>
+                </v:textbox>
+              </v:rect>
+            </w:pict>
+          </mc:Fallback>
+        </mc:AlternateContent>
+      </w:r>
+      <w:r>
+        <w:rPr>
+          <w:noProof/>
+          <w:lang w:val="en-US"/>
+        </w:rPr>
+        <mc:AlternateContent>
+          <mc:Choice Requires="wps">
+            <w:drawing>
+              <wp:anchor distT="0" distB="0" distL="114300" distR="114300" simplePos="0" relativeHeight="251744256" behindDoc="0" locked="0" layoutInCell="1" allowOverlap="1" wp14:anchorId="290D484C" wp14:editId="7D9B6046">
+                <wp:simplePos x="0" y="0"/>
+                <wp:positionH relativeFrom="column">
+                  <wp:posOffset>563880</wp:posOffset>
+                </wp:positionH>
+                <wp:positionV relativeFrom="paragraph">
+                  <wp:posOffset>798195</wp:posOffset>
+                </wp:positionV>
+                <wp:extent cx="900752" cy="286603"/>
+                <wp:effectExtent l="0" t="0" r="13970" b="18415"/>
+                <wp:wrapNone/>
+                <wp:docPr id="62" name="Text Box 62"/>
+                <wp:cNvGraphicFramePr/>
+                <a:graphic xmlns:a="http://schemas.openxmlformats.org/drawingml/2006/main">
+                  <a:graphicData uri="http://schemas.microsoft.com/office/word/2010/wordprocessingShape">
+                    <wps:wsp>
+                      <wps:cNvSpPr txBox="1"/>
+                      <wps:spPr>
+                        <a:xfrm>
+                          <a:off x="0" y="0"/>
+                          <a:ext cx="900752" cy="286603"/>
+                        </a:xfrm>
+                        <a:prstGeom prst="rect">
+                          <a:avLst/>
+                        </a:prstGeom>
+                        <a:solidFill>
+                          <a:schemeClr val="lt1"/>
+                        </a:solidFill>
+                        <a:ln w="6350">
+                          <a:solidFill>
+                            <a:schemeClr val="bg1"/>
+                          </a:solidFill>
+                        </a:ln>
+                        <a:effectLst/>
+                      </wps:spPr>
+                      <wps:style>
+                        <a:lnRef idx="0">
+                          <a:schemeClr val="accent1"/>
+                        </a:lnRef>
+                        <a:fillRef idx="0">
+                          <a:schemeClr val="accent1"/>
+                        </a:fillRef>
+                        <a:effectRef idx="0">
+                          <a:schemeClr val="accent1"/>
+                        </a:effectRef>
+                        <a:fontRef idx="minor">
+                          <a:schemeClr val="dk1"/>
+                        </a:fontRef>
+                      </wps:style>
+                      <wps:txbx>
+                        <w:txbxContent>
+                          <w:p>
+                            <w:r>
+                              <w:t>Name:</w:t>
+                            </w:r>
+                          </w:p>
+                        </w:txbxContent>
+                      </wps:txbx>
+                      <wps:bodyPr rot="0" spcFirstLastPara="0" vertOverflow="overflow" horzOverflow="overflow" vert="horz" wrap="square" lIns="91440" tIns="45720" rIns="91440" bIns="45720" numCol="1" spcCol="0" rtlCol="0" fromWordArt="0" anchor="t" anchorCtr="0" forceAA="0" compatLnSpc="1">
+                        <a:prstTxWarp prst="textNoShape">
+                          <a:avLst/>
+                        </a:prstTxWarp>
+                        <a:noAutofit/>
+                      </wps:bodyPr>
+                    </wps:wsp>
+                  </a:graphicData>
+                </a:graphic>
+                <wp14:sizeRelH relativeFrom="margin">
+                  <wp14:pctWidth>0</wp14:pctWidth>
+                </wp14:sizeRelH>
+                <wp14:sizeRelV relativeFrom="margin">
+                  <wp14:pctHeight>0</wp14:pctHeight>
+                </wp14:sizeRelV>
+              </wp:anchor>
+            </w:drawing>
+          </mc:Choice>
+          <mc:Fallback>
+            <w:pict>
+              <v:shape w14:anchorId="290D484C" id="Text Box 62" o:spid="_x0000_s1064" type="#_x0000_t202" style="position:absolute;margin-left:44.4pt;margin-top:62.85pt;width:70.95pt;height:22.55pt;z-index:251744256;visibility:visible;mso-wrap-style:square;mso-width-percent:0;mso-height-percent:0;mso-wrap-distance-left:9pt;mso-wrap-distance-top:0;mso-wrap-distance-right:9pt;mso-wrap-distance-bottom:0;mso-position-horizontal:absolute;mso-position-horizontal-relative:text;mso-position-vertical:absolute;mso-position-vertical-relative:text;mso-width-percent:0;mso-height-percent:0;mso-width-relative:margin;mso-height-relative:margin;v-text-anchor:top" o:gfxdata="UEsDBBQABgAIAAAAIQC2gziS/gAAAOEBAAATAAAAW0NvbnRlbnRfVHlwZXNdLnhtbJSRQU7DMBBF&#10;90jcwfIWJU67QAgl6YK0S0CoHGBkTxKLZGx5TGhvj5O2G0SRWNoz/78nu9wcxkFMGNg6quQqL6RA&#10;0s5Y6ir5vt9lD1JwBDIwOMJKHpHlpr69KfdHjyxSmriSfYz+USnWPY7AufNIadK6MEJMx9ApD/oD&#10;OlTrorhX2lFEilmcO2RdNtjC5xDF9pCuTyYBB5bi6bQ4syoJ3g9WQ0ymaiLzg5KdCXlKLjvcW893&#10;SUOqXwnz5DrgnHtJTxOsQfEKIT7DmDSUCaxw7Rqn8787ZsmRM9e2VmPeBN4uqYvTtW7jvijg9N/y&#10;JsXecLq0q+WD6m8AAAD//wMAUEsDBBQABgAIAAAAIQA4/SH/1gAAAJQBAAALAAAAX3JlbHMvLnJl&#10;bHOkkMFqwzAMhu+DvYPRfXGawxijTi+j0GvpHsDYimMaW0Yy2fr2M4PBMnrbUb/Q94l/f/hMi1qR&#10;JVI2sOt6UJgd+ZiDgffL8ekFlFSbvV0oo4EbChzGx4f9GRdb25HMsYhqlCwG5lrLq9biZkxWOiqY&#10;22YiTra2kYMu1l1tQD30/bPm3wwYN0x18gb45AdQl1tp5j/sFB2T0FQ7R0nTNEV3j6o9feQzro1i&#10;OWA14Fm+Q8a1a8+Bvu/d/dMb2JY5uiPbhG/ktn4cqGU/er3pcvwCAAD//wMAUEsDBBQABgAIAAAA&#10;IQDnQ50ZlQIAALsFAAAOAAAAZHJzL2Uyb0RvYy54bWysVEtPGzEQvlfqf7B8L7sJkELEBqUgqkoI&#10;UKHi7HjtxKrtcW0nu+mv79i7mwTKhaqXXXvm8zy+eVxctkaTjfBBga3o6KikRFgOtbLLiv54uvl0&#10;RkmIzNZMgxUV3YpAL2cfP1w0birGsAJdC0/QiA3TxlV0FaObFkXgK2FYOAInLColeMMiXv2yqD1r&#10;0LrRxbgsJ0UDvnYeuAgBpdedks6yfSkFj/dSBhGJrijGFvPX5+8ifYvZBZsuPXMrxfsw2D9EYZiy&#10;6HRn6ppFRtZe/WXKKO4hgIxHHEwBUioucg6Yzah8lc3jijmRc0FygtvRFP6fWX63efBE1RWdjCmx&#10;zGCNnkQbyRdoCYqQn8aFKcIeHQJji3Ks8yAPKExpt9Kb9MeECOqR6e2O3WSNo/C8LD+fohOOqvHZ&#10;ZFIeJyvF/rHzIX4VYEg6VNRj8TKnbHMbYgcdIMlXAK3qG6V1vqSGEVfakw3DUuuYQ0TjL1DakgYz&#10;PT4ts+EXutxyewuL5RsW0J62yZ3IrdWHlQjqiMinuNUiYbT9LiRSm/l4I0bGubC7ODM6oSRm9J6H&#10;PX4f1Xsed3ngi+wZbNw9NsqC71h6SW39cyBGdnis4UHe6RjbRZt76vhsaJQF1FvsHw/dBAbHbxRW&#10;+ZaF+MA8jhy2DK6ReI8fqQGrBP2JkhX432/JEx4nAbWUNDjCFQ2/1swLSvQ3izNyPjo5STOfLyen&#10;n8d48YeaxaHGrs0VYOuMcGE5no8JH/VwlB7MM26befKKKmY5+q5oHI5XsVssuK24mM8zCKfcsXhr&#10;Hx1PphPNqYef2mfmXd/oESfkDoZhZ9NX/d5h00sL83UEqfIwJKI7VvsC4IbI49Rvs7SCDu8Ztd+5&#10;sz8AAAD//wMAUEsDBBQABgAIAAAAIQDdRR5m3wAAAAoBAAAPAAAAZHJzL2Rvd25yZXYueG1sTI9B&#10;T8MwDIXvSPyHyEjcWEI3WFSaThUIIcEkxNhlt6wxbUXjVE22df8ec4Kb/d7T8+diNfleHHGMXSAD&#10;tzMFAqkOrqPGwPbz+UaDiMmSs30gNHDGCKvy8qKwuQsn+sDjJjWCSyjm1kCb0pBLGesWvY2zMCCx&#10;9xVGbxOvYyPdaE9c7nuZKXUvve2IL7R2wMcW6+/NwRt4Xezs0zy94TnR9F5VL3pYxLUx11dT9QAi&#10;4ZT+wvCLz+hQMtM+HMhF0RvQmskT69ndEgQHsrniYc/KUmmQZSH/v1D+AAAA//8DAFBLAQItABQA&#10;BgAIAAAAIQC2gziS/gAAAOEBAAATAAAAAAAAAAAAAAAAAAAAAABbQ29udGVudF9UeXBlc10ueG1s&#10;UEsBAi0AFAAGAAgAAAAhADj9If/WAAAAlAEAAAsAAAAAAAAAAAAAAAAALwEAAF9yZWxzLy5yZWxz&#10;UEsBAi0AFAAGAAgAAAAhAOdDnRmVAgAAuwUAAA4AAAAAAAAAAAAAAAAALgIAAGRycy9lMm9Eb2Mu&#10;eG1sUEsBAi0AFAAGAAgAAAAhAN1FHmbfAAAACgEAAA8AAAAAAAAAAAAAAAAA7wQAAGRycy9kb3du&#10;cmV2LnhtbFBLBQYAAAAABAAEAPMAAAD7BQAAAAA=&#10;" fillcolor="white [3201]" strokecolor="white [3212]" strokeweight=".5pt">
+                <v:textbox>
+                  <w:txbxContent>
+                    <w:p>
+                      <w:r>
+                        <w:t>Name:</w:t>
+                      </w:r>
+                    </w:p>
+                  </w:txbxContent>
+                </v:textbox>
+              </v:shape>
+            </w:pict>
+          </mc:Fallback>
+        </mc:AlternateContent>
+      </w:r>
+      <w:r>
+        <w:rPr>
+          <w:noProof/>
+          <w:lang w:val="en-US"/>
+        </w:rPr>
+        <mc:AlternateContent>
+          <mc:Choice Requires="wps">
+            <w:drawing>
+              <wp:anchor distT="0" distB="0" distL="114300" distR="114300" simplePos="0" relativeHeight="251815936" behindDoc="0" locked="0" layoutInCell="1" allowOverlap="1" wp14:anchorId="0B870075" wp14:editId="5529493E">
+                <wp:simplePos x="0" y="0"/>
+                <wp:positionH relativeFrom="column">
+                  <wp:posOffset>1085850</wp:posOffset>
+                </wp:positionH>
+                <wp:positionV relativeFrom="paragraph">
+                  <wp:posOffset>828675</wp:posOffset>
+                </wp:positionV>
+                <wp:extent cx="1774190" cy="200025"/>
+                <wp:effectExtent l="0" t="0" r="16510" b="28575"/>
+                <wp:wrapNone/>
+                <wp:docPr id="21" name="Rectangle 21"/>
+                <wp:cNvGraphicFramePr/>
+                <a:graphic xmlns:a="http://schemas.openxmlformats.org/drawingml/2006/main">
+                  <a:graphicData uri="http://schemas.microsoft.com/office/word/2010/wordprocessingShape">
+                    <wps:wsp>
+                      <wps:cNvSpPr/>
+                      <wps:spPr>
+                        <a:xfrm>
+                          <a:off x="0" y="0"/>
+                          <a:ext cx="1774190" cy="200025"/>
+                        </a:xfrm>
+                        <a:prstGeom prst="rect">
+                          <a:avLst/>
+                        </a:prstGeom>
+                        <a:solidFill>
+                          <a:schemeClr val="bg1"/>
+                        </a:solidFill>
+                        <a:ln>
+                          <a:solidFill>
+                            <a:schemeClr val="tx1"/>
+                          </a:solidFill>
+                        </a:ln>
+                      </wps:spPr>
+                      <wps:style>
+                        <a:lnRef idx="2">
+                          <a:schemeClr val="accent1">
+                            <a:shade val="50000"/>
+                          </a:schemeClr>
+                        </a:lnRef>
+                        <a:fillRef idx="1">
+                          <a:schemeClr val="accent1"/>
+                        </a:fillRef>
+                        <a:effectRef idx="0">
+                          <a:schemeClr val="accent1"/>
+                        </a:effectRef>
+                        <a:fontRef idx="minor">
+                          <a:schemeClr val="lt1"/>
+                        </a:fontRef>
+                      </wps:style>
+                      <wps:txbx>
+                        <w:txbxContent>
+                          <w:p>
+                            <w:pPr>
+                              <w:rPr>
+                                <w:color w:val="000000" w:themeColor="text1"/>
+                                <w:sz w:val="24"/>
+                              </w:rPr>
+                            </w:pPr>
+                          </w:p>
+                        </w:txbxContent>
+                      </wps:txbx>
+                      <wps:bodyPr rot="0" spcFirstLastPara="0" vertOverflow="overflow" horzOverflow="overflow" vert="horz" wrap="square" lIns="91440" tIns="45720" rIns="91440" bIns="45720" numCol="1" spcCol="0" rtlCol="0" fromWordArt="0" anchor="ctr" anchorCtr="0" forceAA="0" compatLnSpc="1">
+                        <a:prstTxWarp prst="textNoShape">
+                          <a:avLst/>
+                        </a:prstTxWarp>
+                        <a:noAutofit/>
+                      </wps:bodyPr>
+                    </wps:wsp>
+                  </a:graphicData>
+                </a:graphic>
+                <wp14:sizeRelH relativeFrom="margin">
+                  <wp14:pctWidth>0</wp14:pctWidth>
+                </wp14:sizeRelH>
+                <wp14:sizeRelV relativeFrom="margin">
+                  <wp14:pctHeight>0</wp14:pctHeight>
+                </wp14:sizeRelV>
+              </wp:anchor>
+            </w:drawing>
+          </mc:Choice>
+          <mc:Fallback>
+            <w:pict>
+              <v:rect w14:anchorId="0B870075" id="Rectangle 21" o:spid="_x0000_s1065" style="position:absolute;margin-left:85.5pt;margin-top:65.25pt;width:139.7pt;height:15.75pt;z-index:251815936;visibility:visible;mso-wrap-style:square;mso-width-percent:0;mso-height-percent:0;mso-wrap-distance-left:9pt;mso-wrap-distance-top:0;mso-wrap-distance-right:9pt;mso-wrap-distance-bottom:0;mso-position-horizontal:absolute;mso-position-horizontal-relative:text;mso-position-vertical:absolute;mso-position-vertical-relative:text;mso-width-percent:0;mso-height-percent:0;mso-width-relative:margin;mso-height-relative:margin;v-text-anchor:middle" o:gfxdata="UEsDBBQABgAIAAAAIQC2gziS/gAAAOEBAAATAAAAW0NvbnRlbnRfVHlwZXNdLnhtbJSRQU7DMBBF&#10;90jcwfIWJU67QAgl6YK0S0CoHGBkTxKLZGx5TGhvj5O2G0SRWNoz/78nu9wcxkFMGNg6quQqL6RA&#10;0s5Y6ir5vt9lD1JwBDIwOMJKHpHlpr69KfdHjyxSmriSfYz+USnWPY7AufNIadK6MEJMx9ApD/oD&#10;OlTrorhX2lFEilmcO2RdNtjC5xDF9pCuTyYBB5bi6bQ4syoJ3g9WQ0ymaiLzg5KdCXlKLjvcW893&#10;SUOqXwnz5DrgnHtJTxOsQfEKIT7DmDSUCaxw7Rqn8787ZsmRM9e2VmPeBN4uqYvTtW7jvijg9N/y&#10;JsXecLq0q+WD6m8AAAD//wMAUEsDBBQABgAIAAAAIQA4/SH/1gAAAJQBAAALAAAAX3JlbHMvLnJl&#10;bHOkkMFqwzAMhu+DvYPRfXGawxijTi+j0GvpHsDYimMaW0Yy2fr2M4PBMnrbUb/Q94l/f/hMi1qR&#10;JVI2sOt6UJgd+ZiDgffL8ekFlFSbvV0oo4EbChzGx4f9GRdb25HMsYhqlCwG5lrLq9biZkxWOiqY&#10;22YiTra2kYMu1l1tQD30/bPm3wwYN0x18gb45AdQl1tp5j/sFB2T0FQ7R0nTNEV3j6o9feQzro1i&#10;OWA14Fm+Q8a1a8+Bvu/d/dMb2JY5uiPbhG/ktn4cqGU/er3pcvwCAAD//wMAUEsDBBQABgAIAAAA&#10;IQA8RtdcoQIAAMEFAAAOAAAAZHJzL2Uyb0RvYy54bWysVFFP3DAMfp+0/xDlffR6O8Y40UMnENMk&#10;BAiYeM6lyTVSGmdJ7trbr5+TtIUxtEnTXto4tj/bX2yfnfetJnvhvAJT0fJoRokwHGplthX99nj1&#10;4TMlPjBTMw1GVPQgPD1fvX931tmlmEMDuhaOIIjxy85WtAnBLovC80a0zB+BFQaVElzLAopuW9SO&#10;dYje6mI+m30qOnC1dcCF93h7mZV0lfClFDzcSulFILqimFtIX5e+m/gtVmdsuXXMNooPabB/yKJl&#10;ymDQCeqSBUZ2Tv0G1SruwIMMRxzaAqRUXKQasJpy9qqah4ZZkWpBcrydaPL/D5bf7O8cUXVF5yUl&#10;hrX4RvfIGjNbLQjeIUGd9Uu0e7B3bpA8HmO1vXRt/GMdpE+kHiZSRR8Ix8vy5GRRniL3HHX4ZLP5&#10;cQQtnr2t8+GLgJbEQ0Udhk9csv21D9l0NInBPGhVXymtkxAbRVxoR/YMn3izTRkj+C9W2vzNMfRv&#10;OCJM9CwiAbnkdAoHLSKeNvdCIndY5DwlnLr2ORnGuTChzKqG1SLneIwcpMaLWY7pJ0ISYESWWN2E&#10;PQCMlhlkxM70DPbRVaSmn5xnf0osO08eKTKYMDm3yoB7C0BjVUPkbD+SlKmJLIV+06e++ng69tAG&#10;6gM2m4M8hd7yK4Uvfs18uGMOxw6bBFdJuMWP1NBVFIYTJQ24H2/dR3ucBtRS0uEYV9R/3zEnKNFf&#10;Dc7JablYxLlPwuL4ZI6Ce6nZvNSYXXsB2EY4CphdOkb7oMejdNA+4cZZx6ioYoZj7Iry4EbhIuT1&#10;gjuLi/U6meGsWxauzYPlETwSHTv6sX9izg5tH3BgbmAcebZ81f3ZNnoaWO8CSJVGI1KdeR2eAPdE&#10;6qVhp8VF9FJOVs+bd/UTAAD//wMAUEsDBBQABgAIAAAAIQBReA9M3wAAAAsBAAAPAAAAZHJzL2Rv&#10;d25yZXYueG1sTI9LT8MwEITvSPwHa5G4UbuhTVGIU/EQILhRHudtvCQR8TqK3Tbw61lOcNvZHc1+&#10;U64n36s9jbELbGE+M6CI6+A6biy8vtydXYCKCdlhH5gsfFGEdXV8VGLhwoGfab9JjZIQjgVaaFMa&#10;Cq1j3ZLHOAsDsdw+wugxiRwb7UY8SLjvdWZMrj12LB9aHOimpfpzs/MW/BNfD28PBn2WP35HX9+v&#10;brt3a09PpqtLUImm9GeGX3xBh0qYtmHHLqpe9GouXZIM52YJShyLpVmA2somzwzoqtT/O1Q/AAAA&#10;//8DAFBLAQItABQABgAIAAAAIQC2gziS/gAAAOEBAAATAAAAAAAAAAAAAAAAAAAAAABbQ29udGVu&#10;dF9UeXBlc10ueG1sUEsBAi0AFAAGAAgAAAAhADj9If/WAAAAlAEAAAsAAAAAAAAAAAAAAAAALwEA&#10;AF9yZWxzLy5yZWxzUEsBAi0AFAAGAAgAAAAhADxG11yhAgAAwQUAAA4AAAAAAAAAAAAAAAAALgIA&#10;AGRycy9lMm9Eb2MueG1sUEsBAi0AFAAGAAgAAAAhAFF4D0zfAAAACwEAAA8AAAAAAAAAAAAAAAAA&#10;+wQAAGRycy9kb3ducmV2LnhtbFBLBQYAAAAABAAEAPMAAAAHBgAAAAA=&#10;" fillcolor="white [3212]" strokecolor="black [3213]" strokeweight="1pt">
+                <v:textbox>
+                  <w:txbxContent>
+                    <w:p>
+                      <w:pPr>
+                        <w:rPr>
+                          <w:color w:val="000000" w:themeColor="text1"/>
+                          <w:sz w:val="24"/>
+                        </w:rPr>
+                      </w:pPr>
+                    </w:p>
+                  </w:txbxContent>
+                </v:textbox>
+              </v:rect>
+            </w:pict>
+          </mc:Fallback>
+        </mc:AlternateContent>
+      </w:r>
+      <w:r>
+        <w:rPr>
+          <w:noProof/>
+          <w:lang w:val="en-US"/>
+        </w:rPr>
+        <mc:AlternateContent>
+          <mc:Choice Requires="wps">
+            <w:drawing>
+              <wp:anchor distT="0" distB="0" distL="114300" distR="114300" simplePos="0" relativeHeight="251746304" behindDoc="0" locked="0" layoutInCell="1" allowOverlap="1" wp14:anchorId="290D484C" wp14:editId="7D9B6046">
+                <wp:simplePos x="0" y="0"/>
+                <wp:positionH relativeFrom="column">
+                  <wp:posOffset>515620</wp:posOffset>
+                </wp:positionH>
+                <wp:positionV relativeFrom="paragraph">
+                  <wp:posOffset>1099820</wp:posOffset>
+                </wp:positionV>
+                <wp:extent cx="900752" cy="286603"/>
+                <wp:effectExtent l="0" t="0" r="13970" b="18415"/>
+                <wp:wrapNone/>
+                <wp:docPr id="63" name="Text Box 63"/>
+                <wp:cNvGraphicFramePr/>
+                <a:graphic xmlns:a="http://schemas.openxmlformats.org/drawingml/2006/main">
+                  <a:graphicData uri="http://schemas.microsoft.com/office/word/2010/wordprocessingShape">
+                    <wps:wsp>
+                      <wps:cNvSpPr txBox="1"/>
+                      <wps:spPr>
+                        <a:xfrm>
+                          <a:off x="0" y="0"/>
+                          <a:ext cx="900752" cy="286603"/>
+                        </a:xfrm>
+                        <a:prstGeom prst="rect">
+                          <a:avLst/>
+                        </a:prstGeom>
+                        <a:solidFill>
+                          <a:schemeClr val="lt1"/>
+                        </a:solidFill>
+                        <a:ln w="6350">
+                          <a:solidFill>
+                            <a:schemeClr val="bg1"/>
+                          </a:solidFill>
+                        </a:ln>
+                        <a:effectLst/>
+                      </wps:spPr>
+                      <wps:style>
+                        <a:lnRef idx="0">
+                          <a:schemeClr val="accent1"/>
+                        </a:lnRef>
+                        <a:fillRef idx="0">
+                          <a:schemeClr val="accent1"/>
+                        </a:fillRef>
+                        <a:effectRef idx="0">
+                          <a:schemeClr val="accent1"/>
+                        </a:effectRef>
+                        <a:fontRef idx="minor">
+                          <a:schemeClr val="dk1"/>
+                        </a:fontRef>
+                      </wps:style>
+                      <wps:txbx>
+                        <w:txbxContent>
+                          <w:p>
+                            <w:r>
+                              <w:t xml:space="preserve">ID No. </w:t>
+                            </w:r>
+                            <w:r>
+                              <w:t>:</w:t>
+                            </w:r>
+                          </w:p>
+                        </w:txbxContent>
+                      </wps:txbx>
+                      <wps:bodyPr rot="0" spcFirstLastPara="0" vertOverflow="overflow" horzOverflow="overflow" vert="horz" wrap="square" lIns="91440" tIns="45720" rIns="91440" bIns="45720" numCol="1" spcCol="0" rtlCol="0" fromWordArt="0" anchor="t" anchorCtr="0" forceAA="0" compatLnSpc="1">
+                        <a:prstTxWarp prst="textNoShape">
+                          <a:avLst/>
+                        </a:prstTxWarp>
+                        <a:noAutofit/>
+                      </wps:bodyPr>
+                    </wps:wsp>
+                  </a:graphicData>
+                </a:graphic>
+                <wp14:sizeRelH relativeFrom="margin">
+                  <wp14:pctWidth>0</wp14:pctWidth>
+                </wp14:sizeRelH>
+                <wp14:sizeRelV relativeFrom="margin">
+                  <wp14:pctHeight>0</wp14:pctHeight>
+                </wp14:sizeRelV>
+              </wp:anchor>
+            </w:drawing>
+          </mc:Choice>
+          <mc:Fallback>
+            <w:pict>
+              <v:shape w14:anchorId="290D484C" id="Text Box 63" o:spid="_x0000_s1066" type="#_x0000_t202" style="position:absolute;margin-left:40.6pt;margin-top:86.6pt;width:70.95pt;height:22.55pt;z-index:251746304;visibility:visible;mso-wrap-style:square;mso-width-percent:0;mso-height-percent:0;mso-wrap-distance-left:9pt;mso-wrap-distance-top:0;mso-wrap-distance-right:9pt;mso-wrap-distance-bottom:0;mso-position-horizontal:absolute;mso-position-horizontal-relative:text;mso-position-vertical:absolute;mso-position-vertical-relative:text;mso-width-percent:0;mso-height-percent:0;mso-width-relative:margin;mso-height-relative:margin;v-text-anchor:top" o:gfxdata="UEsDBBQABgAIAAAAIQC2gziS/gAAAOEBAAATAAAAW0NvbnRlbnRfVHlwZXNdLnhtbJSRQU7DMBBF&#10;90jcwfIWJU67QAgl6YK0S0CoHGBkTxKLZGx5TGhvj5O2G0SRWNoz/78nu9wcxkFMGNg6quQqL6RA&#10;0s5Y6ir5vt9lD1JwBDIwOMJKHpHlpr69KfdHjyxSmriSfYz+USnWPY7AufNIadK6MEJMx9ApD/oD&#10;OlTrorhX2lFEilmcO2RdNtjC5xDF9pCuTyYBB5bi6bQ4syoJ3g9WQ0ymaiLzg5KdCXlKLjvcW893&#10;SUOqXwnz5DrgnHtJTxOsQfEKIT7DmDSUCaxw7Rqn8787ZsmRM9e2VmPeBN4uqYvTtW7jvijg9N/y&#10;JsXecLq0q+WD6m8AAAD//wMAUEsDBBQABgAIAAAAIQA4/SH/1gAAAJQBAAALAAAAX3JlbHMvLnJl&#10;bHOkkMFqwzAMhu+DvYPRfXGawxijTi+j0GvpHsDYimMaW0Yy2fr2M4PBMnrbUb/Q94l/f/hMi1qR&#10;JVI2sOt6UJgd+ZiDgffL8ekFlFSbvV0oo4EbChzGx4f9GRdb25HMsYhqlCwG5lrLq9biZkxWOiqY&#10;22YiTra2kYMu1l1tQD30/bPm3wwYN0x18gb45AdQl1tp5j/sFB2T0FQ7R0nTNEV3j6o9feQzro1i&#10;OWA14Fm+Q8a1a8+Bvu/d/dMb2JY5uiPbhG/ktn4cqGU/er3pcvwCAAD//wMAUEsDBBQABgAIAAAA&#10;IQAXINCPlAIAALsFAAAOAAAAZHJzL2Uyb0RvYy54bWysVEtPGzEQvlfqf7B8L7tJQ4CIDUpBVJUQ&#10;oELF2fHaiVXb49pOdtNf37F384DmQtXLrj3zzXjmm8flVWs0WQsfFNiKDk5KSoTlUCu7qOiP59tP&#10;55SEyGzNNFhR0Y0I9Gr68cNl4yZiCEvQtfAEndgwaVxFlzG6SVEEvhSGhRNwwqJSgjcs4tUvitqz&#10;Br0bXQzLclw04GvngYsQUHrTKek0+5dS8PggZRCR6IpibDF/ff7O07eYXrLJwjO3VLwPg/1DFIYp&#10;i4/uXN2wyMjKq79cGcU9BJDxhIMpQErFRc4BsxmUb7J5WjInci5ITnA7msL/c8vv14+eqLqi48+U&#10;WGawRs+ijeQLtARFyE/jwgRhTw6BsUU51nkrDyhMabfSm/THhAjqkenNjt3kjaPwoizPToeUcFQN&#10;z8fjMnsv9sbOh/hVgCHpUFGPxcucsvVdiBgIQreQ9FYArepbpXW+pIYR19qTNcNS65hDRItXKG1J&#10;kzI9LbPjV7rccnsP88URD+hP2/ScyK3Vh5UI6ojIp7jRImG0/S4kUpv5OBIj41zYXZwZnVASM3qP&#10;YY/fR/Ue4y4PtMgvg407Y6Ms+I6l19TWP7fEyA6PhTnIOx1jO29zT43ygCXRHOoN9o+HbgKD47cK&#10;q3zHQnxkHkcOWwbXSHzAj9SAVYL+RMkS/O9j8oTHSUAtJQ2OcEXDrxXzghL9zeKMXAxGGACJ+TI6&#10;PRvixR9q5ocauzLXgK0zwIXleD4mfNTbo/RgXnDbzNKrqGKW49sVjdvjdewWC24rLmazDMIpdyze&#10;2SfHk+tEc+rh5/aFedc3esQJuYftsLPJm37vsMnSwmwVQao8DHtW+wLghsgz0m+ztIIO7xm137nT&#10;PwAAAP//AwBQSwMEFAAGAAgAAAAhAD7/YvveAAAACgEAAA8AAABkcnMvZG93bnJldi54bWxMj09L&#10;xEAMxe+C32GI4M2d/lm01E6Xooiggrh68ZbtxLbYyZTO7G732xtPenvJe7z8Um0WN6oDzWHwbCBd&#10;JaCIW28H7gx8vD9cFaBCRLY4eiYDJwqwqc/PKiytP/IbHbaxU1LCoUQDfYxTqXVoe3IYVn4iFu/L&#10;zw6jjHOn7YxHKXejzpLkWjscWC70ONFdT+33du8MPK0/8T6Pz3SKvLw2zWMxrcOLMZcXS3MLKtIS&#10;/8Lwiy/oUAvTzu/ZBjUaKNJMkrK/yUVIIMvyFNRORFrkoOtK/3+h/gEAAP//AwBQSwECLQAUAAYA&#10;CAAAACEAtoM4kv4AAADhAQAAEwAAAAAAAAAAAAAAAAAAAAAAW0NvbnRlbnRfVHlwZXNdLnhtbFBL&#10;AQItABQABgAIAAAAIQA4/SH/1gAAAJQBAAALAAAAAAAAAAAAAAAAAC8BAABfcmVscy8ucmVsc1BL&#10;AQItABQABgAIAAAAIQAXINCPlAIAALsFAAAOAAAAAAAAAAAAAAAAAC4CAABkcnMvZTJvRG9jLnht&#10;bFBLAQItABQABgAIAAAAIQA+/2L73gAAAAoBAAAPAAAAAAAAAAAAAAAAAO4EAABkcnMvZG93bnJl&#10;di54bWxQSwUGAAAAAAQABADzAAAA+QUAAAAA&#10;" fillcolor="white [3201]" strokecolor="white [3212]" strokeweight=".5pt">
+                <v:textbox>
+                  <w:txbxContent>
+                    <w:p>
+                      <w:r>
+                        <w:t xml:space="preserve">ID No. </w:t>
+                      </w:r>
+                      <w:r>
+                        <w:t>:</w:t>
+                      </w:r>
+                    </w:p>
+                  </w:txbxContent>
+                </v:textbox>
+              </v:shape>
+            </w:pict>
+          </mc:Fallback>
+        </mc:AlternateContent>
+      </w:r>
+      <w:r>
+        <w:rPr>
+          <w:noProof/>
+          <w:lang w:val="en-US"/>
+        </w:rPr>
+        <mc:AlternateContent>
+          <mc:Choice Requires="wps">
+            <w:drawing>
+              <wp:anchor distT="0" distB="0" distL="114300" distR="114300" simplePos="0" relativeHeight="251817984" behindDoc="0" locked="0" layoutInCell="1" allowOverlap="1" wp14:anchorId="0B870075" wp14:editId="5529493E">
+                <wp:simplePos x="0" y="0"/>
+                <wp:positionH relativeFrom="column">
+                  <wp:posOffset>1085850</wp:posOffset>
+                </wp:positionH>
+                <wp:positionV relativeFrom="paragraph">
+                  <wp:posOffset>1123950</wp:posOffset>
+                </wp:positionV>
+                <wp:extent cx="1774190" cy="200025"/>
+                <wp:effectExtent l="0" t="0" r="16510" b="28575"/>
+                <wp:wrapNone/>
+                <wp:docPr id="24" name="Rectangle 24"/>
+                <wp:cNvGraphicFramePr/>
+                <a:graphic xmlns:a="http://schemas.openxmlformats.org/drawingml/2006/main">
+                  <a:graphicData uri="http://schemas.microsoft.com/office/word/2010/wordprocessingShape">
+                    <wps:wsp>
+                      <wps:cNvSpPr/>
+                      <wps:spPr>
+                        <a:xfrm>
+                          <a:off x="0" y="0"/>
+                          <a:ext cx="1774190" cy="200025"/>
+                        </a:xfrm>
+                        <a:prstGeom prst="rect">
+                          <a:avLst/>
+                        </a:prstGeom>
+                        <a:solidFill>
+                          <a:schemeClr val="bg1"/>
+                        </a:solidFill>
+                        <a:ln>
+                          <a:solidFill>
+                            <a:schemeClr val="tx1"/>
+                          </a:solidFill>
+                        </a:ln>
+                      </wps:spPr>
+                      <wps:style>
+                        <a:lnRef idx="2">
+                          <a:schemeClr val="accent1">
+                            <a:shade val="50000"/>
+                          </a:schemeClr>
+                        </a:lnRef>
+                        <a:fillRef idx="1">
+                          <a:schemeClr val="accent1"/>
+                        </a:fillRef>
+                        <a:effectRef idx="0">
+                          <a:schemeClr val="accent1"/>
+                        </a:effectRef>
+                        <a:fontRef idx="minor">
+                          <a:schemeClr val="lt1"/>
+                        </a:fontRef>
+                      </wps:style>
+                      <wps:txbx>
+                        <w:txbxContent>
+                          <w:p>
+                            <w:pPr>
+                              <w:rPr>
+                                <w:color w:val="000000" w:themeColor="text1"/>
+                                <w:sz w:val="24"/>
+                              </w:rPr>
+                            </w:pPr>
+                          </w:p>
+                        </w:txbxContent>
+                      </wps:txbx>
+                      <wps:bodyPr rot="0" spcFirstLastPara="0" vertOverflow="overflow" horzOverflow="overflow" vert="horz" wrap="square" lIns="91440" tIns="45720" rIns="91440" bIns="45720" numCol="1" spcCol="0" rtlCol="0" fromWordArt="0" anchor="ctr" anchorCtr="0" forceAA="0" compatLnSpc="1">
+                        <a:prstTxWarp prst="textNoShape">
+                          <a:avLst/>
+                        </a:prstTxWarp>
+                        <a:noAutofit/>
+                      </wps:bodyPr>
+                    </wps:wsp>
+                  </a:graphicData>
+                </a:graphic>
+                <wp14:sizeRelH relativeFrom="margin">
+                  <wp14:pctWidth>0</wp14:pctWidth>
+                </wp14:sizeRelH>
+                <wp14:sizeRelV relativeFrom="margin">
+                  <wp14:pctHeight>0</wp14:pctHeight>
+                </wp14:sizeRelV>
+              </wp:anchor>
+            </w:drawing>
+          </mc:Choice>
+          <mc:Fallback>
+            <w:pict>
+              <v:rect w14:anchorId="0B870075" id="Rectangle 24" o:spid="_x0000_s1067" style="position:absolute;margin-left:85.5pt;margin-top:88.5pt;width:139.7pt;height:15.75pt;z-index:251817984;visibility:visible;mso-wrap-style:square;mso-width-percent:0;mso-height-percent:0;mso-wrap-distance-left:9pt;mso-wrap-distance-top:0;mso-wrap-distance-right:9pt;mso-wrap-distance-bottom:0;mso-position-horizontal:absolute;mso-position-horizontal-relative:text;mso-position-vertical:absolute;mso-position-vertical-relative:text;mso-width-percent:0;mso-height-percent:0;mso-width-relative:margin;mso-height-relative:margin;v-text-anchor:middle" o:gfxdata="UEsDBBQABgAIAAAAIQC2gziS/gAAAOEBAAATAAAAW0NvbnRlbnRfVHlwZXNdLnhtbJSRQU7DMBBF&#10;90jcwfIWJU67QAgl6YK0S0CoHGBkTxKLZGx5TGhvj5O2G0SRWNoz/78nu9wcxkFMGNg6quQqL6RA&#10;0s5Y6ir5vt9lD1JwBDIwOMJKHpHlpr69KfdHjyxSmriSfYz+USnWPY7AufNIadK6MEJMx9ApD/oD&#10;OlTrorhX2lFEilmcO2RdNtjC5xDF9pCuTyYBB5bi6bQ4syoJ3g9WQ0ymaiLzg5KdCXlKLjvcW893&#10;SUOqXwnz5DrgnHtJTxOsQfEKIT7DmDSUCaxw7Rqn8787ZsmRM9e2VmPeBN4uqYvTtW7jvijg9N/y&#10;JsXecLq0q+WD6m8AAAD//wMAUEsDBBQABgAIAAAAIQA4/SH/1gAAAJQBAAALAAAAX3JlbHMvLnJl&#10;bHOkkMFqwzAMhu+DvYPRfXGawxijTi+j0GvpHsDYimMaW0Yy2fr2M4PBMnrbUb/Q94l/f/hMi1qR&#10;JVI2sOt6UJgd+ZiDgffL8ekFlFSbvV0oo4EbChzGx4f9GRdb25HMsYhqlCwG5lrLq9biZkxWOiqY&#10;22YiTra2kYMu1l1tQD30/bPm3wwYN0x18gb45AdQl1tp5j/sFB2T0FQ7R0nTNEV3j6o9feQzro1i&#10;OWA14Fm+Q8a1a8+Bvu/d/dMb2JY5uiPbhG/ktn4cqGU/er3pcvwCAAD//wMAUEsDBBQABgAIAAAA&#10;IQC/1AXIngIAAMEFAAAOAAAAZHJzL2Uyb0RvYy54bWysVMFu2zAMvQ/YPwi6r46DdF2DOkXQosOA&#10;oi2aDj0rshQLkERNUmJnXz9Kdpy2KzZg2MUWRfKRfCJ5cdkZTXbCBwW2ouXJhBJhOdTKbir6/enm&#10;0xdKQmS2ZhqsqOheBHq5+PjhonVzMYUGdC08QRAb5q2raBOjmxdF4I0wLJyAExaVErxhEUW/KWrP&#10;WkQ3uphOJp+LFnztPHARAt5e90q6yPhSCh7vpQwiEl1RzC3mr8/fdfoWiws233jmGsWHNNg/ZGGY&#10;shh0hLpmkZGtV79BGcU9BJDxhIMpQErFRa4Bqyknb6pZNcyJXAuSE9xIU/h/sPxu9+CJqis6nVFi&#10;mcE3ekTWmN1oQfAOCWpdmKPdyj34QQp4TNV20pv0xzpIl0ndj6SKLhKOl+XZ2aw8R+456vDJJtPT&#10;BFocvZ0P8asAQ9Khoh7DZy7Z7jbE3vRgkoIF0Kq+UVpnITWKuNKe7Bg+8XpTDuCvrLT9m2Ps3nHE&#10;HJNnkQjoS86nuNci4Wn7KCRyh0VOc8K5a4/JMM6FjWWvalgt+hxPkYPceAg/emRCMmBClljdiD0A&#10;vC70gN3TM9gnV5GbfnSe/Cmx3nn0yJHBxtHZKAv+PQCNVQ2Re/sDST01iaXYrbvcV7Nsmq7WUO+x&#10;2Tz0Uxgcv1H44rcsxAfmceywSXCVxHv8SA1tRWE4UdKA//nefbLHaUAtJS2OcUXDjy3zghL9zeKc&#10;nJezWZr7LMxOz6Yo+Jea9UuN3ZorwDYqcWk5no/JPurDUXowz7hxlikqqpjlGLuiPPqDcBX79YI7&#10;i4vlMpvhrDsWb+3K8QSeiE4d/dQ9M++Gto84MHdwGHk2f9P9vW3ytLDcRpAqj8aR1+EJcE/kXhp2&#10;WlpEL+Vsddy8i18AAAD//wMAUEsDBBQABgAIAAAAIQA6aXvz3gAAAAsBAAAPAAAAZHJzL2Rvd25y&#10;ZXYueG1sTI/NTsMwEITvSLyDtUjcqN2obaoQp+JHgOiNQnveJksSEa+j2G0DT8/2BLcZ7Wj2m3w1&#10;uk4daQitZwvTiQFFXPqq5drCx/vTzRJUiMgVdp7JwjcFWBWXFzlmlT/xGx03sVZSwiFDC02MfaZ1&#10;KBtyGCa+J5bbpx8cRrFDrasBT1LuOp0Ys9AOW5YPDfb00FD5tTk4C27N9/32xaBLFq8/wZXP6WO7&#10;s/b6ary7BRVpjH9hOOMLOhTCtPcHroLqxKdT2RLPIhUhidnczEDtLSRmOQdd5Pr/huIXAAD//wMA&#10;UEsBAi0AFAAGAAgAAAAhALaDOJL+AAAA4QEAABMAAAAAAAAAAAAAAAAAAAAAAFtDb250ZW50X1R5&#10;cGVzXS54bWxQSwECLQAUAAYACAAAACEAOP0h/9YAAACUAQAACwAAAAAAAAAAAAAAAAAvAQAAX3Jl&#10;bHMvLnJlbHNQSwECLQAUAAYACAAAACEAv9QFyJ4CAADBBQAADgAAAAAAAAAAAAAAAAAuAgAAZHJz&#10;L2Uyb0RvYy54bWxQSwECLQAUAAYACAAAACEAOml7894AAAALAQAADwAAAAAAAAAAAAAAAAD4BAAA&#10;ZHJzL2Rvd25yZXYueG1sUEsFBgAAAAAEAAQA8wAAAAMGAAAAAA==&#10;" fillcolor="white [3212]" strokecolor="black [3213]" strokeweight="1pt">
+                <v:textbox>
+                  <w:txbxContent>
+                    <w:p>
+                      <w:pPr>
+                        <w:rPr>
+                          <w:color w:val="000000" w:themeColor="text1"/>
+                          <w:sz w:val="24"/>
+                        </w:rPr>
+                      </w:pPr>
+                    </w:p>
+                  </w:txbxContent>
+                </v:textbox>
+              </v:rect>
+            </w:pict>
+          </mc:Fallback>
+        </mc:AlternateContent>
+      </w:r>
+      <w:r>
+        <w:rPr>
+          <w:noProof/>
+          <w:lang w:val="en-US"/>
         </w:rPr>
         <mc:AlternateContent>
           <mc:Choice Requires="wps">
@@ -5641,7 +6786,7 @@
           </mc:Choice>
           <mc:Fallback>
             <w:pict>
-              <v:shape w14:anchorId="290D484C" id="Text Box 64" o:spid="_x0000_s1059" type="#_x0000_t202" style="position:absolute;margin-left:17.35pt;margin-top:109.8pt;width:85.15pt;height:22.55pt;z-index:251748352;visibility:visible;mso-wrap-style:square;mso-width-percent:0;mso-height-percent:0;mso-wrap-distance-left:9pt;mso-wrap-distance-top:0;mso-wrap-distance-right:9pt;mso-wrap-distance-bottom:0;mso-position-horizontal:absolute;mso-position-horizontal-relative:text;mso-position-vertical:absolute;mso-position-vertical-relative:text;mso-width-percent:0;mso-height-percent:0;mso-width-relative:margin;mso-height-relative:margin;v-text-anchor:top" o:gfxdata="UEsDBBQABgAIAAAAIQC2gziS/gAAAOEBAAATAAAAW0NvbnRlbnRfVHlwZXNdLnhtbJSRQU7DMBBF&#10;90jcwfIWJU67QAgl6YK0S0CoHGBkTxKLZGx5TGhvj5O2G0SRWNoz/78nu9wcxkFMGNg6quQqL6RA&#10;0s5Y6ir5vt9lD1JwBDIwOMJKHpHlpr69KfdHjyxSmriSfYz+USnWPY7AufNIadK6MEJMx9ApD/oD&#10;OlTrorhX2lFEilmcO2RdNtjC5xDF9pCuTyYBB5bi6bQ4syoJ3g9WQ0ymaiLzg5KdCXlKLjvcW893&#10;SUOqXwnz5DrgnHtJTxOsQfEKIT7DmDSUCaxw7Rqn8787ZsmRM9e2VmPeBN4uqYvTtW7jvijg9N/y&#10;JsXecLq0q+WD6m8AAAD//wMAUEsDBBQABgAIAAAAIQA4/SH/1gAAAJQBAAALAAAAX3JlbHMvLnJl&#10;bHOkkMFqwzAMhu+DvYPRfXGawxijTi+j0GvpHsDYimMaW0Yy2fr2M4PBMnrbUb/Q94l/f/hMi1qR&#10;JVI2sOt6UJgd+ZiDgffL8ekFlFSbvV0oo4EbChzGx4f9GRdb25HMsYhqlCwG5lrLq9biZkxWOiqY&#10;22YiTra2kYMu1l1tQD30/bPm3wwYN0x18gb45AdQl1tp5j/sFB2T0FQ7R0nTNEV3j6o9feQzro1i&#10;OWA14Fm+Q8a1a8+Bvu/d/dMb2JY5uiPbhG/ktn4cqGU/er3pcvwCAAD//wMAUEsDBBQABgAIAAAA&#10;IQBkejWClAIAALwFAAAOAAAAZHJzL2Uyb0RvYy54bWysVEtPGzEQvlfqf7B8L7sJIU0jNigFUVVC&#10;gAoVZ8drJ1Ztj2s72U1/PWPv5gHlQtXL7njm83jmm8f5RWs02QgfFNiKDk5KSoTlUCu7rOjPx+tP&#10;E0pCZLZmGqyo6FYEejH7+OG8cVMxhBXoWniCTmyYNq6iqxjdtCgCXwnDwgk4YdEowRsW8eiXRe1Z&#10;g96NLoZlOS4a8LXzwEUIqL3qjHSW/UspeLyTMohIdEUxtpi/Pn8X6VvMztl06ZlbKd6Hwf4hCsOU&#10;xUf3rq5YZGTt1V+ujOIeAsh4wsEUIKXiIueA2QzKV9k8rJgTORckJ7g9TeH/ueW3m3tPVF3R8YgS&#10;ywzW6FG0kXyFlqAK+WlcmCLswSEwtqjHOu/0AZUp7VZ6k/6YEEE7Mr3ds5u88XSpnAxGZ/gKR9tw&#10;Mh6Xp8lNcbjtfIjfBBiShIp6rF4mlW1uQuygO0h6LIBW9bXSOh9Sx4hL7cmGYa11zDGi8xcobUmD&#10;qZ6eldnxC1vuuYOHxfIND+hP2/ScyL3Vh5UY6pjIUtxqkTDa/hASuc2EvBEj41zYfZwZnVASM3rP&#10;xR5/iOo9l7s88EZ+GWzcXzbKgu9Yeklt/WtHjOzwWMOjvJMY20Wbm+o0lzipFlBvsYE8dCMYHL9W&#10;WOUbFuI98zhz2DO4R+IdfqQGrBL0EiUr8H/e0ic8jgJaKWlwhisafq+ZF5To7xaH5MtgNEpDnw+j&#10;s89DPPhjy+LYYtfmErB1BrixHM9iwke9E6UH84TrZp5eRROzHN+uaNyJl7HbLLiuuJjPMwjH3LF4&#10;Yx8cT64TzamHH9sn5l3f6BFH5BZ2086mr/q9w6abFubrCFLlYTiw2hcAV0Qep36dpR10fM6ow9Kd&#10;PQMAAP//AwBQSwMEFAAGAAgAAAAhAIP6OTPfAAAACgEAAA8AAABkcnMvZG93bnJldi54bWxMj0FL&#10;w0AQhe+C/2EZwZvdNI1pjdmUoIhgBbH14m2ajEkwOxuy2zb9944nvc3jfbx5L19PtldHGn3n2MB8&#10;FoEirlzdcWPgY/d0swLlA3KNvWMycCYP6+LyIsesdid+p+M2NEpC2GdooA1hyLT2VUsW/cwNxOJ9&#10;udFiEDk2uh7xJOG213EUpdpix/KhxYEeWqq+twdr4CX5xMdF2NA58PRWls+rIfGvxlxfTeU9qEBT&#10;+IPht75Uh0I67d2Ba696A4tkKaSBeH6XghIgjm5l3F6OVCxd5Pr/hOIHAAD//wMAUEsBAi0AFAAG&#10;AAgAAAAhALaDOJL+AAAA4QEAABMAAAAAAAAAAAAAAAAAAAAAAFtDb250ZW50X1R5cGVzXS54bWxQ&#10;SwECLQAUAAYACAAAACEAOP0h/9YAAACUAQAACwAAAAAAAAAAAAAAAAAvAQAAX3JlbHMvLnJlbHNQ&#10;SwECLQAUAAYACAAAACEAZHo1gpQCAAC8BQAADgAAAAAAAAAAAAAAAAAuAgAAZHJzL2Uyb0RvYy54&#10;bWxQSwECLQAUAAYACAAAACEAg/o5M98AAAAKAQAADwAAAAAAAAAAAAAAAADuBAAAZHJzL2Rvd25y&#10;ZXYueG1sUEsFBgAAAAAEAAQA8wAAAPoFAAAAAA==&#10;" fillcolor="white [3201]" strokecolor="white [3212]" strokeweight=".5pt">
+              <v:shape w14:anchorId="290D484C" id="Text Box 64" o:spid="_x0000_s1068" type="#_x0000_t202" style="position:absolute;margin-left:17.35pt;margin-top:109.8pt;width:85.15pt;height:22.55pt;z-index:251748352;visibility:visible;mso-wrap-style:square;mso-width-percent:0;mso-height-percent:0;mso-wrap-distance-left:9pt;mso-wrap-distance-top:0;mso-wrap-distance-right:9pt;mso-wrap-distance-bottom:0;mso-position-horizontal:absolute;mso-position-horizontal-relative:text;mso-position-vertical:absolute;mso-position-vertical-relative:text;mso-width-percent:0;mso-height-percent:0;mso-width-relative:margin;mso-height-relative:margin;v-text-anchor:top" o:gfxdata="UEsDBBQABgAIAAAAIQC2gziS/gAAAOEBAAATAAAAW0NvbnRlbnRfVHlwZXNdLnhtbJSRQU7DMBBF&#10;90jcwfIWJU67QAgl6YK0S0CoHGBkTxKLZGx5TGhvj5O2G0SRWNoz/78nu9wcxkFMGNg6quQqL6RA&#10;0s5Y6ir5vt9lD1JwBDIwOMJKHpHlpr69KfdHjyxSmriSfYz+USnWPY7AufNIadK6MEJMx9ApD/oD&#10;OlTrorhX2lFEilmcO2RdNtjC5xDF9pCuTyYBB5bi6bQ4syoJ3g9WQ0ymaiLzg5KdCXlKLjvcW893&#10;SUOqXwnz5DrgnHtJTxOsQfEKIT7DmDSUCaxw7Rqn8787ZsmRM9e2VmPeBN4uqYvTtW7jvijg9N/y&#10;JsXecLq0q+WD6m8AAAD//wMAUEsDBBQABgAIAAAAIQA4/SH/1gAAAJQBAAALAAAAX3JlbHMvLnJl&#10;bHOkkMFqwzAMhu+DvYPRfXGawxijTi+j0GvpHsDYimMaW0Yy2fr2M4PBMnrbUb/Q94l/f/hMi1qR&#10;JVI2sOt6UJgd+ZiDgffL8ekFlFSbvV0oo4EbChzGx4f9GRdb25HMsYhqlCwG5lrLq9biZkxWOiqY&#10;22YiTra2kYMu1l1tQD30/bPm3wwYN0x18gb45AdQl1tp5j/sFB2T0FQ7R0nTNEV3j6o9feQzro1i&#10;OWA14Fm+Q8a1a8+Bvu/d/dMb2JY5uiPbhG/ktn4cqGU/er3pcvwCAAD//wMAUEsDBBQABgAIAAAA&#10;IQCFK+R7lAIAALwFAAAOAAAAZHJzL2Uyb0RvYy54bWysVFtP2zAUfp+0/2D5fSQtpWMVKepATJPQ&#10;QIOJZ9exW2u2j2e7Tbpfv2MnaQvjhWkvie3zndt3LheXrdFkK3xQYCs6OikpEZZDreyqoj8ebz6c&#10;UxIiszXTYEVFdyLQy/n7dxeNm4kxrEHXwhM0YsOscRVdx+hmRRH4WhgWTsAJi0IJ3rCIV78qas8a&#10;tG50MS7LadGAr50HLkLA1+tOSOfZvpSCxzspg4hEVxRji/nr83eZvsX8gs1Wnrm14n0Y7B+iMExZ&#10;dLo3dc0iIxuv/jJlFPcQQMYTDqYAKRUXOQfMZlS+yOZhzZzIuSA5we1pCv/PLP+2vfdE1RWdTiix&#10;zGCNHkUbyWdoCT4hP40LM4Q9OATGFt+xzsN7wMeUdiu9SX9MiKAcmd7t2U3WeFIqz0eTM/TCUTY+&#10;n07L02SmOGg7H+IXAYakQ0U9Vi+Tyra3IXbQAZKcBdCqvlFa50vqGHGlPdkyrLWOOUY0/gylLWkw&#10;1dOzMht+Jss9d7CwXL1iAe1pm9yJ3Ft9WImhjol8ijstEkbb70Iit5mQV2JknAu7jzOjE0piRm9R&#10;7PGHqN6i3OWBGtkz2LhXNsqC71h6Tm39cyBGdnis4VHe6RjbZZubajIeOmUJ9Q4byEM3gsHxG4VV&#10;vmUh3jOPM4c9g3sk3uFHasAqQX+iZA3+92vvCY+jgFJKGpzhioZfG+YFJfqrxSH5NJpM0tDny+Ts&#10;4xgv/liyPJbYjbkCbJ0RbizH8zHhox6O0oN5wnWzSF5RxCxH3xWNw/EqdpsF1xUXi0UG4Zg7Fm/t&#10;g+PJdKI59fBj+8S86xs94oh8g2Ha2exFv3fYpGlhsYkgVR6GRHTHal8AXBF5nPp1lnbQ8T2jDkt3&#10;/gcAAP//AwBQSwMEFAAGAAgAAAAhAIP6OTPfAAAACgEAAA8AAABkcnMvZG93bnJldi54bWxMj0FL&#10;w0AQhe+C/2EZwZvdNI1pjdmUoIhgBbH14m2ajEkwOxuy2zb9944nvc3jfbx5L19PtldHGn3n2MB8&#10;FoEirlzdcWPgY/d0swLlA3KNvWMycCYP6+LyIsesdid+p+M2NEpC2GdooA1hyLT2VUsW/cwNxOJ9&#10;udFiEDk2uh7xJOG213EUpdpix/KhxYEeWqq+twdr4CX5xMdF2NA58PRWls+rIfGvxlxfTeU9qEBT&#10;+IPht75Uh0I67d2Ba696A4tkKaSBeH6XghIgjm5l3F6OVCxd5Pr/hOIHAAD//wMAUEsBAi0AFAAG&#10;AAgAAAAhALaDOJL+AAAA4QEAABMAAAAAAAAAAAAAAAAAAAAAAFtDb250ZW50X1R5cGVzXS54bWxQ&#10;SwECLQAUAAYACAAAACEAOP0h/9YAAACUAQAACwAAAAAAAAAAAAAAAAAvAQAAX3JlbHMvLnJlbHNQ&#10;SwECLQAUAAYACAAAACEAhSvke5QCAAC8BQAADgAAAAAAAAAAAAAAAAAuAgAAZHJzL2Uyb0RvYy54&#10;bWxQSwECLQAUAAYACAAAACEAg/o5M98AAAAKAQAADwAAAAAAAAAAAAAAAADuBAAAZHJzL2Rvd25y&#10;ZXYueG1sUEsFBgAAAAAEAAQA8wAAAPoFAAAAAA==&#10;" fillcolor="white [3201]" strokecolor="white [3212]" strokeweight=".5pt">
                 <v:textbox>
                   <w:txbxContent>
                     <w:p>
@@ -5659,209 +6804,7 @@
       <w:r>
         <w:rPr>
           <w:noProof/>
-          <w:lang w:eastAsia="en-PH"/>
-        </w:rPr>
-        <mc:AlternateContent>
-          <mc:Choice Requires="wps">
-            <w:drawing>
-              <wp:anchor distT="0" distB="0" distL="114300" distR="114300" simplePos="0" relativeHeight="251746304" behindDoc="0" locked="0" layoutInCell="1" allowOverlap="1" wp14:anchorId="290D484C" wp14:editId="7D9B6046">
-                <wp:simplePos x="0" y="0"/>
-                <wp:positionH relativeFrom="column">
-                  <wp:posOffset>220526</wp:posOffset>
-                </wp:positionH>
-                <wp:positionV relativeFrom="paragraph">
-                  <wp:posOffset>1100504</wp:posOffset>
-                </wp:positionV>
-                <wp:extent cx="900752" cy="286603"/>
-                <wp:effectExtent l="0" t="0" r="13970" b="18415"/>
-                <wp:wrapNone/>
-                <wp:docPr id="63" name="Text Box 63"/>
-                <wp:cNvGraphicFramePr/>
-                <a:graphic xmlns:a="http://schemas.openxmlformats.org/drawingml/2006/main">
-                  <a:graphicData uri="http://schemas.microsoft.com/office/word/2010/wordprocessingShape">
-                    <wps:wsp>
-                      <wps:cNvSpPr txBox="1"/>
-                      <wps:spPr>
-                        <a:xfrm>
-                          <a:off x="0" y="0"/>
-                          <a:ext cx="900752" cy="286603"/>
-                        </a:xfrm>
-                        <a:prstGeom prst="rect">
-                          <a:avLst/>
-                        </a:prstGeom>
-                        <a:solidFill>
-                          <a:schemeClr val="lt1"/>
-                        </a:solidFill>
-                        <a:ln w="6350">
-                          <a:solidFill>
-                            <a:schemeClr val="bg1"/>
-                          </a:solidFill>
-                        </a:ln>
-                        <a:effectLst/>
-                      </wps:spPr>
-                      <wps:style>
-                        <a:lnRef idx="0">
-                          <a:schemeClr val="accent1"/>
-                        </a:lnRef>
-                        <a:fillRef idx="0">
-                          <a:schemeClr val="accent1"/>
-                        </a:fillRef>
-                        <a:effectRef idx="0">
-                          <a:schemeClr val="accent1"/>
-                        </a:effectRef>
-                        <a:fontRef idx="minor">
-                          <a:schemeClr val="dk1"/>
-                        </a:fontRef>
-                      </wps:style>
-                      <wps:txbx>
-                        <w:txbxContent>
-                          <w:p>
-                            <w:r>
-                              <w:t>ID No.:</w:t>
-                            </w:r>
-                          </w:p>
-                        </w:txbxContent>
-                      </wps:txbx>
-                      <wps:bodyPr rot="0" spcFirstLastPara="0" vertOverflow="overflow" horzOverflow="overflow" vert="horz" wrap="square" lIns="91440" tIns="45720" rIns="91440" bIns="45720" numCol="1" spcCol="0" rtlCol="0" fromWordArt="0" anchor="t" anchorCtr="0" forceAA="0" compatLnSpc="1">
-                        <a:prstTxWarp prst="textNoShape">
-                          <a:avLst/>
-                        </a:prstTxWarp>
-                        <a:noAutofit/>
-                      </wps:bodyPr>
-                    </wps:wsp>
-                  </a:graphicData>
-                </a:graphic>
-                <wp14:sizeRelH relativeFrom="margin">
-                  <wp14:pctWidth>0</wp14:pctWidth>
-                </wp14:sizeRelH>
-                <wp14:sizeRelV relativeFrom="margin">
-                  <wp14:pctHeight>0</wp14:pctHeight>
-                </wp14:sizeRelV>
-              </wp:anchor>
-            </w:drawing>
-          </mc:Choice>
-          <mc:Fallback>
-            <w:pict>
-              <v:shape w14:anchorId="290D484C" id="Text Box 63" o:spid="_x0000_s1060" type="#_x0000_t202" style="position:absolute;margin-left:17.35pt;margin-top:86.65pt;width:70.95pt;height:22.55pt;z-index:251746304;visibility:visible;mso-wrap-style:square;mso-width-percent:0;mso-height-percent:0;mso-wrap-distance-left:9pt;mso-wrap-distance-top:0;mso-wrap-distance-right:9pt;mso-wrap-distance-bottom:0;mso-position-horizontal:absolute;mso-position-horizontal-relative:text;mso-position-vertical:absolute;mso-position-vertical-relative:text;mso-width-percent:0;mso-height-percent:0;mso-width-relative:margin;mso-height-relative:margin;v-text-anchor:top" o:gfxdata="UEsDBBQABgAIAAAAIQC2gziS/gAAAOEBAAATAAAAW0NvbnRlbnRfVHlwZXNdLnhtbJSRQU7DMBBF&#10;90jcwfIWJU67QAgl6YK0S0CoHGBkTxKLZGx5TGhvj5O2G0SRWNoz/78nu9wcxkFMGNg6quQqL6RA&#10;0s5Y6ir5vt9lD1JwBDIwOMJKHpHlpr69KfdHjyxSmriSfYz+USnWPY7AufNIadK6MEJMx9ApD/oD&#10;OlTrorhX2lFEilmcO2RdNtjC5xDF9pCuTyYBB5bi6bQ4syoJ3g9WQ0ymaiLzg5KdCXlKLjvcW893&#10;SUOqXwnz5DrgnHtJTxOsQfEKIT7DmDSUCaxw7Rqn8787ZsmRM9e2VmPeBN4uqYvTtW7jvijg9N/y&#10;JsXecLq0q+WD6m8AAAD//wMAUEsDBBQABgAIAAAAIQA4/SH/1gAAAJQBAAALAAAAX3JlbHMvLnJl&#10;bHOkkMFqwzAMhu+DvYPRfXGawxijTi+j0GvpHsDYimMaW0Yy2fr2M4PBMnrbUb/Q94l/f/hMi1qR&#10;JVI2sOt6UJgd+ZiDgffL8ekFlFSbvV0oo4EbChzGx4f9GRdb25HMsYhqlCwG5lrLq9biZkxWOiqY&#10;22YiTra2kYMu1l1tQD30/bPm3wwYN0x18gb45AdQl1tp5j/sFB2T0FQ7R0nTNEV3j6o9feQzro1i&#10;OWA14Fm+Q8a1a8+Bvu/d/dMb2JY5uiPbhG/ktn4cqGU/er3pcvwCAAD//wMAUEsDBBQABgAIAAAA&#10;IQD3BpJAlQIAALsFAAAOAAAAZHJzL2Uyb0RvYy54bWysVN9P2zAQfp+0/8Hy+0haSoGKFHVFTJMQ&#10;oMHEs+vYrTXH59luk+6v5+wkbWF9YdpLYt99d7777sfVdVNpshHOKzAFHZzklAjDoVRmWdCfz7df&#10;LijxgZmSaTCioFvh6fX086er2k7EEFagS+EIOjF+UtuCrkKwkyzzfCUq5k/ACoNKCa5iAa9umZWO&#10;1ei90tkwz8dZDa60DrjwHqU3rZJOk38pBQ8PUnoRiC4oxhbS16XvIn6z6RWbLB2zK8W7MNg/RFEx&#10;ZfDRnasbFhhZO/WXq0pxBx5kOOFQZSCl4iLlgNkM8nfZPK2YFSkXJMfbHU3+/7nl95tHR1RZ0PEp&#10;JYZVWKNn0QTyFRqCIuSntn6CsCeLwNCgHOvcyz0KY9qNdFX8Y0IE9cj0dsdu9MZReJnn52dDSjiq&#10;hhfjcZ68Z3tj63z4JqAi8VBQh8VLnLLNnQ8YCEJ7SHzLg1blrdI6XWLDiLl2ZMOw1DqkENHiDUob&#10;UsdMz/Lk+I0utdzew2J5xAP60yY+J1JrdWFFgloi0ilstYgYbX4IidQmPo7EyDgXZhdnQkeUxIw+&#10;Ytjh91F9xLjNAy3Sy2DCzrhSBlzL0ltqy189MbLFY2EO8o7H0Cya1FOno75RFlBusX8ctBPoLb9V&#10;WOU75sMjczhy2DK4RsIDfqQGrBJ0J0pW4P4ck0c8TgJqKalxhAvqf6+ZE5To7wZn5HIwGsWZT5fR&#10;2fkQL+5QszjUmHU1B2ydAS4sy9Mx4oPuj9JB9YLbZhZfRRUzHN8uaOiP89AuFtxWXMxmCYRTblm4&#10;M0+WR9eR5tjDz80Lc7Zr9IATcg/9sLPJu35vsdHSwGwdQKo0DJHoltWuALgh0ox02yyuoMN7Qu13&#10;7vQVAAD//wMAUEsDBBQABgAIAAAAIQB8+1nj3wAAAAoBAAAPAAAAZHJzL2Rvd25yZXYueG1sTI/B&#10;SsNAEIbvgu+wjODNbtqEJKTZlKCIoEKxevE2zU6TYHY2ZLdt+vZuT3qcmY9/vr/czGYQJ5pcb1nB&#10;chGBIG6s7rlV8PX5/JCDcB5Z42CZFFzIwaa6vSmx0PbMH3Ta+VaEEHYFKui8HwspXdORQbewI3G4&#10;Hexk0IdxaqWe8BzCzSBXUZRKgz2HDx2O9NhR87M7GgWvyTc+xf6NLp7nbV2/5GPi3pW6v5vrNQhP&#10;s/+D4aof1KEKTnt7ZO3EoCBOskCGfRbHIK5AlqYg9gpWyzwBWZXyf4XqFwAA//8DAFBLAQItABQA&#10;BgAIAAAAIQC2gziS/gAAAOEBAAATAAAAAAAAAAAAAAAAAAAAAABbQ29udGVudF9UeXBlc10ueG1s&#10;UEsBAi0AFAAGAAgAAAAhADj9If/WAAAAlAEAAAsAAAAAAAAAAAAAAAAALwEAAF9yZWxzLy5yZWxz&#10;UEsBAi0AFAAGAAgAAAAhAPcGkkCVAgAAuwUAAA4AAAAAAAAAAAAAAAAALgIAAGRycy9lMm9Eb2Mu&#10;eG1sUEsBAi0AFAAGAAgAAAAhAHz7WePfAAAACgEAAA8AAAAAAAAAAAAAAAAA7wQAAGRycy9kb3du&#10;cmV2LnhtbFBLBQYAAAAABAAEAPMAAAD7BQAAAAA=&#10;" fillcolor="white [3201]" strokecolor="white [3212]" strokeweight=".5pt">
-                <v:textbox>
-                  <w:txbxContent>
-                    <w:p>
-                      <w:r>
-                        <w:t>ID No.:</w:t>
-                      </w:r>
-                    </w:p>
-                  </w:txbxContent>
-                </v:textbox>
-              </v:shape>
-            </w:pict>
-          </mc:Fallback>
-        </mc:AlternateContent>
-      </w:r>
-      <w:r>
-        <w:rPr>
-          <w:noProof/>
-          <w:lang w:eastAsia="en-PH"/>
-        </w:rPr>
-        <mc:AlternateContent>
-          <mc:Choice Requires="wps">
-            <w:drawing>
-              <wp:anchor distT="0" distB="0" distL="114300" distR="114300" simplePos="0" relativeHeight="251744256" behindDoc="0" locked="0" layoutInCell="1" allowOverlap="1" wp14:anchorId="290D484C" wp14:editId="7D9B6046">
-                <wp:simplePos x="0" y="0"/>
-                <wp:positionH relativeFrom="column">
-                  <wp:posOffset>221161</wp:posOffset>
-                </wp:positionH>
-                <wp:positionV relativeFrom="paragraph">
-                  <wp:posOffset>817962</wp:posOffset>
-                </wp:positionV>
-                <wp:extent cx="900752" cy="286603"/>
-                <wp:effectExtent l="0" t="0" r="13970" b="18415"/>
-                <wp:wrapNone/>
-                <wp:docPr id="62" name="Text Box 62"/>
-                <wp:cNvGraphicFramePr/>
-                <a:graphic xmlns:a="http://schemas.openxmlformats.org/drawingml/2006/main">
-                  <a:graphicData uri="http://schemas.microsoft.com/office/word/2010/wordprocessingShape">
-                    <wps:wsp>
-                      <wps:cNvSpPr txBox="1"/>
-                      <wps:spPr>
-                        <a:xfrm>
-                          <a:off x="0" y="0"/>
-                          <a:ext cx="900752" cy="286603"/>
-                        </a:xfrm>
-                        <a:prstGeom prst="rect">
-                          <a:avLst/>
-                        </a:prstGeom>
-                        <a:solidFill>
-                          <a:schemeClr val="lt1"/>
-                        </a:solidFill>
-                        <a:ln w="6350">
-                          <a:solidFill>
-                            <a:schemeClr val="bg1"/>
-                          </a:solidFill>
-                        </a:ln>
-                        <a:effectLst/>
-                      </wps:spPr>
-                      <wps:style>
-                        <a:lnRef idx="0">
-                          <a:schemeClr val="accent1"/>
-                        </a:lnRef>
-                        <a:fillRef idx="0">
-                          <a:schemeClr val="accent1"/>
-                        </a:fillRef>
-                        <a:effectRef idx="0">
-                          <a:schemeClr val="accent1"/>
-                        </a:effectRef>
-                        <a:fontRef idx="minor">
-                          <a:schemeClr val="dk1"/>
-                        </a:fontRef>
-                      </wps:style>
-                      <wps:txbx>
-                        <w:txbxContent>
-                          <w:p>
-                            <w:r>
-                              <w:t>Name:</w:t>
-                            </w:r>
-                          </w:p>
-                        </w:txbxContent>
-                      </wps:txbx>
-                      <wps:bodyPr rot="0" spcFirstLastPara="0" vertOverflow="overflow" horzOverflow="overflow" vert="horz" wrap="square" lIns="91440" tIns="45720" rIns="91440" bIns="45720" numCol="1" spcCol="0" rtlCol="0" fromWordArt="0" anchor="t" anchorCtr="0" forceAA="0" compatLnSpc="1">
-                        <a:prstTxWarp prst="textNoShape">
-                          <a:avLst/>
-                        </a:prstTxWarp>
-                        <a:noAutofit/>
-                      </wps:bodyPr>
-                    </wps:wsp>
-                  </a:graphicData>
-                </a:graphic>
-                <wp14:sizeRelH relativeFrom="margin">
-                  <wp14:pctWidth>0</wp14:pctWidth>
-                </wp14:sizeRelH>
-                <wp14:sizeRelV relativeFrom="margin">
-                  <wp14:pctHeight>0</wp14:pctHeight>
-                </wp14:sizeRelV>
-              </wp:anchor>
-            </w:drawing>
-          </mc:Choice>
-          <mc:Fallback>
-            <w:pict>
-              <v:shape w14:anchorId="290D484C" id="Text Box 62" o:spid="_x0000_s1061" type="#_x0000_t202" style="position:absolute;margin-left:17.4pt;margin-top:64.4pt;width:70.95pt;height:22.55pt;z-index:251744256;visibility:visible;mso-wrap-style:square;mso-width-percent:0;mso-height-percent:0;mso-wrap-distance-left:9pt;mso-wrap-distance-top:0;mso-wrap-distance-right:9pt;mso-wrap-distance-bottom:0;mso-position-horizontal:absolute;mso-position-horizontal-relative:text;mso-position-vertical:absolute;mso-position-vertical-relative:text;mso-width-percent:0;mso-height-percent:0;mso-width-relative:margin;mso-height-relative:margin;v-text-anchor:top" o:gfxdata="UEsDBBQABgAIAAAAIQC2gziS/gAAAOEBAAATAAAAW0NvbnRlbnRfVHlwZXNdLnhtbJSRQU7DMBBF&#10;90jcwfIWJU67QAgl6YK0S0CoHGBkTxKLZGx5TGhvj5O2G0SRWNoz/78nu9wcxkFMGNg6quQqL6RA&#10;0s5Y6ir5vt9lD1JwBDIwOMJKHpHlpr69KfdHjyxSmriSfYz+USnWPY7AufNIadK6MEJMx9ApD/oD&#10;OlTrorhX2lFEilmcO2RdNtjC5xDF9pCuTyYBB5bi6bQ4syoJ3g9WQ0ymaiLzg5KdCXlKLjvcW893&#10;SUOqXwnz5DrgnHtJTxOsQfEKIT7DmDSUCaxw7Rqn8787ZsmRM9e2VmPeBN4uqYvTtW7jvijg9N/y&#10;JsXecLq0q+WD6m8AAAD//wMAUEsDBBQABgAIAAAAIQA4/SH/1gAAAJQBAAALAAAAX3JlbHMvLnJl&#10;bHOkkMFqwzAMhu+DvYPRfXGawxijTi+j0GvpHsDYimMaW0Yy2fr2M4PBMnrbUb/Q94l/f/hMi1qR&#10;JVI2sOt6UJgd+ZiDgffL8ekFlFSbvV0oo4EbChzGx4f9GRdb25HMsYhqlCwG5lrLq9biZkxWOiqY&#10;22YiTra2kYMu1l1tQD30/bPm3wwYN0x18gb45AdQl1tp5j/sFB2T0FQ7R0nTNEV3j6o9feQzro1i&#10;OWA14Fm+Q8a1a8+Bvu/d/dMb2JY5uiPbhG/ktn4cqGU/er3pcvwCAAD//wMAUEsDBBQABgAIAAAA&#10;IQBbuMYzlQIAALsFAAAOAAAAZHJzL2Uyb0RvYy54bWysVFtP2zAUfp+0/2D5fSRtaYGKFHUgpkkI&#10;0GDi2XXsNprt49luk+7Xc+wkbWF9YdpLYp/z+Vy+c7m8arQiG+F8Baagg5OcEmE4lJVZFvTn8+2X&#10;c0p8YKZkCowo6FZ4ejX7/OmytlMxhBWoUjiCRoyf1ragqxDsNMs8XwnN/AlYYVApwWkW8OqWWelY&#10;jda1yoZ5PslqcKV1wIX3KL1plXSW7EspeHiQ0otAVEExtpC+Ln0X8ZvNLtl06ZhdVbwLg/1DFJpV&#10;Bp3uTN2wwMjaVX+Z0hV34EGGEw46AykrLlIOmM0gf5fN04pZkXJBcrzd0eT/n1l+v3l0pCoLOhlS&#10;YpjGGj2LJpCv0BAUIT+19VOEPVkEhgblWOde7lEY026k0/GPCRHUI9PbHbvRGkfhRZ6fjdEJR9Xw&#10;fDLJR9FKtn9snQ/fBGgSDwV1WLzEKdvc+dBCe0j05UFV5W2lVLrEhhHXypENw1KrkEJE429QypAa&#10;Mx2N82T4jS613N7CYnnEAtpTJroTqbW6sCJBLRHpFLZKRIwyP4REahMfR2JknAuzizOhI0piRh95&#10;2OH3UX3kcZsHvkiewYTdY10ZcC1Lb6ktf/XEyBaPNTzIOx5Ds2hST43GfaMsoNxi/zhoJ9Bbflth&#10;le+YD4/M4chhy+AaCQ/4kQqwStCdKFmB+3NMHvE4CailpMYRLqj/vWZOUKK+G5yRi8HpaZz5dDkd&#10;nw3x4g41i0ONWetrwNYZ4MKyPB0jPqj+KB3oF9w28+gVVcxw9F3Q0B+vQ7tYcFtxMZ8nEE65ZeHO&#10;PFkeTUeaYw8/Ny/M2a7RA07IPfTDzqbv+r3FxpcG5usAskrDEIluWe0KgBsijVO3zeIKOrwn1H7n&#10;zl4BAAD//wMAUEsDBBQABgAIAAAAIQCh+sEX3gAAAAoBAAAPAAAAZHJzL2Rvd25yZXYueG1sTI9B&#10;S8NAEIXvgv9hGcGb3diENsZsSlBE0IJYvXjbJmMSzM6G7LRN/72Tk97ezHu8+SbfTK5XRxxD58nA&#10;7SIChVT5uqPGwOfH000KKrCl2vae0MAZA2yKy4vcZrU/0Tsed9woKaGQWQMt85BpHaoWnQ0LPyCJ&#10;9+1HZ1nGsdH1aE9S7nq9jKKVdrYjudDaAR9arH52B2fgJfmyjzG/4plpeivL53RIwtaY66upvAfF&#10;OPFfGGZ8QYdCmPb+QHVQvYE4EXKW/TIVMQfWqzWo/SziO9BFrv+/UPwCAAD//wMAUEsBAi0AFAAG&#10;AAgAAAAhALaDOJL+AAAA4QEAABMAAAAAAAAAAAAAAAAAAAAAAFtDb250ZW50X1R5cGVzXS54bWxQ&#10;SwECLQAUAAYACAAAACEAOP0h/9YAAACUAQAACwAAAAAAAAAAAAAAAAAvAQAAX3JlbHMvLnJlbHNQ&#10;SwECLQAUAAYACAAAACEAW7jGM5UCAAC7BQAADgAAAAAAAAAAAAAAAAAuAgAAZHJzL2Uyb0RvYy54&#10;bWxQSwECLQAUAAYACAAAACEAofrBF94AAAAKAQAADwAAAAAAAAAAAAAAAADvBAAAZHJzL2Rvd25y&#10;ZXYueG1sUEsFBgAAAAAEAAQA8wAAAPoFAAAAAA==&#10;" fillcolor="white [3201]" strokecolor="white [3212]" strokeweight=".5pt">
-                <v:textbox>
-                  <w:txbxContent>
-                    <w:p>
-                      <w:r>
-                        <w:t>Name:</w:t>
-                      </w:r>
-                    </w:p>
-                  </w:txbxContent>
-                </v:textbox>
-              </v:shape>
-            </w:pict>
-          </mc:Fallback>
-        </mc:AlternateContent>
-      </w:r>
-      <w:r>
-        <w:rPr>
-          <w:noProof/>
-          <w:lang w:eastAsia="en-PH"/>
+          <w:lang w:val="en-US"/>
         </w:rPr>
         <mc:AlternateContent>
           <mc:Choice Requires="wps">
@@ -5949,7 +6892,7 @@
           </mc:Choice>
           <mc:Fallback>
             <w:pict>
-              <v:shape w14:anchorId="5A5A655F" id="Text Box 75" o:spid="_x0000_s1062" type="#_x0000_t202" style="position:absolute;margin-left:13.35pt;margin-top:179.25pt;width:139.7pt;height:113.9pt;z-index:251763712;visibility:visible;mso-wrap-style:square;mso-width-percent:0;mso-height-percent:0;mso-wrap-distance-left:9pt;mso-wrap-distance-top:0;mso-wrap-distance-right:9pt;mso-wrap-distance-bottom:0;mso-position-horizontal:absolute;mso-position-horizontal-relative:text;mso-position-vertical:absolute;mso-position-vertical-relative:text;mso-width-percent:0;mso-height-percent:0;mso-width-relative:margin;mso-height-relative:margin;v-text-anchor:top" o:gfxdata="UEsDBBQABgAIAAAAIQC2gziS/gAAAOEBAAATAAAAW0NvbnRlbnRfVHlwZXNdLnhtbJSRQU7DMBBF&#10;90jcwfIWJU67QAgl6YK0S0CoHGBkTxKLZGx5TGhvj5O2G0SRWNoz/78nu9wcxkFMGNg6quQqL6RA&#10;0s5Y6ir5vt9lD1JwBDIwOMJKHpHlpr69KfdHjyxSmriSfYz+USnWPY7AufNIadK6MEJMx9ApD/oD&#10;OlTrorhX2lFEilmcO2RdNtjC5xDF9pCuTyYBB5bi6bQ4syoJ3g9WQ0ymaiLzg5KdCXlKLjvcW893&#10;SUOqXwnz5DrgnHtJTxOsQfEKIT7DmDSUCaxw7Rqn8787ZsmRM9e2VmPeBN4uqYvTtW7jvijg9N/y&#10;JsXecLq0q+WD6m8AAAD//wMAUEsDBBQABgAIAAAAIQA4/SH/1gAAAJQBAAALAAAAX3JlbHMvLnJl&#10;bHOkkMFqwzAMhu+DvYPRfXGawxijTi+j0GvpHsDYimMaW0Yy2fr2M4PBMnrbUb/Q94l/f/hMi1qR&#10;JVI2sOt6UJgd+ZiDgffL8ekFlFSbvV0oo4EbChzGx4f9GRdb25HMsYhqlCwG5lrLq9biZkxWOiqY&#10;22YiTra2kYMu1l1tQD30/bPm3wwYN0x18gb45AdQl1tp5j/sFB2T0FQ7R0nTNEV3j6o9feQzro1i&#10;OWA14Fm+Q8a1a8+Bvu/d/dMb2JY5uiPbhG/ktn4cqGU/er3pcvwCAAD//wMAUEsDBBQABgAIAAAA&#10;IQANWl1nlgIAAL0FAAAOAAAAZHJzL2Uyb0RvYy54bWysVEtPGzEQvlfqf7B8L5tAHhCxQSmIqhIq&#10;qFBxdrx2YtX2uLaT3fTXd+zdTQLlQtXL7tjzzXjmm8flVWM02QofFNiSDk8GlAjLoVJ2VdIfT7ef&#10;zikJkdmKabCipDsR6NX844fL2s3EKaxBV8ITdGLDrHYlXcfoZkUR+FoYFk7ACYtKCd6wiEe/KirP&#10;avRudHE6GEyKGnzlPHARAt7etEo6z/6lFDzeSxlEJLqkGFvMX5+/y/Qt5pdstvLMrRXvwmD/EIVh&#10;yuKje1c3LDKy8eovV0ZxDwFkPOFgCpBScZFzwGyGg1fZPK6ZEzkXJCe4PU3h/7nl37YPnqiqpNMx&#10;JZYZrNGTaCL5DA3BK+SndmGGsEeHwNjgPda5vw94mdJupDfpjwkR1CPTuz27yRtPRtPpaHiBKo66&#10;4Wg0GU/Ok5/iYO58iF8EGJKEknosX2aVbe9CbKE9JL0WQKvqVmmdD6llxLX2ZMuw2DrmINH5C5S2&#10;pC7p5Gw8yI5f6HLTHTwsV294QH/apudEbq4urERRS0WW4k6LhNH2u5BIbmbkjRgZ58Lu48zohJKY&#10;0XsMO/whqvcYt3mgRX4ZbNwbG2XBtyy9pLb62RMjWzzW8CjvJMZm2eSuOpv0rbKEaocd5KGdweD4&#10;rcIq37EQH5jHocPOwEUS7/EjNWCVoJMoWYP//dZ9wuMsoJaSGoe4pOHXhnlBif5qcUousM3S1OfD&#10;aDw9xYM/1iyPNXZjrgFbZ4gry/EsJnzUvSg9mGfcN4v0KqqY5fh2SWMvXsd2teC+4mKxyCCcc8fi&#10;nX10PLlONKcefmqemXddo0eckW/Qjzubver3FpssLSw2EaTKw5CIblntCoA7Io9Tt8/SEjo+Z9Rh&#10;687/AAAA//8DAFBLAwQUAAYACAAAACEAi09oeuAAAAAKAQAADwAAAGRycy9kb3ducmV2LnhtbEyP&#10;QUvDQBCF74L/YRnBm920aWKImZSgiKAFsXrxNk3GJJidDdltm/5715Meh/fx3jfFZjaDOvLkeisI&#10;y0UEiqW2TS8twsf7400GynmShgYrjHBmB5vy8qKgvLEneePjzrcqlIjLCaHzfsy1dnXHhtzCjiwh&#10;+7KTIR/OqdXNRKdQbga9iqJUG+olLHQ08n3H9ffuYBCe15/0EPsXPnuZX6vqKRvXbot4fTVXd6A8&#10;z/4Phl/9oA5lcNrbgzRODQir9DaQCHGSJaACEEfpEtQeIcnSGHRZ6P8vlD8AAAD//wMAUEsBAi0A&#10;FAAGAAgAAAAhALaDOJL+AAAA4QEAABMAAAAAAAAAAAAAAAAAAAAAAFtDb250ZW50X1R5cGVzXS54&#10;bWxQSwECLQAUAAYACAAAACEAOP0h/9YAAACUAQAACwAAAAAAAAAAAAAAAAAvAQAAX3JlbHMvLnJl&#10;bHNQSwECLQAUAAYACAAAACEADVpdZ5YCAAC9BQAADgAAAAAAAAAAAAAAAAAuAgAAZHJzL2Uyb0Rv&#10;Yy54bWxQSwECLQAUAAYACAAAACEAi09oeuAAAAAKAQAADwAAAAAAAAAAAAAAAADwBAAAZHJzL2Rv&#10;d25yZXYueG1sUEsFBgAAAAAEAAQA8wAAAP0FAAAAAA==&#10;" fillcolor="white [3201]" strokecolor="white [3212]" strokeweight=".5pt">
+              <v:shape w14:anchorId="5A5A655F" id="Text Box 75" o:spid="_x0000_s1069" type="#_x0000_t202" style="position:absolute;margin-left:13.35pt;margin-top:179.25pt;width:139.7pt;height:113.9pt;z-index:251763712;visibility:visible;mso-wrap-style:square;mso-width-percent:0;mso-height-percent:0;mso-wrap-distance-left:9pt;mso-wrap-distance-top:0;mso-wrap-distance-right:9pt;mso-wrap-distance-bottom:0;mso-position-horizontal:absolute;mso-position-horizontal-relative:text;mso-position-vertical:absolute;mso-position-vertical-relative:text;mso-width-percent:0;mso-height-percent:0;mso-width-relative:margin;mso-height-relative:margin;v-text-anchor:top" o:gfxdata="UEsDBBQABgAIAAAAIQC2gziS/gAAAOEBAAATAAAAW0NvbnRlbnRfVHlwZXNdLnhtbJSRQU7DMBBF&#10;90jcwfIWJU67QAgl6YK0S0CoHGBkTxKLZGx5TGhvj5O2G0SRWNoz/78nu9wcxkFMGNg6quQqL6RA&#10;0s5Y6ir5vt9lD1JwBDIwOMJKHpHlpr69KfdHjyxSmriSfYz+USnWPY7AufNIadK6MEJMx9ApD/oD&#10;OlTrorhX2lFEilmcO2RdNtjC5xDF9pCuTyYBB5bi6bQ4syoJ3g9WQ0ymaiLzg5KdCXlKLjvcW893&#10;SUOqXwnz5DrgnHtJTxOsQfEKIT7DmDSUCaxw7Rqn8787ZsmRM9e2VmPeBN4uqYvTtW7jvijg9N/y&#10;JsXecLq0q+WD6m8AAAD//wMAUEsDBBQABgAIAAAAIQA4/SH/1gAAAJQBAAALAAAAX3JlbHMvLnJl&#10;bHOkkMFqwzAMhu+DvYPRfXGawxijTi+j0GvpHsDYimMaW0Yy2fr2M4PBMnrbUb/Q94l/f/hMi1qR&#10;JVI2sOt6UJgd+ZiDgffL8ekFlFSbvV0oo4EbChzGx4f9GRdb25HMsYhqlCwG5lrLq9biZkxWOiqY&#10;22YiTra2kYMu1l1tQD30/bPm3wwYN0x18gb45AdQl1tp5j/sFB2T0FQ7R0nTNEV3j6o9feQzro1i&#10;OWA14Fm+Q8a1a8+Bvu/d/dMb2JY5uiPbhG/ktn4cqGU/er3pcvwCAAD//wMAUEsDBBQABgAIAAAA&#10;IQCSzlB9lgIAAL0FAAAOAAAAZHJzL2Uyb0RvYy54bWysVEtPGzEQvlfqf7B8L5tAHhCxQSmIqhIq&#10;qFBxdrx2YtX2uLaT3fTXd+zdTQLlQtXL7tjzzXjmm8flVWM02QofFNiSDk8GlAjLoVJ2VdIfT7ef&#10;zikJkdmKabCipDsR6NX844fL2s3EKaxBV8ITdGLDrHYlXcfoZkUR+FoYFk7ACYtKCd6wiEe/KirP&#10;avRudHE6GEyKGnzlPHARAt7etEo6z/6lFDzeSxlEJLqkGFvMX5+/y/Qt5pdstvLMrRXvwmD/EIVh&#10;yuKje1c3LDKy8eovV0ZxDwFkPOFgCpBScZFzwGyGg1fZPK6ZEzkXJCe4PU3h/7nl37YPnqiqpNMx&#10;JZYZrNGTaCL5DA3BK+SndmGGsEeHwNjgPda5vw94mdJupDfpjwkR1CPTuz27yRtPRtPpaHiBKo66&#10;4Wg0GU/Ok5/iYO58iF8EGJKEknosX2aVbe9CbKE9JL0WQKvqVmmdD6llxLX2ZMuw2DrmINH5C5S2&#10;pC7p5Gw8yI5f6HLTHTwsV294QH/apudEbq4urERRS0WW4k6LhNH2u5BIbmbkjRgZ58Lu48zohJKY&#10;0XsMO/whqvcYt3mgRX4ZbNwbG2XBtyy9pLb62RMjWzzW8CjvJMZm2eSuGp31rbKEaocd5KGdweD4&#10;rcIq37EQH5jHocPOwEUS7/EjNWCVoJMoWYP//dZ9wuMsoJaSGoe4pOHXhnlBif5qcUousM3S1OfD&#10;aDw9xYM/1iyPNXZjrgFbZ4gry/EsJnzUvSg9mGfcN4v0KqqY5fh2SWMvXsd2teC+4mKxyCCcc8fi&#10;nX10PLlONKcefmqemXddo0eckW/Qjzubver3FpssLSw2EaTKw5CIblntCoA7Io9Tt8/SEjo+Z9Rh&#10;687/AAAA//8DAFBLAwQUAAYACAAAACEAi09oeuAAAAAKAQAADwAAAGRycy9kb3ducmV2LnhtbEyP&#10;QUvDQBCF74L/YRnBm920aWKImZSgiKAFsXrxNk3GJJidDdltm/5715Meh/fx3jfFZjaDOvLkeisI&#10;y0UEiqW2TS8twsf7400GynmShgYrjHBmB5vy8qKgvLEneePjzrcqlIjLCaHzfsy1dnXHhtzCjiwh&#10;+7KTIR/OqdXNRKdQbga9iqJUG+olLHQ08n3H9ffuYBCe15/0EPsXPnuZX6vqKRvXbot4fTVXd6A8&#10;z/4Phl/9oA5lcNrbgzRODQir9DaQCHGSJaACEEfpEtQeIcnSGHRZ6P8vlD8AAAD//wMAUEsBAi0A&#10;FAAGAAgAAAAhALaDOJL+AAAA4QEAABMAAAAAAAAAAAAAAAAAAAAAAFtDb250ZW50X1R5cGVzXS54&#10;bWxQSwECLQAUAAYACAAAACEAOP0h/9YAAACUAQAACwAAAAAAAAAAAAAAAAAvAQAAX3JlbHMvLnJl&#10;bHNQSwECLQAUAAYACAAAACEAks5QfZYCAAC9BQAADgAAAAAAAAAAAAAAAAAuAgAAZHJzL2Uyb0Rv&#10;Yy54bWxQSwECLQAUAAYACAAAACEAi09oeuAAAAAKAQAADwAAAAAAAAAAAAAAAADwBAAAZHJzL2Rv&#10;d25yZXYueG1sUEsFBgAAAAAEAAQA8wAAAP0FAAAAAA==&#10;" fillcolor="white [3201]" strokecolor="white [3212]" strokeweight=".5pt">
                 <v:textbox>
                   <w:txbxContent>
                     <w:p>
@@ -5970,6 +6913,10 @@
         </mc:AlternateContent>
       </w:r>
       <w:r>
+        <w:rPr>
+          <w:noProof/>
+          <w:lang w:val="en-US"/>
+        </w:rPr>
         <w:drawing>
           <wp:anchor distT="0" distB="0" distL="114300" distR="114300" simplePos="0" relativeHeight="251804672" behindDoc="0" locked="0" layoutInCell="1" allowOverlap="1" wp14:anchorId="5C97C8A2" wp14:editId="45F8CB63">
             <wp:simplePos x="0" y="0"/>
@@ -6034,6 +6981,10 @@
         </w:drawing>
       </w:r>
       <w:r>
+        <w:rPr>
+          <w:noProof/>
+          <w:lang w:val="en-US"/>
+        </w:rPr>
         <w:drawing>
           <wp:anchor distT="0" distB="0" distL="114300" distR="114300" simplePos="0" relativeHeight="251803648" behindDoc="0" locked="0" layoutInCell="1" allowOverlap="1" wp14:anchorId="77ABA2CD" wp14:editId="0E9186FD">
             <wp:simplePos x="0" y="0"/>
@@ -6100,7 +7051,7 @@
       <w:r>
         <w:rPr>
           <w:noProof/>
-          <w:lang w:eastAsia="en-PH"/>
+          <w:lang w:val="en-US"/>
         </w:rPr>
         <mc:AlternateContent>
           <mc:Choice Requires="wps">
@@ -6190,7 +7141,7 @@
           </mc:Choice>
           <mc:Fallback>
             <w:pict>
-              <v:shape w14:anchorId="3B3490F1" id="Text Box 68" o:spid="_x0000_s1063" type="#_x0000_t202" style="position:absolute;margin-left:202pt;margin-top:176.55pt;width:46.15pt;height:113.9pt;z-index:251802624;visibility:visible;mso-wrap-style:square;mso-width-percent:0;mso-height-percent:0;mso-wrap-distance-left:9pt;mso-wrap-distance-top:0;mso-wrap-distance-right:9pt;mso-wrap-distance-bottom:0;mso-position-horizontal:absolute;mso-position-horizontal-relative:text;mso-position-vertical:absolute;mso-position-vertical-relative:text;mso-width-percent:0;mso-height-percent:0;mso-width-relative:margin;mso-height-relative:margin;v-text-anchor:top" o:gfxdata="UEsDBBQABgAIAAAAIQC2gziS/gAAAOEBAAATAAAAW0NvbnRlbnRfVHlwZXNdLnhtbJSRQU7DMBBF&#10;90jcwfIWJU67QAgl6YK0S0CoHGBkTxKLZGx5TGhvj5O2G0SRWNoz/78nu9wcxkFMGNg6quQqL6RA&#10;0s5Y6ir5vt9lD1JwBDIwOMJKHpHlpr69KfdHjyxSmriSfYz+USnWPY7AufNIadK6MEJMx9ApD/oD&#10;OlTrorhX2lFEilmcO2RdNtjC5xDF9pCuTyYBB5bi6bQ4syoJ3g9WQ0ymaiLzg5KdCXlKLjvcW893&#10;SUOqXwnz5DrgnHtJTxOsQfEKIT7DmDSUCaxw7Rqn8787ZsmRM9e2VmPeBN4uqYvTtW7jvijg9N/y&#10;JsXecLq0q+WD6m8AAAD//wMAUEsDBBQABgAIAAAAIQA4/SH/1gAAAJQBAAALAAAAX3JlbHMvLnJl&#10;bHOkkMFqwzAMhu+DvYPRfXGawxijTi+j0GvpHsDYimMaW0Yy2fr2M4PBMnrbUb/Q94l/f/hMi1qR&#10;JVI2sOt6UJgd+ZiDgffL8ekFlFSbvV0oo4EbChzGx4f9GRdb25HMsYhqlCwG5lrLq9biZkxWOiqY&#10;22YiTra2kYMu1l1tQD30/bPm3wwYN0x18gb45AdQl1tp5j/sFB2T0FQ7R0nTNEV3j6o9feQzro1i&#10;OWA14Fm+Q8a1a8+Bvu/d/dMb2JY5uiPbhG/ktn4cqGU/er3pcvwCAAD//wMAUEsDBBQABgAIAAAA&#10;IQBPebX+lQIAALwFAAAOAAAAZHJzL2Uyb0RvYy54bWysVE1PGzEQvVfqf7B8L5sACTRig1IQVSUE&#10;qFBxdrx2sqrX49pOsumv77M3X1AuVL3s2jNvxjNvPi4u28awpfKhJlvy/lGPM2UlVbWdlfzH082n&#10;c85CFLYShqwq+VoFfjn++OFi5UbqmOZkKuUZnNgwWrmSz2N0o6IIcq4aEY7IKQulJt+IiKufFZUX&#10;K3hvTHHc6w2LFfnKeZIqBEivOyUfZ/9aKxnvtQ4qMlNyxBbz1+fvNH2L8YUYzbxw81puwhD/EEUj&#10;aotHd66uRRRs4eu/XDW19BRIxyNJTUFa11LlHJBNv/cqm8e5cCrnAnKC29EU/p9bebd88KyuSj5E&#10;paxoUKMn1Ub2hVoGEfhZuTAC7NEBGFvIUeetPECY0m61b9IfCTHowfR6x27yJiEcnA/7vQFnEqr+&#10;6elwcJLpL/bWzof4VVHD0qHkHtXLpIrlbYiIBNAtJD0WyNTVTW1MvqSOUVfGs6VArU3MMcLiBcpY&#10;tkKqJ4NedvxCl3tu72E6e8MD/BmbnlO5tzZhJYY6JvIpro1KGGO/Kw1uMyFvxCikVHYXZ0YnlEZG&#10;7zHc4PdRvce4ywMW+WWycWfc1JZ8x9JLaqufW2J0h0dhDvJOx9hO29xUJ2fbTplStUYDeepGMDh5&#10;U6PKtyLEB+Exc+gZ7JF4j482hCrR5sTZnPzvt+QJj1GAlrMVZrjk4ddCeMWZ+WYxJJ/RZmno8+V0&#10;cHaMiz/UTA81dtFcEVqnj43lZD4mfDTbo/bUPGPdTNKrUAkr8XbJ4/Z4FbvNgnUl1WSSQRhzJ+Kt&#10;fXQyuU40px5+ap+Fd5tGjxiRO9pOuxi96vcOmywtTRaRdJ2HIRHdsbopAFZEnpHNOks76PCeUful&#10;O/4DAAD//wMAUEsDBBQABgAIAAAAIQC7fcGJ4QAAAAsBAAAPAAAAZHJzL2Rvd25yZXYueG1sTI9B&#10;S8NAFITvgv9heYI3u1uzLWnMpgRFBC2ItZfetskzCWbfhuxrm/5715MehxlmvsnXk+vFCcfQeTIw&#10;nykQSJWvO2oM7D6f71IQgS3VtveEBi4YYF1cX+U2q/2ZPvC05UbEEgqZNdAyD5mUoWrR2TDzA1L0&#10;vvzoLEc5NrIe7TmWu17eK7WUznYUF1o74GOL1ff26Ay86r19SvgNL0zTe1m+pIMOG2Nub6byAQTj&#10;xH9h+MWP6FBEpoM/Uh1Eb0ArHb+wgWSRzEHEhF4tExAHA4tUrUAWufz/ofgBAAD//wMAUEsBAi0A&#10;FAAGAAgAAAAhALaDOJL+AAAA4QEAABMAAAAAAAAAAAAAAAAAAAAAAFtDb250ZW50X1R5cGVzXS54&#10;bWxQSwECLQAUAAYACAAAACEAOP0h/9YAAACUAQAACwAAAAAAAAAAAAAAAAAvAQAAX3JlbHMvLnJl&#10;bHNQSwECLQAUAAYACAAAACEAT3m1/pUCAAC8BQAADgAAAAAAAAAAAAAAAAAuAgAAZHJzL2Uyb0Rv&#10;Yy54bWxQSwECLQAUAAYACAAAACEAu33BieEAAAALAQAADwAAAAAAAAAAAAAAAADvBAAAZHJzL2Rv&#10;d25yZXYueG1sUEsFBgAAAAAEAAQA8wAAAP0FAAAAAA==&#10;" fillcolor="white [3201]" strokecolor="white [3212]" strokeweight=".5pt">
+              <v:shape w14:anchorId="3B3490F1" id="Text Box 68" o:spid="_x0000_s1070" type="#_x0000_t202" style="position:absolute;margin-left:202pt;margin-top:176.55pt;width:46.15pt;height:113.9pt;z-index:251802624;visibility:visible;mso-wrap-style:square;mso-width-percent:0;mso-height-percent:0;mso-wrap-distance-left:9pt;mso-wrap-distance-top:0;mso-wrap-distance-right:9pt;mso-wrap-distance-bottom:0;mso-position-horizontal:absolute;mso-position-horizontal-relative:text;mso-position-vertical:absolute;mso-position-vertical-relative:text;mso-width-percent:0;mso-height-percent:0;mso-width-relative:margin;mso-height-relative:margin;v-text-anchor:top" o:gfxdata="UEsDBBQABgAIAAAAIQC2gziS/gAAAOEBAAATAAAAW0NvbnRlbnRfVHlwZXNdLnhtbJSRQU7DMBBF&#10;90jcwfIWJU67QAgl6YK0S0CoHGBkTxKLZGx5TGhvj5O2G0SRWNoz/78nu9wcxkFMGNg6quQqL6RA&#10;0s5Y6ir5vt9lD1JwBDIwOMJKHpHlpr69KfdHjyxSmriSfYz+USnWPY7AufNIadK6MEJMx9ApD/oD&#10;OlTrorhX2lFEilmcO2RdNtjC5xDF9pCuTyYBB5bi6bQ4syoJ3g9WQ0ymaiLzg5KdCXlKLjvcW893&#10;SUOqXwnz5DrgnHtJTxOsQfEKIT7DmDSUCaxw7Rqn8787ZsmRM9e2VmPeBN4uqYvTtW7jvijg9N/y&#10;JsXecLq0q+WD6m8AAAD//wMAUEsDBBQABgAIAAAAIQA4/SH/1gAAAJQBAAALAAAAX3JlbHMvLnJl&#10;bHOkkMFqwzAMhu+DvYPRfXGawxijTi+j0GvpHsDYimMaW0Yy2fr2M4PBMnrbUb/Q94l/f/hMi1qR&#10;JVI2sOt6UJgd+ZiDgffL8ekFlFSbvV0oo4EbChzGx4f9GRdb25HMsYhqlCwG5lrLq9biZkxWOiqY&#10;22YiTra2kYMu1l1tQD30/bPm3wwYN0x18gb45AdQl1tp5j/sFB2T0FQ7R0nTNEV3j6o9feQzro1i&#10;OWA14Fm+Q8a1a8+Bvu/d/dMb2JY5uiPbhG/ktn4cqGU/er3pcvwCAAD//wMAUEsDBBQABgAIAAAA&#10;IQARSop2lQIAALwFAAAOAAAAZHJzL2Uyb0RvYy54bWysVE1PGzEQvVfqf7B8L5tAktKIDUpBVJVQ&#10;QYWKs+O1k1W9Htd2kk1/fZ+9+YJyoepl1555M55583Fx2TaGrZQPNdmS9096nCkrqartvOQ/Hm8+&#10;nHMWorCVMGRVyTcq8MvJ+3cXazdWp7QgUynP4MSG8dqVfBGjGxdFkAvViHBCTlkoNflGRFz9vKi8&#10;WMN7Y4rTXm9UrMlXzpNUIUB63Sn5JPvXWsl4p3VQkZmSI7aYvz5/Z+lbTC7EeO6FW9RyG4b4hyga&#10;UVs8und1LaJgS1//5aqppadAOp5IagrSupYq54Bs+r0X2TwshFM5F5AT3J6m8P/cym+re8/qquQj&#10;VMqKBjV6VG1kn6llEIGftQtjwB4cgLGFHHXeyQOEKe1W+yb9kRCDHkxv9uwmbxLC4fmo3xtyJqHq&#10;Dwaj4VmmvzhYOx/iF0UNS4eSe1QvkypWtyEiEkB3kPRYIFNXN7Ux+ZI6Rl0Zz1YCtTYxxwiLZyhj&#10;2Rqpng172fEzXe65g4fZ/BUP8Gdsek7l3tqGlRjqmMinuDEqYYz9rjS4zYS8EqOQUtl9nBmdUBoZ&#10;vcVwiz9E9RbjLg9Y5JfJxr1xU1vyHUvPqa1+7ojRHR6FOco7HWM7a3NTDQa7TplRtUEDeepGMDh5&#10;U6PKtyLEe+Exc+gZ7JF4h482hCrR9sTZgvzv1+QJj1GAlrM1Zrjk4ddSeMWZ+WoxJJ/QZmno82Uw&#10;/HiKiz/WzI41dtlcEVqnj43lZD4mfDS7o/bUPGHdTNOrUAkr8XbJ4+54FbvNgnUl1XSaQRhzJ+Kt&#10;fXAyuU40px5+bJ+Ed9tGjxiRb7SbdjF+0e8dNllami4j6ToPQyK6Y3VbAKyIPCPbdZZ20PE9ow5L&#10;d/IHAAD//wMAUEsDBBQABgAIAAAAIQC7fcGJ4QAAAAsBAAAPAAAAZHJzL2Rvd25yZXYueG1sTI9B&#10;S8NAFITvgv9heYI3u1uzLWnMpgRFBC2ItZfetskzCWbfhuxrm/5715MehxlmvsnXk+vFCcfQeTIw&#10;nykQSJWvO2oM7D6f71IQgS3VtveEBi4YYF1cX+U2q/2ZPvC05UbEEgqZNdAyD5mUoWrR2TDzA1L0&#10;vvzoLEc5NrIe7TmWu17eK7WUznYUF1o74GOL1ff26Ay86r19SvgNL0zTe1m+pIMOG2Nub6byAQTj&#10;xH9h+MWP6FBEpoM/Uh1Eb0ArHb+wgWSRzEHEhF4tExAHA4tUrUAWufz/ofgBAAD//wMAUEsBAi0A&#10;FAAGAAgAAAAhALaDOJL+AAAA4QEAABMAAAAAAAAAAAAAAAAAAAAAAFtDb250ZW50X1R5cGVzXS54&#10;bWxQSwECLQAUAAYACAAAACEAOP0h/9YAAACUAQAACwAAAAAAAAAAAAAAAAAvAQAAX3JlbHMvLnJl&#10;bHNQSwECLQAUAAYACAAAACEAEUqKdpUCAAC8BQAADgAAAAAAAAAAAAAAAAAuAgAAZHJzL2Uyb0Rv&#10;Yy54bWxQSwECLQAUAAYACAAAACEAu33BieEAAAALAQAADwAAAAAAAAAAAAAAAADvBAAAZHJzL2Rv&#10;d25yZXYueG1sUEsFBgAAAAAEAAQA8wAAAP0FAAAAAA==&#10;" fillcolor="white [3201]" strokecolor="white [3212]" strokeweight=".5pt">
                 <v:textbox>
                   <w:txbxContent>
                     <w:p>
@@ -6215,7 +7166,7 @@
       <w:r>
         <w:rPr>
           <w:noProof/>
-          <w:lang w:eastAsia="en-PH"/>
+          <w:lang w:val="en-US"/>
         </w:rPr>
         <mc:AlternateContent>
           <mc:Choice Requires="wps">
@@ -6280,6 +7231,10 @@
         </mc:AlternateContent>
       </w:r>
       <w:r>
+        <w:rPr>
+          <w:noProof/>
+          <w:lang w:val="en-US"/>
+        </w:rPr>
         <mc:AlternateContent>
           <mc:Choice Requires="wps">
             <w:drawing>
@@ -6373,7 +7328,7 @@
           </mc:Choice>
           <mc:Fallback>
             <w:pict>
-              <v:rect w14:anchorId="266749BA" id="Rectangle 66" o:spid="_x0000_s1064" style="position:absolute;margin-left:13.25pt;margin-top:148.05pt;width:139.7pt;height:22.45pt;z-index:251750400;visibility:visible;mso-wrap-style:square;mso-width-percent:0;mso-height-percent:0;mso-wrap-distance-left:9pt;mso-wrap-distance-top:0;mso-wrap-distance-right:9pt;mso-wrap-distance-bottom:0;mso-position-horizontal:absolute;mso-position-horizontal-relative:text;mso-position-vertical:absolute;mso-position-vertical-relative:text;mso-width-percent:0;mso-height-percent:0;mso-width-relative:margin;mso-height-relative:margin;v-text-anchor:middle" o:gfxdata="UEsDBBQABgAIAAAAIQC2gziS/gAAAOEBAAATAAAAW0NvbnRlbnRfVHlwZXNdLnhtbJSRQU7DMBBF&#10;90jcwfIWJU67QAgl6YK0S0CoHGBkTxKLZGx5TGhvj5O2G0SRWNoz/78nu9wcxkFMGNg6quQqL6RA&#10;0s5Y6ir5vt9lD1JwBDIwOMJKHpHlpr69KfdHjyxSmriSfYz+USnWPY7AufNIadK6MEJMx9ApD/oD&#10;OlTrorhX2lFEilmcO2RdNtjC5xDF9pCuTyYBB5bi6bQ4syoJ3g9WQ0ymaiLzg5KdCXlKLjvcW893&#10;SUOqXwnz5DrgnHtJTxOsQfEKIT7DmDSUCaxw7Rqn8787ZsmRM9e2VmPeBN4uqYvTtW7jvijg9N/y&#10;JsXecLq0q+WD6m8AAAD//wMAUEsDBBQABgAIAAAAIQA4/SH/1gAAAJQBAAALAAAAX3JlbHMvLnJl&#10;bHOkkMFqwzAMhu+DvYPRfXGawxijTi+j0GvpHsDYimMaW0Yy2fr2M4PBMnrbUb/Q94l/f/hMi1qR&#10;JVI2sOt6UJgd+ZiDgffL8ekFlFSbvV0oo4EbChzGx4f9GRdb25HMsYhqlCwG5lrLq9biZkxWOiqY&#10;22YiTra2kYMu1l1tQD30/bPm3wwYN0x18gb45AdQl1tp5j/sFB2T0FQ7R0nTNEV3j6o9feQzro1i&#10;OWA14Fm+Q8a1a8+Bvu/d/dMb2JY5uiPbhG/ktn4cqGU/er3pcvwCAAD//wMAUEsDBBQABgAIAAAA&#10;IQBN3cHgoQIAAMEFAAAOAAAAZHJzL2Uyb0RvYy54bWysVNtu2zAMfR+wfxD0vjrOkl6COkXQosOA&#10;og3aDn1WZCk2IImapMTOvn6UfEnXFRswLA+KKJKH5DHJy6tWK7IXztdgCpqfTCgRhkNZm21Bvz3f&#10;fjqnxAdmSqbAiIIehKdXy48fLhu7EFOoQJXCEQQxftHYglYh2EWWeV4JzfwJWGFQKcFpFlB026x0&#10;rEF0rbLpZHKaNeBK64AL7/H1plPSZcKXUvDwIKUXgaiCYm4hnS6dm3hmy0u22Dpmq5r3abB/yEKz&#10;2mDQEeqGBUZ2rv4NStfcgQcZTjjoDKSsuUg1YDX55E01TxWzItWC5Hg70uT/Hyy/368dqcuCnp5S&#10;YpjGb/SIrDGzVYLgGxLUWL9Auye7dr3k8RqrbaXT8R/rIG0i9TCSKtpAOD7mZ2ez/AK556ibns/z&#10;fB5Bs6O3dT58EaBJvBTUYfjEJdvf+dCZDiYxmAdVl7e1UkmIjSKulSN7hp94s8178F+slPmbY2jf&#10;ccQco2cWCehKTrdwUCLiKfMoJHKHRU5Twqlrj8kwzoUJeaeqWCm6HOcT/A1ZDuknQhJgRJZY3Yjd&#10;AwyWHciA3dHT20dXkZp+dJ78KbHOefRIkcGE0VnXBtx7AAqr6iN39gNJHTWRpdBu2tRXn8+jaXza&#10;QHnAZnPQTaG3/LbGL37HfFgzh2OHTYKrJDzgIRU0BYX+RkkF7sd779EepwG1lDQ4xgX133fMCUrU&#10;V4NzcpHPZnHukzCbn01RcK81m9cas9PXgG2U49KyPF2jfVDDVTrQL7hxVjEqqpjhGLugPLhBuA7d&#10;esGdxcVqlcxw1i0Ld+bJ8ggeiY4d/dy+MGf7tg84MPcwjDxbvOn+zjZ6GljtAsg6jcaR1/4T4J5I&#10;vdTvtLiIXsvJ6rh5lz8BAAD//wMAUEsDBBQABgAIAAAAIQBwzcrT3gAAAAoBAAAPAAAAZHJzL2Rv&#10;d25yZXYueG1sTI9NT8MwDIbvSPyHyEjcWNLCylaaTnwIENzYgLPXmraicaom2wq/HnOCk2350evH&#10;xWpyvdrTGDrPFpKZAUVc+brjxsLr5v5sASpE5Bp7z2ThiwKsyuOjAvPaH/iF9uvYKAnhkKOFNsYh&#10;1zpULTkMMz8Qy+7Djw6jjGOj6xEPEu56nRqTaYcdy4UWB7ptqfpc75wF98w3w9ujQZdmT9/BVQ+X&#10;d927tacn0/UVqEhT/IPhV1/UoRSnrd9xHVRvIc3mQkpdZgkoAc7NfAlqK81FYkCXhf7/QvkDAAD/&#10;/wMAUEsBAi0AFAAGAAgAAAAhALaDOJL+AAAA4QEAABMAAAAAAAAAAAAAAAAAAAAAAFtDb250ZW50&#10;X1R5cGVzXS54bWxQSwECLQAUAAYACAAAACEAOP0h/9YAAACUAQAACwAAAAAAAAAAAAAAAAAvAQAA&#10;X3JlbHMvLnJlbHNQSwECLQAUAAYACAAAACEATd3B4KECAADBBQAADgAAAAAAAAAAAAAAAAAuAgAA&#10;ZHJzL2Uyb0RvYy54bWxQSwECLQAUAAYACAAAACEAcM3K094AAAAKAQAADwAAAAAAAAAAAAAAAAD7&#10;BAAAZHJzL2Rvd25yZXYueG1sUEsFBgAAAAAEAAQA8wAAAAYGAAAAAA==&#10;" fillcolor="white [3212]" strokecolor="black [3213]" strokeweight="1pt">
+              <v:rect w14:anchorId="266749BA" id="Rectangle 66" o:spid="_x0000_s1071" style="position:absolute;margin-left:13.25pt;margin-top:148.05pt;width:139.7pt;height:22.45pt;z-index:251750400;visibility:visible;mso-wrap-style:square;mso-width-percent:0;mso-height-percent:0;mso-wrap-distance-left:9pt;mso-wrap-distance-top:0;mso-wrap-distance-right:9pt;mso-wrap-distance-bottom:0;mso-position-horizontal:absolute;mso-position-horizontal-relative:text;mso-position-vertical:absolute;mso-position-vertical-relative:text;mso-width-percent:0;mso-height-percent:0;mso-width-relative:margin;mso-height-relative:margin;v-text-anchor:middle" o:gfxdata="UEsDBBQABgAIAAAAIQC2gziS/gAAAOEBAAATAAAAW0NvbnRlbnRfVHlwZXNdLnhtbJSRQU7DMBBF&#10;90jcwfIWJU67QAgl6YK0S0CoHGBkTxKLZGx5TGhvj5O2G0SRWNoz/78nu9wcxkFMGNg6quQqL6RA&#10;0s5Y6ir5vt9lD1JwBDIwOMJKHpHlpr69KfdHjyxSmriSfYz+USnWPY7AufNIadK6MEJMx9ApD/oD&#10;OlTrorhX2lFEilmcO2RdNtjC5xDF9pCuTyYBB5bi6bQ4syoJ3g9WQ0ymaiLzg5KdCXlKLjvcW893&#10;SUOqXwnz5DrgnHtJTxOsQfEKIT7DmDSUCaxw7Rqn8787ZsmRM9e2VmPeBN4uqYvTtW7jvijg9N/y&#10;JsXecLq0q+WD6m8AAAD//wMAUEsDBBQABgAIAAAAIQA4/SH/1gAAAJQBAAALAAAAX3JlbHMvLnJl&#10;bHOkkMFqwzAMhu+DvYPRfXGawxijTi+j0GvpHsDYimMaW0Yy2fr2M4PBMnrbUb/Q94l/f/hMi1qR&#10;JVI2sOt6UJgd+ZiDgffL8ekFlFSbvV0oo4EbChzGx4f9GRdb25HMsYhqlCwG5lrLq9biZkxWOiqY&#10;22YiTra2kYMu1l1tQD30/bPm3wwYN0x18gb45AdQl1tp5j/sFB2T0FQ7R0nTNEV3j6o9feQzro1i&#10;OWA14Fm+Q8a1a8+Bvu/d/dMb2JY5uiPbhG/ktn4cqGU/er3pcvwCAAD//wMAUEsDBBQABgAIAAAA&#10;IQD+BR9UoAIAAMEFAAAOAAAAZHJzL2Uyb0RvYy54bWysVNtu2zAMfR+wfxD0vjoOkl6COkXQosOA&#10;oi2aDn1WZCkWIIuapMTOvn6UfEnbFRswLA+OKJKH5BHJy6u21mQvnFdgCpqfTCgRhkOpzLag359v&#10;v5xT4gMzJdNgREEPwtOr5edPl41diClUoEvhCIIYv2hsQasQ7CLLPK9EzfwJWGFQKcHVLKDotlnp&#10;WIPotc6mk8lp1oArrQMuvMfbm05JlwlfSsHDg5ReBKILirmF9HXpu4nfbHnJFlvHbKV4nwb7hyxq&#10;pgwGHaFuWGBk59RvULXiDjzIcMKhzkBKxUWqAavJJ++qWVfMilQLkuPtSJP/f7D8fv/oiCoLenpK&#10;iWE1vtETssbMVguCd0hQY/0C7db20fWSx2OstpWujv9YB2kTqYeRVNEGwvEyPzub5RfIPUfd9Hye&#10;5/MImh29rfPhq4CaxENBHYZPXLL9nQ+d6WASg3nQqrxVWichNoq41o7sGT7xZpv34G+stPmbY2g/&#10;cMQco2cWCehKTqdw0CLiafMkJHKHRU5Twqlrj8kwzoUJeaeqWCm6HOcT/A1ZDuknQhJgRJZY3Yjd&#10;AwyWHciA3dHT20dXkZp+dJ78KbHOefRIkcGE0blWBtxHABqr6iN39gNJHTWRpdBu2tRXs/Tc8WoD&#10;5QGbzUE3hd7yW4Uvfsd8eGQOxw6bBFdJeMCP1NAUFPoTJRW4nx/dR3ucBtRS0uAYF9T/2DEnKNHf&#10;DM7JRT6bxblPwmx+NkXBvdZsXmvMrr4GbKMcl5bl6Rjtgx6O0kH9ghtnFaOiihmOsQvKgxuE69Ct&#10;F9xZXKxWyQxn3bJwZ9aWR/BIdOzo5/aFOdu3fcCBuYdh5NniXfd3ttHTwGoXQKo0Gkde+yfAPZF6&#10;qd9pcRG9lpPVcfMufwEAAP//AwBQSwMEFAAGAAgAAAAhAHDNytPeAAAACgEAAA8AAABkcnMvZG93&#10;bnJldi54bWxMj01PwzAMhu9I/IfISNxY0sLKVppOfAgQ3NiAs9eatqJxqibbCr8ec4KTbfnR68fF&#10;anK92tMYOs8WkpkBRVz5uuPGwuvm/mwBKkTkGnvPZOGLAqzK46MC89of+IX269goCeGQo4U2xiHX&#10;OlQtOQwzPxDL7sOPDqOMY6PrEQ8S7nqdGpNphx3LhRYHum2p+lzvnAX3zDfD26NBl2ZP38FVD5d3&#10;3bu1pyfT9RWoSFP8g+FXX9ShFKet33EdVG8hzeZCSl1mCSgBzs18CWorzUViQJeF/v9C+QMAAP//&#10;AwBQSwECLQAUAAYACAAAACEAtoM4kv4AAADhAQAAEwAAAAAAAAAAAAAAAAAAAAAAW0NvbnRlbnRf&#10;VHlwZXNdLnhtbFBLAQItABQABgAIAAAAIQA4/SH/1gAAAJQBAAALAAAAAAAAAAAAAAAAAC8BAABf&#10;cmVscy8ucmVsc1BLAQItABQABgAIAAAAIQD+BR9UoAIAAMEFAAAOAAAAAAAAAAAAAAAAAC4CAABk&#10;cnMvZTJvRG9jLnhtbFBLAQItABQABgAIAAAAIQBwzcrT3gAAAAoBAAAPAAAAAAAAAAAAAAAAAPoE&#10;AABkcnMvZG93bnJldi54bWxQSwUGAAAAAAQABADzAAAABQYAAAAA&#10;" fillcolor="white [3212]" strokecolor="black [3213]" strokeweight="1pt">
                 <v:textbox>
                   <w:txbxContent>
                     <w:p>
@@ -6400,6 +7355,10 @@
         </mc:AlternateContent>
       </w:r>
       <w:r>
+        <w:rPr>
+          <w:noProof/>
+          <w:lang w:val="en-US"/>
+        </w:rPr>
         <mc:AlternateContent>
           <mc:Choice Requires="wps">
             <w:drawing>
@@ -6493,7 +7452,7 @@
           </mc:Choice>
           <mc:Fallback>
             <w:pict>
-              <v:rect w14:anchorId="77DB4EEC" id="Rectangle 67" o:spid="_x0000_s1065" style="position:absolute;margin-left:180.9pt;margin-top:147pt;width:83.75pt;height:23.55pt;z-index:251751424;visibility:visible;mso-wrap-style:square;mso-width-percent:0;mso-height-percent:0;mso-wrap-distance-left:9pt;mso-wrap-distance-top:0;mso-wrap-distance-right:9pt;mso-wrap-distance-bottom:0;mso-position-horizontal:absolute;mso-position-horizontal-relative:text;mso-position-vertical:absolute;mso-position-vertical-relative:text;mso-width-percent:0;mso-height-percent:0;mso-width-relative:margin;mso-height-relative:margin;v-text-anchor:middle" o:gfxdata="UEsDBBQABgAIAAAAIQC2gziS/gAAAOEBAAATAAAAW0NvbnRlbnRfVHlwZXNdLnhtbJSRQU7DMBBF&#10;90jcwfIWJU67QAgl6YK0S0CoHGBkTxKLZGx5TGhvj5O2G0SRWNoz/78nu9wcxkFMGNg6quQqL6RA&#10;0s5Y6ir5vt9lD1JwBDIwOMJKHpHlpr69KfdHjyxSmriSfYz+USnWPY7AufNIadK6MEJMx9ApD/oD&#10;OlTrorhX2lFEilmcO2RdNtjC5xDF9pCuTyYBB5bi6bQ4syoJ3g9WQ0ymaiLzg5KdCXlKLjvcW893&#10;SUOqXwnz5DrgnHtJTxOsQfEKIT7DmDSUCaxw7Rqn8787ZsmRM9e2VmPeBN4uqYvTtW7jvijg9N/y&#10;JsXecLq0q+WD6m8AAAD//wMAUEsDBBQABgAIAAAAIQA4/SH/1gAAAJQBAAALAAAAX3JlbHMvLnJl&#10;bHOkkMFqwzAMhu+DvYPRfXGawxijTi+j0GvpHsDYimMaW0Yy2fr2M4PBMnrbUb/Q94l/f/hMi1qR&#10;JVI2sOt6UJgd+ZiDgffL8ekFlFSbvV0oo4EbChzGx4f9GRdb25HMsYhqlCwG5lrLq9biZkxWOiqY&#10;22YiTra2kYMu1l1tQD30/bPm3wwYN0x18gb45AdQl1tp5j/sFB2T0FQ7R0nTNEV3j6o9feQzro1i&#10;OWA14Fm+Q8a1a8+Bvu/d/dMb2JY5uiPbhG/ktn4cqGU/er3pcvwCAAD//wMAUEsDBBQABgAIAAAA&#10;IQCnPXNrogIAAMEFAAAOAAAAZHJzL2Uyb0RvYy54bWysVE1v2zAMvQ/YfxB0X22nTdoEdYqgRYcB&#10;RRu0HXpWZCk2IIuapMTOfv0o+SNtV2zAsBwUUSQfyWeSl1dtrcheWFeBzml2klIiNIei0tucfn++&#10;/XJBifNMF0yBFjk9CEevlp8/XTZmISZQgiqEJQii3aIxOS29N4skcbwUNXMnYIRGpQRbM4+i3SaF&#10;ZQ2i1yqZpOksacAWxgIXzuHrTaeky4gvpeD+QUonPFE5xdx8PG08N+FMlpdssbXMlBXv02D/kEXN&#10;Ko1BR6gb5hnZ2eo3qLriFhxIf8KhTkDKiotYA1aTpe+qeSqZEbEWJMeZkSb3/2D5/X5tSVXkdHZO&#10;iWY1fqNHZI3prRIE35CgxrgF2j2Zte0lh9dQbSttHf6xDtJGUg8jqaL1hONjls5OZ5MpJRx1k/k8&#10;vZgG0OTobazzXwXUJFxyajF85JLt75zvTAeTEMyBqorbSqkohEYR18qSPcNPvNlmPfgbK6X/5ujb&#10;Dxwxx+CZBAK6kuPNH5QIeEo/ConcYZGTmHDs2mMyjHOhfdapSlaILsdpir8hyyH9SEgEDMgSqxux&#10;e4DBsgMZsDt6evvgKmLTj87pnxLrnEePGBm0H53rSoP9CEBhVX3kzn4gqaMmsOTbTRv76nQeTMPT&#10;BooDNpuFbgqd4bcVfvE75vyaWRw7HFBcJf4BD6mgySn0N0pKsD8/eg/2OA2opaTBMc6p+7FjVlCi&#10;vmmck3l2dhbmPgpn0/MJCva1ZvNao3f1NWAbZbi0DI/XYO/VcJUW6hfcOKsQFVVMc4ydU+7tIFz7&#10;br3gzuJitYpmOOuG+Tv9ZHgAD0SHjn5uX5g1fdt7HJh7GEaeLd51f2cbPDWsdh5kFUfjyGv/CXBP&#10;xF7qd1pYRK/laHXcvMtfAAAA//8DAFBLAwQUAAYACAAAACEAGft/J+AAAAALAQAADwAAAGRycy9k&#10;b3ducmV2LnhtbEyPS0/DMBCE70j8B2uRuFEnaQk0xKl4CCq4UR7nbbwkEfE6it028OtZTnAczWjm&#10;m3I1uV7taQydZwPpLAFFXHvbcWPg9eX+7BJUiMgWe89k4IsCrKrjoxIL6w/8TPtNbJSUcCjQQBvj&#10;UGgd6pYchpkfiMX78KPDKHJstB3xIOWu11mS5Nphx7LQ4kC3LdWfm50z4J74ZnhbJ+iy/PE7uPrh&#10;4q57N+b0ZLq+AhVpin9h+MUXdKiEaet3bIPqDczzVNCjgWy5kFOSOM+Wc1BbsRZpCroq9f8P1Q8A&#10;AAD//wMAUEsBAi0AFAAGAAgAAAAhALaDOJL+AAAA4QEAABMAAAAAAAAAAAAAAAAAAAAAAFtDb250&#10;ZW50X1R5cGVzXS54bWxQSwECLQAUAAYACAAAACEAOP0h/9YAAACUAQAACwAAAAAAAAAAAAAAAAAv&#10;AQAAX3JlbHMvLnJlbHNQSwECLQAUAAYACAAAACEApz1za6ICAADBBQAADgAAAAAAAAAAAAAAAAAu&#10;AgAAZHJzL2Uyb0RvYy54bWxQSwECLQAUAAYACAAAACEAGft/J+AAAAALAQAADwAAAAAAAAAAAAAA&#10;AAD8BAAAZHJzL2Rvd25yZXYueG1sUEsFBgAAAAAEAAQA8wAAAAkGAAAAAA==&#10;" fillcolor="white [3212]" strokecolor="black [3213]" strokeweight="1pt">
+              <v:rect w14:anchorId="77DB4EEC" id="Rectangle 67" o:spid="_x0000_s1072" style="position:absolute;margin-left:180.9pt;margin-top:147pt;width:83.75pt;height:23.55pt;z-index:251751424;visibility:visible;mso-wrap-style:square;mso-width-percent:0;mso-height-percent:0;mso-wrap-distance-left:9pt;mso-wrap-distance-top:0;mso-wrap-distance-right:9pt;mso-wrap-distance-bottom:0;mso-position-horizontal:absolute;mso-position-horizontal-relative:text;mso-position-vertical:absolute;mso-position-vertical-relative:text;mso-width-percent:0;mso-height-percent:0;mso-width-relative:margin;mso-height-relative:margin;v-text-anchor:middle" o:gfxdata="UEsDBBQABgAIAAAAIQC2gziS/gAAAOEBAAATAAAAW0NvbnRlbnRfVHlwZXNdLnhtbJSRQU7DMBBF&#10;90jcwfIWJU67QAgl6YK0S0CoHGBkTxKLZGx5TGhvj5O2G0SRWNoz/78nu9wcxkFMGNg6quQqL6RA&#10;0s5Y6ir5vt9lD1JwBDIwOMJKHpHlpr69KfdHjyxSmriSfYz+USnWPY7AufNIadK6MEJMx9ApD/oD&#10;OlTrorhX2lFEilmcO2RdNtjC5xDF9pCuTyYBB5bi6bQ4syoJ3g9WQ0ymaiLzg5KdCXlKLjvcW893&#10;SUOqXwnz5DrgnHtJTxOsQfEKIT7DmDSUCaxw7Rqn8787ZsmRM9e2VmPeBN4uqYvTtW7jvijg9N/y&#10;JsXecLq0q+WD6m8AAAD//wMAUEsDBBQABgAIAAAAIQA4/SH/1gAAAJQBAAALAAAAX3JlbHMvLnJl&#10;bHOkkMFqwzAMhu+DvYPRfXGawxijTi+j0GvpHsDYimMaW0Yy2fr2M4PBMnrbUb/Q94l/f/hMi1qR&#10;JVI2sOt6UJgd+ZiDgffL8ekFlFSbvV0oo4EbChzGx4f9GRdb25HMsYhqlCwG5lrLq9biZkxWOiqY&#10;22YiTra2kYMu1l1tQD30/bPm3wwYN0x18gb45AdQl1tp5j/sFB2T0FQ7R0nTNEV3j6o9feQzro1i&#10;OWA14Fm+Q8a1a8+Bvu/d/dMb2JY5uiPbhG/ktn4cqGU/er3pcvwCAAD//wMAUEsDBBQABgAIAAAA&#10;IQD5JkwfogIAAMEFAAAOAAAAZHJzL2Uyb0RvYy54bWysVE1v2zAMvQ/YfxB0X21nSdoGcYqgRYcB&#10;RVu0HXpWZCk2IIuapMTOfv0o+SNdF2zAsBwUUSQfyWeSy6u2VmQvrKtA5zQ7SykRmkNR6W1Ov73c&#10;frqgxHmmC6ZAi5wehKNXq48flo1ZiAmUoAphCYJot2hMTkvvzSJJHC9FzdwZGKFRKcHWzKNot0lh&#10;WYPotUomaTpPGrCFscCFc/h60ynpKuJLKbh/kNIJT1ROMTcfTxvPTTiT1ZIttpaZsuJ9GuwfsqhZ&#10;pTHoCHXDPCM7W/0GVVfcggPpzzjUCUhZcRFrwGqy9F01zyUzItaC5Dgz0uT+Hyy/3z9aUhU5nZ9T&#10;olmN3+gJWWN6qwTBNySoMW6Bds/m0faSw2uotpW2Dv9YB2kjqYeRVNF6wvExS+ef55MZJRx1k8vL&#10;9GIWQJOjt7HOfxFQk3DJqcXwkUu2v3O+Mx1MQjAHqipuK6WiEBpFXCtL9gw/8Wab9eC/WCn9N0ff&#10;nnDEHINnEgjoSo43f1Ai4Cn9JCRyh0VOYsKxa4/JMM6F9lmnKlkhuhxnKf6GLIf0IyERMCBLrG7E&#10;7gEGyw5kwO7o6e2Dq4hNPzqnf0qscx49YmTQfnSuKw32FIDCqvrInf1AUkdNYMm3mzb21XQeTMPT&#10;BooDNpuFbgqd4bcVfvE75vwjszh2OKC4SvwDHlJBk1Pob5SUYH+ceg/2OA2opaTBMc6p+75jVlCi&#10;vmqck8tsOg1zH4Xp7HyCgn2r2bzV6F19DdhGGS4tw+M12Hs1XKWF+hU3zjpERRXTHGPnlHs7CNe+&#10;Wy+4s7hYr6MZzrph/k4/Gx7AA9Gho1/aV2ZN3/YeB+YehpFni3fd39kGTw3rnQdZxdE48tp/AtwT&#10;sZf6nRYW0Vs5Wh037+onAAAA//8DAFBLAwQUAAYACAAAACEAGft/J+AAAAALAQAADwAAAGRycy9k&#10;b3ducmV2LnhtbEyPS0/DMBCE70j8B2uRuFEnaQk0xKl4CCq4UR7nbbwkEfE6it028OtZTnAczWjm&#10;m3I1uV7taQydZwPpLAFFXHvbcWPg9eX+7BJUiMgWe89k4IsCrKrjoxIL6w/8TPtNbJSUcCjQQBvj&#10;UGgd6pYchpkfiMX78KPDKHJstB3xIOWu11mS5Nphx7LQ4kC3LdWfm50z4J74ZnhbJ+iy/PE7uPrh&#10;4q57N+b0ZLq+AhVpin9h+MUXdKiEaet3bIPqDczzVNCjgWy5kFOSOM+Wc1BbsRZpCroq9f8P1Q8A&#10;AAD//wMAUEsBAi0AFAAGAAgAAAAhALaDOJL+AAAA4QEAABMAAAAAAAAAAAAAAAAAAAAAAFtDb250&#10;ZW50X1R5cGVzXS54bWxQSwECLQAUAAYACAAAACEAOP0h/9YAAACUAQAACwAAAAAAAAAAAAAAAAAv&#10;AQAAX3JlbHMvLnJlbHNQSwECLQAUAAYACAAAACEA+SZMH6ICAADBBQAADgAAAAAAAAAAAAAAAAAu&#10;AgAAZHJzL2Uyb0RvYy54bWxQSwECLQAUAAYACAAAACEAGft/J+AAAAALAQAADwAAAAAAAAAAAAAA&#10;AAD8BAAAZHJzL2Rvd25yZXYueG1sUEsFBgAAAAAEAAQA8wAAAAkGAAAAAA==&#10;" fillcolor="white [3212]" strokecolor="black [3213]" strokeweight="1pt">
                 <v:textbox>
                   <w:txbxContent>
                     <w:p>
@@ -6520,6 +7479,10 @@
         </mc:AlternateContent>
       </w:r>
       <w:r>
+        <w:rPr>
+          <w:noProof/>
+          <w:lang w:val="en-US"/>
+        </w:rPr>
         <mc:AlternateContent>
           <mc:Choice Requires="wps">
             <w:drawing>
@@ -6611,7 +7574,7 @@
           </mc:Choice>
           <mc:Fallback>
             <w:pict>
-              <v:rect w14:anchorId="0FA8EEB0" id="Rectangle 78" o:spid="_x0000_s1066" style="position:absolute;margin-left:206.35pt;margin-top:303.8pt;width:57.45pt;height:21.45pt;z-index:251767808;visibility:visible;mso-wrap-style:square;mso-width-percent:0;mso-height-percent:0;mso-wrap-distance-left:9pt;mso-wrap-distance-top:0;mso-wrap-distance-right:9pt;mso-wrap-distance-bottom:0;mso-position-horizontal:absolute;mso-position-horizontal-relative:text;mso-position-vertical:absolute;mso-position-vertical-relative:text;mso-width-percent:0;mso-height-percent:0;mso-width-relative:margin;mso-height-relative:margin;v-text-anchor:middle" o:gfxdata="UEsDBBQABgAIAAAAIQC2gziS/gAAAOEBAAATAAAAW0NvbnRlbnRfVHlwZXNdLnhtbJSRQU7DMBBF&#10;90jcwfIWJU67QAgl6YK0S0CoHGBkTxKLZGx5TGhvj5O2G0SRWNoz/78nu9wcxkFMGNg6quQqL6RA&#10;0s5Y6ir5vt9lD1JwBDIwOMJKHpHlpr69KfdHjyxSmriSfYz+USnWPY7AufNIadK6MEJMx9ApD/oD&#10;OlTrorhX2lFEilmcO2RdNtjC5xDF9pCuTyYBB5bi6bQ4syoJ3g9WQ0ymaiLzg5KdCXlKLjvcW893&#10;SUOqXwnz5DrgnHtJTxOsQfEKIT7DmDSUCaxw7Rqn8787ZsmRM9e2VmPeBN4uqYvTtW7jvijg9N/y&#10;JsXecLq0q+WD6m8AAAD//wMAUEsDBBQABgAIAAAAIQA4/SH/1gAAAJQBAAALAAAAX3JlbHMvLnJl&#10;bHOkkMFqwzAMhu+DvYPRfXGawxijTi+j0GvpHsDYimMaW0Yy2fr2M4PBMnrbUb/Q94l/f/hMi1qR&#10;JVI2sOt6UJgd+ZiDgffL8ekFlFSbvV0oo4EbChzGx4f9GRdb25HMsYhqlCwG5lrLq9biZkxWOiqY&#10;22YiTra2kYMu1l1tQD30/bPm3wwYN0x18gb45AdQl1tp5j/sFB2T0FQ7R0nTNEV3j6o9feQzro1i&#10;OWA14Fm+Q8a1a8+Bvu/d/dMb2JY5uiPbhG/ktn4cqGU/er3pcvwCAAD//wMAUEsDBBQABgAIAAAA&#10;IQCd5rWHnwIAAMAFAAAOAAAAZHJzL2Uyb0RvYy54bWysVE1v2zAMvQ/YfxB0Xx0babMGdYqgRYcB&#10;RVu0HXpWZCkWIIuapMTOfv0o+SNdV2zAsBwcSiQfySeSF5ddo8leOK/AlDQ/mVEiDIdKmW1Jvz3f&#10;fPpMiQ/MVEyDESU9CE8vVx8/XLR2KQqoQVfCEQQxftnaktYh2GWWeV6LhvkTsMKgUoJrWMCj22aV&#10;Yy2iNzorZrOzrAVXWQdceI+3172SrhK+lIKHeym9CESXFHML6evSdxO/2eqCLbeO2VrxIQ32D1k0&#10;TBkMOkFds8DIzqnfoBrFHXiQ4YRDk4GUiotUA1aTz95U81QzK1ItSI63E03+/8Hyu/2DI6oq6QJf&#10;yrAG3+gRWWNmqwXBOySotX6Jdk/2wQ0nj2KstpOuif9YB+kSqYeJVNEFwvFyUZyf5aeUcFQVi2KO&#10;MqJkR2frfPgioCFRKKnD6IlKtr/1oTcdTWIsD1pVN0rrdIh9Iq60I3uGL7zZ5gP4L1ba/M0xdO84&#10;Yo7RM4v19xUnKRy0iHjaPAqJ1GGNRUo4Ne0xGca5MCHvVTWrRJ/j6Qx/Y5Zj+omQBBiRJVY3YQ8A&#10;o2UPMmL39Az20VWknp+cZ39KrHeePFJkMGFybpQB9x6AxqqGyL39SFJPTWQpdJsutdU81RqvNlAd&#10;sNcc9EPoLb9R+OK3zIcH5nDqcD5xk4R7/EgNbUlhkCipwf147z7a4zCglpIWp7ik/vuOOUGJ/mpw&#10;TM7zOSZAQjrMTxcFHtxrzea1xuyaK8A2ynFnWZ7EaB/0KEoHzQsunHWMiipmOMYuKQ9uPFyFfrvg&#10;yuJivU5mOOqWhVvzZHkEj0THjn7uXpizQ9sHnJc7GCeeLd90f28bPQ2sdwGkSqNx5HV4AlwTqZeG&#10;lRb30Otzsjou3tVPAAAA//8DAFBLAwQUAAYACAAAACEACYpSxN4AAAALAQAADwAAAGRycy9kb3du&#10;cmV2LnhtbEyPy07DMBBF90j8gzVI7KjdiCQoxKl4CBDdUR7raTIkEfE4it028PVMV7Cbx9GdM+Vq&#10;doPa0xR6zxaWCwOKuPZNz62Ft9eHiytQISI3OHgmC98UYFWdnpRYNP7AL7TfxFZJCIcCLXQxjoXW&#10;oe7IYVj4kVh2n35yGKWdWt1MeJBwN+jEmEw77FkudDjSXUf112bnLLg1347vTwZdkj3/BFc/5vf9&#10;h7XnZ/PNNahIc/yD4agv6lCJ09bvuAlqsHC5THJBLWQmz0AJkSbHYiuT1KSgq1L//6H6BQAA//8D&#10;AFBLAQItABQABgAIAAAAIQC2gziS/gAAAOEBAAATAAAAAAAAAAAAAAAAAAAAAABbQ29udGVudF9U&#10;eXBlc10ueG1sUEsBAi0AFAAGAAgAAAAhADj9If/WAAAAlAEAAAsAAAAAAAAAAAAAAAAALwEAAF9y&#10;ZWxzLy5yZWxzUEsBAi0AFAAGAAgAAAAhAJ3mtYefAgAAwAUAAA4AAAAAAAAAAAAAAAAALgIAAGRy&#10;cy9lMm9Eb2MueG1sUEsBAi0AFAAGAAgAAAAhAAmKUsTeAAAACwEAAA8AAAAAAAAAAAAAAAAA+QQA&#10;AGRycy9kb3ducmV2LnhtbFBLBQYAAAAABAAEAPMAAAAEBgAAAAA=&#10;" fillcolor="white [3212]" strokecolor="black [3213]" strokeweight="1pt">
+              <v:rect w14:anchorId="0FA8EEB0" id="Rectangle 78" o:spid="_x0000_s1073" style="position:absolute;margin-left:206.35pt;margin-top:303.8pt;width:57.45pt;height:21.45pt;z-index:251767808;visibility:visible;mso-wrap-style:square;mso-width-percent:0;mso-height-percent:0;mso-wrap-distance-left:9pt;mso-wrap-distance-top:0;mso-wrap-distance-right:9pt;mso-wrap-distance-bottom:0;mso-position-horizontal:absolute;mso-position-horizontal-relative:text;mso-position-vertical:absolute;mso-position-vertical-relative:text;mso-width-percent:0;mso-height-percent:0;mso-width-relative:margin;mso-height-relative:margin;v-text-anchor:middle" o:gfxdata="UEsDBBQABgAIAAAAIQC2gziS/gAAAOEBAAATAAAAW0NvbnRlbnRfVHlwZXNdLnhtbJSRQU7DMBBF&#10;90jcwfIWJU67QAgl6YK0S0CoHGBkTxKLZGx5TGhvj5O2G0SRWNoz/78nu9wcxkFMGNg6quQqL6RA&#10;0s5Y6ir5vt9lD1JwBDIwOMJKHpHlpr69KfdHjyxSmriSfYz+USnWPY7AufNIadK6MEJMx9ApD/oD&#10;OlTrorhX2lFEilmcO2RdNtjC5xDF9pCuTyYBB5bi6bQ4syoJ3g9WQ0ymaiLzg5KdCXlKLjvcW893&#10;SUOqXwnz5DrgnHtJTxOsQfEKIT7DmDSUCaxw7Rqn8787ZsmRM9e2VmPeBN4uqYvTtW7jvijg9N/y&#10;JsXecLq0q+WD6m8AAAD//wMAUEsDBBQABgAIAAAAIQA4/SH/1gAAAJQBAAALAAAAX3JlbHMvLnJl&#10;bHOkkMFqwzAMhu+DvYPRfXGawxijTi+j0GvpHsDYimMaW0Yy2fr2M4PBMnrbUb/Q94l/f/hMi1qR&#10;JVI2sOt6UJgd+ZiDgffL8ekFlFSbvV0oo4EbChzGx4f9GRdb25HMsYhqlCwG5lrLq9biZkxWOiqY&#10;22YiTra2kYMu1l1tQD30/bPm3wwYN0x18gb45AdQl1tp5j/sFB2T0FQ7R0nTNEV3j6o9feQzro1i&#10;OWA14Fm+Q8a1a8+Bvu/d/dMb2JY5uiPbhG/ktn4cqGU/er3pcvwCAAD//wMAUEsDBBQABgAIAAAA&#10;IQA9xi6QnwIAAMAFAAAOAAAAZHJzL2Uyb0RvYy54bWysVE1v2zAMvQ/YfxB0Xx0babMGdYqgRYcB&#10;RVu0HXpWZCk2IImapMTOfv0o+SNdV2zAsBwcSiQfySeSF5edVmQvnG/AlDQ/mVEiDIeqMduSfnu+&#10;+fSZEh+YqZgCI0p6EJ5erj5+uGjtUhRQg6qEIwhi/LK1Ja1DsMss87wWmvkTsMKgUoLTLODRbbPK&#10;sRbRtcqK2ewsa8FV1gEX3uPtda+kq4QvpeDhXkovAlElxdxC+rr03cRvtrpgy61jtm74kAb7hyw0&#10;awwGnaCuWWBk55rfoHTDHXiQ4YSDzkDKhotUA1aTz95U81QzK1ItSI63E03+/8Hyu/2DI01V0gW+&#10;lGEa3+gRWWNmqwTBOySotX6Jdk/2wQ0nj2KstpNOx3+sg3SJ1MNEqugC4Xi5KM7P8lNKOKqKRTFH&#10;GVGyo7N1PnwRoEkUSuoweqKS7W996E1HkxjLg2qqm0apdIh9Iq6UI3uGL7zZ5gP4L1bK/M0xdO84&#10;Yo7RM4v19xUnKRyUiHjKPAqJ1GGNRUo4Ne0xGca5MCHvVTWrRJ/j6Qx/Y5Zj+omQBBiRJVY3YQ8A&#10;o2UPMmL39Az20VWknp+cZ39KrHeePFJkMGFy1o0B9x6AwqqGyL39SFJPTWQpdJsutdV8EU3j1Qaq&#10;A/aag34IveU3Db74LfPhgTmcOpxP3CThHj9SQVtSGCRKanA/3ruP9jgMqKWkxSkuqf++Y05Qor4a&#10;HJPzfD6PY58O89NFgQf3WrN5rTE7fQXYRjnuLMuTGO2DGkXpQL/gwlnHqKhihmPskvLgxsNV6LcL&#10;riwu1utkhqNuWbg1T5ZH8Eh07Ojn7oU5O7R9wHm5g3Hi2fJN9/e20dPAehdANmk0jrwOT4BrIvXS&#10;sNLiHnp9TlbHxbv6CQAA//8DAFBLAwQUAAYACAAAACEACYpSxN4AAAALAQAADwAAAGRycy9kb3du&#10;cmV2LnhtbEyPy07DMBBF90j8gzVI7KjdiCQoxKl4CBDdUR7raTIkEfE4it028PVMV7Cbx9GdM+Vq&#10;doPa0xR6zxaWCwOKuPZNz62Ft9eHiytQISI3OHgmC98UYFWdnpRYNP7AL7TfxFZJCIcCLXQxjoXW&#10;oe7IYVj4kVh2n35yGKWdWt1MeJBwN+jEmEw77FkudDjSXUf112bnLLg1347vTwZdkj3/BFc/5vf9&#10;h7XnZ/PNNahIc/yD4agv6lCJ09bvuAlqsHC5THJBLWQmz0AJkSbHYiuT1KSgq1L//6H6BQAA//8D&#10;AFBLAQItABQABgAIAAAAIQC2gziS/gAAAOEBAAATAAAAAAAAAAAAAAAAAAAAAABbQ29udGVudF9U&#10;eXBlc10ueG1sUEsBAi0AFAAGAAgAAAAhADj9If/WAAAAlAEAAAsAAAAAAAAAAAAAAAAALwEAAF9y&#10;ZWxzLy5yZWxzUEsBAi0AFAAGAAgAAAAhAD3GLpCfAgAAwAUAAA4AAAAAAAAAAAAAAAAALgIAAGRy&#10;cy9lMm9Eb2MueG1sUEsBAi0AFAAGAAgAAAAhAAmKUsTeAAAACwEAAA8AAAAAAAAAAAAAAAAA+QQA&#10;AGRycy9kb3ducmV2LnhtbFBLBQYAAAAABAAEAPMAAAAEBgAAAAA=&#10;" fillcolor="white [3212]" strokecolor="black [3213]" strokeweight="1pt">
                 <v:textbox>
                   <w:txbxContent>
                     <w:p>
@@ -6636,6 +7599,10 @@
         </mc:AlternateContent>
       </w:r>
       <w:r>
+        <w:rPr>
+          <w:noProof/>
+          <w:lang w:val="en-US"/>
+        </w:rPr>
         <mc:AlternateContent>
           <mc:Choice Requires="wps">
             <w:drawing>
@@ -6727,7 +7694,7 @@
           </mc:Choice>
           <mc:Fallback>
             <w:pict>
-              <v:rect w14:anchorId="06FCAA59" id="Rectangle 77" o:spid="_x0000_s1067" style="position:absolute;margin-left:122.6pt;margin-top:303.8pt;width:57.45pt;height:21.45pt;z-index:251766784;visibility:visible;mso-wrap-style:square;mso-width-percent:0;mso-height-percent:0;mso-wrap-distance-left:9pt;mso-wrap-distance-top:0;mso-wrap-distance-right:9pt;mso-wrap-distance-bottom:0;mso-position-horizontal:absolute;mso-position-horizontal-relative:text;mso-position-vertical:absolute;mso-position-vertical-relative:text;mso-width-percent:0;mso-height-percent:0;mso-width-relative:margin;mso-height-relative:margin;v-text-anchor:middle" o:gfxdata="UEsDBBQABgAIAAAAIQC2gziS/gAAAOEBAAATAAAAW0NvbnRlbnRfVHlwZXNdLnhtbJSRQU7DMBBF&#10;90jcwfIWJU67QAgl6YK0S0CoHGBkTxKLZGx5TGhvj5O2G0SRWNoz/78nu9wcxkFMGNg6quQqL6RA&#10;0s5Y6ir5vt9lD1JwBDIwOMJKHpHlpr69KfdHjyxSmriSfYz+USnWPY7AufNIadK6MEJMx9ApD/oD&#10;OlTrorhX2lFEilmcO2RdNtjC5xDF9pCuTyYBB5bi6bQ4syoJ3g9WQ0ymaiLzg5KdCXlKLjvcW893&#10;SUOqXwnz5DrgnHtJTxOsQfEKIT7DmDSUCaxw7Rqn8787ZsmRM9e2VmPeBN4uqYvTtW7jvijg9N/y&#10;JsXecLq0q+WD6m8AAAD//wMAUEsDBBQABgAIAAAAIQA4/SH/1gAAAJQBAAALAAAAX3JlbHMvLnJl&#10;bHOkkMFqwzAMhu+DvYPRfXGawxijTi+j0GvpHsDYimMaW0Yy2fr2M4PBMnrbUb/Q94l/f/hMi1qR&#10;JVI2sOt6UJgd+ZiDgffL8ekFlFSbvV0oo4EbChzGx4f9GRdb25HMsYhqlCwG5lrLq9biZkxWOiqY&#10;22YiTra2kYMu1l1tQD30/bPm3wwYN0x18gb45AdQl1tp5j/sFB2T0FQ7R0nTNEV3j6o9feQzro1i&#10;OWA14Fm+Q8a1a8+Bvu/d/dMb2JY5uiPbhG/ktn4cqGU/er3pcvwCAAD//wMAUEsDBBQABgAIAAAA&#10;IQD35X83nwIAAMAFAAAOAAAAZHJzL2Uyb0RvYy54bWysVE1v2zAMvQ/YfxB0Xx0babMGdYqgRYcB&#10;RVu0HXpWZCk2IImapMTOfv0o+SNdV2zAsBwUSiQfyWeSF5edVmQvnG/AlDQ/mVEiDIeqMduSfnu+&#10;+fSZEh+YqZgCI0p6EJ5erj5+uGjtUhRQg6qEIwhi/LK1Ja1DsMss87wWmvkTsMKgUoLTLODVbbPK&#10;sRbRtcqK2ewsa8FV1gEX3uPrda+kq4QvpeDhXkovAlElxdxCOl06N/HMVhdsuXXM1g0f0mD/kIVm&#10;jcGgE9Q1C4zsXPMblG64Aw8ynHDQGUjZcJFqwGry2ZtqnmpmRaoFyfF2osn/P1h+t39wpKlKulhQ&#10;YpjGb/SIrDGzVYLgGxLUWr9Euyf74IabRzFW20mn4z/WQbpE6mEiVXSBcHxcFOdn+SklHFXFopij&#10;jCjZ0dk6H74I0CQKJXUYPVHJ9rc+9KajSYzlQTXVTaNUusQ+EVfKkT3DL7zZ5gP4L1bK/M0xdO84&#10;Yo7RM4v19xUnKRyUiHjKPAqJ1GGNRUo4Ne0xGca5MCHvVTWrRJ/j6Qx/Y5Zj+omQBBiRJVY3YQ8A&#10;o2UPMmL39Az20VWknp+cZ39KrHeePFJkMGFy1o0B9x6AwqqGyL39SFJPTWQpdJsutdU8mcanDVQH&#10;7DUH/RB6y28a/OK3zIcH5nDqcD5xk4R7PKSCtqQwSJTU4H689x7tcRhQS0mLU1xS/33HnKBEfTU4&#10;Juf5fB7HPl3mp4sCL+61ZvNaY3b6CrCNctxZlicx2gc1itKBfsGFs45RUcUMx9gl5cGNl6vQbxdc&#10;WVys18kMR92ycGueLI/gkejY0c/dC3N2aPuA83IH48Sz5Zvu722jp4H1LoBs0mgceR0+Aa6J1EvD&#10;Sot76PU9WR0X7+onAAAA//8DAFBLAwQUAAYACAAAACEAgfoqJd8AAAALAQAADwAAAGRycy9kb3du&#10;cmV2LnhtbEyPTU/DMAyG70j8h8hI3FiyQjNUmk58CNC4sQ3OWWPaisapmmwr/HrMCY62H71+3nI5&#10;+V4ccIxdIAPzmQKBVAfXUWNgu3m8uAYRkyVn+0Bo4AsjLKvTk9IWLhzpFQ/r1AgOoVhYA21KQyFl&#10;rFv0Ns7CgMS3jzB6m3gcG+lGe+Rw38tMKS297Yg/tHbA+xbrz/XeG/AvdDe8PSvrM736jr5+Wjx0&#10;78acn023NyASTukPhl99VoeKnXZhTy6K3kB2lWeMGtBqoUEwcanVHMSON7nKQVal/N+h+gEAAP//&#10;AwBQSwECLQAUAAYACAAAACEAtoM4kv4AAADhAQAAEwAAAAAAAAAAAAAAAAAAAAAAW0NvbnRlbnRf&#10;VHlwZXNdLnhtbFBLAQItABQABgAIAAAAIQA4/SH/1gAAAJQBAAALAAAAAAAAAAAAAAAAAC8BAABf&#10;cmVscy8ucmVsc1BLAQItABQABgAIAAAAIQD35X83nwIAAMAFAAAOAAAAAAAAAAAAAAAAAC4CAABk&#10;cnMvZTJvRG9jLnhtbFBLAQItABQABgAIAAAAIQCB+iol3wAAAAsBAAAPAAAAAAAAAAAAAAAAAPkE&#10;AABkcnMvZG93bnJldi54bWxQSwUGAAAAAAQABADzAAAABQYAAAAA&#10;" fillcolor="white [3212]" strokecolor="black [3213]" strokeweight="1pt">
+              <v:rect w14:anchorId="06FCAA59" id="Rectangle 77" o:spid="_x0000_s1074" style="position:absolute;margin-left:122.6pt;margin-top:303.8pt;width:57.45pt;height:21.45pt;z-index:251766784;visibility:visible;mso-wrap-style:square;mso-width-percent:0;mso-height-percent:0;mso-wrap-distance-left:9pt;mso-wrap-distance-top:0;mso-wrap-distance-right:9pt;mso-wrap-distance-bottom:0;mso-position-horizontal:absolute;mso-position-horizontal-relative:text;mso-position-vertical:absolute;mso-position-vertical-relative:text;mso-width-percent:0;mso-height-percent:0;mso-width-relative:margin;mso-height-relative:margin;v-text-anchor:middle" o:gfxdata="UEsDBBQABgAIAAAAIQC2gziS/gAAAOEBAAATAAAAW0NvbnRlbnRfVHlwZXNdLnhtbJSRQU7DMBBF&#10;90jcwfIWJU67QAgl6YK0S0CoHGBkTxKLZGx5TGhvj5O2G0SRWNoz/78nu9wcxkFMGNg6quQqL6RA&#10;0s5Y6ir5vt9lD1JwBDIwOMJKHpHlpr69KfdHjyxSmriSfYz+USnWPY7AufNIadK6MEJMx9ApD/oD&#10;OlTrorhX2lFEilmcO2RdNtjC5xDF9pCuTyYBB5bi6bQ4syoJ3g9WQ0ymaiLzg5KdCXlKLjvcW893&#10;SUOqXwnz5DrgnHtJTxOsQfEKIT7DmDSUCaxw7Rqn8787ZsmRM9e2VmPeBN4uqYvTtW7jvijg9N/y&#10;JsXecLq0q+WD6m8AAAD//wMAUEsDBBQABgAIAAAAIQA4/SH/1gAAAJQBAAALAAAAX3JlbHMvLnJl&#10;bHOkkMFqwzAMhu+DvYPRfXGawxijTi+j0GvpHsDYimMaW0Yy2fr2M4PBMnrbUb/Q94l/f/hMi1qR&#10;JVI2sOt6UJgd+ZiDgffL8ekFlFSbvV0oo4EbChzGx4f9GRdb25HMsYhqlCwG5lrLq9biZkxWOiqY&#10;22YiTra2kYMu1l1tQD30/bPm3wwYN0x18gb45AdQl1tp5j/sFB2T0FQ7R0nTNEV3j6o9feQzro1i&#10;OWA14Fm+Q8a1a8+Bvu/d/dMb2JY5uiPbhG/ktn4cqGU/er3pcvwCAAD//wMAUEsDBBQABgAIAAAA&#10;IQAXhNIPoAIAAMAFAAAOAAAAZHJzL2Uyb0RvYy54bWysVMFu2zAMvQ/YPwi6r46NtGmDOkXQosOA&#10;oivaDj0rshQbkEVNUmJnXz9Ksp2uKzZgWA4KJZKP5DPJy6u+VWQvrGtAlzQ/mVEiNIeq0duSfnu+&#10;/XROifNMV0yBFiU9CEevVh8/XHZmKQqoQVXCEgTRbtmZktbem2WWOV6LlrkTMEKjUoJtmcer3WaV&#10;ZR2ityorZrOzrANbGQtcOIevN0lJVxFfSsH9Vymd8ESVFHPz8bTx3IQzW12y5dYyUzd8SIP9QxYt&#10;azQGnaBumGdkZ5vfoNqGW3Ag/QmHNgMpGy5iDVhNPntTzVPNjIi1IDnOTDS5/wfL7/cPljRVSRcL&#10;SjRr8Rs9ImtMb5Ug+IYEdcYt0e7JPNjh5lAM1fbStuEf6yB9JPUwkSp6Tzg+LoqLs/yUEo6qYlHM&#10;UUaU7OhsrPOfBbQkCCW1GD1SyfZ3zifT0STEcqCa6rZRKl5Cn4hrZcme4RfebPMB/Bcrpf/m6Pt3&#10;HDHH4JmF+lPFUfIHJQKe0o9CInVYYxETjk17TIZxLrTPk6pmlUg5ns7wN2Y5ph8JiYABWWJ1E/YA&#10;MFomkBE70TPYB1cRe35ynv0pseQ8ecTIoP3k3DYa7HsACqsaIif7kaRETWDJ95s+ttX8PJiGpw1U&#10;B+w1C2kIneG3DX7xO+b8A7M4dTifuEn8Vzykgq6kMEiU1GB/vPce7HEYUEtJh1NcUvd9x6ygRH3R&#10;OCYX+Xwexj5e5qeLAi/2tWbzWqN37TVgG+W4swyPYrD3ahSlhfYFF846REUV0xxjl5R7O16ufdou&#10;uLK4WK+jGY66Yf5OPxkewAPRoaOf+xdmzdD2HuflHsaJZ8s33Z9sg6eG9c6DbOJoHHkdPgGuidhL&#10;w0oLe+j1PVodF+/qJwAAAP//AwBQSwMEFAAGAAgAAAAhAIH6KiXfAAAACwEAAA8AAABkcnMvZG93&#10;bnJldi54bWxMj01PwzAMhu9I/IfISNxYskIzVJpOfAjQuLENzllj2orGqZpsK/x6zAmOth+9ft5y&#10;OfleHHCMXSAD85kCgVQH11FjYLt5vLgGEZMlZ/tAaOALIyyr05PSFi4c6RUP69QIDqFYWANtSkMh&#10;Zaxb9DbOwoDEt48wept4HBvpRnvkcN/LTCktve2IP7R2wPsW68/13hvwL3Q3vD0r6zO9+o6+flo8&#10;dO/GnJ9NtzcgEk7pD4ZffVaHip12YU8uit5AdpVnjBrQaqFBMHGp1RzEjje5ykFWpfzfofoBAAD/&#10;/wMAUEsBAi0AFAAGAAgAAAAhALaDOJL+AAAA4QEAABMAAAAAAAAAAAAAAAAAAAAAAFtDb250ZW50&#10;X1R5cGVzXS54bWxQSwECLQAUAAYACAAAACEAOP0h/9YAAACUAQAACwAAAAAAAAAAAAAAAAAvAQAA&#10;X3JlbHMvLnJlbHNQSwECLQAUAAYACAAAACEAF4TSD6ACAADABQAADgAAAAAAAAAAAAAAAAAuAgAA&#10;ZHJzL2Uyb0RvYy54bWxQSwECLQAUAAYACAAAACEAgfoqJd8AAAALAQAADwAAAAAAAAAAAAAAAAD6&#10;BAAAZHJzL2Rvd25yZXYueG1sUEsFBgAAAAAEAAQA8wAAAAYGAAAAAA==&#10;" fillcolor="white [3212]" strokecolor="black [3213]" strokeweight="1pt">
                 <v:textbox>
                   <w:txbxContent>
                     <w:p>
@@ -6752,6 +7719,10 @@
         </mc:AlternateContent>
       </w:r>
       <w:r>
+        <w:rPr>
+          <w:noProof/>
+          <w:lang w:val="en-US"/>
+        </w:rPr>
         <mc:AlternateContent>
           <mc:Choice Requires="wps">
             <w:drawing>
@@ -6843,7 +7814,7 @@
           </mc:Choice>
           <mc:Fallback>
             <w:pict>
-              <v:rect w14:anchorId="7D2BE313" id="Rectangle 76" o:spid="_x0000_s1068" style="position:absolute;margin-left:18.05pt;margin-top:303.8pt;width:67.15pt;height:21.45pt;z-index:251765760;visibility:visible;mso-wrap-style:square;mso-width-percent:0;mso-height-percent:0;mso-wrap-distance-left:9pt;mso-wrap-distance-top:0;mso-wrap-distance-right:9pt;mso-wrap-distance-bottom:0;mso-position-horizontal:absolute;mso-position-horizontal-relative:text;mso-position-vertical:absolute;mso-position-vertical-relative:text;mso-width-percent:0;mso-height-percent:0;mso-width-relative:margin;mso-height-relative:margin;v-text-anchor:middle" o:gfxdata="UEsDBBQABgAIAAAAIQC2gziS/gAAAOEBAAATAAAAW0NvbnRlbnRfVHlwZXNdLnhtbJSRQU7DMBBF&#10;90jcwfIWJU67QAgl6YK0S0CoHGBkTxKLZGx5TGhvj5O2G0SRWNoz/78nu9wcxkFMGNg6quQqL6RA&#10;0s5Y6ir5vt9lD1JwBDIwOMJKHpHlpr69KfdHjyxSmriSfYz+USnWPY7AufNIadK6MEJMx9ApD/oD&#10;OlTrorhX2lFEilmcO2RdNtjC5xDF9pCuTyYBB5bi6bQ4syoJ3g9WQ0ymaiLzg5KdCXlKLjvcW893&#10;SUOqXwnz5DrgnHtJTxOsQfEKIT7DmDSUCaxw7Rqn8787ZsmRM9e2VmPeBN4uqYvTtW7jvijg9N/y&#10;JsXecLq0q+WD6m8AAAD//wMAUEsDBBQABgAIAAAAIQA4/SH/1gAAAJQBAAALAAAAX3JlbHMvLnJl&#10;bHOkkMFqwzAMhu+DvYPRfXGawxijTi+j0GvpHsDYimMaW0Yy2fr2M4PBMnrbUb/Q94l/f/hMi1qR&#10;JVI2sOt6UJgd+ZiDgffL8ekFlFSbvV0oo4EbChzGx4f9GRdb25HMsYhqlCwG5lrLq9biZkxWOiqY&#10;22YiTra2kYMu1l1tQD30/bPm3wwYN0x18gb45AdQl1tp5j/sFB2T0FQ7R0nTNEV3j6o9feQzro1i&#10;OWA14Fm+Q8a1a8+Bvu/d/dMb2JY5uiPbhG/ktn4cqGU/er3pcvwCAAD//wMAUEsDBBQABgAIAAAA&#10;IQBtv+zOoAIAAMAFAAAOAAAAZHJzL2Uyb0RvYy54bWysVNtu2zAMfR+wfxD0vvqCpO2COkWQIsOA&#10;oi3aDn1WZCk2IIuapMTOvn6UfEnXFRswLA+KKJKH5DHJq+uuUeQgrKtBFzQ7SykRmkNZ611Bvz1v&#10;Pl1S4jzTJVOgRUGPwtHr5ccPV61ZiBwqUKWwBEG0W7SmoJX3ZpEkjleiYe4MjNColGAb5lG0u6S0&#10;rEX0RiV5mp4nLdjSWODCOXy96ZV0GfGlFNzfS+mEJ6qgmJuPp43nNpzJ8ootdpaZquZDGuwfsmhY&#10;rTHoBHXDPCN7W/8G1dTcggPpzzg0CUhZcxFrwGqy9E01TxUzItaC5Dgz0eT+Hyy/OzxYUpcFvTin&#10;RLMGv9Ejssb0TgmCb0hQa9wC7Z7Mgx0kh9dQbSdtE/6xDtJFUo8TqaLzhOPj5Ty/TOeUcFTlF/ks&#10;mwfM5ORsrPNfBDQkXApqMXqkkh1une9NR5MQy4Gqy02tVBRCn4i1suTA8Atvd9kA/ouV0n9z9N07&#10;jphj8ExC/X3F8eaPSgQ8pR+FROqwxjwmHJv2lAzjXGif9aqKlaLPcZ7ib8xyTD8SEgEDssTqJuwB&#10;YLTsQUbsnp7BPriK2POTc/qnxHrnySNGBu0n56bWYN8DUFjVELm3H0nqqQks+W7bxbaa5cE0PG2h&#10;PGKvWeiH0Bm+qfGL3zLnH5jFqcP5xE3i7/GQCtqCwnCjpAL74733YI/DgFpKWpzigrrve2YFJeqr&#10;xjH5nM1mYeyjMJtf5CjY15rta43eN2vANspwZxker8Heq/EqLTQvuHBWISqqmOYYu6Dc21FY+367&#10;4MriYrWKZjjqhvlb/WR4AA9Eh45+7l6YNUPbe5yXOxgnni3edH9vGzw1rPYeZB1H48Tr8AlwTcRe&#10;GlZa2EOv5Wh1WrzLnwAAAP//AwBQSwMEFAAGAAgAAAAhAC0isu3eAAAACgEAAA8AAABkcnMvZG93&#10;bnJldi54bWxMj8tOwzAQRfdI/IM1SOyo3UIdFOJUPEQr2FEe62k8JBHxOIrdNu3X465gOTNHd84t&#10;FqPrxI6G0Ho2MJ0oEMSVty3XBj7en69uQYSIbLHzTAYOFGBRnp8VmFu/5zfarWMtUgiHHA00Mfa5&#10;lKFqyGGY+J443b794DCmcailHXCfwl0nZ0pp6bDl9KHBnh4bqn7WW2fAvfJD/7lS6Gb65Rhctcye&#10;2i9jLi/G+zsQkcb4B8NJP6lDmZw2fss2iM7AtZ4m0oBWmQZxAjJ1A2KTNnM1B1kW8n+F8hcAAP//&#10;AwBQSwECLQAUAAYACAAAACEAtoM4kv4AAADhAQAAEwAAAAAAAAAAAAAAAAAAAAAAW0NvbnRlbnRf&#10;VHlwZXNdLnhtbFBLAQItABQABgAIAAAAIQA4/SH/1gAAAJQBAAALAAAAAAAAAAAAAAAAAC8BAABf&#10;cmVscy8ucmVsc1BLAQItABQABgAIAAAAIQBtv+zOoAIAAMAFAAAOAAAAAAAAAAAAAAAAAC4CAABk&#10;cnMvZTJvRG9jLnhtbFBLAQItABQABgAIAAAAIQAtIrLt3gAAAAoBAAAPAAAAAAAAAAAAAAAAAPoE&#10;AABkcnMvZG93bnJldi54bWxQSwUGAAAAAAQABADzAAAABQYAAAAA&#10;" fillcolor="white [3212]" strokecolor="black [3213]" strokeweight="1pt">
+              <v:rect w14:anchorId="7D2BE313" id="Rectangle 76" o:spid="_x0000_s1075" style="position:absolute;margin-left:18.05pt;margin-top:303.8pt;width:67.15pt;height:21.45pt;z-index:251765760;visibility:visible;mso-wrap-style:square;mso-width-percent:0;mso-height-percent:0;mso-wrap-distance-left:9pt;mso-wrap-distance-top:0;mso-wrap-distance-right:9pt;mso-wrap-distance-bottom:0;mso-position-horizontal:absolute;mso-position-horizontal-relative:text;mso-position-vertical:absolute;mso-position-vertical-relative:text;mso-width-percent:0;mso-height-percent:0;mso-width-relative:margin;mso-height-relative:margin;v-text-anchor:middle" o:gfxdata="UEsDBBQABgAIAAAAIQC2gziS/gAAAOEBAAATAAAAW0NvbnRlbnRfVHlwZXNdLnhtbJSRQU7DMBBF&#10;90jcwfIWJU67QAgl6YK0S0CoHGBkTxKLZGx5TGhvj5O2G0SRWNoz/78nu9wcxkFMGNg6quQqL6RA&#10;0s5Y6ir5vt9lD1JwBDIwOMJKHpHlpr69KfdHjyxSmriSfYz+USnWPY7AufNIadK6MEJMx9ApD/oD&#10;OlTrorhX2lFEilmcO2RdNtjC5xDF9pCuTyYBB5bi6bQ4syoJ3g9WQ0ymaiLzg5KdCXlKLjvcW893&#10;SUOqXwnz5DrgnHtJTxOsQfEKIT7DmDSUCaxw7Rqn8787ZsmRM9e2VmPeBN4uqYvTtW7jvijg9N/y&#10;JsXecLq0q+WD6m8AAAD//wMAUEsDBBQABgAIAAAAIQA4/SH/1gAAAJQBAAALAAAAX3JlbHMvLnJl&#10;bHOkkMFqwzAMhu+DvYPRfXGawxijTi+j0GvpHsDYimMaW0Yy2fr2M4PBMnrbUb/Q94l/f/hMi1qR&#10;JVI2sOt6UJgd+ZiDgffL8ekFlFSbvV0oo4EbChzGx4f9GRdb25HMsYhqlCwG5lrLq9biZkxWOiqY&#10;22YiTra2kYMu1l1tQD30/bPm3wwYN0x18gb45AdQl1tp5j/sFB2T0FQ7R0nTNEV3j6o9feQzro1i&#10;OWA14Fm+Q8a1a8+Bvu/d/dMb2JY5uiPbhG/ktn4cqGU/er3pcvwCAAD//wMAUEsDBBQABgAIAAAA&#10;IQBgHaA2oAIAAMAFAAAOAAAAZHJzL2Uyb0RvYy54bWysVNtu2zAMfR+wfxD0vvqCpJegThG06DCg&#10;aIumQ58VWYoNyKImKbGzrx8lX9J2xQYMy4MiiuQheUzy8qprFNkL62rQBc1OUkqE5lDWelvQ78+3&#10;X84pcZ7pkinQoqAH4ejV8vOny9YsRA4VqFJYgiDaLVpT0Mp7s0gSxyvRMHcCRmhUSrAN8yjabVJa&#10;1iJ6o5I8TU+TFmxpLHDhHL7e9Eq6jPhSCu4fpHTCE1VQzM3H08ZzE85keckWW8tMVfMhDfYPWTSs&#10;1hh0grphnpGdrX+DampuwYH0JxyaBKSsuYg1YDVZ+q6adcWMiLUgOc5MNLn/B8vv94+W1GVBz04p&#10;0azBb/SErDG9VYLgGxLUGrdAu7V5tIPk8Bqq7aRtwj/WQbpI6mEiVXSecHw8n+fn6ZwSjqr8LJ9l&#10;84CZHJ2Ndf6rgIaES0EtRo9Usv2d873paBJiOVB1eVsrFYXQJ+JaWbJn+IU322wAf2Ol9N8cffeB&#10;I+YYPJNQf19xvPmDEgFP6SchkTqsMY8Jx6Y9JsM4F9pnvapipehznKf4G7Mc04+ERMCALLG6CXsA&#10;GC17kBG7p2ewD64i9vzknP4psd558oiRQfvJuak12I8AFFY1RO7tR5J6agJLvtt0sa1mF8E0PG2g&#10;PGCvWeiH0Bl+W+MXv2POPzKLU4fziZvEP+AhFbQFheFGSQX250fvwR6HAbWUtDjFBXU/dswKStQ3&#10;jWNykc1mYeyjMJuf5SjY15rNa43eNdeAbZThzjI8XoO9V+NVWmhecOGsQlRUMc0xdkG5t6Nw7fvt&#10;giuLi9UqmuGoG+bv9NrwAB6IDh393L0wa4a29zgv9zBOPFu86/7eNnhqWO08yDqOxpHX4RPgmoi9&#10;NKy0sIdey9HquHiXvwAAAP//AwBQSwMEFAAGAAgAAAAhAC0isu3eAAAACgEAAA8AAABkcnMvZG93&#10;bnJldi54bWxMj8tOwzAQRfdI/IM1SOyo3UIdFOJUPEQr2FEe62k8JBHxOIrdNu3X465gOTNHd84t&#10;FqPrxI6G0Ho2MJ0oEMSVty3XBj7en69uQYSIbLHzTAYOFGBRnp8VmFu/5zfarWMtUgiHHA00Mfa5&#10;lKFqyGGY+J443b794DCmcailHXCfwl0nZ0pp6bDl9KHBnh4bqn7WW2fAvfJD/7lS6Gb65Rhctcye&#10;2i9jLi/G+zsQkcb4B8NJP6lDmZw2fss2iM7AtZ4m0oBWmQZxAjJ1A2KTNnM1B1kW8n+F8hcAAP//&#10;AwBQSwECLQAUAAYACAAAACEAtoM4kv4AAADhAQAAEwAAAAAAAAAAAAAAAAAAAAAAW0NvbnRlbnRf&#10;VHlwZXNdLnhtbFBLAQItABQABgAIAAAAIQA4/SH/1gAAAJQBAAALAAAAAAAAAAAAAAAAAC8BAABf&#10;cmVscy8ucmVsc1BLAQItABQABgAIAAAAIQBgHaA2oAIAAMAFAAAOAAAAAAAAAAAAAAAAAC4CAABk&#10;cnMvZTJvRG9jLnhtbFBLAQItABQABgAIAAAAIQAtIrLt3gAAAAoBAAAPAAAAAAAAAAAAAAAAAPoE&#10;AABkcnMvZG93bnJldi54bWxQSwUGAAAAAAQABADzAAAABQYAAAAA&#10;" fillcolor="white [3212]" strokecolor="black [3213]" strokeweight="1pt">
                 <v:textbox>
                   <w:txbxContent>
                     <w:p>
@@ -6870,7 +7841,7 @@
       <w:r>
         <w:rPr>
           <w:noProof/>
-          <w:lang w:eastAsia="en-PH"/>
+          <w:lang w:val="en-US"/>
         </w:rPr>
         <mc:AlternateContent>
           <mc:Choice Requires="wps">
@@ -6973,7 +7944,7 @@
           </mc:Choice>
           <mc:Fallback>
             <w:pict>
-              <v:shape w14:anchorId="5653A2CD" id="Text Box 58" o:spid="_x0000_s1069" type="#_x0000_t202" style="position:absolute;margin-left:52.1pt;margin-top:6.5pt;width:186.95pt;height:57.45pt;z-index:251736064;visibility:visible;mso-wrap-style:square;mso-height-percent:0;mso-wrap-distance-left:9pt;mso-wrap-distance-top:0;mso-wrap-distance-right:9pt;mso-wrap-distance-bottom:0;mso-position-horizontal:absolute;mso-position-horizontal-relative:text;mso-position-vertical:absolute;mso-position-vertical-relative:text;mso-height-percent:0;mso-height-relative:margin;v-text-anchor:top" o:gfxdata="UEsDBBQABgAIAAAAIQC2gziS/gAAAOEBAAATAAAAW0NvbnRlbnRfVHlwZXNdLnhtbJSRQU7DMBBF&#10;90jcwfIWJU67QAgl6YK0S0CoHGBkTxKLZGx5TGhvj5O2G0SRWNoz/78nu9wcxkFMGNg6quQqL6RA&#10;0s5Y6ir5vt9lD1JwBDIwOMJKHpHlpr69KfdHjyxSmriSfYz+USnWPY7AufNIadK6MEJMx9ApD/oD&#10;OlTrorhX2lFEilmcO2RdNtjC5xDF9pCuTyYBB5bi6bQ4syoJ3g9WQ0ymaiLzg5KdCXlKLjvcW893&#10;SUOqXwnz5DrgnHtJTxOsQfEKIT7DmDSUCaxw7Rqn8787ZsmRM9e2VmPeBN4uqYvTtW7jvijg9N/y&#10;JsXecLq0q+WD6m8AAAD//wMAUEsDBBQABgAIAAAAIQA4/SH/1gAAAJQBAAALAAAAX3JlbHMvLnJl&#10;bHOkkMFqwzAMhu+DvYPRfXGawxijTi+j0GvpHsDYimMaW0Yy2fr2M4PBMnrbUb/Q94l/f/hMi1qR&#10;JVI2sOt6UJgd+ZiDgffL8ekFlFSbvV0oo4EbChzGx4f9GRdb25HMsYhqlCwG5lrLq9biZkxWOiqY&#10;22YiTra2kYMu1l1tQD30/bPm3wwYN0x18gb45AdQl1tp5j/sFB2T0FQ7R0nTNEV3j6o9feQzro1i&#10;OWA14Fm+Q8a1a8+Bvu/d/dMb2JY5uiPbhG/ktn4cqGU/er3pcvwCAAD//wMAUEsDBBQABgAIAAAA&#10;IQBRrqMGlwIAALwFAAAOAAAAZHJzL2Uyb0RvYy54bWysVE1PGzEQvVfqf7B8L5uEJJSIDUpBVJUQ&#10;oELF2fHaiVXb49pOdtNf37F3NwmUC1Uvu+OZ5/HMm4+Ly8ZoshU+KLAlHZ4MKBGWQ6XsqqQ/nm4+&#10;faYkRGYrpsGKku5EoJfzjx8uajcTI1iDroQn6MSGWe1Kuo7RzYoi8LUwLJyAExaNErxhEY9+VVSe&#10;1ejd6GI0GEyLGnzlPHARAmqvWyOdZ/9SCh7vpQwiEl1SjC3mr8/fZfoW8ws2W3nm1op3YbB/iMIw&#10;ZfHRvatrFhnZePWXK6O4hwAynnAwBUipuMg5YDbDwatsHtfMiZwLkhPcnqbw/9zyu+2DJ6oq6QQr&#10;ZZnBGj2JJpIv0BBUIT+1CzOEPToExgb1WOdeH1CZ0m6kN+mPCRG0I9O7PbvJG0fl6PRsPJpOKOFo&#10;OxudT4eT5KY43HY+xK8CDElCST1WL5PKtrchttAekh4LoFV1o7TOh9Qx4kp7smVYax1zjOj8BUpb&#10;Upd0ejoZZMcvbLnnDh6Wqzc8oD9t03Mi91YXVmKoZSJLcadFwmj7XUjkNhPyRoyMc2H3cWZ0QknM&#10;6D0XO/whqvdcbvPAG/llsHF/2SgLvmXpJbXVz54Y2eKxhkd5JzE2yyY31fi075QlVDtsIA/tCAbH&#10;bxRW+ZaF+MA8zhz2DO6ReI8fqQGrBJ1EyRr877f0CY+jgFZKapzhkoZfG+YFJfqbxSE5H47Haejz&#10;YTw5G+HBH1uWxxa7MVeArTPEjeV4FhM+6l6UHswzrptFehVNzHJ8u6SxF69iu1lwXXGxWGQQjrlj&#10;8dY+Op5cJ5pTDz81z8y7rtEjjsgd9NPOZq/6vcWmmxYWmwhS5WFIRLesdgXAFZHHqVtnaQcdnzPq&#10;sHTnfwAAAP//AwBQSwMEFAAGAAgAAAAhAB6q3DreAAAACgEAAA8AAABkcnMvZG93bnJldi54bWxM&#10;j0FLw0AQhe+C/2EZwZvdNA02xmxKUERQQaxevE2zYxLMzobstk3/veNJb/NmHm++V25mN6gDTaH3&#10;bGC5SEARN9723Br4eH+4ykGFiGxx8EwGThRgU52flVhYf+Q3OmxjqySEQ4EGuhjHQuvQdOQwLPxI&#10;LLcvPzmMIqdW2wmPEu4GnSbJtXbYs3zocKS7jprv7d4ZeMo+8X4Vn+kUeX6t68d8zMKLMZcXc30L&#10;KtIc/8zwiy/oUAnTzu/ZBjWITrJUrDKspJMYsnW+BLWTRbq+AV2V+n+F6gcAAP//AwBQSwECLQAU&#10;AAYACAAAACEAtoM4kv4AAADhAQAAEwAAAAAAAAAAAAAAAAAAAAAAW0NvbnRlbnRfVHlwZXNdLnht&#10;bFBLAQItABQABgAIAAAAIQA4/SH/1gAAAJQBAAALAAAAAAAAAAAAAAAAAC8BAABfcmVscy8ucmVs&#10;c1BLAQItABQABgAIAAAAIQBRrqMGlwIAALwFAAAOAAAAAAAAAAAAAAAAAC4CAABkcnMvZTJvRG9j&#10;LnhtbFBLAQItABQABgAIAAAAIQAeqtw63gAAAAoBAAAPAAAAAAAAAAAAAAAAAPEEAABkcnMvZG93&#10;bnJldi54bWxQSwUGAAAAAAQABADzAAAA/AUAAAAA&#10;" fillcolor="white [3201]" strokecolor="white [3212]" strokeweight=".5pt">
+              <v:shape w14:anchorId="5653A2CD" id="Text Box 58" o:spid="_x0000_s1076" type="#_x0000_t202" style="position:absolute;margin-left:52.1pt;margin-top:6.5pt;width:186.95pt;height:57.45pt;z-index:251736064;visibility:visible;mso-wrap-style:square;mso-height-percent:0;mso-wrap-distance-left:9pt;mso-wrap-distance-top:0;mso-wrap-distance-right:9pt;mso-wrap-distance-bottom:0;mso-position-horizontal:absolute;mso-position-horizontal-relative:text;mso-position-vertical:absolute;mso-position-vertical-relative:text;mso-height-percent:0;mso-height-relative:margin;v-text-anchor:top" o:gfxdata="UEsDBBQABgAIAAAAIQC2gziS/gAAAOEBAAATAAAAW0NvbnRlbnRfVHlwZXNdLnhtbJSRQU7DMBBF&#10;90jcwfIWJU67QAgl6YK0S0CoHGBkTxKLZGx5TGhvj5O2G0SRWNoz/78nu9wcxkFMGNg6quQqL6RA&#10;0s5Y6ir5vt9lD1JwBDIwOMJKHpHlpr69KfdHjyxSmriSfYz+USnWPY7AufNIadK6MEJMx9ApD/oD&#10;OlTrorhX2lFEilmcO2RdNtjC5xDF9pCuTyYBB5bi6bQ4syoJ3g9WQ0ymaiLzg5KdCXlKLjvcW893&#10;SUOqXwnz5DrgnHtJTxOsQfEKIT7DmDSUCaxw7Rqn8787ZsmRM9e2VmPeBN4uqYvTtW7jvijg9N/y&#10;JsXecLq0q+WD6m8AAAD//wMAUEsDBBQABgAIAAAAIQA4/SH/1gAAAJQBAAALAAAAX3JlbHMvLnJl&#10;bHOkkMFqwzAMhu+DvYPRfXGawxijTi+j0GvpHsDYimMaW0Yy2fr2M4PBMnrbUb/Q94l/f/hMi1qR&#10;JVI2sOt6UJgd+ZiDgffL8ekFlFSbvV0oo4EbChzGx4f9GRdb25HMsYhqlCwG5lrLq9biZkxWOiqY&#10;22YiTra2kYMu1l1tQD30/bPm3wwYN0x18gb45AdQl1tp5j/sFB2T0FQ7R0nTNEV3j6o9feQzro1i&#10;OWA14Fm+Q8a1a8+Bvu/d/dMb2JY5uiPbhG/ktn4cqGU/er3pcvwCAAD//wMAUEsDBBQABgAIAAAA&#10;IQCOXW1ilQIAALwFAAAOAAAAZHJzL2Uyb0RvYy54bWysVEtvGyEQvlfqf0Dcm7Ud22msrCPXUapK&#10;URI1qXLGLNiowFDA3nV/fQd2/UjqS6pedoeZj2Hmm8fVdWM02QgfFNiS9s96lAjLoVJ2WdIfz7ef&#10;PlMSIrMV02BFSbci0Ovpxw9XtZuIAaxAV8ITdGLDpHYlXcXoJkUR+EoYFs7ACYtGCd6wiEe/LCrP&#10;avRudDHo9cZFDb5yHrgIAbU3rZFOs38pBY8PUgYRiS4pxhbz1+fvIn2L6RWbLD1zK8W7MNg/RGGY&#10;svjo3tUNi4ysvfrLlVHcQwAZzziYAqRUXOQcMJt+7002TyvmRM4FyQluT1P4f275/ebRE1WVdISV&#10;ssxgjZ5FE8kXaAiqkJ/ahQnCnhwCY4N6rPNOH1CZ0m6kN+mPCRG0I9PbPbvJG0fl4PxiOBiPKOFo&#10;uxhcjvuj5KY43HY+xK8CDElCST1WL5PKNnchttAdJD0WQKvqVmmdD6ljxFx7smFYax1zjOj8FUpb&#10;Upd0fD7qZcevbLnnDh4WyxMe0J+26TmRe6sLKzHUMpGluNUiYbT9LiRymwk5ESPjXNh9nBmdUBIz&#10;es/FDn+I6j2X2zzwRn4ZbNxfNsqCb1l6TW31c0eMbPFYw6O8kxibRdM2VZ6wpFpAtcUG8tCOYHD8&#10;VmGV71iIj8zjzGHP4B6JD/iRGrBK0EmUrMD/PqVPeBwFtFJS4wyXNPxaMy8o0d8sDsllfzhMQ58P&#10;w9HFAA/+2LI4tti1mQO2Th83luNZTPiod6L0YF5w3czSq2hiluPbJY07cR7bzYLriovZLINwzB2L&#10;d/bJ8eQ60Zx6+Ll5Yd51jR5xRO5hN+1s8qbfW2y6aWG2jiBVHoYDq10BcEXkcerWWdpBx+eMOizd&#10;6R8AAAD//wMAUEsDBBQABgAIAAAAIQAeqtw63gAAAAoBAAAPAAAAZHJzL2Rvd25yZXYueG1sTI9B&#10;S8NAEIXvgv9hGcGb3TQNNsZsSlBEUEGsXrxNs2MSzM6G7LZN/73jSW/zZh5vvlduZjeoA02h92xg&#10;uUhAETfe9twa+Hh/uMpBhYhscfBMBk4UYFOdn5VYWH/kNzpsY6skhEOBBroYx0Lr0HTkMCz8SCy3&#10;Lz85jCKnVtsJjxLuBp0mybV22LN86HCku46a7+3eGXjKPvF+FZ/pFHl+revHfMzCizGXF3N9CyrS&#10;HP/M8Isv6FAJ087v2QY1iE6yVKwyrKSTGLJ1vgS1k0W6vgFdlfp/heoHAAD//wMAUEsBAi0AFAAG&#10;AAgAAAAhALaDOJL+AAAA4QEAABMAAAAAAAAAAAAAAAAAAAAAAFtDb250ZW50X1R5cGVzXS54bWxQ&#10;SwECLQAUAAYACAAAACEAOP0h/9YAAACUAQAACwAAAAAAAAAAAAAAAAAvAQAAX3JlbHMvLnJlbHNQ&#10;SwECLQAUAAYACAAAACEAjl1tYpUCAAC8BQAADgAAAAAAAAAAAAAAAAAuAgAAZHJzL2Uyb0RvYy54&#10;bWxQSwECLQAUAAYACAAAACEAHqrcOt4AAAAKAQAADwAAAAAAAAAAAAAAAADvBAAAZHJzL2Rvd25y&#10;ZXYueG1sUEsFBgAAAAAEAAQA8wAAAPoFAAAAAA==&#10;" fillcolor="white [3201]" strokecolor="white [3212]" strokeweight=".5pt">
                 <v:textbox>
                   <w:txbxContent>
                     <w:p>
@@ -7014,22 +7985,14 @@
       <w:r>
         <w:rPr>
           <w:noProof/>
-          <w:lang w:eastAsia="en-PH"/>
+          <w:lang w:val="en-US"/>
         </w:rPr>
         <mc:AlternateContent>
           <mc:Choice Requires="wps">
             <w:drawing>
-              <wp:anchor distT="0" distB="0" distL="114300" distR="114300" simplePos="0" relativeHeight="251705344" behindDoc="0" locked="0" layoutInCell="1" allowOverlap="1" wp14:anchorId="063556AA" wp14:editId="474A6E3B">
-                <wp:simplePos x="0" y="0"/>
-                <wp:positionH relativeFrom="column">
-                  <wp:posOffset>-129095</wp:posOffset>
-                </wp:positionH>
-                <wp:positionV relativeFrom="paragraph">
-                  <wp:posOffset>-139700</wp:posOffset>
-                </wp:positionV>
+              <wp:inline distT="0" distB="0" distL="0" distR="0">
                 <wp:extent cx="3738245" cy="4476115"/>
                 <wp:effectExtent l="0" t="0" r="14605" b="19685"/>
-                <wp:wrapNone/>
                 <wp:docPr id="40" name="Rectangle 40"/>
                 <wp:cNvGraphicFramePr/>
                 <a:graphic xmlns:a="http://schemas.openxmlformats.org/drawingml/2006/main">
@@ -7078,62 +8041,59 @@
                     </wps:wsp>
                   </a:graphicData>
                 </a:graphic>
-                <wp14:sizeRelH relativeFrom="margin">
-                  <wp14:pctWidth>0</wp14:pctWidth>
-                </wp14:sizeRelH>
-                <wp14:sizeRelV relativeFrom="margin">
-                  <wp14:pctHeight>0</wp14:pctHeight>
-                </wp14:sizeRelV>
-              </wp:anchor>
+              </wp:inline>
             </w:drawing>
           </mc:Choice>
           <mc:Fallback>
             <w:pict>
-              <v:rect w14:anchorId="55414CAD" id="Rectangle 40" o:spid="_x0000_s1026" style="position:absolute;margin-left:-10.15pt;margin-top:-11pt;width:294.35pt;height:352.45pt;z-index:251705344;visibility:visible;mso-wrap-style:square;mso-width-percent:0;mso-height-percent:0;mso-wrap-distance-left:9pt;mso-wrap-distance-top:0;mso-wrap-distance-right:9pt;mso-wrap-distance-bottom:0;mso-position-horizontal:absolute;mso-position-horizontal-relative:text;mso-position-vertical:absolute;mso-position-vertical-relative:text;mso-width-percent:0;mso-height-percent:0;mso-width-relative:margin;mso-height-relative:margin;v-text-anchor:middle" o:gfxdata="UEsDBBQABgAIAAAAIQC2gziS/gAAAOEBAAATAAAAW0NvbnRlbnRfVHlwZXNdLnhtbJSRQU7DMBBF&#10;90jcwfIWJU67QAgl6YK0S0CoHGBkTxKLZGx5TGhvj5O2G0SRWNoz/78nu9wcxkFMGNg6quQqL6RA&#10;0s5Y6ir5vt9lD1JwBDIwOMJKHpHlpr69KfdHjyxSmriSfYz+USnWPY7AufNIadK6MEJMx9ApD/oD&#10;OlTrorhX2lFEilmcO2RdNtjC5xDF9pCuTyYBB5bi6bQ4syoJ3g9WQ0ymaiLzg5KdCXlKLjvcW893&#10;SUOqXwnz5DrgnHtJTxOsQfEKIT7DmDSUCaxw7Rqn8787ZsmRM9e2VmPeBN4uqYvTtW7jvijg9N/y&#10;JsXecLq0q+WD6m8AAAD//wMAUEsDBBQABgAIAAAAIQA4/SH/1gAAAJQBAAALAAAAX3JlbHMvLnJl&#10;bHOkkMFqwzAMhu+DvYPRfXGawxijTi+j0GvpHsDYimMaW0Yy2fr2M4PBMnrbUb/Q94l/f/hMi1qR&#10;JVI2sOt6UJgd+ZiDgffL8ekFlFSbvV0oo4EbChzGx4f9GRdb25HMsYhqlCwG5lrLq9biZkxWOiqY&#10;22YiTra2kYMu1l1tQD30/bPm3wwYN0x18gb45AdQl1tp5j/sFB2T0FQ7R0nTNEV3j6o9feQzro1i&#10;OWA14Fm+Q8a1a8+Bvu/d/dMb2JY5uiPbhG/ktn4cqGU/er3pcvwCAAD//wMAUEsDBBQABgAIAAAA&#10;IQD6q/yXlwIAAK8FAAAOAAAAZHJzL2Uyb0RvYy54bWysVN9rGzEMfh/sfzB+Xy+XJm0XcimhpWNQ&#10;2tB29Nnx2bkD2/JsJ5fsr5/s+5GuCxuM5cGxLOmT9J2k+fVeK7ITztdgCpqfjSgRhkNZm01Bv73c&#10;fbqixAdmSqbAiIIehKfXi48f5o2diTFUoErhCIIYP2tsQasQ7CzLPK+EZv4MrDColOA0Cyi6TVY6&#10;1iC6Vtl4NLrIGnCldcCF9/h62yrpIuFLKXh4lNKLQFRBMbeQTpfOdTyzxZzNNo7ZquZdGuwfstCs&#10;Nhh0gLplgZGtq3+D0jV34EGGMw46AylrLlINWE0+elfNc8WsSLUgOd4ONPn/B8sfditH6rKgE6TH&#10;MI3f6AlZY2ajBME3JKixfoZ2z3blOsnjNVa7l07Hf6yD7BOph4FUsQ+E4+P55fnVeDKlhKNuMrm8&#10;yPNpRM2O7tb58EWAJvFSUIfxE5lsd+9Da9qbxGgeVF3e1UolIXaKuFGO7Bh+4/Um78B/sVLmb45h&#10;f8IRc4yeWWSgrTndwkGJiKfMk5BIHlY5Tgmntj0mwzgXJuStqmKlaHOcjvDXZ9mnnwhJgBFZYnUD&#10;dgfQW7YgPXZLT2cfXUXq+sF59KfEWufBI0UGEwZnXRtwpwAUVtVFbu17klpqIktrKA/YWg7amfOW&#10;39X4ee+ZDyvmcMiw33BxhEc8pIKmoNDdKKnA/Tj1Hu2x91FLSYNDW1D/fcucoER9NTgVn/NJbOOQ&#10;hMn0coyCe6tZv9WYrb4B7JkcV5Tl6Rrtg+qv0oF+xf2yjFFRxQzH2AXlwfXCTWiXCW4oLpbLZIaT&#10;bVm4N8+WR/DIamzfl/0rc7br8YDj8QD9gLPZu1ZvbaOngeU2gKzTHBx57fjGrZAap9tgce28lZPV&#10;cc8ufgIAAP//AwBQSwMEFAAGAAgAAAAhANVWYbXfAAAACwEAAA8AAABkcnMvZG93bnJldi54bWxM&#10;j01PwzAMhu9I/IfISNy2hABdKU0nPgQIbmzA2WtCW9E4VZNthV+Pd4KbLT96/bzlcvK92LkxdoEM&#10;nM0VCEd1sB01Bt7WD7McRExIFvtAzsC3i7Csjo9KLGzY06vbrVIjOIRigQbalIZCyli3zmOch8ER&#10;3z7D6DHxOjbSjrjncN9LrVQmPXbEH1oc3F3r6q/V1hvwL3Q7vD8p9Dp7/om+flzcdx/GnJ5MN9cg&#10;kpvSHwwHfVaHip02YUs2it7ATKtzRg+D5lJMXGb5BYiNgSzXVyCrUv7vUP0CAAD//wMAUEsBAi0A&#10;FAAGAAgAAAAhALaDOJL+AAAA4QEAABMAAAAAAAAAAAAAAAAAAAAAAFtDb250ZW50X1R5cGVzXS54&#10;bWxQSwECLQAUAAYACAAAACEAOP0h/9YAAACUAQAACwAAAAAAAAAAAAAAAAAvAQAAX3JlbHMvLnJl&#10;bHNQSwECLQAUAAYACAAAACEA+qv8l5cCAACvBQAADgAAAAAAAAAAAAAAAAAuAgAAZHJzL2Uyb0Rv&#10;Yy54bWxQSwECLQAUAAYACAAAACEA1VZhtd8AAAALAQAADwAAAAAAAAAAAAAAAADxBAAAZHJzL2Rv&#10;d25yZXYueG1sUEsFBgAAAAAEAAQA8wAAAP0FAAAAAA==&#10;" fillcolor="white [3212]" strokecolor="black [3213]" strokeweight="1pt"/>
+              <v:rect w14:anchorId="75C66F38" id="Rectangle 40" o:spid="_x0000_s1026" style="width:294.35pt;height:352.45pt;visibility:visible;mso-wrap-style:square;mso-left-percent:-10001;mso-top-percent:-10001;mso-position-horizontal:absolute;mso-position-horizontal-relative:char;mso-position-vertical:absolute;mso-position-vertical-relative:line;mso-left-percent:-10001;mso-top-percent:-10001;v-text-anchor:middle" o:gfxdata="UEsDBBQABgAIAAAAIQC2gziS/gAAAOEBAAATAAAAW0NvbnRlbnRfVHlwZXNdLnhtbJSRQU7DMBBF&#10;90jcwfIWJU67QAgl6YK0S0CoHGBkTxKLZGx5TGhvj5O2G0SRWNoz/78nu9wcxkFMGNg6quQqL6RA&#10;0s5Y6ir5vt9lD1JwBDIwOMJKHpHlpr69KfdHjyxSmriSfYz+USnWPY7AufNIadK6MEJMx9ApD/oD&#10;OlTrorhX2lFEilmcO2RdNtjC5xDF9pCuTyYBB5bi6bQ4syoJ3g9WQ0ymaiLzg5KdCXlKLjvcW893&#10;SUOqXwnz5DrgnHtJTxOsQfEKIT7DmDSUCaxw7Rqn8787ZsmRM9e2VmPeBN4uqYvTtW7jvijg9N/y&#10;JsXecLq0q+WD6m8AAAD//wMAUEsDBBQABgAIAAAAIQA4/SH/1gAAAJQBAAALAAAAX3JlbHMvLnJl&#10;bHOkkMFqwzAMhu+DvYPRfXGawxijTi+j0GvpHsDYimMaW0Yy2fr2M4PBMnrbUb/Q94l/f/hMi1qR&#10;JVI2sOt6UJgd+ZiDgffL8ekFlFSbvV0oo4EbChzGx4f9GRdb25HMsYhqlCwG5lrLq9biZkxWOiqY&#10;22YiTra2kYMu1l1tQD30/bPm3wwYN0x18gb45AdQl1tp5j/sFB2T0FQ7R0nTNEV3j6o9feQzro1i&#10;OWA14Fm+Q8a1a8+Bvu/d/dMb2JY5uiPbhG/ktn4cqGU/er3pcvwCAAD//wMAUEsDBBQABgAIAAAA&#10;IQD6q/yXlwIAAK8FAAAOAAAAZHJzL2Uyb0RvYy54bWysVN9rGzEMfh/sfzB+Xy+XJm0XcimhpWNQ&#10;2tB29Nnx2bkD2/JsJ5fsr5/s+5GuCxuM5cGxLOmT9J2k+fVeK7ITztdgCpqfjSgRhkNZm01Bv73c&#10;fbqixAdmSqbAiIIehKfXi48f5o2diTFUoErhCIIYP2tsQasQ7CzLPK+EZv4MrDColOA0Cyi6TVY6&#10;1iC6Vtl4NLrIGnCldcCF9/h62yrpIuFLKXh4lNKLQFRBMbeQTpfOdTyzxZzNNo7ZquZdGuwfstCs&#10;Nhh0gLplgZGtq3+D0jV34EGGMw46AylrLlINWE0+elfNc8WsSLUgOd4ONPn/B8sfditH6rKgE6TH&#10;MI3f6AlZY2ajBME3JKixfoZ2z3blOsnjNVa7l07Hf6yD7BOph4FUsQ+E4+P55fnVeDKlhKNuMrm8&#10;yPNpRM2O7tb58EWAJvFSUIfxE5lsd+9Da9qbxGgeVF3e1UolIXaKuFGO7Bh+4/Um78B/sVLmb45h&#10;f8IRc4yeWWSgrTndwkGJiKfMk5BIHlY5Tgmntj0mwzgXJuStqmKlaHOcjvDXZ9mnnwhJgBFZYnUD&#10;dgfQW7YgPXZLT2cfXUXq+sF59KfEWufBI0UGEwZnXRtwpwAUVtVFbu17klpqIktrKA/YWg7amfOW&#10;39X4ee+ZDyvmcMiw33BxhEc8pIKmoNDdKKnA/Tj1Hu2x91FLSYNDW1D/fcucoER9NTgVn/NJbOOQ&#10;hMn0coyCe6tZv9WYrb4B7JkcV5Tl6Rrtg+qv0oF+xf2yjFFRxQzH2AXlwfXCTWiXCW4oLpbLZIaT&#10;bVm4N8+WR/DIamzfl/0rc7br8YDj8QD9gLPZu1ZvbaOngeU2gKzTHBx57fjGrZAap9tgce28lZPV&#10;cc8ufgIAAP//AwBQSwMEFAAGAAgAAAAhAKX3GIbbAAAABQEAAA8AAABkcnMvZG93bnJldi54bWxM&#10;j0tPwzAQhO9I/AdrkbhRmwqaEOJUPASo3CiP8zZekoh4HcVuG/j1LFzgstJoRjPflsvJ92pHY+wC&#10;WzidGVDEdXAdNxZenu9OclAxITvsA5OFT4qwrA4PSixc2PMT7dapUVLCsUALbUpDoXWsW/IYZ2Eg&#10;Fu89jB6TyLHRbsS9lPtez41ZaI8dy0KLA920VH+st96Cf+Tr4fXBoJ8vVl/R1/fZbfdm7fHRdHUJ&#10;KtGU/sLwgy/oUAnTJmzZRdVbkEfS7xXvPM8zUBsLmTm7AF2V+j999Q0AAP//AwBQSwECLQAUAAYA&#10;CAAAACEAtoM4kv4AAADhAQAAEwAAAAAAAAAAAAAAAAAAAAAAW0NvbnRlbnRfVHlwZXNdLnhtbFBL&#10;AQItABQABgAIAAAAIQA4/SH/1gAAAJQBAAALAAAAAAAAAAAAAAAAAC8BAABfcmVscy8ucmVsc1BL&#10;AQItABQABgAIAAAAIQD6q/yXlwIAAK8FAAAOAAAAAAAAAAAAAAAAAC4CAABkcnMvZTJvRG9jLnht&#10;bFBLAQItABQABgAIAAAAIQCl9xiG2wAAAAUBAAAPAAAAAAAAAAAAAAAAAPEEAABkcnMvZG93bnJl&#10;di54bWxQSwUGAAAAAAQABADzAAAA+QUAAAAA&#10;" fillcolor="white [3212]" strokecolor="black [3213]" strokeweight="1pt">
+                <w10:anchorlock/>
+              </v:rect>
             </w:pict>
           </mc:Fallback>
         </mc:AlternateContent>
       </w:r>
     </w:p>
-    <w:p/>
-    <w:p/>
-    <w:p/>
-    <w:p/>
-    <w:p/>
-    <w:p/>
-    <w:p/>
-    <w:p/>
-    <w:p/>
-    <w:p/>
-    <w:p/>
-    <w:p/>
-    <w:p/>
-    <w:p/>
-    <w:p/>
     <w:p>
       <w:r>
-        <w:t>If an instructor wished to borrow laboratory equipment, only</w:t>
+        <w:t xml:space="preserve">If an instructor wished to borrow laboratory equipment, three fields </w:t>
       </w:r>
     </w:p>
     <w:p>
       <w:r>
-        <w:t xml:space="preserve">three fields will be initially filled up. </w:t>
+        <w:t xml:space="preserve">will be </w:t>
+      </w:r>
+      <w:r>
+        <w:t xml:space="preserve">shown to be </w:t>
+      </w:r>
+      <w:bookmarkStart w:id="0" w:name="_GoBack"/>
+      <w:bookmarkEnd w:id="0"/>
+      <w:r>
+        <w:t xml:space="preserve">filled up. </w:t>
       </w:r>
       <w:r>
         <w:t>The arrowheads still signify</w:t>
       </w:r>
     </w:p>
     <w:p>
-      <w:r>
-        <w:t>that quantity may increase or decrease. However, items will be</w:t>
+      <w:proofErr w:type="gramStart"/>
+      <w:r>
+        <w:t>that</w:t>
+      </w:r>
+      <w:proofErr w:type="gramEnd"/>
+      <w:r>
+        <w:t xml:space="preserve"> quantity may increase or decrease. However, items will be</w:t>
       </w:r>
     </w:p>
     <w:p>
-      <w:r>
-        <w:t>manually added.</w:t>
-      </w:r>
-      <w:bookmarkStart w:id="0" w:name="_GoBack"/>
-      <w:bookmarkEnd w:id="0"/>
+      <w:proofErr w:type="gramStart"/>
+      <w:r>
+        <w:t>manually</w:t>
+      </w:r>
+      <w:proofErr w:type="gramEnd"/>
+      <w:r>
+        <w:t xml:space="preserve"> added.</w:t>
+      </w:r>
     </w:p>
     <w:sectPr>
       <w:pgSz w:w="15840" w:h="12240" w:orient="landscape"/>
@@ -7542,6 +8502,7 @@
   <w:style w:type="character" w:default="1" w:styleId="DefaultParagraphFont">
     <w:name w:val="Default Paragraph Font"/>
     <w:uiPriority w:val="1"/>
+    <w:semiHidden/>
     <w:unhideWhenUsed/>
   </w:style>
   <w:style w:type="table" w:default="1" w:styleId="TableNormal">

</xml_diff>